<commit_message>
Link to assignment docs
</commit_message>
<xml_diff>
--- a/Syllabus/syllabus.docx
+++ b/Syllabus/syllabus.docx
@@ -3116,8 +3116,61 @@
         <w:pStyle w:val="Compact"/>
       </w:pPr>
       <w:r>
-        <w:t xml:space="preserve">Homework 2 Problem Set: HTML, Rmd, key (HTML), key (code), zip download</w:t>
-      </w:r>
+        <w:t xml:space="preserve">Homework 2 Problem Set:</w:t>
+      </w:r>
+      <w:r>
+        <w:t xml:space="preserve"> </w:t>
+      </w:r>
+      <w:hyperlink r:id="rId75">
+        <w:r>
+          <w:rPr>
+            <w:rStyle w:val="Hyperlink"/>
+          </w:rPr>
+          <w:t xml:space="preserve">Rmd</w:t>
+        </w:r>
+      </w:hyperlink>
+      <w:r>
+        <w:t xml:space="preserve">,</w:t>
+      </w:r>
+      <w:r>
+        <w:t xml:space="preserve"> </w:t>
+      </w:r>
+      <w:hyperlink r:id="rId76">
+        <w:r>
+          <w:rPr>
+            <w:rStyle w:val="Hyperlink"/>
+          </w:rPr>
+          <w:t xml:space="preserve">HTML</w:t>
+        </w:r>
+      </w:hyperlink>
+      <w:r>
+        <w:t xml:space="preserve">,</w:t>
+      </w:r>
+      <w:r>
+        <w:t xml:space="preserve"> </w:t>
+      </w:r>
+      <w:hyperlink r:id="rId77">
+        <w:r>
+          <w:rPr>
+            <w:rStyle w:val="Hyperlink"/>
+          </w:rPr>
+          <w:t xml:space="preserve">Key</w:t>
+        </w:r>
+      </w:hyperlink>
+      <w:r>
+        <w:t xml:space="preserve">,</w:t>
+      </w:r>
+      <w:r>
+        <w:t xml:space="preserve"> </w:t>
+      </w:r>
+      <w:hyperlink r:id="rId78">
+        <w:r>
+          <w:rPr>
+            <w:rStyle w:val="Hyperlink"/>
+          </w:rPr>
+          <w:t xml:space="preserve">Key HTML</w:t>
+        </w:r>
+      </w:hyperlink>
     </w:p>
     <w:p>
       <w:pPr>
@@ -3128,8 +3181,61 @@
         <w:pStyle w:val="Compact"/>
       </w:pPr>
       <w:r>
-        <w:t xml:space="preserve">Homework 3 Problem Set: HTML, Rmd, key (HTML), key (code), zip download</w:t>
-      </w:r>
+        <w:t xml:space="preserve">Homework 3 Problem Set:</w:t>
+      </w:r>
+      <w:r>
+        <w:t xml:space="preserve"> </w:t>
+      </w:r>
+      <w:hyperlink r:id="rId107">
+        <w:r>
+          <w:rPr>
+            <w:rStyle w:val="Hyperlink"/>
+          </w:rPr>
+          <w:t xml:space="preserve">Rmd</w:t>
+        </w:r>
+      </w:hyperlink>
+      <w:r>
+        <w:t xml:space="preserve">,</w:t>
+      </w:r>
+      <w:r>
+        <w:t xml:space="preserve"> </w:t>
+      </w:r>
+      <w:hyperlink r:id="rId108">
+        <w:r>
+          <w:rPr>
+            <w:rStyle w:val="Hyperlink"/>
+          </w:rPr>
+          <w:t xml:space="preserve">HTML</w:t>
+        </w:r>
+      </w:hyperlink>
+      <w:r>
+        <w:t xml:space="preserve">,</w:t>
+      </w:r>
+      <w:r>
+        <w:t xml:space="preserve"> </w:t>
+      </w:r>
+      <w:hyperlink r:id="rId109">
+        <w:r>
+          <w:rPr>
+            <w:rStyle w:val="Hyperlink"/>
+          </w:rPr>
+          <w:t xml:space="preserve">Key</w:t>
+        </w:r>
+      </w:hyperlink>
+      <w:r>
+        <w:t xml:space="preserve">,</w:t>
+      </w:r>
+      <w:r>
+        <w:t xml:space="preserve"> </w:t>
+      </w:r>
+      <w:hyperlink r:id="rId110">
+        <w:r>
+          <w:rPr>
+            <w:rStyle w:val="Hyperlink"/>
+          </w:rPr>
+          <w:t xml:space="preserve">Key HTML</w:t>
+        </w:r>
+      </w:hyperlink>
     </w:p>
     <w:p>
       <w:pPr>

</xml_diff>

<commit_message>
Add daily detail - "modules"
</commit_message>
<xml_diff>
--- a/Syllabus/syllabus.docx
+++ b/Syllabus/syllabus.docx
@@ -289,7 +289,7 @@
         <w:t xml:space="preserve">Creating reproducible R documents</w:t>
       </w:r>
     </w:p>
-    <w:bookmarkStart w:id="142" w:name="tentative-schedule"/>
+    <w:bookmarkStart w:id="135" w:name="tentative-schedule"/>
     <w:p>
       <w:pPr>
         <w:pStyle w:val="Heading1"/>
@@ -298,7 +298,7 @@
         <w:t xml:space="preserve">Tentative Schedule:</w:t>
       </w:r>
     </w:p>
-    <w:bookmarkStart w:id="27" w:name="day-overview"/>
+    <w:bookmarkStart w:id="126" w:name="day-overview"/>
     <w:p>
       <w:pPr>
         <w:pStyle w:val="Heading2"/>
@@ -459,315 +459,9 @@
         </w:tc>
       </w:tr>
     </w:tbl>
-    <w:bookmarkEnd w:id="27"/>
-    <w:bookmarkStart w:id="28" w:name="day-1"/>
-    <w:p>
-      <w:pPr>
-        <w:pStyle w:val="Heading2"/>
-      </w:pPr>
-      <w:r>
-        <w:t xml:space="preserve">Day 1</w:t>
-      </w:r>
-    </w:p>
-    <w:p>
-      <w:pPr>
-        <w:numPr>
-          <w:ilvl w:val="0"/>
-          <w:numId w:val="1002"/>
-        </w:numPr>
-        <w:pStyle w:val="Compact"/>
-      </w:pPr>
-      <w:r>
-        <w:t xml:space="preserve">Introduction</w:t>
-      </w:r>
-    </w:p>
-    <w:p>
-      <w:pPr>
-        <w:numPr>
-          <w:ilvl w:val="0"/>
-          <w:numId w:val="1002"/>
-        </w:numPr>
-        <w:pStyle w:val="Compact"/>
-      </w:pPr>
-      <w:r>
-        <w:t xml:space="preserve">RStudio</w:t>
-      </w:r>
-    </w:p>
-    <w:p>
-      <w:pPr>
-        <w:numPr>
-          <w:ilvl w:val="0"/>
-          <w:numId w:val="1002"/>
-        </w:numPr>
-        <w:pStyle w:val="Compact"/>
-      </w:pPr>
-      <w:r>
-        <w:t xml:space="preserve">Reproducible Research</w:t>
-      </w:r>
-    </w:p>
-    <w:bookmarkEnd w:id="28"/>
-    <w:bookmarkStart w:id="29" w:name="day-2"/>
-    <w:p>
-      <w:pPr>
-        <w:pStyle w:val="Heading2"/>
-      </w:pPr>
-      <w:r>
-        <w:t xml:space="preserve">Day 2</w:t>
-      </w:r>
-    </w:p>
-    <w:p>
-      <w:pPr>
-        <w:numPr>
-          <w:ilvl w:val="0"/>
-          <w:numId w:val="1003"/>
-        </w:numPr>
-        <w:pStyle w:val="Compact"/>
-      </w:pPr>
-      <w:r>
-        <w:t xml:space="preserve">Basic R: Variables/Objects in R</w:t>
-      </w:r>
-    </w:p>
-    <w:p>
-      <w:pPr>
-        <w:numPr>
-          <w:ilvl w:val="0"/>
-          <w:numId w:val="1003"/>
-        </w:numPr>
-        <w:pStyle w:val="Compact"/>
-      </w:pPr>
-      <w:r>
-        <w:t xml:space="preserve">Data Input/Output</w:t>
-      </w:r>
-    </w:p>
-    <w:bookmarkEnd w:id="29"/>
-    <w:bookmarkStart w:id="30" w:name="day-3"/>
-    <w:p>
-      <w:pPr>
-        <w:pStyle w:val="Heading2"/>
-      </w:pPr>
-      <w:r>
-        <w:t xml:space="preserve">Day 3</w:t>
-      </w:r>
-    </w:p>
-    <w:p>
-      <w:pPr>
-        <w:numPr>
-          <w:ilvl w:val="0"/>
-          <w:numId w:val="1004"/>
-        </w:numPr>
-        <w:pStyle w:val="Compact"/>
-      </w:pPr>
-      <w:r>
-        <w:t xml:space="preserve">Subsetting Data</w:t>
-      </w:r>
-    </w:p>
-    <w:p>
-      <w:pPr>
-        <w:numPr>
-          <w:ilvl w:val="0"/>
-          <w:numId w:val="1004"/>
-        </w:numPr>
-        <w:pStyle w:val="Compact"/>
-      </w:pPr>
-      <w:r>
-        <w:t xml:space="preserve">Homework 2</w:t>
-      </w:r>
-    </w:p>
-    <w:bookmarkEnd w:id="30"/>
-    <w:bookmarkStart w:id="31" w:name="day-4"/>
-    <w:p>
-      <w:pPr>
-        <w:pStyle w:val="Heading2"/>
-      </w:pPr>
-      <w:r>
-        <w:t xml:space="preserve">Day 4</w:t>
-      </w:r>
-    </w:p>
-    <w:p>
-      <w:pPr>
-        <w:numPr>
-          <w:ilvl w:val="0"/>
-          <w:numId w:val="1005"/>
-        </w:numPr>
-        <w:pStyle w:val="Compact"/>
-      </w:pPr>
-      <w:r>
-        <w:t xml:space="preserve">Summarization</w:t>
-      </w:r>
-    </w:p>
-    <w:p>
-      <w:pPr>
-        <w:numPr>
-          <w:ilvl w:val="0"/>
-          <w:numId w:val="1005"/>
-        </w:numPr>
-        <w:pStyle w:val="Compact"/>
-      </w:pPr>
-      <w:r>
-        <w:t xml:space="preserve">Data Classes</w:t>
-      </w:r>
-    </w:p>
-    <w:bookmarkEnd w:id="31"/>
-    <w:bookmarkStart w:id="32" w:name="day-5"/>
-    <w:p>
-      <w:pPr>
-        <w:pStyle w:val="Heading2"/>
-      </w:pPr>
-      <w:r>
-        <w:t xml:space="preserve">Day 5</w:t>
-      </w:r>
-    </w:p>
-    <w:p>
-      <w:pPr>
-        <w:numPr>
-          <w:ilvl w:val="0"/>
-          <w:numId w:val="1006"/>
-        </w:numPr>
-        <w:pStyle w:val="Compact"/>
-      </w:pPr>
-      <w:r>
-        <w:t xml:space="preserve">Data Cleaning</w:t>
-      </w:r>
-    </w:p>
-    <w:bookmarkEnd w:id="32"/>
-    <w:bookmarkStart w:id="33" w:name="day-6"/>
-    <w:p>
-      <w:pPr>
-        <w:pStyle w:val="Heading2"/>
-      </w:pPr>
-      <w:r>
-        <w:t xml:space="preserve">Day 6</w:t>
-      </w:r>
-    </w:p>
-    <w:p>
-      <w:pPr>
-        <w:numPr>
-          <w:ilvl w:val="0"/>
-          <w:numId w:val="1007"/>
-        </w:numPr>
-        <w:pStyle w:val="Compact"/>
-      </w:pPr>
-      <w:r>
-        <w:t xml:space="preserve">Data Manipulation</w:t>
-      </w:r>
-    </w:p>
-    <w:p>
-      <w:pPr>
-        <w:numPr>
-          <w:ilvl w:val="0"/>
-          <w:numId w:val="1007"/>
-        </w:numPr>
-        <w:pStyle w:val="Compact"/>
-      </w:pPr>
-      <w:r>
-        <w:t xml:space="preserve">Homework 3</w:t>
-      </w:r>
-    </w:p>
-    <w:bookmarkEnd w:id="33"/>
-    <w:bookmarkStart w:id="34" w:name="day-7"/>
-    <w:p>
-      <w:pPr>
-        <w:pStyle w:val="Heading2"/>
-      </w:pPr>
-      <w:r>
-        <w:t xml:space="preserve">Day 7</w:t>
-      </w:r>
-    </w:p>
-    <w:p>
-      <w:pPr>
-        <w:numPr>
-          <w:ilvl w:val="0"/>
-          <w:numId w:val="1008"/>
-        </w:numPr>
-        <w:pStyle w:val="Compact"/>
-      </w:pPr>
-      <w:r>
-        <w:t xml:space="preserve">Data Visualization</w:t>
-      </w:r>
-    </w:p>
-    <w:bookmarkEnd w:id="34"/>
-    <w:bookmarkStart w:id="35" w:name="day-8"/>
-    <w:p>
-      <w:pPr>
-        <w:pStyle w:val="Heading2"/>
-      </w:pPr>
-      <w:r>
-        <w:t xml:space="preserve">Day 8</w:t>
-      </w:r>
-    </w:p>
-    <w:p>
-      <w:pPr>
-        <w:numPr>
-          <w:ilvl w:val="0"/>
-          <w:numId w:val="1009"/>
-        </w:numPr>
-        <w:pStyle w:val="Compact"/>
-      </w:pPr>
-      <w:r>
-        <w:t xml:space="preserve">Statistics</w:t>
-      </w:r>
-    </w:p>
-    <w:p>
-      <w:pPr>
-        <w:numPr>
-          <w:ilvl w:val="0"/>
-          <w:numId w:val="1009"/>
-        </w:numPr>
-        <w:pStyle w:val="Compact"/>
-      </w:pPr>
-      <w:r>
-        <w:t xml:space="preserve">Work on Final Project</w:t>
-      </w:r>
-    </w:p>
-    <w:bookmarkEnd w:id="35"/>
-    <w:bookmarkStart w:id="133" w:name="day-9"/>
-    <w:p>
-      <w:pPr>
-        <w:pStyle w:val="Heading2"/>
-      </w:pPr>
-      <w:r>
-        <w:t xml:space="preserve">Day 9</w:t>
-      </w:r>
-    </w:p>
-    <w:p>
-      <w:pPr>
-        <w:numPr>
-          <w:ilvl w:val="0"/>
-          <w:numId w:val="1010"/>
-        </w:numPr>
-        <w:pStyle w:val="Compact"/>
-      </w:pPr>
-      <w:r>
-        <w:t xml:space="preserve">Functions</w:t>
-      </w:r>
-    </w:p>
-    <w:p>
-      <w:pPr>
-        <w:numPr>
-          <w:ilvl w:val="0"/>
-          <w:numId w:val="1010"/>
-        </w:numPr>
-        <w:pStyle w:val="Compact"/>
-      </w:pPr>
-      <w:r>
-        <w:t xml:space="preserve">Good code practices</w:t>
-      </w:r>
-    </w:p>
-    <w:p>
-      <w:pPr>
-        <w:numPr>
-          <w:ilvl w:val="0"/>
-          <w:numId w:val="1010"/>
-        </w:numPr>
-        <w:pStyle w:val="Compact"/>
-      </w:pPr>
-      <w:r>
-        <w:t xml:space="preserve">Work on Final Project</w:t>
-      </w:r>
-    </w:p>
-    <w:p>
-      <w:pPr>
-        <w:pStyle w:val="FirstParagraph"/>
+    <w:p>
+      <w:pPr>
+        <w:pStyle w:val="BodyText"/>
       </w:pPr>
       <w:r>
         <w:t xml:space="preserve">In recognition of</w:t>
@@ -775,7 +469,7 @@
       <w:r>
         <w:t xml:space="preserve"> </w:t>
       </w:r>
-      <w:hyperlink r:id="rId36">
+      <w:hyperlink r:id="rId27">
         <w:r>
           <w:rPr>
             <w:rStyle w:val="Hyperlink"/>
@@ -789,7 +483,7 @@
       <w:r>
         <w:t xml:space="preserve"> </w:t>
       </w:r>
-      <w:hyperlink r:id="rId37">
+      <w:hyperlink r:id="rId28">
         <w:r>
           <w:rPr>
             <w:rStyle w:val="Hyperlink"/>
@@ -912,9 +606,14 @@
               <w:pStyle w:val="Compact"/>
               <w:jc w:val="center"/>
             </w:pPr>
-            <w:r>
-              <w:t xml:space="preserve">Day 0</w:t>
-            </w:r>
+            <w:hyperlink r:id="rId29">
+              <w:r>
+                <w:rPr>
+                  <w:rStyle w:val="Hyperlink"/>
+                </w:rPr>
+                <w:t xml:space="preserve">Day 0</w:t>
+              </w:r>
+            </w:hyperlink>
           </w:p>
         </w:tc>
         <w:tc>
@@ -937,7 +636,7 @@
               <w:pStyle w:val="Compact"/>
               <w:jc w:val="center"/>
             </w:pPr>
-            <w:hyperlink r:id="rId38">
+            <w:hyperlink r:id="rId30">
               <w:r>
                 <w:rPr>
                   <w:rStyle w:val="Hyperlink"/>
@@ -975,9 +674,14 @@
               <w:pStyle w:val="Compact"/>
               <w:jc w:val="center"/>
             </w:pPr>
-            <w:r>
-              <w:t xml:space="preserve">Day 1</w:t>
-            </w:r>
+            <w:hyperlink r:id="rId31">
+              <w:r>
+                <w:rPr>
+                  <w:rStyle w:val="Hyperlink"/>
+                </w:rPr>
+                <w:t xml:space="preserve">Day 1</w:t>
+              </w:r>
+            </w:hyperlink>
           </w:p>
         </w:tc>
         <w:tc>
@@ -997,7 +701,7 @@
               <w:pStyle w:val="Compact"/>
               <w:jc w:val="center"/>
             </w:pPr>
-            <w:hyperlink r:id="rId39">
+            <w:hyperlink r:id="rId32">
               <w:r>
                 <w:rPr>
                   <w:rStyle w:val="Hyperlink"/>
@@ -1011,7 +715,7 @@
             <w:r>
               <w:t xml:space="preserve"> </w:t>
             </w:r>
-            <w:hyperlink r:id="rId40">
+            <w:hyperlink r:id="rId33">
               <w:r>
                 <w:rPr>
                   <w:rStyle w:val="Hyperlink"/>
@@ -1027,7 +731,7 @@
               <w:pStyle w:val="Compact"/>
               <w:jc w:val="center"/>
             </w:pPr>
-            <w:hyperlink r:id="rId41">
+            <w:hyperlink r:id="rId34">
               <w:r>
                 <w:rPr>
                   <w:rStyle w:val="Hyperlink"/>
@@ -1041,7 +745,7 @@
             <w:r>
               <w:t xml:space="preserve"> </w:t>
             </w:r>
-            <w:hyperlink r:id="rId42">
+            <w:hyperlink r:id="rId35">
               <w:r>
                 <w:rPr>
                   <w:rStyle w:val="Hyperlink"/>
@@ -1076,7 +780,7 @@
               <w:pStyle w:val="Compact"/>
               <w:jc w:val="center"/>
             </w:pPr>
-            <w:hyperlink r:id="rId43">
+            <w:hyperlink r:id="rId36">
               <w:r>
                 <w:rPr>
                   <w:rStyle w:val="Hyperlink"/>
@@ -1090,7 +794,7 @@
             <w:r>
               <w:t xml:space="preserve"> </w:t>
             </w:r>
-            <w:hyperlink r:id="rId44">
+            <w:hyperlink r:id="rId37">
               <w:r>
                 <w:rPr>
                   <w:rStyle w:val="Hyperlink"/>
@@ -1106,7 +810,7 @@
               <w:pStyle w:val="Compact"/>
               <w:jc w:val="center"/>
             </w:pPr>
-            <w:hyperlink r:id="rId45">
+            <w:hyperlink r:id="rId38">
               <w:r>
                 <w:rPr>
                   <w:rStyle w:val="Hyperlink"/>
@@ -1120,7 +824,7 @@
             <w:r>
               <w:t xml:space="preserve"> </w:t>
             </w:r>
-            <w:hyperlink r:id="rId46">
+            <w:hyperlink r:id="rId39">
               <w:r>
                 <w:rPr>
                   <w:rStyle w:val="Hyperlink"/>
@@ -1136,7 +840,7 @@
               <w:pStyle w:val="Compact"/>
               <w:jc w:val="center"/>
             </w:pPr>
-            <w:hyperlink r:id="rId47">
+            <w:hyperlink r:id="rId40">
               <w:r>
                 <w:rPr>
                   <w:rStyle w:val="Hyperlink"/>
@@ -1150,7 +854,7 @@
             <w:r>
               <w:t xml:space="preserve"> </w:t>
             </w:r>
-            <w:hyperlink r:id="rId48">
+            <w:hyperlink r:id="rId41">
               <w:r>
                 <w:rPr>
                   <w:rStyle w:val="Hyperlink"/>
@@ -1164,7 +868,7 @@
             <w:r>
               <w:t xml:space="preserve"> </w:t>
             </w:r>
-            <w:hyperlink r:id="rId49">
+            <w:hyperlink r:id="rId42">
               <w:r>
                 <w:rPr>
                   <w:rStyle w:val="Hyperlink"/>
@@ -1196,7 +900,7 @@
               <w:pStyle w:val="Compact"/>
               <w:jc w:val="center"/>
             </w:pPr>
-            <w:hyperlink r:id="rId50">
+            <w:hyperlink r:id="rId43">
               <w:r>
                 <w:rPr>
                   <w:rStyle w:val="Hyperlink"/>
@@ -1210,7 +914,7 @@
             <w:r>
               <w:t xml:space="preserve"> </w:t>
             </w:r>
-            <w:hyperlink r:id="rId51">
+            <w:hyperlink r:id="rId44">
               <w:r>
                 <w:rPr>
                   <w:rStyle w:val="Hyperlink"/>
@@ -1226,7 +930,7 @@
               <w:pStyle w:val="Compact"/>
               <w:jc w:val="center"/>
             </w:pPr>
-            <w:hyperlink r:id="rId52">
+            <w:hyperlink r:id="rId45">
               <w:r>
                 <w:rPr>
                   <w:rStyle w:val="Hyperlink"/>
@@ -1240,7 +944,7 @@
             <w:r>
               <w:t xml:space="preserve"> </w:t>
             </w:r>
-            <w:hyperlink r:id="rId53">
+            <w:hyperlink r:id="rId46">
               <w:r>
                 <w:rPr>
                   <w:rStyle w:val="Hyperlink"/>
@@ -1300,7 +1004,7 @@
               <w:pStyle w:val="Compact"/>
               <w:jc w:val="center"/>
             </w:pPr>
-            <w:hyperlink r:id="rId54">
+            <w:hyperlink r:id="rId47">
               <w:r>
                 <w:rPr>
                   <w:rStyle w:val="Hyperlink"/>
@@ -1314,7 +1018,7 @@
             <w:r>
               <w:t xml:space="preserve"> </w:t>
             </w:r>
-            <w:hyperlink r:id="rId55">
+            <w:hyperlink r:id="rId48">
               <w:r>
                 <w:rPr>
                   <w:rStyle w:val="Hyperlink"/>
@@ -1330,7 +1034,7 @@
               <w:pStyle w:val="Compact"/>
               <w:jc w:val="center"/>
             </w:pPr>
-            <w:hyperlink r:id="rId56">
+            <w:hyperlink r:id="rId49">
               <w:r>
                 <w:rPr>
                   <w:rStyle w:val="Hyperlink"/>
@@ -1344,7 +1048,7 @@
             <w:r>
               <w:t xml:space="preserve"> </w:t>
             </w:r>
-            <w:hyperlink r:id="rId57">
+            <w:hyperlink r:id="rId50">
               <w:r>
                 <w:rPr>
                   <w:rStyle w:val="Hyperlink"/>
@@ -1360,7 +1064,7 @@
               <w:pStyle w:val="Compact"/>
               <w:jc w:val="center"/>
             </w:pPr>
-            <w:hyperlink r:id="rId58">
+            <w:hyperlink r:id="rId51">
               <w:r>
                 <w:rPr>
                   <w:rStyle w:val="Hyperlink"/>
@@ -1374,7 +1078,7 @@
             <w:r>
               <w:t xml:space="preserve"> </w:t>
             </w:r>
-            <w:hyperlink r:id="rId59">
+            <w:hyperlink r:id="rId52">
               <w:r>
                 <w:rPr>
                   <w:rStyle w:val="Hyperlink"/>
@@ -1388,7 +1092,7 @@
             <w:r>
               <w:t xml:space="preserve"> </w:t>
             </w:r>
-            <w:hyperlink r:id="rId60">
+            <w:hyperlink r:id="rId53">
               <w:r>
                 <w:rPr>
                   <w:rStyle w:val="Hyperlink"/>
@@ -1420,7 +1124,7 @@
               <w:pStyle w:val="Compact"/>
               <w:jc w:val="center"/>
             </w:pPr>
-            <w:hyperlink r:id="rId61">
+            <w:hyperlink r:id="rId54">
               <w:r>
                 <w:rPr>
                   <w:rStyle w:val="Hyperlink"/>
@@ -1434,7 +1138,7 @@
             <w:r>
               <w:t xml:space="preserve"> </w:t>
             </w:r>
-            <w:hyperlink r:id="rId62">
+            <w:hyperlink r:id="rId55">
               <w:r>
                 <w:rPr>
                   <w:rStyle w:val="Hyperlink"/>
@@ -1450,7 +1154,7 @@
               <w:pStyle w:val="Compact"/>
               <w:jc w:val="center"/>
             </w:pPr>
-            <w:hyperlink r:id="rId63">
+            <w:hyperlink r:id="rId56">
               <w:r>
                 <w:rPr>
                   <w:rStyle w:val="Hyperlink"/>
@@ -1464,7 +1168,7 @@
             <w:r>
               <w:t xml:space="preserve"> </w:t>
             </w:r>
-            <w:hyperlink r:id="rId64">
+            <w:hyperlink r:id="rId57">
               <w:r>
                 <w:rPr>
                   <w:rStyle w:val="Hyperlink"/>
@@ -1480,7 +1184,7 @@
               <w:pStyle w:val="Compact"/>
               <w:jc w:val="center"/>
             </w:pPr>
-            <w:hyperlink r:id="rId65">
+            <w:hyperlink r:id="rId58">
               <w:r>
                 <w:rPr>
                   <w:rStyle w:val="Hyperlink"/>
@@ -1494,7 +1198,7 @@
             <w:r>
               <w:t xml:space="preserve"> </w:t>
             </w:r>
-            <w:hyperlink r:id="rId66">
+            <w:hyperlink r:id="rId59">
               <w:r>
                 <w:rPr>
                   <w:rStyle w:val="Hyperlink"/>
@@ -1508,7 +1212,7 @@
             <w:r>
               <w:t xml:space="preserve"> </w:t>
             </w:r>
-            <w:hyperlink r:id="rId67">
+            <w:hyperlink r:id="rId60">
               <w:r>
                 <w:rPr>
                   <w:rStyle w:val="Hyperlink"/>
@@ -1565,7 +1269,7 @@
               <w:pStyle w:val="Compact"/>
               <w:jc w:val="center"/>
             </w:pPr>
-            <w:hyperlink r:id="rId68">
+            <w:hyperlink r:id="rId61">
               <w:r>
                 <w:rPr>
                   <w:rStyle w:val="Hyperlink"/>
@@ -1579,7 +1283,7 @@
             <w:r>
               <w:t xml:space="preserve"> </w:t>
             </w:r>
-            <w:hyperlink r:id="rId69">
+            <w:hyperlink r:id="rId62">
               <w:r>
                 <w:rPr>
                   <w:rStyle w:val="Hyperlink"/>
@@ -1595,7 +1299,7 @@
               <w:pStyle w:val="Compact"/>
               <w:jc w:val="center"/>
             </w:pPr>
-            <w:hyperlink r:id="rId70">
+            <w:hyperlink r:id="rId63">
               <w:r>
                 <w:rPr>
                   <w:rStyle w:val="Hyperlink"/>
@@ -1609,7 +1313,7 @@
             <w:r>
               <w:t xml:space="preserve"> </w:t>
             </w:r>
-            <w:hyperlink r:id="rId71">
+            <w:hyperlink r:id="rId64">
               <w:r>
                 <w:rPr>
                   <w:rStyle w:val="Hyperlink"/>
@@ -1625,7 +1329,7 @@
               <w:pStyle w:val="Compact"/>
               <w:jc w:val="center"/>
             </w:pPr>
-            <w:hyperlink r:id="rId72">
+            <w:hyperlink r:id="rId65">
               <w:r>
                 <w:rPr>
                   <w:rStyle w:val="Hyperlink"/>
@@ -1639,7 +1343,7 @@
             <w:r>
               <w:t xml:space="preserve"> </w:t>
             </w:r>
-            <w:hyperlink r:id="rId73">
+            <w:hyperlink r:id="rId66">
               <w:r>
                 <w:rPr>
                   <w:rStyle w:val="Hyperlink"/>
@@ -1653,7 +1357,7 @@
             <w:r>
               <w:t xml:space="preserve"> </w:t>
             </w:r>
-            <w:hyperlink r:id="rId74">
+            <w:hyperlink r:id="rId67">
               <w:r>
                 <w:rPr>
                   <w:rStyle w:val="Hyperlink"/>
@@ -1688,7 +1392,7 @@
               <w:pStyle w:val="Compact"/>
               <w:jc w:val="center"/>
             </w:pPr>
-            <w:hyperlink r:id="rId75">
+            <w:hyperlink r:id="rId68">
               <w:r>
                 <w:rPr>
                   <w:rStyle w:val="Hyperlink"/>
@@ -1702,7 +1406,7 @@
             <w:r>
               <w:t xml:space="preserve"> </w:t>
             </w:r>
-            <w:hyperlink r:id="rId76">
+            <w:hyperlink r:id="rId69">
               <w:r>
                 <w:rPr>
                   <w:rStyle w:val="Hyperlink"/>
@@ -1716,7 +1420,7 @@
             <w:r>
               <w:t xml:space="preserve"> </w:t>
             </w:r>
-            <w:hyperlink r:id="rId77">
+            <w:hyperlink r:id="rId70">
               <w:r>
                 <w:rPr>
                   <w:rStyle w:val="Hyperlink"/>
@@ -1730,7 +1434,7 @@
             <w:r>
               <w:t xml:space="preserve"> </w:t>
             </w:r>
-            <w:hyperlink r:id="rId78">
+            <w:hyperlink r:id="rId71">
               <w:r>
                 <w:rPr>
                   <w:rStyle w:val="Hyperlink"/>
@@ -1790,7 +1494,7 @@
               <w:pStyle w:val="Compact"/>
               <w:jc w:val="center"/>
             </w:pPr>
-            <w:hyperlink r:id="rId79">
+            <w:hyperlink r:id="rId72">
               <w:r>
                 <w:rPr>
                   <w:rStyle w:val="Hyperlink"/>
@@ -1804,7 +1508,7 @@
             <w:r>
               <w:t xml:space="preserve"> </w:t>
             </w:r>
-            <w:hyperlink r:id="rId80">
+            <w:hyperlink r:id="rId73">
               <w:r>
                 <w:rPr>
                   <w:rStyle w:val="Hyperlink"/>
@@ -1820,7 +1524,7 @@
               <w:pStyle w:val="Compact"/>
               <w:jc w:val="center"/>
             </w:pPr>
-            <w:hyperlink r:id="rId81">
+            <w:hyperlink r:id="rId74">
               <w:r>
                 <w:rPr>
                   <w:rStyle w:val="Hyperlink"/>
@@ -1834,7 +1538,7 @@
             <w:r>
               <w:t xml:space="preserve"> </w:t>
             </w:r>
-            <w:hyperlink r:id="rId82">
+            <w:hyperlink r:id="rId75">
               <w:r>
                 <w:rPr>
                   <w:rStyle w:val="Hyperlink"/>
@@ -1850,7 +1554,7 @@
               <w:pStyle w:val="Compact"/>
               <w:jc w:val="center"/>
             </w:pPr>
-            <w:hyperlink r:id="rId83">
+            <w:hyperlink r:id="rId76">
               <w:r>
                 <w:rPr>
                   <w:rStyle w:val="Hyperlink"/>
@@ -1864,7 +1568,7 @@
             <w:r>
               <w:t xml:space="preserve"> </w:t>
             </w:r>
-            <w:hyperlink r:id="rId84">
+            <w:hyperlink r:id="rId77">
               <w:r>
                 <w:rPr>
                   <w:rStyle w:val="Hyperlink"/>
@@ -1878,7 +1582,7 @@
             <w:r>
               <w:t xml:space="preserve"> </w:t>
             </w:r>
-            <w:hyperlink r:id="rId85">
+            <w:hyperlink r:id="rId78">
               <w:r>
                 <w:rPr>
                   <w:rStyle w:val="Hyperlink"/>
@@ -1910,7 +1614,7 @@
               <w:pStyle w:val="Compact"/>
               <w:jc w:val="center"/>
             </w:pPr>
-            <w:hyperlink r:id="rId86">
+            <w:hyperlink r:id="rId79">
               <w:r>
                 <w:rPr>
                   <w:rStyle w:val="Hyperlink"/>
@@ -1924,7 +1628,7 @@
             <w:r>
               <w:t xml:space="preserve"> </w:t>
             </w:r>
-            <w:hyperlink r:id="rId87">
+            <w:hyperlink r:id="rId80">
               <w:r>
                 <w:rPr>
                   <w:rStyle w:val="Hyperlink"/>
@@ -1940,7 +1644,7 @@
               <w:pStyle w:val="Compact"/>
               <w:jc w:val="center"/>
             </w:pPr>
-            <w:hyperlink r:id="rId88">
+            <w:hyperlink r:id="rId81">
               <w:r>
                 <w:rPr>
                   <w:rStyle w:val="Hyperlink"/>
@@ -1954,7 +1658,7 @@
             <w:r>
               <w:t xml:space="preserve"> </w:t>
             </w:r>
-            <w:hyperlink r:id="rId89">
+            <w:hyperlink r:id="rId82">
               <w:r>
                 <w:rPr>
                   <w:rStyle w:val="Hyperlink"/>
@@ -1970,7 +1674,7 @@
               <w:pStyle w:val="Compact"/>
               <w:jc w:val="center"/>
             </w:pPr>
-            <w:hyperlink r:id="rId90">
+            <w:hyperlink r:id="rId83">
               <w:r>
                 <w:rPr>
                   <w:rStyle w:val="Hyperlink"/>
@@ -1984,7 +1688,7 @@
             <w:r>
               <w:t xml:space="preserve"> </w:t>
             </w:r>
-            <w:hyperlink r:id="rId91">
+            <w:hyperlink r:id="rId84">
               <w:r>
                 <w:rPr>
                   <w:rStyle w:val="Hyperlink"/>
@@ -1998,7 +1702,7 @@
             <w:r>
               <w:t xml:space="preserve"> </w:t>
             </w:r>
-            <w:hyperlink r:id="rId92">
+            <w:hyperlink r:id="rId85">
               <w:r>
                 <w:rPr>
                   <w:rStyle w:val="Hyperlink"/>
@@ -2055,7 +1759,7 @@
               <w:pStyle w:val="Compact"/>
               <w:jc w:val="center"/>
             </w:pPr>
-            <w:hyperlink r:id="rId93">
+            <w:hyperlink r:id="rId86">
               <w:r>
                 <w:rPr>
                   <w:rStyle w:val="Hyperlink"/>
@@ -2066,7 +1770,7 @@
             <w:r>
               <w:t xml:space="preserve">,</w:t>
             </w:r>
-            <w:hyperlink r:id="rId94">
+            <w:hyperlink r:id="rId87">
               <w:r>
                 <w:rPr>
                   <w:rStyle w:val="Hyperlink"/>
@@ -2082,7 +1786,7 @@
               <w:pStyle w:val="Compact"/>
               <w:jc w:val="center"/>
             </w:pPr>
-            <w:hyperlink r:id="rId95">
+            <w:hyperlink r:id="rId88">
               <w:r>
                 <w:rPr>
                   <w:rStyle w:val="Hyperlink"/>
@@ -2093,7 +1797,7 @@
             <w:r>
               <w:t xml:space="preserve">,</w:t>
             </w:r>
-            <w:hyperlink r:id="rId96">
+            <w:hyperlink r:id="rId89">
               <w:r>
                 <w:rPr>
                   <w:rStyle w:val="Hyperlink"/>
@@ -2109,7 +1813,7 @@
               <w:pStyle w:val="Compact"/>
               <w:jc w:val="center"/>
             </w:pPr>
-            <w:hyperlink r:id="rId97">
+            <w:hyperlink r:id="rId90">
               <w:r>
                 <w:rPr>
                   <w:rStyle w:val="Hyperlink"/>
@@ -2123,7 +1827,7 @@
             <w:r>
               <w:t xml:space="preserve"> </w:t>
             </w:r>
-            <w:hyperlink r:id="rId98">
+            <w:hyperlink r:id="rId91">
               <w:r>
                 <w:rPr>
                   <w:rStyle w:val="Hyperlink"/>
@@ -2137,7 +1841,7 @@
             <w:r>
               <w:t xml:space="preserve"> </w:t>
             </w:r>
-            <w:hyperlink r:id="rId99">
+            <w:hyperlink r:id="rId92">
               <w:r>
                 <w:rPr>
                   <w:rStyle w:val="Hyperlink"/>
@@ -2194,7 +1898,7 @@
               <w:pStyle w:val="Compact"/>
               <w:jc w:val="center"/>
             </w:pPr>
-            <w:hyperlink r:id="rId100">
+            <w:hyperlink r:id="rId93">
               <w:r>
                 <w:rPr>
                   <w:rStyle w:val="Hyperlink"/>
@@ -2208,7 +1912,7 @@
             <w:r>
               <w:t xml:space="preserve"> </w:t>
             </w:r>
-            <w:hyperlink r:id="rId101">
+            <w:hyperlink r:id="rId94">
               <w:r>
                 <w:rPr>
                   <w:rStyle w:val="Hyperlink"/>
@@ -2224,7 +1928,7 @@
               <w:pStyle w:val="Compact"/>
               <w:jc w:val="center"/>
             </w:pPr>
-            <w:hyperlink r:id="rId102">
+            <w:hyperlink r:id="rId95">
               <w:r>
                 <w:rPr>
                   <w:rStyle w:val="Hyperlink"/>
@@ -2238,7 +1942,7 @@
             <w:r>
               <w:t xml:space="preserve"> </w:t>
             </w:r>
-            <w:hyperlink r:id="rId103">
+            <w:hyperlink r:id="rId96">
               <w:r>
                 <w:rPr>
                   <w:rStyle w:val="Hyperlink"/>
@@ -2254,7 +1958,7 @@
               <w:pStyle w:val="Compact"/>
               <w:jc w:val="center"/>
             </w:pPr>
-            <w:hyperlink r:id="rId104">
+            <w:hyperlink r:id="rId97">
               <w:r>
                 <w:rPr>
                   <w:rStyle w:val="Hyperlink"/>
@@ -2268,7 +1972,7 @@
             <w:r>
               <w:t xml:space="preserve"> </w:t>
             </w:r>
-            <w:hyperlink r:id="rId105">
+            <w:hyperlink r:id="rId98">
               <w:r>
                 <w:rPr>
                   <w:rStyle w:val="Hyperlink"/>
@@ -2282,7 +1986,7 @@
             <w:r>
               <w:t xml:space="preserve"> </w:t>
             </w:r>
-            <w:hyperlink r:id="rId106">
+            <w:hyperlink r:id="rId99">
               <w:r>
                 <w:rPr>
                   <w:rStyle w:val="Hyperlink"/>
@@ -2317,7 +2021,7 @@
               <w:pStyle w:val="Compact"/>
               <w:jc w:val="center"/>
             </w:pPr>
-            <w:hyperlink r:id="rId107">
+            <w:hyperlink r:id="rId100">
               <w:r>
                 <w:rPr>
                   <w:rStyle w:val="Hyperlink"/>
@@ -2331,7 +2035,7 @@
             <w:r>
               <w:t xml:space="preserve"> </w:t>
             </w:r>
-            <w:hyperlink r:id="rId108">
+            <w:hyperlink r:id="rId101">
               <w:r>
                 <w:rPr>
                   <w:rStyle w:val="Hyperlink"/>
@@ -2345,7 +2049,7 @@
             <w:r>
               <w:t xml:space="preserve"> </w:t>
             </w:r>
-            <w:hyperlink r:id="rId109">
+            <w:hyperlink r:id="rId102">
               <w:r>
                 <w:rPr>
                   <w:rStyle w:val="Hyperlink"/>
@@ -2359,7 +2063,7 @@
             <w:r>
               <w:t xml:space="preserve"> </w:t>
             </w:r>
-            <w:hyperlink r:id="rId110">
+            <w:hyperlink r:id="rId103">
               <w:r>
                 <w:rPr>
                   <w:rStyle w:val="Hyperlink"/>
@@ -2419,7 +2123,7 @@
               <w:pStyle w:val="Compact"/>
               <w:jc w:val="center"/>
             </w:pPr>
-            <w:hyperlink r:id="rId111">
+            <w:hyperlink r:id="rId104">
               <w:r>
                 <w:rPr>
                   <w:rStyle w:val="Hyperlink"/>
@@ -2433,7 +2137,7 @@
             <w:r>
               <w:t xml:space="preserve"> </w:t>
             </w:r>
-            <w:hyperlink r:id="rId112">
+            <w:hyperlink r:id="rId105">
               <w:r>
                 <w:rPr>
                   <w:rStyle w:val="Hyperlink"/>
@@ -2449,7 +2153,7 @@
               <w:pStyle w:val="Compact"/>
               <w:jc w:val="center"/>
             </w:pPr>
-            <w:hyperlink r:id="rId113">
+            <w:hyperlink r:id="rId106">
               <w:r>
                 <w:rPr>
                   <w:rStyle w:val="Hyperlink"/>
@@ -2463,7 +2167,7 @@
             <w:r>
               <w:t xml:space="preserve"> </w:t>
             </w:r>
-            <w:hyperlink r:id="rId114">
+            <w:hyperlink r:id="rId107">
               <w:r>
                 <w:rPr>
                   <w:rStyle w:val="Hyperlink"/>
@@ -2479,7 +2183,7 @@
               <w:pStyle w:val="Compact"/>
               <w:jc w:val="center"/>
             </w:pPr>
-            <w:hyperlink r:id="rId115">
+            <w:hyperlink r:id="rId108">
               <w:r>
                 <w:rPr>
                   <w:rStyle w:val="Hyperlink"/>
@@ -2493,7 +2197,7 @@
             <w:r>
               <w:t xml:space="preserve"> </w:t>
             </w:r>
-            <w:hyperlink r:id="rId116">
+            <w:hyperlink r:id="rId109">
               <w:r>
                 <w:rPr>
                   <w:rStyle w:val="Hyperlink"/>
@@ -2507,7 +2211,7 @@
             <w:r>
               <w:t xml:space="preserve"> </w:t>
             </w:r>
-            <w:hyperlink r:id="rId117">
+            <w:hyperlink r:id="rId110">
               <w:r>
                 <w:rPr>
                   <w:rStyle w:val="Hyperlink"/>
@@ -2564,7 +2268,7 @@
               <w:pStyle w:val="Compact"/>
               <w:jc w:val="center"/>
             </w:pPr>
-            <w:hyperlink r:id="rId118">
+            <w:hyperlink r:id="rId111">
               <w:r>
                 <w:rPr>
                   <w:rStyle w:val="Hyperlink"/>
@@ -2578,7 +2282,7 @@
             <w:r>
               <w:t xml:space="preserve"> </w:t>
             </w:r>
-            <w:hyperlink r:id="rId119">
+            <w:hyperlink r:id="rId112">
               <w:r>
                 <w:rPr>
                   <w:rStyle w:val="Hyperlink"/>
@@ -2594,7 +2298,7 @@
               <w:pStyle w:val="Compact"/>
               <w:jc w:val="center"/>
             </w:pPr>
-            <w:hyperlink r:id="rId120">
+            <w:hyperlink r:id="rId113">
               <w:r>
                 <w:rPr>
                   <w:rStyle w:val="Hyperlink"/>
@@ -2608,7 +2312,7 @@
             <w:r>
               <w:t xml:space="preserve"> </w:t>
             </w:r>
-            <w:hyperlink r:id="rId121">
+            <w:hyperlink r:id="rId114">
               <w:r>
                 <w:rPr>
                   <w:rStyle w:val="Hyperlink"/>
@@ -2624,7 +2328,7 @@
               <w:pStyle w:val="Compact"/>
               <w:jc w:val="center"/>
             </w:pPr>
-            <w:hyperlink r:id="rId122">
+            <w:hyperlink r:id="rId115">
               <w:r>
                 <w:rPr>
                   <w:rStyle w:val="Hyperlink"/>
@@ -2638,7 +2342,7 @@
             <w:r>
               <w:t xml:space="preserve"> </w:t>
             </w:r>
-            <w:hyperlink r:id="rId123">
+            <w:hyperlink r:id="rId116">
               <w:r>
                 <w:rPr>
                   <w:rStyle w:val="Hyperlink"/>
@@ -2652,7 +2356,7 @@
             <w:r>
               <w:t xml:space="preserve"> </w:t>
             </w:r>
-            <w:hyperlink r:id="rId124">
+            <w:hyperlink r:id="rId117">
               <w:r>
                 <w:rPr>
                   <w:rStyle w:val="Hyperlink"/>
@@ -2684,7 +2388,7 @@
               <w:pStyle w:val="Compact"/>
               <w:jc w:val="center"/>
             </w:pPr>
-            <w:hyperlink r:id="rId125">
+            <w:hyperlink r:id="rId118">
               <w:r>
                 <w:rPr>
                   <w:rStyle w:val="Hyperlink"/>
@@ -2698,7 +2402,7 @@
             <w:r>
               <w:t xml:space="preserve"> </w:t>
             </w:r>
-            <w:hyperlink r:id="rId126">
+            <w:hyperlink r:id="rId119">
               <w:r>
                 <w:rPr>
                   <w:rStyle w:val="Hyperlink"/>
@@ -2714,7 +2418,7 @@
               <w:pStyle w:val="Compact"/>
               <w:jc w:val="center"/>
             </w:pPr>
-            <w:hyperlink r:id="rId127">
+            <w:hyperlink r:id="rId120">
               <w:r>
                 <w:rPr>
                   <w:rStyle w:val="Hyperlink"/>
@@ -2728,7 +2432,7 @@
             <w:r>
               <w:t xml:space="preserve"> </w:t>
             </w:r>
-            <w:hyperlink r:id="rId128">
+            <w:hyperlink r:id="rId121">
               <w:r>
                 <w:rPr>
                   <w:rStyle w:val="Hyperlink"/>
@@ -2744,7 +2448,7 @@
               <w:pStyle w:val="Compact"/>
               <w:jc w:val="center"/>
             </w:pPr>
-            <w:hyperlink r:id="rId125">
+            <w:hyperlink r:id="rId118">
               <w:r>
                 <w:rPr>
                   <w:rStyle w:val="Hyperlink"/>
@@ -2801,7 +2505,7 @@
               <w:pStyle w:val="Compact"/>
               <w:jc w:val="center"/>
             </w:pPr>
-            <w:hyperlink r:id="rId129">
+            <w:hyperlink r:id="rId122">
               <w:r>
                 <w:rPr>
                   <w:rStyle w:val="Hyperlink"/>
@@ -2815,7 +2519,7 @@
             <w:r>
               <w:t xml:space="preserve"> </w:t>
             </w:r>
-            <w:hyperlink r:id="rId130">
+            <w:hyperlink r:id="rId123">
               <w:r>
                 <w:rPr>
                   <w:rStyle w:val="Hyperlink"/>
@@ -2831,7 +2535,7 @@
               <w:pStyle w:val="Compact"/>
               <w:jc w:val="center"/>
             </w:pPr>
-            <w:hyperlink r:id="rId131">
+            <w:hyperlink r:id="rId124">
               <w:r>
                 <w:rPr>
                   <w:rStyle w:val="Hyperlink"/>
@@ -2845,7 +2549,7 @@
             <w:r>
               <w:t xml:space="preserve"> </w:t>
             </w:r>
-            <w:hyperlink r:id="rId132">
+            <w:hyperlink r:id="rId125">
               <w:r>
                 <w:rPr>
                   <w:rStyle w:val="Hyperlink"/>
@@ -2880,7 +2584,7 @@
               <w:pStyle w:val="Compact"/>
               <w:jc w:val="center"/>
             </w:pPr>
-            <w:hyperlink r:id="rId125">
+            <w:hyperlink r:id="rId118">
               <w:r>
                 <w:rPr>
                   <w:rStyle w:val="Hyperlink"/>
@@ -2894,7 +2598,7 @@
             <w:r>
               <w:t xml:space="preserve"> </w:t>
             </w:r>
-            <w:hyperlink r:id="rId126">
+            <w:hyperlink r:id="rId119">
               <w:r>
                 <w:rPr>
                   <w:rStyle w:val="Hyperlink"/>
@@ -2910,7 +2614,7 @@
               <w:pStyle w:val="Compact"/>
               <w:jc w:val="center"/>
             </w:pPr>
-            <w:hyperlink r:id="rId127">
+            <w:hyperlink r:id="rId120">
               <w:r>
                 <w:rPr>
                   <w:rStyle w:val="Hyperlink"/>
@@ -2924,7 +2628,7 @@
             <w:r>
               <w:t xml:space="preserve"> </w:t>
             </w:r>
-            <w:hyperlink r:id="rId128">
+            <w:hyperlink r:id="rId121">
               <w:r>
                 <w:rPr>
                   <w:rStyle w:val="Hyperlink"/>
@@ -2940,7 +2644,7 @@
               <w:pStyle w:val="Compact"/>
               <w:jc w:val="center"/>
             </w:pPr>
-            <w:hyperlink r:id="rId125">
+            <w:hyperlink r:id="rId118">
               <w:r>
                 <w:rPr>
                   <w:rStyle w:val="Hyperlink"/>
@@ -2952,8 +2656,8 @@
         </w:tc>
       </w:tr>
     </w:tbl>
-    <w:bookmarkEnd w:id="133"/>
-    <w:bookmarkStart w:id="134" w:name="grading"/>
+    <w:bookmarkEnd w:id="126"/>
+    <w:bookmarkStart w:id="127" w:name="grading"/>
     <w:p>
       <w:pPr>
         <w:pStyle w:val="Heading2"/>
@@ -2973,7 +2677,7 @@
       <w:pPr>
         <w:numPr>
           <w:ilvl w:val="0"/>
-          <w:numId w:val="1011"/>
+          <w:numId w:val="1002"/>
         </w:numPr>
         <w:pStyle w:val="Compact"/>
       </w:pPr>
@@ -2985,7 +2689,7 @@
       <w:pPr>
         <w:numPr>
           <w:ilvl w:val="0"/>
-          <w:numId w:val="1011"/>
+          <w:numId w:val="1002"/>
         </w:numPr>
         <w:pStyle w:val="Compact"/>
       </w:pPr>
@@ -2997,7 +2701,7 @@
       <w:pPr>
         <w:numPr>
           <w:ilvl w:val="0"/>
-          <w:numId w:val="1011"/>
+          <w:numId w:val="1002"/>
         </w:numPr>
         <w:pStyle w:val="Compact"/>
       </w:pPr>
@@ -3043,8 +2747,8 @@
         <w:t xml:space="preserve">: only people taking the course for credit must turn in the assignments. However, we will evaluate all submitted assignments in case others would like feedback on their work.</w:t>
       </w:r>
     </w:p>
-    <w:bookmarkEnd w:id="134"/>
-    <w:bookmarkStart w:id="137" w:name="submitting-assignments"/>
+    <w:bookmarkEnd w:id="127"/>
+    <w:bookmarkStart w:id="130" w:name="submitting-assignments"/>
     <w:p>
       <w:pPr>
         <w:pStyle w:val="Heading2"/>
@@ -3070,7 +2774,7 @@
       <w:r>
         <w:t xml:space="preserve"> </w:t>
       </w:r>
-      <w:hyperlink r:id="rId135">
+      <w:hyperlink r:id="rId128">
         <w:r>
           <w:rPr>
             <w:rStyle w:val="Hyperlink"/>
@@ -3094,11 +2798,11 @@
       <w:pPr>
         <w:numPr>
           <w:ilvl w:val="0"/>
-          <w:numId w:val="1012"/>
+          <w:numId w:val="1003"/>
         </w:numPr>
         <w:pStyle w:val="Compact"/>
       </w:pPr>
-      <w:hyperlink r:id="rId136">
+      <w:hyperlink r:id="rId129">
         <w:r>
           <w:rPr>
             <w:rStyle w:val="Hyperlink"/>
@@ -3111,7 +2815,7 @@
       <w:pPr>
         <w:numPr>
           <w:ilvl w:val="0"/>
-          <w:numId w:val="1012"/>
+          <w:numId w:val="1003"/>
         </w:numPr>
         <w:pStyle w:val="Compact"/>
       </w:pPr>
@@ -3123,11 +2827,11 @@
       <w:pPr>
         <w:numPr>
           <w:ilvl w:val="1"/>
-          <w:numId w:val="1013"/>
+          <w:numId w:val="1004"/>
         </w:numPr>
         <w:pStyle w:val="Compact"/>
       </w:pPr>
-      <w:hyperlink r:id="rId75">
+      <w:hyperlink r:id="rId68">
         <w:r>
           <w:rPr>
             <w:rStyle w:val="Hyperlink"/>
@@ -3141,7 +2845,7 @@
       <w:r>
         <w:t xml:space="preserve"> </w:t>
       </w:r>
-      <w:hyperlink r:id="rId76">
+      <w:hyperlink r:id="rId69">
         <w:r>
           <w:rPr>
             <w:rStyle w:val="Hyperlink"/>
@@ -3157,11 +2861,11 @@
       <w:pPr>
         <w:numPr>
           <w:ilvl w:val="1"/>
-          <w:numId w:val="1013"/>
+          <w:numId w:val="1004"/>
         </w:numPr>
         <w:pStyle w:val="Compact"/>
       </w:pPr>
-      <w:hyperlink r:id="rId77">
+      <w:hyperlink r:id="rId70">
         <w:r>
           <w:rPr>
             <w:rStyle w:val="Hyperlink"/>
@@ -3175,7 +2879,7 @@
       <w:r>
         <w:t xml:space="preserve"> </w:t>
       </w:r>
-      <w:hyperlink r:id="rId78">
+      <w:hyperlink r:id="rId71">
         <w:r>
           <w:rPr>
             <w:rStyle w:val="Hyperlink"/>
@@ -3188,7 +2892,7 @@
       <w:pPr>
         <w:numPr>
           <w:ilvl w:val="0"/>
-          <w:numId w:val="1012"/>
+          <w:numId w:val="1003"/>
         </w:numPr>
         <w:pStyle w:val="Compact"/>
       </w:pPr>
@@ -3200,11 +2904,11 @@
       <w:pPr>
         <w:numPr>
           <w:ilvl w:val="1"/>
-          <w:numId w:val="1014"/>
+          <w:numId w:val="1005"/>
         </w:numPr>
         <w:pStyle w:val="Compact"/>
       </w:pPr>
-      <w:hyperlink r:id="rId107">
+      <w:hyperlink r:id="rId100">
         <w:r>
           <w:rPr>
             <w:rStyle w:val="Hyperlink"/>
@@ -3218,7 +2922,7 @@
       <w:r>
         <w:t xml:space="preserve"> </w:t>
       </w:r>
-      <w:hyperlink r:id="rId108">
+      <w:hyperlink r:id="rId101">
         <w:r>
           <w:rPr>
             <w:rStyle w:val="Hyperlink"/>
@@ -3234,11 +2938,11 @@
       <w:pPr>
         <w:numPr>
           <w:ilvl w:val="1"/>
-          <w:numId w:val="1014"/>
+          <w:numId w:val="1005"/>
         </w:numPr>
         <w:pStyle w:val="Compact"/>
       </w:pPr>
-      <w:hyperlink r:id="rId109">
+      <w:hyperlink r:id="rId102">
         <w:r>
           <w:rPr>
             <w:rStyle w:val="Hyperlink"/>
@@ -3252,7 +2956,7 @@
       <w:r>
         <w:t xml:space="preserve"> </w:t>
       </w:r>
-      <w:hyperlink r:id="rId110">
+      <w:hyperlink r:id="rId103">
         <w:r>
           <w:rPr>
             <w:rStyle w:val="Hyperlink"/>
@@ -3265,7 +2969,7 @@
       <w:pPr>
         <w:numPr>
           <w:ilvl w:val="0"/>
-          <w:numId w:val="1012"/>
+          <w:numId w:val="1003"/>
         </w:numPr>
         <w:pStyle w:val="Compact"/>
       </w:pPr>
@@ -3273,8 +2977,8 @@
         <w:t xml:space="preserve">Final Project (see below)</w:t>
       </w:r>
     </w:p>
-    <w:bookmarkEnd w:id="137"/>
-    <w:bookmarkStart w:id="141" w:name="final-projects"/>
+    <w:bookmarkEnd w:id="130"/>
+    <w:bookmarkStart w:id="134" w:name="final-projects"/>
     <w:p>
       <w:pPr>
         <w:pStyle w:val="Heading2"/>
@@ -3302,7 +3006,7 @@
       <w:pPr>
         <w:numPr>
           <w:ilvl w:val="0"/>
-          <w:numId w:val="1015"/>
+          <w:numId w:val="1006"/>
         </w:numPr>
         <w:pStyle w:val="Compact"/>
       </w:pPr>
@@ -3314,7 +3018,7 @@
       <w:pPr>
         <w:numPr>
           <w:ilvl w:val="0"/>
-          <w:numId w:val="1015"/>
+          <w:numId w:val="1006"/>
         </w:numPr>
         <w:pStyle w:val="Compact"/>
       </w:pPr>
@@ -3326,7 +3030,7 @@
       <w:pPr>
         <w:numPr>
           <w:ilvl w:val="0"/>
-          <w:numId w:val="1015"/>
+          <w:numId w:val="1006"/>
         </w:numPr>
         <w:pStyle w:val="Compact"/>
       </w:pPr>
@@ -3338,7 +3042,7 @@
       <w:pPr>
         <w:numPr>
           <w:ilvl w:val="0"/>
-          <w:numId w:val="1015"/>
+          <w:numId w:val="1006"/>
         </w:numPr>
         <w:pStyle w:val="Compact"/>
       </w:pPr>
@@ -3356,7 +3060,7 @@
       <w:r>
         <w:t xml:space="preserve"> </w:t>
       </w:r>
-      <w:hyperlink r:id="rId138">
+      <w:hyperlink r:id="rId131">
         <w:r>
           <w:rPr>
             <w:rStyle w:val="Hyperlink"/>
@@ -3370,7 +3074,7 @@
       <w:r>
         <w:t xml:space="preserve"> </w:t>
       </w:r>
-      <w:hyperlink r:id="rId139">
+      <w:hyperlink r:id="rId132">
         <w:r>
           <w:rPr>
             <w:rStyle w:val="Hyperlink"/>
@@ -3395,7 +3099,7 @@
       <w:r>
         <w:t xml:space="preserve"> </w:t>
       </w:r>
-      <w:hyperlink r:id="rId140">
+      <w:hyperlink r:id="rId133">
         <w:r>
           <w:rPr>
             <w:rStyle w:val="Hyperlink"/>
@@ -3410,8 +3114,344 @@
         <w:t xml:space="preserve">for final projects.</w:t>
       </w:r>
     </w:p>
+    <w:bookmarkEnd w:id="134"/>
+    <w:bookmarkEnd w:id="135"/>
+    <w:bookmarkStart w:id="148" w:name="module-details"/>
+    <w:p>
+      <w:pPr>
+        <w:pStyle w:val="Heading1"/>
+      </w:pPr>
+      <w:r>
+        <w:t xml:space="preserve">Module Details:</w:t>
+      </w:r>
+    </w:p>
+    <w:bookmarkStart w:id="137" w:name="day-0-before-the-first-session"/>
+    <w:p>
+      <w:pPr>
+        <w:pStyle w:val="Heading2"/>
+      </w:pPr>
+      <w:hyperlink r:id="rId136">
+        <w:r>
+          <w:rPr>
+            <w:rStyle w:val="Hyperlink"/>
+          </w:rPr>
+          <w:t xml:space="preserve">Day 0 (before the first session)</w:t>
+        </w:r>
+      </w:hyperlink>
+    </w:p>
+    <w:bookmarkEnd w:id="137"/>
+    <w:bookmarkStart w:id="139" w:name="day-1"/>
+    <w:p>
+      <w:pPr>
+        <w:pStyle w:val="Heading2"/>
+      </w:pPr>
+      <w:hyperlink r:id="rId138">
+        <w:r>
+          <w:rPr>
+            <w:rStyle w:val="Hyperlink"/>
+          </w:rPr>
+          <w:t xml:space="preserve">Day 1</w:t>
+        </w:r>
+      </w:hyperlink>
+    </w:p>
+    <w:p>
+      <w:pPr>
+        <w:numPr>
+          <w:ilvl w:val="0"/>
+          <w:numId w:val="1007"/>
+        </w:numPr>
+        <w:pStyle w:val="Compact"/>
+      </w:pPr>
+      <w:r>
+        <w:t xml:space="preserve">Introduction</w:t>
+      </w:r>
+    </w:p>
+    <w:p>
+      <w:pPr>
+        <w:numPr>
+          <w:ilvl w:val="0"/>
+          <w:numId w:val="1007"/>
+        </w:numPr>
+        <w:pStyle w:val="Compact"/>
+      </w:pPr>
+      <w:r>
+        <w:t xml:space="preserve">RStudio</w:t>
+      </w:r>
+    </w:p>
+    <w:p>
+      <w:pPr>
+        <w:numPr>
+          <w:ilvl w:val="0"/>
+          <w:numId w:val="1007"/>
+        </w:numPr>
+        <w:pStyle w:val="Compact"/>
+      </w:pPr>
+      <w:r>
+        <w:t xml:space="preserve">Reproducible Research</w:t>
+      </w:r>
+    </w:p>
+    <w:bookmarkEnd w:id="139"/>
+    <w:bookmarkStart w:id="140" w:name="day-2"/>
+    <w:p>
+      <w:pPr>
+        <w:pStyle w:val="Heading2"/>
+      </w:pPr>
+      <w:r>
+        <w:t xml:space="preserve">Day 2</w:t>
+      </w:r>
+    </w:p>
+    <w:p>
+      <w:pPr>
+        <w:numPr>
+          <w:ilvl w:val="0"/>
+          <w:numId w:val="1008"/>
+        </w:numPr>
+        <w:pStyle w:val="Compact"/>
+      </w:pPr>
+      <w:r>
+        <w:t xml:space="preserve">Basic R: Variables/Objects in R</w:t>
+      </w:r>
+    </w:p>
+    <w:p>
+      <w:pPr>
+        <w:numPr>
+          <w:ilvl w:val="0"/>
+          <w:numId w:val="1008"/>
+        </w:numPr>
+        <w:pStyle w:val="Compact"/>
+      </w:pPr>
+      <w:r>
+        <w:t xml:space="preserve">Data Input/Output</w:t>
+      </w:r>
+    </w:p>
+    <w:bookmarkEnd w:id="140"/>
+    <w:bookmarkStart w:id="141" w:name="day-3"/>
+    <w:p>
+      <w:pPr>
+        <w:pStyle w:val="Heading2"/>
+      </w:pPr>
+      <w:r>
+        <w:t xml:space="preserve">Day 3</w:t>
+      </w:r>
+    </w:p>
+    <w:p>
+      <w:pPr>
+        <w:numPr>
+          <w:ilvl w:val="0"/>
+          <w:numId w:val="1009"/>
+        </w:numPr>
+        <w:pStyle w:val="Compact"/>
+      </w:pPr>
+      <w:r>
+        <w:t xml:space="preserve">Subsetting Data</w:t>
+      </w:r>
+    </w:p>
+    <w:p>
+      <w:pPr>
+        <w:numPr>
+          <w:ilvl w:val="0"/>
+          <w:numId w:val="1009"/>
+        </w:numPr>
+        <w:pStyle w:val="Compact"/>
+      </w:pPr>
+      <w:r>
+        <w:t xml:space="preserve">Homework 2</w:t>
+      </w:r>
+    </w:p>
     <w:bookmarkEnd w:id="141"/>
+    <w:bookmarkStart w:id="142" w:name="day-4"/>
+    <w:p>
+      <w:pPr>
+        <w:pStyle w:val="Heading2"/>
+      </w:pPr>
+      <w:r>
+        <w:t xml:space="preserve">Day 4</w:t>
+      </w:r>
+    </w:p>
+    <w:p>
+      <w:pPr>
+        <w:numPr>
+          <w:ilvl w:val="0"/>
+          <w:numId w:val="1010"/>
+        </w:numPr>
+        <w:pStyle w:val="Compact"/>
+      </w:pPr>
+      <w:r>
+        <w:t xml:space="preserve">Summarization</w:t>
+      </w:r>
+    </w:p>
+    <w:p>
+      <w:pPr>
+        <w:numPr>
+          <w:ilvl w:val="0"/>
+          <w:numId w:val="1010"/>
+        </w:numPr>
+        <w:pStyle w:val="Compact"/>
+      </w:pPr>
+      <w:r>
+        <w:t xml:space="preserve">Data Classes</w:t>
+      </w:r>
+    </w:p>
     <w:bookmarkEnd w:id="142"/>
+    <w:bookmarkStart w:id="143" w:name="day-5"/>
+    <w:p>
+      <w:pPr>
+        <w:pStyle w:val="Heading2"/>
+      </w:pPr>
+      <w:r>
+        <w:t xml:space="preserve">Day 5</w:t>
+      </w:r>
+    </w:p>
+    <w:p>
+      <w:pPr>
+        <w:numPr>
+          <w:ilvl w:val="0"/>
+          <w:numId w:val="1011"/>
+        </w:numPr>
+        <w:pStyle w:val="Compact"/>
+      </w:pPr>
+      <w:r>
+        <w:t xml:space="preserve">Data Cleaning</w:t>
+      </w:r>
+    </w:p>
+    <w:bookmarkEnd w:id="143"/>
+    <w:bookmarkStart w:id="144" w:name="day-6"/>
+    <w:p>
+      <w:pPr>
+        <w:pStyle w:val="Heading2"/>
+      </w:pPr>
+      <w:r>
+        <w:t xml:space="preserve">Day 6</w:t>
+      </w:r>
+    </w:p>
+    <w:p>
+      <w:pPr>
+        <w:numPr>
+          <w:ilvl w:val="0"/>
+          <w:numId w:val="1012"/>
+        </w:numPr>
+        <w:pStyle w:val="Compact"/>
+      </w:pPr>
+      <w:r>
+        <w:t xml:space="preserve">Data Manipulation</w:t>
+      </w:r>
+    </w:p>
+    <w:p>
+      <w:pPr>
+        <w:numPr>
+          <w:ilvl w:val="0"/>
+          <w:numId w:val="1012"/>
+        </w:numPr>
+        <w:pStyle w:val="Compact"/>
+      </w:pPr>
+      <w:r>
+        <w:t xml:space="preserve">Homework 3</w:t>
+      </w:r>
+    </w:p>
+    <w:bookmarkEnd w:id="144"/>
+    <w:bookmarkStart w:id="145" w:name="day-7"/>
+    <w:p>
+      <w:pPr>
+        <w:pStyle w:val="Heading2"/>
+      </w:pPr>
+      <w:r>
+        <w:t xml:space="preserve">Day 7</w:t>
+      </w:r>
+    </w:p>
+    <w:p>
+      <w:pPr>
+        <w:numPr>
+          <w:ilvl w:val="0"/>
+          <w:numId w:val="1013"/>
+        </w:numPr>
+        <w:pStyle w:val="Compact"/>
+      </w:pPr>
+      <w:r>
+        <w:t xml:space="preserve">Data Visualization</w:t>
+      </w:r>
+    </w:p>
+    <w:bookmarkEnd w:id="145"/>
+    <w:bookmarkStart w:id="146" w:name="day-8"/>
+    <w:p>
+      <w:pPr>
+        <w:pStyle w:val="Heading2"/>
+      </w:pPr>
+      <w:r>
+        <w:t xml:space="preserve">Day 8</w:t>
+      </w:r>
+    </w:p>
+    <w:p>
+      <w:pPr>
+        <w:numPr>
+          <w:ilvl w:val="0"/>
+          <w:numId w:val="1014"/>
+        </w:numPr>
+        <w:pStyle w:val="Compact"/>
+      </w:pPr>
+      <w:r>
+        <w:t xml:space="preserve">Statistics</w:t>
+      </w:r>
+    </w:p>
+    <w:p>
+      <w:pPr>
+        <w:numPr>
+          <w:ilvl w:val="0"/>
+          <w:numId w:val="1014"/>
+        </w:numPr>
+        <w:pStyle w:val="Compact"/>
+      </w:pPr>
+      <w:r>
+        <w:t xml:space="preserve">Work on Final Project</w:t>
+      </w:r>
+    </w:p>
+    <w:bookmarkEnd w:id="146"/>
+    <w:bookmarkStart w:id="147" w:name="day-9"/>
+    <w:p>
+      <w:pPr>
+        <w:pStyle w:val="Heading2"/>
+      </w:pPr>
+      <w:r>
+        <w:t xml:space="preserve">Day 9</w:t>
+      </w:r>
+    </w:p>
+    <w:p>
+      <w:pPr>
+        <w:numPr>
+          <w:ilvl w:val="0"/>
+          <w:numId w:val="1015"/>
+        </w:numPr>
+        <w:pStyle w:val="Compact"/>
+      </w:pPr>
+      <w:r>
+        <w:t xml:space="preserve">Functions</w:t>
+      </w:r>
+    </w:p>
+    <w:p>
+      <w:pPr>
+        <w:numPr>
+          <w:ilvl w:val="0"/>
+          <w:numId w:val="1015"/>
+        </w:numPr>
+        <w:pStyle w:val="Compact"/>
+      </w:pPr>
+      <w:r>
+        <w:t xml:space="preserve">Good code practices</w:t>
+      </w:r>
+    </w:p>
+    <w:p>
+      <w:pPr>
+        <w:numPr>
+          <w:ilvl w:val="0"/>
+          <w:numId w:val="1015"/>
+        </w:numPr>
+        <w:pStyle w:val="Compact"/>
+      </w:pPr>
+      <w:r>
+        <w:t xml:space="preserve">Work on Final Project</w:t>
+      </w:r>
+    </w:p>
+    <w:bookmarkEnd w:id="147"/>
+    <w:bookmarkEnd w:id="148"/>
     <w:sectPr/>
   </w:body>
 </w:document>
@@ -3686,33 +3726,6 @@
     <w:abstractNumId w:val="991"/>
   </w:num>
   <w:num w:numId="1002">
-    <w:abstractNumId w:val="991"/>
-  </w:num>
-  <w:num w:numId="1003">
-    <w:abstractNumId w:val="991"/>
-  </w:num>
-  <w:num w:numId="1004">
-    <w:abstractNumId w:val="991"/>
-  </w:num>
-  <w:num w:numId="1005">
-    <w:abstractNumId w:val="991"/>
-  </w:num>
-  <w:num w:numId="1006">
-    <w:abstractNumId w:val="991"/>
-  </w:num>
-  <w:num w:numId="1007">
-    <w:abstractNumId w:val="991"/>
-  </w:num>
-  <w:num w:numId="1008">
-    <w:abstractNumId w:val="991"/>
-  </w:num>
-  <w:num w:numId="1009">
-    <w:abstractNumId w:val="991"/>
-  </w:num>
-  <w:num w:numId="1010">
-    <w:abstractNumId w:val="991"/>
-  </w:num>
-  <w:num w:numId="1011">
     <w:abstractNumId w:val="99411"/>
     <w:lvlOverride w:ilvl="0">
       <w:startOverride w:val="1"/>
@@ -3742,7 +3755,7 @@
       <w:startOverride w:val="1"/>
     </w:lvlOverride>
   </w:num>
-  <w:num w:numId="1012">
+  <w:num w:numId="1003">
     <w:abstractNumId w:val="99411"/>
     <w:lvlOverride w:ilvl="0">
       <w:startOverride w:val="1"/>
@@ -3771,6 +3784,33 @@
     <w:lvlOverride w:ilvl="8">
       <w:startOverride w:val="1"/>
     </w:lvlOverride>
+  </w:num>
+  <w:num w:numId="1004">
+    <w:abstractNumId w:val="991"/>
+  </w:num>
+  <w:num w:numId="1005">
+    <w:abstractNumId w:val="991"/>
+  </w:num>
+  <w:num w:numId="1006">
+    <w:abstractNumId w:val="991"/>
+  </w:num>
+  <w:num w:numId="1007">
+    <w:abstractNumId w:val="991"/>
+  </w:num>
+  <w:num w:numId="1008">
+    <w:abstractNumId w:val="991"/>
+  </w:num>
+  <w:num w:numId="1009">
+    <w:abstractNumId w:val="991"/>
+  </w:num>
+  <w:num w:numId="1010">
+    <w:abstractNumId w:val="991"/>
+  </w:num>
+  <w:num w:numId="1011">
+    <w:abstractNumId w:val="991"/>
+  </w:num>
+  <w:num w:numId="1012">
+    <w:abstractNumId w:val="991"/>
   </w:num>
   <w:num w:numId="1013">
     <w:abstractNumId w:val="991"/>

</xml_diff>

<commit_message>
Update syllabus to link to detailed daily agenda
</commit_message>
<xml_diff>
--- a/Syllabus/syllabus.docx
+++ b/Syllabus/syllabus.docx
@@ -289,7 +289,7 @@
         <w:t xml:space="preserve">Creating reproducible R documents</w:t>
       </w:r>
     </w:p>
-    <w:bookmarkStart w:id="135" w:name="tentative-schedule"/>
+    <w:bookmarkStart w:id="150" w:name="tentative-schedule"/>
     <w:p>
       <w:pPr>
         <w:pStyle w:val="Heading1"/>
@@ -298,7 +298,7 @@
         <w:t xml:space="preserve">Tentative Schedule:</w:t>
       </w:r>
     </w:p>
-    <w:bookmarkStart w:id="126" w:name="day-overview"/>
+    <w:bookmarkStart w:id="138" w:name="day-overview"/>
     <w:p>
       <w:pPr>
         <w:pStyle w:val="Heading2"/>
@@ -982,9 +982,14 @@
               <w:pStyle w:val="Compact"/>
               <w:jc w:val="center"/>
             </w:pPr>
-            <w:r>
-              <w:t xml:space="preserve">Day 2</w:t>
-            </w:r>
+            <w:hyperlink r:id="rId47">
+              <w:r>
+                <w:rPr>
+                  <w:rStyle w:val="Hyperlink"/>
+                </w:rPr>
+                <w:t xml:space="preserve">Day 2</w:t>
+              </w:r>
+            </w:hyperlink>
           </w:p>
         </w:tc>
         <w:tc>
@@ -1004,7 +1009,7 @@
               <w:pStyle w:val="Compact"/>
               <w:jc w:val="center"/>
             </w:pPr>
-            <w:hyperlink r:id="rId47">
+            <w:hyperlink r:id="rId48">
               <w:r>
                 <w:rPr>
                   <w:rStyle w:val="Hyperlink"/>
@@ -1018,7 +1023,7 @@
             <w:r>
               <w:t xml:space="preserve"> </w:t>
             </w:r>
-            <w:hyperlink r:id="rId48">
+            <w:hyperlink r:id="rId49">
               <w:r>
                 <w:rPr>
                   <w:rStyle w:val="Hyperlink"/>
@@ -1034,7 +1039,7 @@
               <w:pStyle w:val="Compact"/>
               <w:jc w:val="center"/>
             </w:pPr>
-            <w:hyperlink r:id="rId49">
+            <w:hyperlink r:id="rId50">
               <w:r>
                 <w:rPr>
                   <w:rStyle w:val="Hyperlink"/>
@@ -1048,7 +1053,7 @@
             <w:r>
               <w:t xml:space="preserve"> </w:t>
             </w:r>
-            <w:hyperlink r:id="rId50">
+            <w:hyperlink r:id="rId51">
               <w:r>
                 <w:rPr>
                   <w:rStyle w:val="Hyperlink"/>
@@ -1064,7 +1069,7 @@
               <w:pStyle w:val="Compact"/>
               <w:jc w:val="center"/>
             </w:pPr>
-            <w:hyperlink r:id="rId51">
+            <w:hyperlink r:id="rId52">
               <w:r>
                 <w:rPr>
                   <w:rStyle w:val="Hyperlink"/>
@@ -1078,7 +1083,7 @@
             <w:r>
               <w:t xml:space="preserve"> </w:t>
             </w:r>
-            <w:hyperlink r:id="rId52">
+            <w:hyperlink r:id="rId53">
               <w:r>
                 <w:rPr>
                   <w:rStyle w:val="Hyperlink"/>
@@ -1092,7 +1097,7 @@
             <w:r>
               <w:t xml:space="preserve"> </w:t>
             </w:r>
-            <w:hyperlink r:id="rId53">
+            <w:hyperlink r:id="rId54">
               <w:r>
                 <w:rPr>
                   <w:rStyle w:val="Hyperlink"/>
@@ -1124,7 +1129,7 @@
               <w:pStyle w:val="Compact"/>
               <w:jc w:val="center"/>
             </w:pPr>
-            <w:hyperlink r:id="rId54">
+            <w:hyperlink r:id="rId55">
               <w:r>
                 <w:rPr>
                   <w:rStyle w:val="Hyperlink"/>
@@ -1138,7 +1143,7 @@
             <w:r>
               <w:t xml:space="preserve"> </w:t>
             </w:r>
-            <w:hyperlink r:id="rId55">
+            <w:hyperlink r:id="rId56">
               <w:r>
                 <w:rPr>
                   <w:rStyle w:val="Hyperlink"/>
@@ -1154,7 +1159,7 @@
               <w:pStyle w:val="Compact"/>
               <w:jc w:val="center"/>
             </w:pPr>
-            <w:hyperlink r:id="rId56">
+            <w:hyperlink r:id="rId57">
               <w:r>
                 <w:rPr>
                   <w:rStyle w:val="Hyperlink"/>
@@ -1168,7 +1173,7 @@
             <w:r>
               <w:t xml:space="preserve"> </w:t>
             </w:r>
-            <w:hyperlink r:id="rId57">
+            <w:hyperlink r:id="rId58">
               <w:r>
                 <w:rPr>
                   <w:rStyle w:val="Hyperlink"/>
@@ -1184,7 +1189,7 @@
               <w:pStyle w:val="Compact"/>
               <w:jc w:val="center"/>
             </w:pPr>
-            <w:hyperlink r:id="rId58">
+            <w:hyperlink r:id="rId59">
               <w:r>
                 <w:rPr>
                   <w:rStyle w:val="Hyperlink"/>
@@ -1198,7 +1203,7 @@
             <w:r>
               <w:t xml:space="preserve"> </w:t>
             </w:r>
-            <w:hyperlink r:id="rId59">
+            <w:hyperlink r:id="rId60">
               <w:r>
                 <w:rPr>
                   <w:rStyle w:val="Hyperlink"/>
@@ -1212,7 +1217,7 @@
             <w:r>
               <w:t xml:space="preserve"> </w:t>
             </w:r>
-            <w:hyperlink r:id="rId60">
+            <w:hyperlink r:id="rId61">
               <w:r>
                 <w:rPr>
                   <w:rStyle w:val="Hyperlink"/>
@@ -1247,9 +1252,14 @@
               <w:pStyle w:val="Compact"/>
               <w:jc w:val="center"/>
             </w:pPr>
-            <w:r>
-              <w:t xml:space="preserve">Day 3</w:t>
-            </w:r>
+            <w:hyperlink r:id="rId62">
+              <w:r>
+                <w:rPr>
+                  <w:rStyle w:val="Hyperlink"/>
+                </w:rPr>
+                <w:t xml:space="preserve">Day 3</w:t>
+              </w:r>
+            </w:hyperlink>
           </w:p>
         </w:tc>
         <w:tc>
@@ -1269,7 +1279,7 @@
               <w:pStyle w:val="Compact"/>
               <w:jc w:val="center"/>
             </w:pPr>
-            <w:hyperlink r:id="rId61">
+            <w:hyperlink r:id="rId63">
               <w:r>
                 <w:rPr>
                   <w:rStyle w:val="Hyperlink"/>
@@ -1283,7 +1293,7 @@
             <w:r>
               <w:t xml:space="preserve"> </w:t>
             </w:r>
-            <w:hyperlink r:id="rId62">
+            <w:hyperlink r:id="rId64">
               <w:r>
                 <w:rPr>
                   <w:rStyle w:val="Hyperlink"/>
@@ -1299,7 +1309,7 @@
               <w:pStyle w:val="Compact"/>
               <w:jc w:val="center"/>
             </w:pPr>
-            <w:hyperlink r:id="rId63">
+            <w:hyperlink r:id="rId65">
               <w:r>
                 <w:rPr>
                   <w:rStyle w:val="Hyperlink"/>
@@ -1313,7 +1323,7 @@
             <w:r>
               <w:t xml:space="preserve"> </w:t>
             </w:r>
-            <w:hyperlink r:id="rId64">
+            <w:hyperlink r:id="rId66">
               <w:r>
                 <w:rPr>
                   <w:rStyle w:val="Hyperlink"/>
@@ -1329,7 +1339,7 @@
               <w:pStyle w:val="Compact"/>
               <w:jc w:val="center"/>
             </w:pPr>
-            <w:hyperlink r:id="rId65">
+            <w:hyperlink r:id="rId67">
               <w:r>
                 <w:rPr>
                   <w:rStyle w:val="Hyperlink"/>
@@ -1343,7 +1353,7 @@
             <w:r>
               <w:t xml:space="preserve"> </w:t>
             </w:r>
-            <w:hyperlink r:id="rId66">
+            <w:hyperlink r:id="rId68">
               <w:r>
                 <w:rPr>
                   <w:rStyle w:val="Hyperlink"/>
@@ -1357,7 +1367,7 @@
             <w:r>
               <w:t xml:space="preserve"> </w:t>
             </w:r>
-            <w:hyperlink r:id="rId67">
+            <w:hyperlink r:id="rId69">
               <w:r>
                 <w:rPr>
                   <w:rStyle w:val="Hyperlink"/>
@@ -1392,7 +1402,7 @@
               <w:pStyle w:val="Compact"/>
               <w:jc w:val="center"/>
             </w:pPr>
-            <w:hyperlink r:id="rId68">
+            <w:hyperlink r:id="rId70">
               <w:r>
                 <w:rPr>
                   <w:rStyle w:val="Hyperlink"/>
@@ -1406,7 +1416,7 @@
             <w:r>
               <w:t xml:space="preserve"> </w:t>
             </w:r>
-            <w:hyperlink r:id="rId69">
+            <w:hyperlink r:id="rId71">
               <w:r>
                 <w:rPr>
                   <w:rStyle w:val="Hyperlink"/>
@@ -1420,7 +1430,7 @@
             <w:r>
               <w:t xml:space="preserve"> </w:t>
             </w:r>
-            <w:hyperlink r:id="rId70">
+            <w:hyperlink r:id="rId72">
               <w:r>
                 <w:rPr>
                   <w:rStyle w:val="Hyperlink"/>
@@ -1434,7 +1444,7 @@
             <w:r>
               <w:t xml:space="preserve"> </w:t>
             </w:r>
-            <w:hyperlink r:id="rId71">
+            <w:hyperlink r:id="rId73">
               <w:r>
                 <w:rPr>
                   <w:rStyle w:val="Hyperlink"/>
@@ -1472,9 +1482,14 @@
               <w:pStyle w:val="Compact"/>
               <w:jc w:val="center"/>
             </w:pPr>
-            <w:r>
-              <w:t xml:space="preserve">Day 4</w:t>
-            </w:r>
+            <w:hyperlink r:id="rId74">
+              <w:r>
+                <w:rPr>
+                  <w:rStyle w:val="Hyperlink"/>
+                </w:rPr>
+                <w:t xml:space="preserve">Day 4</w:t>
+              </w:r>
+            </w:hyperlink>
           </w:p>
         </w:tc>
         <w:tc>
@@ -1494,7 +1509,7 @@
               <w:pStyle w:val="Compact"/>
               <w:jc w:val="center"/>
             </w:pPr>
-            <w:hyperlink r:id="rId72">
+            <w:hyperlink r:id="rId75">
               <w:r>
                 <w:rPr>
                   <w:rStyle w:val="Hyperlink"/>
@@ -1508,7 +1523,7 @@
             <w:r>
               <w:t xml:space="preserve"> </w:t>
             </w:r>
-            <w:hyperlink r:id="rId73">
+            <w:hyperlink r:id="rId76">
               <w:r>
                 <w:rPr>
                   <w:rStyle w:val="Hyperlink"/>
@@ -1524,7 +1539,7 @@
               <w:pStyle w:val="Compact"/>
               <w:jc w:val="center"/>
             </w:pPr>
-            <w:hyperlink r:id="rId74">
+            <w:hyperlink r:id="rId77">
               <w:r>
                 <w:rPr>
                   <w:rStyle w:val="Hyperlink"/>
@@ -1538,7 +1553,7 @@
             <w:r>
               <w:t xml:space="preserve"> </w:t>
             </w:r>
-            <w:hyperlink r:id="rId75">
+            <w:hyperlink r:id="rId78">
               <w:r>
                 <w:rPr>
                   <w:rStyle w:val="Hyperlink"/>
@@ -1554,7 +1569,7 @@
               <w:pStyle w:val="Compact"/>
               <w:jc w:val="center"/>
             </w:pPr>
-            <w:hyperlink r:id="rId76">
+            <w:hyperlink r:id="rId79">
               <w:r>
                 <w:rPr>
                   <w:rStyle w:val="Hyperlink"/>
@@ -1568,7 +1583,7 @@
             <w:r>
               <w:t xml:space="preserve"> </w:t>
             </w:r>
-            <w:hyperlink r:id="rId77">
+            <w:hyperlink r:id="rId80">
               <w:r>
                 <w:rPr>
                   <w:rStyle w:val="Hyperlink"/>
@@ -1582,7 +1597,7 @@
             <w:r>
               <w:t xml:space="preserve"> </w:t>
             </w:r>
-            <w:hyperlink r:id="rId78">
+            <w:hyperlink r:id="rId81">
               <w:r>
                 <w:rPr>
                   <w:rStyle w:val="Hyperlink"/>
@@ -1614,7 +1629,7 @@
               <w:pStyle w:val="Compact"/>
               <w:jc w:val="center"/>
             </w:pPr>
-            <w:hyperlink r:id="rId79">
+            <w:hyperlink r:id="rId82">
               <w:r>
                 <w:rPr>
                   <w:rStyle w:val="Hyperlink"/>
@@ -1628,7 +1643,7 @@
             <w:r>
               <w:t xml:space="preserve"> </w:t>
             </w:r>
-            <w:hyperlink r:id="rId80">
+            <w:hyperlink r:id="rId83">
               <w:r>
                 <w:rPr>
                   <w:rStyle w:val="Hyperlink"/>
@@ -1644,7 +1659,7 @@
               <w:pStyle w:val="Compact"/>
               <w:jc w:val="center"/>
             </w:pPr>
-            <w:hyperlink r:id="rId81">
+            <w:hyperlink r:id="rId84">
               <w:r>
                 <w:rPr>
                   <w:rStyle w:val="Hyperlink"/>
@@ -1658,7 +1673,7 @@
             <w:r>
               <w:t xml:space="preserve"> </w:t>
             </w:r>
-            <w:hyperlink r:id="rId82">
+            <w:hyperlink r:id="rId85">
               <w:r>
                 <w:rPr>
                   <w:rStyle w:val="Hyperlink"/>
@@ -1674,7 +1689,7 @@
               <w:pStyle w:val="Compact"/>
               <w:jc w:val="center"/>
             </w:pPr>
-            <w:hyperlink r:id="rId83">
+            <w:hyperlink r:id="rId86">
               <w:r>
                 <w:rPr>
                   <w:rStyle w:val="Hyperlink"/>
@@ -1688,7 +1703,7 @@
             <w:r>
               <w:t xml:space="preserve"> </w:t>
             </w:r>
-            <w:hyperlink r:id="rId84">
+            <w:hyperlink r:id="rId87">
               <w:r>
                 <w:rPr>
                   <w:rStyle w:val="Hyperlink"/>
@@ -1702,7 +1717,7 @@
             <w:r>
               <w:t xml:space="preserve"> </w:t>
             </w:r>
-            <w:hyperlink r:id="rId85">
+            <w:hyperlink r:id="rId88">
               <w:r>
                 <w:rPr>
                   <w:rStyle w:val="Hyperlink"/>
@@ -1737,29 +1752,34 @@
               <w:pStyle w:val="Compact"/>
               <w:jc w:val="center"/>
             </w:pPr>
-            <w:r>
-              <w:t xml:space="preserve">Day 5</w:t>
-            </w:r>
-          </w:p>
-        </w:tc>
-        <w:tc>
-          <w:p>
-            <w:pPr>
-              <w:pStyle w:val="Compact"/>
-              <w:jc w:val="center"/>
-            </w:pPr>
-            <w:r>
-              <w:t xml:space="preserve">Data Cleaning</w:t>
-            </w:r>
-          </w:p>
-        </w:tc>
-        <w:tc>
-          <w:p>
-            <w:pPr>
-              <w:pStyle w:val="Compact"/>
-              <w:jc w:val="center"/>
-            </w:pPr>
-            <w:hyperlink r:id="rId86">
+            <w:hyperlink r:id="rId89">
+              <w:r>
+                <w:rPr>
+                  <w:rStyle w:val="Hyperlink"/>
+                </w:rPr>
+                <w:t xml:space="preserve">Day 5</w:t>
+              </w:r>
+            </w:hyperlink>
+          </w:p>
+        </w:tc>
+        <w:tc>
+          <w:p>
+            <w:pPr>
+              <w:pStyle w:val="Compact"/>
+              <w:jc w:val="center"/>
+            </w:pPr>
+            <w:r>
+              <w:t xml:space="preserve">Factors</w:t>
+            </w:r>
+          </w:p>
+        </w:tc>
+        <w:tc>
+          <w:p>
+            <w:pPr>
+              <w:pStyle w:val="Compact"/>
+              <w:jc w:val="center"/>
+            </w:pPr>
+            <w:hyperlink r:id="rId90">
               <w:r>
                 <w:rPr>
                   <w:rStyle w:val="Hyperlink"/>
@@ -1770,7 +1790,10 @@
             <w:r>
               <w:t xml:space="preserve">,</w:t>
             </w:r>
-            <w:hyperlink r:id="rId87">
+            <w:r>
+              <w:t xml:space="preserve"> </w:t>
+            </w:r>
+            <w:hyperlink r:id="rId91">
               <w:r>
                 <w:rPr>
                   <w:rStyle w:val="Hyperlink"/>
@@ -1786,7 +1809,7 @@
               <w:pStyle w:val="Compact"/>
               <w:jc w:val="center"/>
             </w:pPr>
-            <w:hyperlink r:id="rId88">
+            <w:hyperlink r:id="rId92">
               <w:r>
                 <w:rPr>
                   <w:rStyle w:val="Hyperlink"/>
@@ -1797,7 +1820,10 @@
             <w:r>
               <w:t xml:space="preserve">,</w:t>
             </w:r>
-            <w:hyperlink r:id="rId89">
+            <w:r>
+              <w:t xml:space="preserve"> </w:t>
+            </w:r>
+            <w:hyperlink r:id="rId93">
               <w:r>
                 <w:rPr>
                   <w:rStyle w:val="Hyperlink"/>
@@ -1808,48 +1834,7 @@
           </w:p>
         </w:tc>
         <w:tc>
-          <w:p>
-            <w:pPr>
-              <w:pStyle w:val="Compact"/>
-              <w:jc w:val="center"/>
-            </w:pPr>
-            <w:hyperlink r:id="rId90">
-              <w:r>
-                <w:rPr>
-                  <w:rStyle w:val="Hyperlink"/>
-                </w:rPr>
-                <w:t xml:space="preserve">Lab</w:t>
-              </w:r>
-            </w:hyperlink>
-            <w:r>
-              <w:t xml:space="preserve">,</w:t>
-            </w:r>
-            <w:r>
-              <w:t xml:space="preserve"> </w:t>
-            </w:r>
-            <w:hyperlink r:id="rId91">
-              <w:r>
-                <w:rPr>
-                  <w:rStyle w:val="Hyperlink"/>
-                </w:rPr>
-                <w:t xml:space="preserve">Key</w:t>
-              </w:r>
-            </w:hyperlink>
-            <w:r>
-              <w:t xml:space="preserve">,</w:t>
-            </w:r>
-            <w:r>
-              <w:t xml:space="preserve"> </w:t>
-            </w:r>
-            <w:hyperlink r:id="rId92">
-              <w:r>
-                <w:rPr>
-                  <w:rStyle w:val="Hyperlink"/>
-                </w:rPr>
-                <w:t xml:space="preserve">Key HTML</w:t>
-              </w:r>
-            </w:hyperlink>
-          </w:p>
+          <w:p/>
         </w:tc>
       </w:tr>
       <w:tr>
@@ -1857,48 +1842,154 @@
           <w:p/>
         </w:tc>
         <w:tc>
-          <w:p/>
-        </w:tc>
-        <w:tc>
-          <w:p/>
-        </w:tc>
-        <w:tc>
-          <w:p/>
-        </w:tc>
-        <w:tc>
-          <w:p/>
+          <w:p>
+            <w:pPr>
+              <w:pStyle w:val="Compact"/>
+              <w:jc w:val="center"/>
+            </w:pPr>
+            <w:r>
+              <w:t xml:space="preserve">Data Cleaning</w:t>
+            </w:r>
+          </w:p>
+        </w:tc>
+        <w:tc>
+          <w:p>
+            <w:pPr>
+              <w:pStyle w:val="Compact"/>
+              <w:jc w:val="center"/>
+            </w:pPr>
+            <w:hyperlink r:id="rId94">
+              <w:r>
+                <w:rPr>
+                  <w:rStyle w:val="Hyperlink"/>
+                </w:rPr>
+                <w:t xml:space="preserve">HTML</w:t>
+              </w:r>
+            </w:hyperlink>
+            <w:r>
+              <w:t xml:space="preserve">,</w:t>
+            </w:r>
+            <w:hyperlink r:id="rId95">
+              <w:r>
+                <w:rPr>
+                  <w:rStyle w:val="Hyperlink"/>
+                </w:rPr>
+                <w:t xml:space="preserve">PDF</w:t>
+              </w:r>
+            </w:hyperlink>
+          </w:p>
+        </w:tc>
+        <w:tc>
+          <w:p>
+            <w:pPr>
+              <w:pStyle w:val="Compact"/>
+              <w:jc w:val="center"/>
+            </w:pPr>
+            <w:hyperlink r:id="rId96">
+              <w:r>
+                <w:rPr>
+                  <w:rStyle w:val="Hyperlink"/>
+                </w:rPr>
+                <w:t xml:space="preserve">R</w:t>
+              </w:r>
+            </w:hyperlink>
+            <w:r>
+              <w:t xml:space="preserve">,</w:t>
+            </w:r>
+            <w:hyperlink r:id="rId97">
+              <w:r>
+                <w:rPr>
+                  <w:rStyle w:val="Hyperlink"/>
+                </w:rPr>
+                <w:t xml:space="preserve">Rmd</w:t>
+              </w:r>
+            </w:hyperlink>
+          </w:p>
+        </w:tc>
+        <w:tc>
+          <w:p>
+            <w:pPr>
+              <w:pStyle w:val="Compact"/>
+              <w:jc w:val="center"/>
+            </w:pPr>
+            <w:hyperlink r:id="rId98">
+              <w:r>
+                <w:rPr>
+                  <w:rStyle w:val="Hyperlink"/>
+                </w:rPr>
+                <w:t xml:space="preserve">Lab</w:t>
+              </w:r>
+            </w:hyperlink>
+            <w:r>
+              <w:t xml:space="preserve">,</w:t>
+            </w:r>
+            <w:r>
+              <w:t xml:space="preserve"> </w:t>
+            </w:r>
+            <w:hyperlink r:id="rId99">
+              <w:r>
+                <w:rPr>
+                  <w:rStyle w:val="Hyperlink"/>
+                </w:rPr>
+                <w:t xml:space="preserve">Key</w:t>
+              </w:r>
+            </w:hyperlink>
+            <w:r>
+              <w:t xml:space="preserve">,</w:t>
+            </w:r>
+            <w:r>
+              <w:t xml:space="preserve"> </w:t>
+            </w:r>
+            <w:hyperlink r:id="rId100">
+              <w:r>
+                <w:rPr>
+                  <w:rStyle w:val="Hyperlink"/>
+                </w:rPr>
+                <w:t xml:space="preserve">Key HTML</w:t>
+              </w:r>
+            </w:hyperlink>
+          </w:p>
         </w:tc>
       </w:tr>
       <w:tr>
         <w:tc>
-          <w:p>
-            <w:pPr>
-              <w:pStyle w:val="Compact"/>
-              <w:jc w:val="center"/>
-            </w:pPr>
-            <w:r>
-              <w:t xml:space="preserve">Day 6</w:t>
-            </w:r>
-          </w:p>
-        </w:tc>
-        <w:tc>
-          <w:p>
-            <w:pPr>
-              <w:pStyle w:val="Compact"/>
-              <w:jc w:val="center"/>
-            </w:pPr>
-            <w:r>
-              <w:t xml:space="preserve">Manipulating Data in R</w:t>
-            </w:r>
-          </w:p>
-        </w:tc>
-        <w:tc>
-          <w:p>
-            <w:pPr>
-              <w:pStyle w:val="Compact"/>
-              <w:jc w:val="center"/>
-            </w:pPr>
-            <w:hyperlink r:id="rId93">
+          <w:p/>
+        </w:tc>
+        <w:tc>
+          <w:p>
+            <w:pPr>
+              <w:pStyle w:val="Compact"/>
+              <w:jc w:val="center"/>
+            </w:pPr>
+            <w:r>
+              <w:t xml:space="preserve">Homework 3</w:t>
+            </w:r>
+          </w:p>
+        </w:tc>
+        <w:tc>
+          <w:p/>
+        </w:tc>
+        <w:tc>
+          <w:p>
+            <w:pPr>
+              <w:pStyle w:val="Compact"/>
+              <w:jc w:val="center"/>
+            </w:pPr>
+            <w:hyperlink r:id="rId101">
+              <w:r>
+                <w:rPr>
+                  <w:rStyle w:val="Hyperlink"/>
+                </w:rPr>
+                <w:t xml:space="preserve">Rmd</w:t>
+              </w:r>
+            </w:hyperlink>
+            <w:r>
+              <w:t xml:space="preserve">,</w:t>
+            </w:r>
+            <w:r>
+              <w:t xml:space="preserve"> </w:t>
+            </w:r>
+            <w:hyperlink r:id="rId102">
               <w:r>
                 <w:rPr>
                   <w:rStyle w:val="Hyperlink"/>
@@ -1912,67 +2003,7 @@
             <w:r>
               <w:t xml:space="preserve"> </w:t>
             </w:r>
-            <w:hyperlink r:id="rId94">
-              <w:r>
-                <w:rPr>
-                  <w:rStyle w:val="Hyperlink"/>
-                </w:rPr>
-                <w:t xml:space="preserve">PDF</w:t>
-              </w:r>
-            </w:hyperlink>
-          </w:p>
-        </w:tc>
-        <w:tc>
-          <w:p>
-            <w:pPr>
-              <w:pStyle w:val="Compact"/>
-              <w:jc w:val="center"/>
-            </w:pPr>
-            <w:hyperlink r:id="rId95">
-              <w:r>
-                <w:rPr>
-                  <w:rStyle w:val="Hyperlink"/>
-                </w:rPr>
-                <w:t xml:space="preserve">R</w:t>
-              </w:r>
-            </w:hyperlink>
-            <w:r>
-              <w:t xml:space="preserve">,</w:t>
-            </w:r>
-            <w:r>
-              <w:t xml:space="preserve"> </w:t>
-            </w:r>
-            <w:hyperlink r:id="rId96">
-              <w:r>
-                <w:rPr>
-                  <w:rStyle w:val="Hyperlink"/>
-                </w:rPr>
-                <w:t xml:space="preserve">Rmd</w:t>
-              </w:r>
-            </w:hyperlink>
-          </w:p>
-        </w:tc>
-        <w:tc>
-          <w:p>
-            <w:pPr>
-              <w:pStyle w:val="Compact"/>
-              <w:jc w:val="center"/>
-            </w:pPr>
-            <w:hyperlink r:id="rId97">
-              <w:r>
-                <w:rPr>
-                  <w:rStyle w:val="Hyperlink"/>
-                </w:rPr>
-                <w:t xml:space="preserve">Lab</w:t>
-              </w:r>
-            </w:hyperlink>
-            <w:r>
-              <w:t xml:space="preserve">,</w:t>
-            </w:r>
-            <w:r>
-              <w:t xml:space="preserve"> </w:t>
-            </w:r>
-            <w:hyperlink r:id="rId98">
+            <w:hyperlink r:id="rId103">
               <w:r>
                 <w:rPr>
                   <w:rStyle w:val="Hyperlink"/>
@@ -1986,7 +2017,7 @@
             <w:r>
               <w:t xml:space="preserve"> </w:t>
             </w:r>
-            <w:hyperlink r:id="rId99">
+            <w:hyperlink r:id="rId104">
               <w:r>
                 <w:rPr>
                   <w:rStyle w:val="Hyperlink"/>
@@ -1995,33 +2026,90 @@
               </w:r>
             </w:hyperlink>
           </w:p>
+        </w:tc>
+        <w:tc>
+          <w:p/>
         </w:tc>
       </w:tr>
       <w:tr>
         <w:tc>
-          <w:p/>
-        </w:tc>
-        <w:tc>
-          <w:p>
-            <w:pPr>
-              <w:pStyle w:val="Compact"/>
-              <w:jc w:val="center"/>
-            </w:pPr>
-            <w:r>
-              <w:t xml:space="preserve">Homework 3</w:t>
-            </w:r>
-          </w:p>
-        </w:tc>
-        <w:tc>
-          <w:p/>
-        </w:tc>
-        <w:tc>
-          <w:p>
-            <w:pPr>
-              <w:pStyle w:val="Compact"/>
-              <w:jc w:val="center"/>
-            </w:pPr>
-            <w:hyperlink r:id="rId100">
+          <w:p>
+            <w:pPr>
+              <w:pStyle w:val="Compact"/>
+              <w:jc w:val="center"/>
+            </w:pPr>
+            <w:hyperlink r:id="rId105">
+              <w:r>
+                <w:rPr>
+                  <w:rStyle w:val="Hyperlink"/>
+                </w:rPr>
+                <w:t xml:space="preserve">Day 6</w:t>
+              </w:r>
+            </w:hyperlink>
+          </w:p>
+        </w:tc>
+        <w:tc>
+          <w:p>
+            <w:pPr>
+              <w:pStyle w:val="Compact"/>
+              <w:jc w:val="center"/>
+            </w:pPr>
+            <w:r>
+              <w:t xml:space="preserve">Manipulating Data in R</w:t>
+            </w:r>
+          </w:p>
+        </w:tc>
+        <w:tc>
+          <w:p>
+            <w:pPr>
+              <w:pStyle w:val="Compact"/>
+              <w:jc w:val="center"/>
+            </w:pPr>
+            <w:hyperlink r:id="rId106">
+              <w:r>
+                <w:rPr>
+                  <w:rStyle w:val="Hyperlink"/>
+                </w:rPr>
+                <w:t xml:space="preserve">HTML</w:t>
+              </w:r>
+            </w:hyperlink>
+            <w:r>
+              <w:t xml:space="preserve">,</w:t>
+            </w:r>
+            <w:r>
+              <w:t xml:space="preserve"> </w:t>
+            </w:r>
+            <w:hyperlink r:id="rId107">
+              <w:r>
+                <w:rPr>
+                  <w:rStyle w:val="Hyperlink"/>
+                </w:rPr>
+                <w:t xml:space="preserve">PDF</w:t>
+              </w:r>
+            </w:hyperlink>
+          </w:p>
+        </w:tc>
+        <w:tc>
+          <w:p>
+            <w:pPr>
+              <w:pStyle w:val="Compact"/>
+              <w:jc w:val="center"/>
+            </w:pPr>
+            <w:hyperlink r:id="rId108">
+              <w:r>
+                <w:rPr>
+                  <w:rStyle w:val="Hyperlink"/>
+                </w:rPr>
+                <w:t xml:space="preserve">R</w:t>
+              </w:r>
+            </w:hyperlink>
+            <w:r>
+              <w:t xml:space="preserve">,</w:t>
+            </w:r>
+            <w:r>
+              <w:t xml:space="preserve"> </w:t>
+            </w:r>
+            <w:hyperlink r:id="rId109">
               <w:r>
                 <w:rPr>
                   <w:rStyle w:val="Hyperlink"/>
@@ -2029,27 +2117,29 @@
                 <w:t xml:space="preserve">Rmd</w:t>
               </w:r>
             </w:hyperlink>
-            <w:r>
-              <w:t xml:space="preserve">,</w:t>
-            </w:r>
-            <w:r>
-              <w:t xml:space="preserve"> </w:t>
-            </w:r>
-            <w:hyperlink r:id="rId101">
-              <w:r>
-                <w:rPr>
-                  <w:rStyle w:val="Hyperlink"/>
-                </w:rPr>
-                <w:t xml:space="preserve">HTML</w:t>
-              </w:r>
-            </w:hyperlink>
-            <w:r>
-              <w:t xml:space="preserve">,</w:t>
-            </w:r>
-            <w:r>
-              <w:t xml:space="preserve"> </w:t>
-            </w:r>
-            <w:hyperlink r:id="rId102">
+          </w:p>
+        </w:tc>
+        <w:tc>
+          <w:p>
+            <w:pPr>
+              <w:pStyle w:val="Compact"/>
+              <w:jc w:val="center"/>
+            </w:pPr>
+            <w:hyperlink r:id="rId110">
+              <w:r>
+                <w:rPr>
+                  <w:rStyle w:val="Hyperlink"/>
+                </w:rPr>
+                <w:t xml:space="preserve">Lab</w:t>
+              </w:r>
+            </w:hyperlink>
+            <w:r>
+              <w:t xml:space="preserve">,</w:t>
+            </w:r>
+            <w:r>
+              <w:t xml:space="preserve"> </w:t>
+            </w:r>
+            <w:hyperlink r:id="rId111">
               <w:r>
                 <w:rPr>
                   <w:rStyle w:val="Hyperlink"/>
@@ -2063,7 +2153,7 @@
             <w:r>
               <w:t xml:space="preserve"> </w:t>
             </w:r>
-            <w:hyperlink r:id="rId103">
+            <w:hyperlink r:id="rId112">
               <w:r>
                 <w:rPr>
                   <w:rStyle w:val="Hyperlink"/>
@@ -2072,9 +2162,6 @@
               </w:r>
             </w:hyperlink>
           </w:p>
-        </w:tc>
-        <w:tc>
-          <w:p/>
         </w:tc>
       </w:tr>
       <w:tr>
@@ -2096,299 +2183,206 @@
       </w:tr>
       <w:tr>
         <w:tc>
-          <w:p>
-            <w:pPr>
-              <w:pStyle w:val="Compact"/>
-              <w:jc w:val="center"/>
-            </w:pPr>
-            <w:r>
-              <w:t xml:space="preserve">Day 7</w:t>
-            </w:r>
-          </w:p>
-        </w:tc>
-        <w:tc>
-          <w:p>
-            <w:pPr>
-              <w:pStyle w:val="Compact"/>
-              <w:jc w:val="center"/>
-            </w:pPr>
-            <w:r>
-              <w:t xml:space="preserve">Data Visualization</w:t>
-            </w:r>
-          </w:p>
-        </w:tc>
-        <w:tc>
-          <w:p>
-            <w:pPr>
-              <w:pStyle w:val="Compact"/>
-              <w:jc w:val="center"/>
-            </w:pPr>
-            <w:hyperlink r:id="rId104">
-              <w:r>
-                <w:rPr>
-                  <w:rStyle w:val="Hyperlink"/>
-                </w:rPr>
-                <w:t xml:space="preserve">HTML</w:t>
-              </w:r>
-            </w:hyperlink>
-            <w:r>
-              <w:t xml:space="preserve">,</w:t>
-            </w:r>
-            <w:r>
-              <w:t xml:space="preserve"> </w:t>
-            </w:r>
-            <w:hyperlink r:id="rId105">
-              <w:r>
-                <w:rPr>
-                  <w:rStyle w:val="Hyperlink"/>
-                </w:rPr>
-                <w:t xml:space="preserve">PDF</w:t>
-              </w:r>
-            </w:hyperlink>
-          </w:p>
-        </w:tc>
-        <w:tc>
-          <w:p>
-            <w:pPr>
-              <w:pStyle w:val="Compact"/>
-              <w:jc w:val="center"/>
-            </w:pPr>
-            <w:hyperlink r:id="rId106">
-              <w:r>
-                <w:rPr>
-                  <w:rStyle w:val="Hyperlink"/>
-                </w:rPr>
-                <w:t xml:space="preserve">R</w:t>
-              </w:r>
-            </w:hyperlink>
-            <w:r>
-              <w:t xml:space="preserve">,</w:t>
-            </w:r>
-            <w:r>
-              <w:t xml:space="preserve"> </w:t>
-            </w:r>
-            <w:hyperlink r:id="rId107">
-              <w:r>
-                <w:rPr>
-                  <w:rStyle w:val="Hyperlink"/>
-                </w:rPr>
-                <w:t xml:space="preserve">Rmd</w:t>
-              </w:r>
-            </w:hyperlink>
-          </w:p>
-        </w:tc>
-        <w:tc>
-          <w:p>
-            <w:pPr>
-              <w:pStyle w:val="Compact"/>
-              <w:jc w:val="center"/>
-            </w:pPr>
-            <w:hyperlink r:id="rId108">
-              <w:r>
-                <w:rPr>
-                  <w:rStyle w:val="Hyperlink"/>
-                </w:rPr>
-                <w:t xml:space="preserve">Lab</w:t>
-              </w:r>
-            </w:hyperlink>
-            <w:r>
-              <w:t xml:space="preserve">,</w:t>
-            </w:r>
-            <w:r>
-              <w:t xml:space="preserve"> </w:t>
-            </w:r>
-            <w:hyperlink r:id="rId109">
-              <w:r>
-                <w:rPr>
-                  <w:rStyle w:val="Hyperlink"/>
-                </w:rPr>
-                <w:t xml:space="preserve">Key</w:t>
-              </w:r>
-            </w:hyperlink>
-            <w:r>
-              <w:t xml:space="preserve">,</w:t>
-            </w:r>
-            <w:r>
-              <w:t xml:space="preserve"> </w:t>
-            </w:r>
-            <w:hyperlink r:id="rId110">
-              <w:r>
-                <w:rPr>
-                  <w:rStyle w:val="Hyperlink"/>
-                </w:rPr>
-                <w:t xml:space="preserve">Key HTML</w:t>
-              </w:r>
-            </w:hyperlink>
-          </w:p>
+          <w:p/>
+        </w:tc>
+        <w:tc>
+          <w:p/>
+        </w:tc>
+        <w:tc>
+          <w:p/>
+        </w:tc>
+        <w:tc>
+          <w:p/>
+        </w:tc>
+        <w:tc>
+          <w:p/>
         </w:tc>
       </w:tr>
       <w:tr>
         <w:tc>
-          <w:p/>
-        </w:tc>
-        <w:tc>
-          <w:p/>
-        </w:tc>
-        <w:tc>
-          <w:p/>
-        </w:tc>
-        <w:tc>
-          <w:p/>
-        </w:tc>
-        <w:tc>
-          <w:p/>
+          <w:p>
+            <w:pPr>
+              <w:pStyle w:val="Compact"/>
+              <w:jc w:val="center"/>
+            </w:pPr>
+            <w:hyperlink r:id="rId113">
+              <w:r>
+                <w:rPr>
+                  <w:rStyle w:val="Hyperlink"/>
+                </w:rPr>
+                <w:t xml:space="preserve">Day 7</w:t>
+              </w:r>
+            </w:hyperlink>
+          </w:p>
+        </w:tc>
+        <w:tc>
+          <w:p>
+            <w:pPr>
+              <w:pStyle w:val="Compact"/>
+              <w:jc w:val="center"/>
+            </w:pPr>
+            <w:r>
+              <w:t xml:space="preserve">Data Visualization</w:t>
+            </w:r>
+          </w:p>
+        </w:tc>
+        <w:tc>
+          <w:p>
+            <w:pPr>
+              <w:pStyle w:val="Compact"/>
+              <w:jc w:val="center"/>
+            </w:pPr>
+            <w:hyperlink r:id="rId114">
+              <w:r>
+                <w:rPr>
+                  <w:rStyle w:val="Hyperlink"/>
+                </w:rPr>
+                <w:t xml:space="preserve">HTML</w:t>
+              </w:r>
+            </w:hyperlink>
+            <w:r>
+              <w:t xml:space="preserve">,</w:t>
+            </w:r>
+            <w:r>
+              <w:t xml:space="preserve"> </w:t>
+            </w:r>
+            <w:hyperlink r:id="rId115">
+              <w:r>
+                <w:rPr>
+                  <w:rStyle w:val="Hyperlink"/>
+                </w:rPr>
+                <w:t xml:space="preserve">PDF</w:t>
+              </w:r>
+            </w:hyperlink>
+          </w:p>
+        </w:tc>
+        <w:tc>
+          <w:p>
+            <w:pPr>
+              <w:pStyle w:val="Compact"/>
+              <w:jc w:val="center"/>
+            </w:pPr>
+            <w:hyperlink r:id="rId116">
+              <w:r>
+                <w:rPr>
+                  <w:rStyle w:val="Hyperlink"/>
+                </w:rPr>
+                <w:t xml:space="preserve">R</w:t>
+              </w:r>
+            </w:hyperlink>
+            <w:r>
+              <w:t xml:space="preserve">,</w:t>
+            </w:r>
+            <w:r>
+              <w:t xml:space="preserve"> </w:t>
+            </w:r>
+            <w:hyperlink r:id="rId117">
+              <w:r>
+                <w:rPr>
+                  <w:rStyle w:val="Hyperlink"/>
+                </w:rPr>
+                <w:t xml:space="preserve">Rmd</w:t>
+              </w:r>
+            </w:hyperlink>
+          </w:p>
+        </w:tc>
+        <w:tc>
+          <w:p>
+            <w:pPr>
+              <w:pStyle w:val="Compact"/>
+              <w:jc w:val="center"/>
+            </w:pPr>
+            <w:hyperlink r:id="rId118">
+              <w:r>
+                <w:rPr>
+                  <w:rStyle w:val="Hyperlink"/>
+                </w:rPr>
+                <w:t xml:space="preserve">Lab</w:t>
+              </w:r>
+            </w:hyperlink>
+            <w:r>
+              <w:t xml:space="preserve">,</w:t>
+            </w:r>
+            <w:r>
+              <w:t xml:space="preserve"> </w:t>
+            </w:r>
+            <w:hyperlink r:id="rId119">
+              <w:r>
+                <w:rPr>
+                  <w:rStyle w:val="Hyperlink"/>
+                </w:rPr>
+                <w:t xml:space="preserve">Key</w:t>
+              </w:r>
+            </w:hyperlink>
+            <w:r>
+              <w:t xml:space="preserve">,</w:t>
+            </w:r>
+            <w:r>
+              <w:t xml:space="preserve"> </w:t>
+            </w:r>
+            <w:hyperlink r:id="rId120">
+              <w:r>
+                <w:rPr>
+                  <w:rStyle w:val="Hyperlink"/>
+                </w:rPr>
+                <w:t xml:space="preserve">Key HTML</w:t>
+              </w:r>
+            </w:hyperlink>
+          </w:p>
         </w:tc>
       </w:tr>
       <w:tr>
         <w:tc>
-          <w:p>
-            <w:pPr>
-              <w:pStyle w:val="Compact"/>
-              <w:jc w:val="center"/>
-            </w:pPr>
-            <w:r>
-              <w:t xml:space="preserve">Day 8</w:t>
-            </w:r>
-          </w:p>
-        </w:tc>
-        <w:tc>
-          <w:p>
-            <w:pPr>
-              <w:pStyle w:val="Compact"/>
-              <w:jc w:val="center"/>
-            </w:pPr>
-            <w:r>
-              <w:t xml:space="preserve">Statistics</w:t>
-            </w:r>
-          </w:p>
-        </w:tc>
-        <w:tc>
-          <w:p>
-            <w:pPr>
-              <w:pStyle w:val="Compact"/>
-              <w:jc w:val="center"/>
-            </w:pPr>
-            <w:hyperlink r:id="rId111">
-              <w:r>
-                <w:rPr>
-                  <w:rStyle w:val="Hyperlink"/>
-                </w:rPr>
-                <w:t xml:space="preserve">HTML</w:t>
-              </w:r>
-            </w:hyperlink>
-            <w:r>
-              <w:t xml:space="preserve">,</w:t>
-            </w:r>
-            <w:r>
-              <w:t xml:space="preserve"> </w:t>
-            </w:r>
-            <w:hyperlink r:id="rId112">
-              <w:r>
-                <w:rPr>
-                  <w:rStyle w:val="Hyperlink"/>
-                </w:rPr>
-                <w:t xml:space="preserve">PDF</w:t>
-              </w:r>
-            </w:hyperlink>
-          </w:p>
-        </w:tc>
-        <w:tc>
-          <w:p>
-            <w:pPr>
-              <w:pStyle w:val="Compact"/>
-              <w:jc w:val="center"/>
-            </w:pPr>
-            <w:hyperlink r:id="rId113">
-              <w:r>
-                <w:rPr>
-                  <w:rStyle w:val="Hyperlink"/>
-                </w:rPr>
-                <w:t xml:space="preserve">R</w:t>
-              </w:r>
-            </w:hyperlink>
-            <w:r>
-              <w:t xml:space="preserve">,</w:t>
-            </w:r>
-            <w:r>
-              <w:t xml:space="preserve"> </w:t>
-            </w:r>
-            <w:hyperlink r:id="rId114">
-              <w:r>
-                <w:rPr>
-                  <w:rStyle w:val="Hyperlink"/>
-                </w:rPr>
-                <w:t xml:space="preserve">Rmd</w:t>
-              </w:r>
-            </w:hyperlink>
-          </w:p>
-        </w:tc>
-        <w:tc>
-          <w:p>
-            <w:pPr>
-              <w:pStyle w:val="Compact"/>
-              <w:jc w:val="center"/>
-            </w:pPr>
-            <w:hyperlink r:id="rId115">
-              <w:r>
-                <w:rPr>
-                  <w:rStyle w:val="Hyperlink"/>
-                </w:rPr>
-                <w:t xml:space="preserve">Lab</w:t>
-              </w:r>
-            </w:hyperlink>
-            <w:r>
-              <w:t xml:space="preserve">,</w:t>
-            </w:r>
-            <w:r>
-              <w:t xml:space="preserve"> </w:t>
-            </w:r>
-            <w:hyperlink r:id="rId116">
-              <w:r>
-                <w:rPr>
-                  <w:rStyle w:val="Hyperlink"/>
-                </w:rPr>
-                <w:t xml:space="preserve">Key</w:t>
-              </w:r>
-            </w:hyperlink>
-            <w:r>
-              <w:t xml:space="preserve">,</w:t>
-            </w:r>
-            <w:r>
-              <w:t xml:space="preserve"> </w:t>
-            </w:r>
-            <w:hyperlink r:id="rId117">
-              <w:r>
-                <w:rPr>
-                  <w:rStyle w:val="Hyperlink"/>
-                </w:rPr>
-                <w:t xml:space="preserve">Key HTML</w:t>
-              </w:r>
-            </w:hyperlink>
-          </w:p>
+          <w:p/>
+        </w:tc>
+        <w:tc>
+          <w:p/>
+        </w:tc>
+        <w:tc>
+          <w:p/>
+        </w:tc>
+        <w:tc>
+          <w:p/>
+        </w:tc>
+        <w:tc>
+          <w:p/>
         </w:tc>
       </w:tr>
       <w:tr>
         <w:tc>
-          <w:p/>
-        </w:tc>
-        <w:tc>
-          <w:p>
-            <w:pPr>
-              <w:pStyle w:val="Compact"/>
-              <w:jc w:val="center"/>
-            </w:pPr>
-            <w:r>
-              <w:t xml:space="preserve">Project Guidelines</w:t>
-            </w:r>
-          </w:p>
-        </w:tc>
-        <w:tc>
-          <w:p>
-            <w:pPr>
-              <w:pStyle w:val="Compact"/>
-              <w:jc w:val="center"/>
-            </w:pPr>
-            <w:hyperlink r:id="rId118">
+          <w:p>
+            <w:pPr>
+              <w:pStyle w:val="Compact"/>
+              <w:jc w:val="center"/>
+            </w:pPr>
+            <w:hyperlink r:id="rId121">
+              <w:r>
+                <w:rPr>
+                  <w:rStyle w:val="Hyperlink"/>
+                </w:rPr>
+                <w:t xml:space="preserve">Day 8</w:t>
+              </w:r>
+            </w:hyperlink>
+          </w:p>
+        </w:tc>
+        <w:tc>
+          <w:p>
+            <w:pPr>
+              <w:pStyle w:val="Compact"/>
+              <w:jc w:val="center"/>
+            </w:pPr>
+            <w:r>
+              <w:t xml:space="preserve">Statistics</w:t>
+            </w:r>
+          </w:p>
+        </w:tc>
+        <w:tc>
+          <w:p>
+            <w:pPr>
+              <w:pStyle w:val="Compact"/>
+              <w:jc w:val="center"/>
+            </w:pPr>
+            <w:hyperlink r:id="rId122">
               <w:r>
                 <w:rPr>
                   <w:rStyle w:val="Hyperlink"/>
@@ -2402,7 +2396,37 @@
             <w:r>
               <w:t xml:space="preserve"> </w:t>
             </w:r>
-            <w:hyperlink r:id="rId119">
+            <w:hyperlink r:id="rId123">
+              <w:r>
+                <w:rPr>
+                  <w:rStyle w:val="Hyperlink"/>
+                </w:rPr>
+                <w:t xml:space="preserve">PDF</w:t>
+              </w:r>
+            </w:hyperlink>
+          </w:p>
+        </w:tc>
+        <w:tc>
+          <w:p>
+            <w:pPr>
+              <w:pStyle w:val="Compact"/>
+              <w:jc w:val="center"/>
+            </w:pPr>
+            <w:hyperlink r:id="rId124">
+              <w:r>
+                <w:rPr>
+                  <w:rStyle w:val="Hyperlink"/>
+                </w:rPr>
+                <w:t xml:space="preserve">R</w:t>
+              </w:r>
+            </w:hyperlink>
+            <w:r>
+              <w:t xml:space="preserve">,</w:t>
+            </w:r>
+            <w:r>
+              <w:t xml:space="preserve"> </w:t>
+            </w:r>
+            <w:hyperlink r:id="rId125">
               <w:r>
                 <w:rPr>
                   <w:rStyle w:val="Hyperlink"/>
@@ -2418,42 +2442,40 @@
               <w:pStyle w:val="Compact"/>
               <w:jc w:val="center"/>
             </w:pPr>
-            <w:hyperlink r:id="rId120">
-              <w:r>
-                <w:rPr>
-                  <w:rStyle w:val="Hyperlink"/>
-                </w:rPr>
-                <w:t xml:space="preserve">Example RMD</w:t>
-              </w:r>
-            </w:hyperlink>
-            <w:r>
-              <w:t xml:space="preserve">,</w:t>
-            </w:r>
-            <w:r>
-              <w:t xml:space="preserve"> </w:t>
-            </w:r>
-            <w:hyperlink r:id="rId121">
-              <w:r>
-                <w:rPr>
-                  <w:rStyle w:val="Hyperlink"/>
-                </w:rPr>
-                <w:t xml:space="preserve">Example HTML</w:t>
-              </w:r>
-            </w:hyperlink>
-          </w:p>
-        </w:tc>
-        <w:tc>
-          <w:p>
-            <w:pPr>
-              <w:pStyle w:val="Compact"/>
-              <w:jc w:val="center"/>
-            </w:pPr>
-            <w:hyperlink r:id="rId118">
-              <w:r>
-                <w:rPr>
-                  <w:rStyle w:val="Hyperlink"/>
-                </w:rPr>
-                <w:t xml:space="preserve">Instructions</w:t>
+            <w:hyperlink r:id="rId126">
+              <w:r>
+                <w:rPr>
+                  <w:rStyle w:val="Hyperlink"/>
+                </w:rPr>
+                <w:t xml:space="preserve">Lab</w:t>
+              </w:r>
+            </w:hyperlink>
+            <w:r>
+              <w:t xml:space="preserve">,</w:t>
+            </w:r>
+            <w:r>
+              <w:t xml:space="preserve"> </w:t>
+            </w:r>
+            <w:hyperlink r:id="rId127">
+              <w:r>
+                <w:rPr>
+                  <w:rStyle w:val="Hyperlink"/>
+                </w:rPr>
+                <w:t xml:space="preserve">Key</w:t>
+              </w:r>
+            </w:hyperlink>
+            <w:r>
+              <w:t xml:space="preserve">,</w:t>
+            </w:r>
+            <w:r>
+              <w:t xml:space="preserve"> </w:t>
+            </w:r>
+            <w:hyperlink r:id="rId128">
+              <w:r>
+                <w:rPr>
+                  <w:rStyle w:val="Hyperlink"/>
+                </w:rPr>
+                <w:t xml:space="preserve">Key HTML</w:t>
               </w:r>
             </w:hyperlink>
           </w:p>
@@ -2464,100 +2486,105 @@
           <w:p/>
         </w:tc>
         <w:tc>
-          <w:p/>
-        </w:tc>
-        <w:tc>
-          <w:p/>
-        </w:tc>
-        <w:tc>
-          <w:p/>
-        </w:tc>
-        <w:tc>
-          <w:p/>
+          <w:p>
+            <w:pPr>
+              <w:pStyle w:val="Compact"/>
+              <w:jc w:val="center"/>
+            </w:pPr>
+            <w:r>
+              <w:t xml:space="preserve">Project Guidelines</w:t>
+            </w:r>
+          </w:p>
+        </w:tc>
+        <w:tc>
+          <w:p>
+            <w:pPr>
+              <w:pStyle w:val="Compact"/>
+              <w:jc w:val="center"/>
+            </w:pPr>
+            <w:hyperlink r:id="rId129">
+              <w:r>
+                <w:rPr>
+                  <w:rStyle w:val="Hyperlink"/>
+                </w:rPr>
+                <w:t xml:space="preserve">HTML</w:t>
+              </w:r>
+            </w:hyperlink>
+            <w:r>
+              <w:t xml:space="preserve">,</w:t>
+            </w:r>
+            <w:r>
+              <w:t xml:space="preserve"> </w:t>
+            </w:r>
+            <w:hyperlink r:id="rId130">
+              <w:r>
+                <w:rPr>
+                  <w:rStyle w:val="Hyperlink"/>
+                </w:rPr>
+                <w:t xml:space="preserve">Rmd</w:t>
+              </w:r>
+            </w:hyperlink>
+          </w:p>
+        </w:tc>
+        <w:tc>
+          <w:p>
+            <w:pPr>
+              <w:pStyle w:val="Compact"/>
+              <w:jc w:val="center"/>
+            </w:pPr>
+            <w:hyperlink r:id="rId131">
+              <w:r>
+                <w:rPr>
+                  <w:rStyle w:val="Hyperlink"/>
+                </w:rPr>
+                <w:t xml:space="preserve">Example RMD</w:t>
+              </w:r>
+            </w:hyperlink>
+            <w:r>
+              <w:t xml:space="preserve">,</w:t>
+            </w:r>
+            <w:r>
+              <w:t xml:space="preserve"> </w:t>
+            </w:r>
+            <w:hyperlink r:id="rId132">
+              <w:r>
+                <w:rPr>
+                  <w:rStyle w:val="Hyperlink"/>
+                </w:rPr>
+                <w:t xml:space="preserve">Example HTML</w:t>
+              </w:r>
+            </w:hyperlink>
+          </w:p>
+        </w:tc>
+        <w:tc>
+          <w:p>
+            <w:pPr>
+              <w:pStyle w:val="Compact"/>
+              <w:jc w:val="center"/>
+            </w:pPr>
+            <w:hyperlink r:id="rId129">
+              <w:r>
+                <w:rPr>
+                  <w:rStyle w:val="Hyperlink"/>
+                </w:rPr>
+                <w:t xml:space="preserve">Instructions</w:t>
+              </w:r>
+            </w:hyperlink>
+          </w:p>
         </w:tc>
       </w:tr>
       <w:tr>
         <w:tc>
-          <w:p>
-            <w:pPr>
-              <w:pStyle w:val="Compact"/>
-              <w:jc w:val="center"/>
-            </w:pPr>
-            <w:r>
-              <w:t xml:space="preserve">Day 9</w:t>
-            </w:r>
-          </w:p>
-        </w:tc>
-        <w:tc>
-          <w:p>
-            <w:pPr>
-              <w:pStyle w:val="Compact"/>
-              <w:jc w:val="center"/>
-            </w:pPr>
-            <w:r>
-              <w:t xml:space="preserve">Functions</w:t>
-            </w:r>
-          </w:p>
-        </w:tc>
-        <w:tc>
-          <w:p>
-            <w:pPr>
-              <w:pStyle w:val="Compact"/>
-              <w:jc w:val="center"/>
-            </w:pPr>
-            <w:hyperlink r:id="rId122">
-              <w:r>
-                <w:rPr>
-                  <w:rStyle w:val="Hyperlink"/>
-                </w:rPr>
-                <w:t xml:space="preserve">HTML</w:t>
-              </w:r>
-            </w:hyperlink>
-            <w:r>
-              <w:t xml:space="preserve">,</w:t>
-            </w:r>
-            <w:r>
-              <w:t xml:space="preserve"> </w:t>
-            </w:r>
-            <w:hyperlink r:id="rId123">
-              <w:r>
-                <w:rPr>
-                  <w:rStyle w:val="Hyperlink"/>
-                </w:rPr>
-                <w:t xml:space="preserve">PDF</w:t>
-              </w:r>
-            </w:hyperlink>
-          </w:p>
-        </w:tc>
-        <w:tc>
-          <w:p>
-            <w:pPr>
-              <w:pStyle w:val="Compact"/>
-              <w:jc w:val="center"/>
-            </w:pPr>
-            <w:hyperlink r:id="rId124">
-              <w:r>
-                <w:rPr>
-                  <w:rStyle w:val="Hyperlink"/>
-                </w:rPr>
-                <w:t xml:space="preserve">R</w:t>
-              </w:r>
-            </w:hyperlink>
-            <w:r>
-              <w:t xml:space="preserve">,</w:t>
-            </w:r>
-            <w:r>
-              <w:t xml:space="preserve"> </w:t>
-            </w:r>
-            <w:hyperlink r:id="rId125">
-              <w:r>
-                <w:rPr>
-                  <w:rStyle w:val="Hyperlink"/>
-                </w:rPr>
-                <w:t xml:space="preserve">Rmd</w:t>
-              </w:r>
-            </w:hyperlink>
-          </w:p>
+          <w:p/>
+        </w:tc>
+        <w:tc>
+          <w:p/>
+        </w:tc>
+        <w:tc>
+          <w:p/>
+        </w:tc>
+        <w:tc>
+          <w:p/>
         </w:tc>
         <w:tc>
           <w:p/>
@@ -2565,6 +2592,98 @@
       </w:tr>
       <w:tr>
         <w:tc>
+          <w:p>
+            <w:pPr>
+              <w:pStyle w:val="Compact"/>
+              <w:jc w:val="center"/>
+            </w:pPr>
+            <w:hyperlink r:id="rId133">
+              <w:r>
+                <w:rPr>
+                  <w:rStyle w:val="Hyperlink"/>
+                </w:rPr>
+                <w:t xml:space="preserve">Day 9</w:t>
+              </w:r>
+            </w:hyperlink>
+          </w:p>
+        </w:tc>
+        <w:tc>
+          <w:p>
+            <w:pPr>
+              <w:pStyle w:val="Compact"/>
+              <w:jc w:val="center"/>
+            </w:pPr>
+            <w:r>
+              <w:t xml:space="preserve">Functions</w:t>
+            </w:r>
+          </w:p>
+        </w:tc>
+        <w:tc>
+          <w:p>
+            <w:pPr>
+              <w:pStyle w:val="Compact"/>
+              <w:jc w:val="center"/>
+            </w:pPr>
+            <w:hyperlink r:id="rId134">
+              <w:r>
+                <w:rPr>
+                  <w:rStyle w:val="Hyperlink"/>
+                </w:rPr>
+                <w:t xml:space="preserve">HTML</w:t>
+              </w:r>
+            </w:hyperlink>
+            <w:r>
+              <w:t xml:space="preserve">,</w:t>
+            </w:r>
+            <w:r>
+              <w:t xml:space="preserve"> </w:t>
+            </w:r>
+            <w:hyperlink r:id="rId135">
+              <w:r>
+                <w:rPr>
+                  <w:rStyle w:val="Hyperlink"/>
+                </w:rPr>
+                <w:t xml:space="preserve">PDF</w:t>
+              </w:r>
+            </w:hyperlink>
+          </w:p>
+        </w:tc>
+        <w:tc>
+          <w:p>
+            <w:pPr>
+              <w:pStyle w:val="Compact"/>
+              <w:jc w:val="center"/>
+            </w:pPr>
+            <w:hyperlink r:id="rId136">
+              <w:r>
+                <w:rPr>
+                  <w:rStyle w:val="Hyperlink"/>
+                </w:rPr>
+                <w:t xml:space="preserve">R</w:t>
+              </w:r>
+            </w:hyperlink>
+            <w:r>
+              <w:t xml:space="preserve">,</w:t>
+            </w:r>
+            <w:r>
+              <w:t xml:space="preserve"> </w:t>
+            </w:r>
+            <w:hyperlink r:id="rId137">
+              <w:r>
+                <w:rPr>
+                  <w:rStyle w:val="Hyperlink"/>
+                </w:rPr>
+                <w:t xml:space="preserve">Rmd</w:t>
+              </w:r>
+            </w:hyperlink>
+          </w:p>
+        </w:tc>
+        <w:tc>
+          <w:p/>
+        </w:tc>
+      </w:tr>
+      <w:tr>
+        <w:tc>
           <w:p/>
         </w:tc>
         <w:tc>
@@ -2584,7 +2703,7 @@
               <w:pStyle w:val="Compact"/>
               <w:jc w:val="center"/>
             </w:pPr>
-            <w:hyperlink r:id="rId118">
+            <w:hyperlink r:id="rId129">
               <w:r>
                 <w:rPr>
                   <w:rStyle w:val="Hyperlink"/>
@@ -2598,7 +2717,7 @@
             <w:r>
               <w:t xml:space="preserve"> </w:t>
             </w:r>
-            <w:hyperlink r:id="rId119">
+            <w:hyperlink r:id="rId130">
               <w:r>
                 <w:rPr>
                   <w:rStyle w:val="Hyperlink"/>
@@ -2614,7 +2733,7 @@
               <w:pStyle w:val="Compact"/>
               <w:jc w:val="center"/>
             </w:pPr>
-            <w:hyperlink r:id="rId120">
+            <w:hyperlink r:id="rId131">
               <w:r>
                 <w:rPr>
                   <w:rStyle w:val="Hyperlink"/>
@@ -2628,7 +2747,7 @@
             <w:r>
               <w:t xml:space="preserve"> </w:t>
             </w:r>
-            <w:hyperlink r:id="rId121">
+            <w:hyperlink r:id="rId132">
               <w:r>
                 <w:rPr>
                   <w:rStyle w:val="Hyperlink"/>
@@ -2644,7 +2763,7 @@
               <w:pStyle w:val="Compact"/>
               <w:jc w:val="center"/>
             </w:pPr>
-            <w:hyperlink r:id="rId118">
+            <w:hyperlink r:id="rId129">
               <w:r>
                 <w:rPr>
                   <w:rStyle w:val="Hyperlink"/>
@@ -2656,8 +2775,8 @@
         </w:tc>
       </w:tr>
     </w:tbl>
-    <w:bookmarkEnd w:id="126"/>
-    <w:bookmarkStart w:id="127" w:name="grading"/>
+    <w:bookmarkEnd w:id="138"/>
+    <w:bookmarkStart w:id="139" w:name="grading"/>
     <w:p>
       <w:pPr>
         <w:pStyle w:val="Heading2"/>
@@ -2747,8 +2866,8 @@
         <w:t xml:space="preserve">: only people taking the course for credit must turn in the assignments. However, we will evaluate all submitted assignments in case others would like feedback on their work.</w:t>
       </w:r>
     </w:p>
-    <w:bookmarkEnd w:id="127"/>
-    <w:bookmarkStart w:id="130" w:name="submitting-assignments"/>
+    <w:bookmarkEnd w:id="139"/>
+    <w:bookmarkStart w:id="142" w:name="submitting-assignments"/>
     <w:p>
       <w:pPr>
         <w:pStyle w:val="Heading2"/>
@@ -2774,7 +2893,7 @@
       <w:r>
         <w:t xml:space="preserve"> </w:t>
       </w:r>
-      <w:hyperlink r:id="rId128">
+      <w:hyperlink r:id="rId140">
         <w:r>
           <w:rPr>
             <w:rStyle w:val="Hyperlink"/>
@@ -2802,7 +2921,7 @@
         </w:numPr>
         <w:pStyle w:val="Compact"/>
       </w:pPr>
-      <w:hyperlink r:id="rId129">
+      <w:hyperlink r:id="rId141">
         <w:r>
           <w:rPr>
             <w:rStyle w:val="Hyperlink"/>
@@ -2831,7 +2950,7 @@
         </w:numPr>
         <w:pStyle w:val="Compact"/>
       </w:pPr>
-      <w:hyperlink r:id="rId68">
+      <w:hyperlink r:id="rId70">
         <w:r>
           <w:rPr>
             <w:rStyle w:val="Hyperlink"/>
@@ -2845,7 +2964,7 @@
       <w:r>
         <w:t xml:space="preserve"> </w:t>
       </w:r>
-      <w:hyperlink r:id="rId69">
+      <w:hyperlink r:id="rId71">
         <w:r>
           <w:rPr>
             <w:rStyle w:val="Hyperlink"/>
@@ -2865,7 +2984,7 @@
         </w:numPr>
         <w:pStyle w:val="Compact"/>
       </w:pPr>
-      <w:hyperlink r:id="rId70">
+      <w:hyperlink r:id="rId72">
         <w:r>
           <w:rPr>
             <w:rStyle w:val="Hyperlink"/>
@@ -2879,7 +2998,7 @@
       <w:r>
         <w:t xml:space="preserve"> </w:t>
       </w:r>
-      <w:hyperlink r:id="rId71">
+      <w:hyperlink r:id="rId73">
         <w:r>
           <w:rPr>
             <w:rStyle w:val="Hyperlink"/>
@@ -2908,7 +3027,7 @@
         </w:numPr>
         <w:pStyle w:val="Compact"/>
       </w:pPr>
-      <w:hyperlink r:id="rId100">
+      <w:hyperlink r:id="rId101">
         <w:r>
           <w:rPr>
             <w:rStyle w:val="Hyperlink"/>
@@ -2922,7 +3041,7 @@
       <w:r>
         <w:t xml:space="preserve"> </w:t>
       </w:r>
-      <w:hyperlink r:id="rId101">
+      <w:hyperlink r:id="rId102">
         <w:r>
           <w:rPr>
             <w:rStyle w:val="Hyperlink"/>
@@ -2942,7 +3061,7 @@
         </w:numPr>
         <w:pStyle w:val="Compact"/>
       </w:pPr>
-      <w:hyperlink r:id="rId102">
+      <w:hyperlink r:id="rId103">
         <w:r>
           <w:rPr>
             <w:rStyle w:val="Hyperlink"/>
@@ -2956,7 +3075,7 @@
       <w:r>
         <w:t xml:space="preserve"> </w:t>
       </w:r>
-      <w:hyperlink r:id="rId103">
+      <w:hyperlink r:id="rId104">
         <w:r>
           <w:rPr>
             <w:rStyle w:val="Hyperlink"/>
@@ -2977,8 +3096,8 @@
         <w:t xml:space="preserve">Final Project (see below)</w:t>
       </w:r>
     </w:p>
-    <w:bookmarkEnd w:id="130"/>
-    <w:bookmarkStart w:id="134" w:name="final-projects"/>
+    <w:bookmarkEnd w:id="142"/>
+    <w:bookmarkStart w:id="149" w:name="final-projects"/>
     <w:p>
       <w:pPr>
         <w:pStyle w:val="Heading2"/>
@@ -3011,7 +3130,7 @@
         <w:pStyle w:val="Compact"/>
       </w:pPr>
       <w:r>
-        <w:t xml:space="preserve">☐ reading in a dataset of your choosing,</w:t>
+        <w:t xml:space="preserve">reading in a dataset of your choosing,</w:t>
       </w:r>
     </w:p>
     <w:p>
@@ -3023,7 +3142,7 @@
         <w:pStyle w:val="Compact"/>
       </w:pPr>
       <w:r>
-        <w:t xml:space="preserve">☐ doing some light data cleaning,</w:t>
+        <w:t xml:space="preserve">doing some light data cleaning,</w:t>
       </w:r>
     </w:p>
     <w:p>
@@ -3035,7 +3154,7 @@
         <w:pStyle w:val="Compact"/>
       </w:pPr>
       <w:r>
-        <w:t xml:space="preserve">☐ performing some data summarization and visualization, and</w:t>
+        <w:t xml:space="preserve">performing some data summarization and visualization, and</w:t>
       </w:r>
     </w:p>
     <w:p>
@@ -3047,7 +3166,7 @@
         <w:pStyle w:val="Compact"/>
       </w:pPr>
       <w:r>
-        <w:t xml:space="preserve">☐ doing some very light statistical analysis, like regression or chi-squared tests.</w:t>
+        <w:t xml:space="preserve">doing some very light statistical analysis, like regression or chi-squared tests.</w:t>
       </w:r>
     </w:p>
     <w:p>
@@ -3055,12 +3174,71 @@
         <w:pStyle w:val="FirstParagraph"/>
       </w:pPr>
       <w:r>
+        <w:t xml:space="preserve">You may use one of these public datasets, a different public dataset, or your own data for the project. If using your own dataset, be sure any sensitive information is protected.</w:t>
+      </w:r>
+    </w:p>
+    <w:p>
+      <w:pPr>
+        <w:numPr>
+          <w:ilvl w:val="0"/>
+          <w:numId w:val="1007"/>
+        </w:numPr>
+        <w:pStyle w:val="Compact"/>
+      </w:pPr>
+      <w:hyperlink r:id="rId143">
+        <w:r>
+          <w:rPr>
+            <w:rStyle w:val="Hyperlink"/>
+          </w:rPr>
+          <w:t xml:space="preserve">https://www.data.gov/</w:t>
+        </w:r>
+      </w:hyperlink>
+    </w:p>
+    <w:p>
+      <w:pPr>
+        <w:numPr>
+          <w:ilvl w:val="0"/>
+          <w:numId w:val="1007"/>
+        </w:numPr>
+        <w:pStyle w:val="Compact"/>
+      </w:pPr>
+      <w:hyperlink r:id="rId144">
+        <w:r>
+          <w:rPr>
+            <w:rStyle w:val="Hyperlink"/>
+          </w:rPr>
+          <w:t xml:space="preserve">https://data.baltimorecity.gov/</w:t>
+        </w:r>
+      </w:hyperlink>
+    </w:p>
+    <w:p>
+      <w:pPr>
+        <w:numPr>
+          <w:ilvl w:val="0"/>
+          <w:numId w:val="1007"/>
+        </w:numPr>
+        <w:pStyle w:val="Compact"/>
+      </w:pPr>
+      <w:hyperlink r:id="rId145">
+        <w:r>
+          <w:rPr>
+            <w:rStyle w:val="Hyperlink"/>
+          </w:rPr>
+          <w:t xml:space="preserve">https://github.com/awesomedata/awesome-public-datasets</w:t>
+        </w:r>
+      </w:hyperlink>
+    </w:p>
+    <w:p>
+      <w:pPr>
+        <w:pStyle w:val="FirstParagraph"/>
+      </w:pPr>
+      <w:r>
         <w:t xml:space="preserve">Example projects can be found with the source code:</w:t>
       </w:r>
       <w:r>
         <w:t xml:space="preserve"> </w:t>
       </w:r>
-      <w:hyperlink r:id="rId131">
+      <w:hyperlink r:id="rId146">
         <w:r>
           <w:rPr>
             <w:rStyle w:val="Hyperlink"/>
@@ -3074,7 +3252,7 @@
       <w:r>
         <w:t xml:space="preserve"> </w:t>
       </w:r>
-      <w:hyperlink r:id="rId132">
+      <w:hyperlink r:id="rId147">
         <w:r>
           <w:rPr>
             <w:rStyle w:val="Hyperlink"/>
@@ -3099,7 +3277,7 @@
       <w:r>
         <w:t xml:space="preserve"> </w:t>
       </w:r>
-      <w:hyperlink r:id="rId133">
+      <w:hyperlink r:id="rId148">
         <w:r>
           <w:rPr>
             <w:rStyle w:val="Hyperlink"/>
@@ -3114,9 +3292,9 @@
         <w:t xml:space="preserve">for final projects.</w:t>
       </w:r>
     </w:p>
-    <w:bookmarkEnd w:id="134"/>
-    <w:bookmarkEnd w:id="135"/>
-    <w:bookmarkStart w:id="148" w:name="module-details"/>
+    <w:bookmarkEnd w:id="149"/>
+    <w:bookmarkEnd w:id="150"/>
+    <w:bookmarkStart w:id="171" w:name="module-details"/>
     <w:p>
       <w:pPr>
         <w:pStyle w:val="Heading1"/>
@@ -3125,12 +3303,12 @@
         <w:t xml:space="preserve">Module Details:</w:t>
       </w:r>
     </w:p>
-    <w:bookmarkStart w:id="137" w:name="day-0-before-the-first-session"/>
+    <w:bookmarkStart w:id="152" w:name="day-0-before-the-first-session"/>
     <w:p>
       <w:pPr>
         <w:pStyle w:val="Heading2"/>
       </w:pPr>
-      <w:hyperlink r:id="rId136">
+      <w:hyperlink r:id="rId151">
         <w:r>
           <w:rPr>
             <w:rStyle w:val="Hyperlink"/>
@@ -3139,13 +3317,13 @@
         </w:r>
       </w:hyperlink>
     </w:p>
-    <w:bookmarkEnd w:id="137"/>
-    <w:bookmarkStart w:id="139" w:name="day-1"/>
+    <w:bookmarkEnd w:id="152"/>
+    <w:bookmarkStart w:id="154" w:name="day-1"/>
     <w:p>
       <w:pPr>
         <w:pStyle w:val="Heading2"/>
       </w:pPr>
-      <w:hyperlink r:id="rId138">
+      <w:hyperlink r:id="rId153">
         <w:r>
           <w:rPr>
             <w:rStyle w:val="Hyperlink"/>
@@ -3158,46 +3336,12 @@
       <w:pPr>
         <w:numPr>
           <w:ilvl w:val="0"/>
-          <w:numId w:val="1007"/>
+          <w:numId w:val="1008"/>
         </w:numPr>
         <w:pStyle w:val="Compact"/>
       </w:pPr>
       <w:r>
         <w:t xml:space="preserve">Introduction</w:t>
-      </w:r>
-    </w:p>
-    <w:p>
-      <w:pPr>
-        <w:numPr>
-          <w:ilvl w:val="0"/>
-          <w:numId w:val="1007"/>
-        </w:numPr>
-        <w:pStyle w:val="Compact"/>
-      </w:pPr>
-      <w:r>
-        <w:t xml:space="preserve">RStudio</w:t>
-      </w:r>
-    </w:p>
-    <w:p>
-      <w:pPr>
-        <w:numPr>
-          <w:ilvl w:val="0"/>
-          <w:numId w:val="1007"/>
-        </w:numPr>
-        <w:pStyle w:val="Compact"/>
-      </w:pPr>
-      <w:r>
-        <w:t xml:space="preserve">Reproducible Research</w:t>
-      </w:r>
-    </w:p>
-    <w:bookmarkEnd w:id="139"/>
-    <w:bookmarkStart w:id="140" w:name="day-2"/>
-    <w:p>
-      <w:pPr>
-        <w:pStyle w:val="Heading2"/>
-      </w:pPr>
-      <w:r>
-        <w:t xml:space="preserve">Day 2</w:t>
       </w:r>
     </w:p>
     <w:p>
@@ -3209,7 +3353,7 @@
         <w:pStyle w:val="Compact"/>
       </w:pPr>
       <w:r>
-        <w:t xml:space="preserve">Basic R: Variables/Objects in R</w:t>
+        <w:t xml:space="preserve">RStudio</w:t>
       </w:r>
     </w:p>
     <w:p>
@@ -3221,18 +3365,23 @@
         <w:pStyle w:val="Compact"/>
       </w:pPr>
       <w:r>
-        <w:t xml:space="preserve">Data Input/Output</w:t>
-      </w:r>
-    </w:p>
-    <w:bookmarkEnd w:id="140"/>
-    <w:bookmarkStart w:id="141" w:name="day-3"/>
+        <w:t xml:space="preserve">Reproducible Research</w:t>
+      </w:r>
+    </w:p>
+    <w:bookmarkEnd w:id="154"/>
+    <w:bookmarkStart w:id="156" w:name="day-2"/>
     <w:p>
       <w:pPr>
         <w:pStyle w:val="Heading2"/>
       </w:pPr>
-      <w:r>
-        <w:t xml:space="preserve">Day 3</w:t>
-      </w:r>
+      <w:hyperlink r:id="rId155">
+        <w:r>
+          <w:rPr>
+            <w:rStyle w:val="Hyperlink"/>
+          </w:rPr>
+          <w:t xml:space="preserve">Day 2</w:t>
+        </w:r>
+      </w:hyperlink>
     </w:p>
     <w:p>
       <w:pPr>
@@ -3243,7 +3392,7 @@
         <w:pStyle w:val="Compact"/>
       </w:pPr>
       <w:r>
-        <w:t xml:space="preserve">Subsetting Data</w:t>
+        <w:t xml:space="preserve">Basic R: Variables/Objects in R</w:t>
       </w:r>
     </w:p>
     <w:p>
@@ -3255,18 +3404,23 @@
         <w:pStyle w:val="Compact"/>
       </w:pPr>
       <w:r>
-        <w:t xml:space="preserve">Homework 2</w:t>
-      </w:r>
-    </w:p>
-    <w:bookmarkEnd w:id="141"/>
-    <w:bookmarkStart w:id="142" w:name="day-4"/>
+        <w:t xml:space="preserve">Data Input/Output</w:t>
+      </w:r>
+    </w:p>
+    <w:bookmarkEnd w:id="156"/>
+    <w:bookmarkStart w:id="158" w:name="day-3"/>
     <w:p>
       <w:pPr>
         <w:pStyle w:val="Heading2"/>
       </w:pPr>
-      <w:r>
-        <w:t xml:space="preserve">Day 4</w:t>
-      </w:r>
+      <w:hyperlink r:id="rId157">
+        <w:r>
+          <w:rPr>
+            <w:rStyle w:val="Hyperlink"/>
+          </w:rPr>
+          <w:t xml:space="preserve">Day 3</w:t>
+        </w:r>
+      </w:hyperlink>
     </w:p>
     <w:p>
       <w:pPr>
@@ -3277,7 +3431,7 @@
         <w:pStyle w:val="Compact"/>
       </w:pPr>
       <w:r>
-        <w:t xml:space="preserve">Summarization</w:t>
+        <w:t xml:space="preserve">Subsetting Data</w:t>
       </w:r>
     </w:p>
     <w:p>
@@ -3289,18 +3443,23 @@
         <w:pStyle w:val="Compact"/>
       </w:pPr>
       <w:r>
-        <w:t xml:space="preserve">Data Classes</w:t>
-      </w:r>
-    </w:p>
-    <w:bookmarkEnd w:id="142"/>
-    <w:bookmarkStart w:id="143" w:name="day-5"/>
+        <w:t xml:space="preserve">Homework 2</w:t>
+      </w:r>
+    </w:p>
+    <w:bookmarkEnd w:id="158"/>
+    <w:bookmarkStart w:id="160" w:name="day-4"/>
     <w:p>
       <w:pPr>
         <w:pStyle w:val="Heading2"/>
       </w:pPr>
-      <w:r>
-        <w:t xml:space="preserve">Day 5</w:t>
-      </w:r>
+      <w:hyperlink r:id="rId159">
+        <w:r>
+          <w:rPr>
+            <w:rStyle w:val="Hyperlink"/>
+          </w:rPr>
+          <w:t xml:space="preserve">Day 4</w:t>
+        </w:r>
+      </w:hyperlink>
     </w:p>
     <w:p>
       <w:pPr>
@@ -3311,18 +3470,35 @@
         <w:pStyle w:val="Compact"/>
       </w:pPr>
       <w:r>
-        <w:t xml:space="preserve">Data Cleaning</w:t>
-      </w:r>
-    </w:p>
-    <w:bookmarkEnd w:id="143"/>
-    <w:bookmarkStart w:id="144" w:name="day-6"/>
+        <w:t xml:space="preserve">Summarization</w:t>
+      </w:r>
+    </w:p>
+    <w:p>
+      <w:pPr>
+        <w:numPr>
+          <w:ilvl w:val="0"/>
+          <w:numId w:val="1011"/>
+        </w:numPr>
+        <w:pStyle w:val="Compact"/>
+      </w:pPr>
+      <w:r>
+        <w:t xml:space="preserve">Data Classes</w:t>
+      </w:r>
+    </w:p>
+    <w:bookmarkEnd w:id="160"/>
+    <w:bookmarkStart w:id="162" w:name="day-5"/>
     <w:p>
       <w:pPr>
         <w:pStyle w:val="Heading2"/>
       </w:pPr>
-      <w:r>
-        <w:t xml:space="preserve">Day 6</w:t>
-      </w:r>
+      <w:hyperlink r:id="rId161">
+        <w:r>
+          <w:rPr>
+            <w:rStyle w:val="Hyperlink"/>
+          </w:rPr>
+          <w:t xml:space="preserve">Day 5</w:t>
+        </w:r>
+      </w:hyperlink>
     </w:p>
     <w:p>
       <w:pPr>
@@ -3333,7 +3509,7 @@
         <w:pStyle w:val="Compact"/>
       </w:pPr>
       <w:r>
-        <w:t xml:space="preserve">Data Manipulation</w:t>
+        <w:t xml:space="preserve">Factors</w:t>
       </w:r>
     </w:p>
     <w:p>
@@ -3345,18 +3521,35 @@
         <w:pStyle w:val="Compact"/>
       </w:pPr>
       <w:r>
+        <w:t xml:space="preserve">Data Cleaning</w:t>
+      </w:r>
+    </w:p>
+    <w:p>
+      <w:pPr>
+        <w:numPr>
+          <w:ilvl w:val="0"/>
+          <w:numId w:val="1012"/>
+        </w:numPr>
+        <w:pStyle w:val="Compact"/>
+      </w:pPr>
+      <w:r>
         <w:t xml:space="preserve">Homework 3</w:t>
       </w:r>
     </w:p>
-    <w:bookmarkEnd w:id="144"/>
-    <w:bookmarkStart w:id="145" w:name="day-7"/>
+    <w:bookmarkEnd w:id="162"/>
+    <w:bookmarkStart w:id="164" w:name="day-6"/>
     <w:p>
       <w:pPr>
         <w:pStyle w:val="Heading2"/>
       </w:pPr>
-      <w:r>
-        <w:t xml:space="preserve">Day 7</w:t>
-      </w:r>
+      <w:hyperlink r:id="rId163">
+        <w:r>
+          <w:rPr>
+            <w:rStyle w:val="Hyperlink"/>
+          </w:rPr>
+          <w:t xml:space="preserve">Day 6</w:t>
+        </w:r>
+      </w:hyperlink>
     </w:p>
     <w:p>
       <w:pPr>
@@ -3367,18 +3560,23 @@
         <w:pStyle w:val="Compact"/>
       </w:pPr>
       <w:r>
-        <w:t xml:space="preserve">Data Visualization</w:t>
-      </w:r>
-    </w:p>
-    <w:bookmarkEnd w:id="145"/>
-    <w:bookmarkStart w:id="146" w:name="day-8"/>
+        <w:t xml:space="preserve">Data Manipulation</w:t>
+      </w:r>
+    </w:p>
+    <w:bookmarkEnd w:id="164"/>
+    <w:bookmarkStart w:id="166" w:name="day-7"/>
     <w:p>
       <w:pPr>
         <w:pStyle w:val="Heading2"/>
       </w:pPr>
-      <w:r>
-        <w:t xml:space="preserve">Day 8</w:t>
-      </w:r>
+      <w:hyperlink r:id="rId165">
+        <w:r>
+          <w:rPr>
+            <w:rStyle w:val="Hyperlink"/>
+          </w:rPr>
+          <w:t xml:space="preserve">Day 7</w:t>
+        </w:r>
+      </w:hyperlink>
     </w:p>
     <w:p>
       <w:pPr>
@@ -3389,30 +3587,23 @@
         <w:pStyle w:val="Compact"/>
       </w:pPr>
       <w:r>
-        <w:t xml:space="preserve">Statistics</w:t>
-      </w:r>
-    </w:p>
-    <w:p>
-      <w:pPr>
-        <w:numPr>
-          <w:ilvl w:val="0"/>
-          <w:numId w:val="1014"/>
-        </w:numPr>
-        <w:pStyle w:val="Compact"/>
-      </w:pPr>
-      <w:r>
-        <w:t xml:space="preserve">Work on Final Project</w:t>
-      </w:r>
-    </w:p>
-    <w:bookmarkEnd w:id="146"/>
-    <w:bookmarkStart w:id="147" w:name="day-9"/>
+        <w:t xml:space="preserve">Data Visualization</w:t>
+      </w:r>
+    </w:p>
+    <w:bookmarkEnd w:id="166"/>
+    <w:bookmarkStart w:id="168" w:name="day-8"/>
     <w:p>
       <w:pPr>
         <w:pStyle w:val="Heading2"/>
       </w:pPr>
-      <w:r>
-        <w:t xml:space="preserve">Day 9</w:t>
-      </w:r>
+      <w:hyperlink r:id="rId167">
+        <w:r>
+          <w:rPr>
+            <w:rStyle w:val="Hyperlink"/>
+          </w:rPr>
+          <w:t xml:space="preserve">Day 8</w:t>
+        </w:r>
+      </w:hyperlink>
     </w:p>
     <w:p>
       <w:pPr>
@@ -3423,7 +3614,7 @@
         <w:pStyle w:val="Compact"/>
       </w:pPr>
       <w:r>
-        <w:t xml:space="preserve">Functions</w:t>
+        <w:t xml:space="preserve">Statistics</w:t>
       </w:r>
     </w:p>
     <w:p>
@@ -3435,23 +3626,50 @@
         <w:pStyle w:val="Compact"/>
       </w:pPr>
       <w:r>
-        <w:t xml:space="preserve">Good code practices</w:t>
-      </w:r>
+        <w:t xml:space="preserve">Work on Final Project</w:t>
+      </w:r>
+    </w:p>
+    <w:bookmarkEnd w:id="168"/>
+    <w:bookmarkStart w:id="170" w:name="day-9"/>
+    <w:p>
+      <w:pPr>
+        <w:pStyle w:val="Heading2"/>
+      </w:pPr>
+      <w:hyperlink r:id="rId169">
+        <w:r>
+          <w:rPr>
+            <w:rStyle w:val="Hyperlink"/>
+          </w:rPr>
+          <w:t xml:space="preserve">Day 9</w:t>
+        </w:r>
+      </w:hyperlink>
     </w:p>
     <w:p>
       <w:pPr>
         <w:numPr>
           <w:ilvl w:val="0"/>
-          <w:numId w:val="1015"/>
+          <w:numId w:val="1016"/>
         </w:numPr>
         <w:pStyle w:val="Compact"/>
       </w:pPr>
       <w:r>
+        <w:t xml:space="preserve">Functions</w:t>
+      </w:r>
+    </w:p>
+    <w:p>
+      <w:pPr>
+        <w:numPr>
+          <w:ilvl w:val="0"/>
+          <w:numId w:val="1016"/>
+        </w:numPr>
+        <w:pStyle w:val="Compact"/>
+      </w:pPr>
+      <w:r>
         <w:t xml:space="preserve">Work on Final Project</w:t>
       </w:r>
     </w:p>
-    <w:bookmarkEnd w:id="147"/>
-    <w:bookmarkEnd w:id="148"/>
+    <w:bookmarkEnd w:id="170"/>
+    <w:bookmarkEnd w:id="171"/>
     <w:sectPr/>
   </w:body>
 </w:document>
@@ -3819,6 +4037,9 @@
     <w:abstractNumId w:val="991"/>
   </w:num>
   <w:num w:numId="1015">
+    <w:abstractNumId w:val="991"/>
+  </w:num>
+  <w:num w:numId="1016">
     <w:abstractNumId w:val="991"/>
   </w:num>
 </w:numbering>

</xml_diff>

<commit_message>
Fix path and render
</commit_message>
<xml_diff>
--- a/Syllabus/syllabus.docx
+++ b/Syllabus/syllabus.docx
@@ -625,16 +625,50 @@
       </w:tr>
       <w:tr>
         <w:tc>
+          <w:p>
+            <w:pPr>
+              <w:pStyle w:val="Compact"/>
+              <w:jc w:val="center"/>
+            </w:pPr>
+            <w:hyperlink r:id="rId29">
+              <w:r>
+                <w:rPr>
+                  <w:rStyle w:val="Hyperlink"/>
+                </w:rPr>
+                <w:t xml:space="preserve">Day 0</w:t>
+              </w:r>
+            </w:hyperlink>
+          </w:p>
+        </w:tc>
+        <w:tc>
+          <w:p>
+            <w:pPr>
+              <w:pStyle w:val="Compact"/>
+              <w:jc w:val="center"/>
+            </w:pPr>
+            <w:r>
+              <w:t xml:space="preserve">Homework 1</w:t>
+            </w:r>
+          </w:p>
+        </w:tc>
+        <w:tc>
           <w:p/>
         </w:tc>
         <w:tc>
-          <w:p/>
-        </w:tc>
-        <w:tc>
-          <w:p/>
-        </w:tc>
-        <w:tc>
-          <w:p/>
+          <w:p>
+            <w:pPr>
+              <w:pStyle w:val="Compact"/>
+              <w:jc w:val="center"/>
+            </w:pPr>
+            <w:hyperlink r:id="rId30">
+              <w:r>
+                <w:rPr>
+                  <w:rStyle w:val="Hyperlink"/>
+                </w:rPr>
+                <w:t xml:space="preserve">Dataquest</w:t>
+              </w:r>
+            </w:hyperlink>
+          </w:p>
         </w:tc>
         <w:tc>
           <w:p/>
@@ -647,42 +681,83 @@
               <w:pStyle w:val="Compact"/>
               <w:jc w:val="center"/>
             </w:pPr>
-            <w:hyperlink r:id="rId29">
-              <w:r>
-                <w:rPr>
-                  <w:rStyle w:val="Hyperlink"/>
-                </w:rPr>
-                <w:t xml:space="preserve">Day 0</w:t>
-              </w:r>
-            </w:hyperlink>
-          </w:p>
-        </w:tc>
-        <w:tc>
-          <w:p>
-            <w:pPr>
-              <w:pStyle w:val="Compact"/>
-              <w:jc w:val="center"/>
-            </w:pPr>
-            <w:r>
-              <w:t xml:space="preserve">Homework 1</w:t>
-            </w:r>
-          </w:p>
-        </w:tc>
-        <w:tc>
-          <w:p/>
-        </w:tc>
-        <w:tc>
-          <w:p>
-            <w:pPr>
-              <w:pStyle w:val="Compact"/>
-              <w:jc w:val="center"/>
-            </w:pPr>
-            <w:hyperlink r:id="rId30">
-              <w:r>
-                <w:rPr>
-                  <w:rStyle w:val="Hyperlink"/>
-                </w:rPr>
-                <w:t xml:space="preserve">Dataquest</w:t>
+            <w:hyperlink r:id="rId31">
+              <w:r>
+                <w:rPr>
+                  <w:rStyle w:val="Hyperlink"/>
+                </w:rPr>
+                <w:t xml:space="preserve">Day 1</w:t>
+              </w:r>
+            </w:hyperlink>
+          </w:p>
+        </w:tc>
+        <w:tc>
+          <w:p>
+            <w:pPr>
+              <w:pStyle w:val="Compact"/>
+              <w:jc w:val="center"/>
+            </w:pPr>
+            <w:r>
+              <w:t xml:space="preserve">Intro</w:t>
+            </w:r>
+          </w:p>
+        </w:tc>
+        <w:tc>
+          <w:p>
+            <w:pPr>
+              <w:pStyle w:val="Compact"/>
+              <w:jc w:val="center"/>
+            </w:pPr>
+            <w:hyperlink r:id="rId32">
+              <w:r>
+                <w:rPr>
+                  <w:rStyle w:val="Hyperlink"/>
+                </w:rPr>
+                <w:t xml:space="preserve">HTML</w:t>
+              </w:r>
+            </w:hyperlink>
+            <w:r>
+              <w:t xml:space="preserve">,</w:t>
+            </w:r>
+            <w:r>
+              <w:t xml:space="preserve"> </w:t>
+            </w:r>
+            <w:hyperlink r:id="rId33">
+              <w:r>
+                <w:rPr>
+                  <w:rStyle w:val="Hyperlink"/>
+                </w:rPr>
+                <w:t xml:space="preserve">PDF</w:t>
+              </w:r>
+            </w:hyperlink>
+          </w:p>
+        </w:tc>
+        <w:tc>
+          <w:p>
+            <w:pPr>
+              <w:pStyle w:val="Compact"/>
+              <w:jc w:val="center"/>
+            </w:pPr>
+            <w:hyperlink r:id="rId34">
+              <w:r>
+                <w:rPr>
+                  <w:rStyle w:val="Hyperlink"/>
+                </w:rPr>
+                <w:t xml:space="preserve">R</w:t>
+              </w:r>
+            </w:hyperlink>
+            <w:r>
+              <w:t xml:space="preserve">,</w:t>
+            </w:r>
+            <w:r>
+              <w:t xml:space="preserve"> </w:t>
+            </w:r>
+            <w:hyperlink r:id="rId35">
+              <w:r>
+                <w:rPr>
+                  <w:rStyle w:val="Hyperlink"/>
+                </w:rPr>
+                <w:t xml:space="preserve">Rmd</w:t>
               </w:r>
             </w:hyperlink>
           </w:p>
@@ -696,53 +771,143 @@
           <w:p/>
         </w:tc>
         <w:tc>
-          <w:p/>
-        </w:tc>
-        <w:tc>
-          <w:p/>
-        </w:tc>
-        <w:tc>
-          <w:p/>
-        </w:tc>
-        <w:tc>
-          <w:p/>
+          <w:p>
+            <w:pPr>
+              <w:pStyle w:val="Compact"/>
+              <w:jc w:val="center"/>
+            </w:pPr>
+            <w:r>
+              <w:t xml:space="preserve">RStudio</w:t>
+            </w:r>
+          </w:p>
+        </w:tc>
+        <w:tc>
+          <w:p>
+            <w:pPr>
+              <w:pStyle w:val="Compact"/>
+              <w:jc w:val="center"/>
+            </w:pPr>
+            <w:hyperlink r:id="rId36">
+              <w:r>
+                <w:rPr>
+                  <w:rStyle w:val="Hyperlink"/>
+                </w:rPr>
+                <w:t xml:space="preserve">HTML</w:t>
+              </w:r>
+            </w:hyperlink>
+            <w:r>
+              <w:t xml:space="preserve">,</w:t>
+            </w:r>
+            <w:r>
+              <w:t xml:space="preserve"> </w:t>
+            </w:r>
+            <w:hyperlink r:id="rId37">
+              <w:r>
+                <w:rPr>
+                  <w:rStyle w:val="Hyperlink"/>
+                </w:rPr>
+                <w:t xml:space="preserve">PDF</w:t>
+              </w:r>
+            </w:hyperlink>
+          </w:p>
+        </w:tc>
+        <w:tc>
+          <w:p>
+            <w:pPr>
+              <w:pStyle w:val="Compact"/>
+              <w:jc w:val="center"/>
+            </w:pPr>
+            <w:hyperlink r:id="rId38">
+              <w:r>
+                <w:rPr>
+                  <w:rStyle w:val="Hyperlink"/>
+                </w:rPr>
+                <w:t xml:space="preserve">R</w:t>
+              </w:r>
+            </w:hyperlink>
+            <w:r>
+              <w:t xml:space="preserve">,</w:t>
+            </w:r>
+            <w:r>
+              <w:t xml:space="preserve"> </w:t>
+            </w:r>
+            <w:hyperlink r:id="rId39">
+              <w:r>
+                <w:rPr>
+                  <w:rStyle w:val="Hyperlink"/>
+                </w:rPr>
+                <w:t xml:space="preserve">Rmd</w:t>
+              </w:r>
+            </w:hyperlink>
+          </w:p>
+        </w:tc>
+        <w:tc>
+          <w:p>
+            <w:pPr>
+              <w:pStyle w:val="Compact"/>
+              <w:jc w:val="center"/>
+            </w:pPr>
+            <w:hyperlink r:id="rId40">
+              <w:r>
+                <w:rPr>
+                  <w:rStyle w:val="Hyperlink"/>
+                </w:rPr>
+                <w:t xml:space="preserve">Lab</w:t>
+              </w:r>
+            </w:hyperlink>
+            <w:r>
+              <w:t xml:space="preserve">,</w:t>
+            </w:r>
+            <w:r>
+              <w:t xml:space="preserve"> </w:t>
+            </w:r>
+            <w:hyperlink r:id="rId41">
+              <w:r>
+                <w:rPr>
+                  <w:rStyle w:val="Hyperlink"/>
+                </w:rPr>
+                <w:t xml:space="preserve">Key</w:t>
+              </w:r>
+            </w:hyperlink>
+            <w:r>
+              <w:t xml:space="preserve">,</w:t>
+            </w:r>
+            <w:r>
+              <w:t xml:space="preserve"> </w:t>
+            </w:r>
+            <w:hyperlink r:id="rId42">
+              <w:r>
+                <w:rPr>
+                  <w:rStyle w:val="Hyperlink"/>
+                </w:rPr>
+                <w:t xml:space="preserve">Key HTML</w:t>
+              </w:r>
+            </w:hyperlink>
+          </w:p>
         </w:tc>
       </w:tr>
       <w:tr>
         <w:tc>
-          <w:p>
-            <w:pPr>
-              <w:pStyle w:val="Compact"/>
-              <w:jc w:val="center"/>
-            </w:pPr>
-            <w:hyperlink r:id="rId31">
-              <w:r>
-                <w:rPr>
-                  <w:rStyle w:val="Hyperlink"/>
-                </w:rPr>
-                <w:t xml:space="preserve">Day 1</w:t>
-              </w:r>
-            </w:hyperlink>
-          </w:p>
-        </w:tc>
-        <w:tc>
-          <w:p>
-            <w:pPr>
-              <w:pStyle w:val="Compact"/>
-              <w:jc w:val="center"/>
-            </w:pPr>
-            <w:r>
-              <w:t xml:space="preserve">Intro</w:t>
-            </w:r>
-          </w:p>
-        </w:tc>
-        <w:tc>
-          <w:p>
-            <w:pPr>
-              <w:pStyle w:val="Compact"/>
-              <w:jc w:val="center"/>
-            </w:pPr>
-            <w:hyperlink r:id="rId32">
+          <w:p/>
+        </w:tc>
+        <w:tc>
+          <w:p>
+            <w:pPr>
+              <w:pStyle w:val="Compact"/>
+              <w:jc w:val="center"/>
+            </w:pPr>
+            <w:r>
+              <w:t xml:space="preserve">Reproduciblility</w:t>
+            </w:r>
+          </w:p>
+        </w:tc>
+        <w:tc>
+          <w:p>
+            <w:pPr>
+              <w:pStyle w:val="Compact"/>
+              <w:jc w:val="center"/>
+            </w:pPr>
+            <w:hyperlink r:id="rId43">
               <w:r>
                 <w:rPr>
                   <w:rStyle w:val="Hyperlink"/>
@@ -756,7 +921,7 @@
             <w:r>
               <w:t xml:space="preserve"> </w:t>
             </w:r>
-            <w:hyperlink r:id="rId33">
+            <w:hyperlink r:id="rId44">
               <w:r>
                 <w:rPr>
                   <w:rStyle w:val="Hyperlink"/>
@@ -772,7 +937,7 @@
               <w:pStyle w:val="Compact"/>
               <w:jc w:val="center"/>
             </w:pPr>
-            <w:hyperlink r:id="rId34">
+            <w:hyperlink r:id="rId45">
               <w:r>
                 <w:rPr>
                   <w:rStyle w:val="Hyperlink"/>
@@ -786,7 +951,7 @@
             <w:r>
               <w:t xml:space="preserve"> </w:t>
             </w:r>
-            <w:hyperlink r:id="rId35">
+            <w:hyperlink r:id="rId46">
               <w:r>
                 <w:rPr>
                   <w:rStyle w:val="Hyperlink"/>
@@ -802,26 +967,39 @@
       </w:tr>
       <w:tr>
         <w:tc>
-          <w:p/>
-        </w:tc>
-        <w:tc>
-          <w:p>
-            <w:pPr>
-              <w:pStyle w:val="Compact"/>
-              <w:jc w:val="center"/>
-            </w:pPr>
-            <w:r>
-              <w:t xml:space="preserve">RStudio</w:t>
-            </w:r>
-          </w:p>
-        </w:tc>
-        <w:tc>
-          <w:p>
-            <w:pPr>
-              <w:pStyle w:val="Compact"/>
-              <w:jc w:val="center"/>
-            </w:pPr>
-            <w:hyperlink r:id="rId36">
+          <w:p>
+            <w:pPr>
+              <w:pStyle w:val="Compact"/>
+              <w:jc w:val="center"/>
+            </w:pPr>
+            <w:hyperlink r:id="rId47">
+              <w:r>
+                <w:rPr>
+                  <w:rStyle w:val="Hyperlink"/>
+                </w:rPr>
+                <w:t xml:space="preserve">Day 2</w:t>
+              </w:r>
+            </w:hyperlink>
+          </w:p>
+        </w:tc>
+        <w:tc>
+          <w:p>
+            <w:pPr>
+              <w:pStyle w:val="Compact"/>
+              <w:jc w:val="center"/>
+            </w:pPr>
+            <w:r>
+              <w:t xml:space="preserve">Basic R</w:t>
+            </w:r>
+          </w:p>
+        </w:tc>
+        <w:tc>
+          <w:p>
+            <w:pPr>
+              <w:pStyle w:val="Compact"/>
+              <w:jc w:val="center"/>
+            </w:pPr>
+            <w:hyperlink r:id="rId48">
               <w:r>
                 <w:rPr>
                   <w:rStyle w:val="Hyperlink"/>
@@ -835,7 +1013,7 @@
             <w:r>
               <w:t xml:space="preserve"> </w:t>
             </w:r>
-            <w:hyperlink r:id="rId37">
+            <w:hyperlink r:id="rId49">
               <w:r>
                 <w:rPr>
                   <w:rStyle w:val="Hyperlink"/>
@@ -851,7 +1029,7 @@
               <w:pStyle w:val="Compact"/>
               <w:jc w:val="center"/>
             </w:pPr>
-            <w:hyperlink r:id="rId38">
+            <w:hyperlink r:id="rId50">
               <w:r>
                 <w:rPr>
                   <w:rStyle w:val="Hyperlink"/>
@@ -865,7 +1043,7 @@
             <w:r>
               <w:t xml:space="preserve"> </w:t>
             </w:r>
-            <w:hyperlink r:id="rId39">
+            <w:hyperlink r:id="rId51">
               <w:r>
                 <w:rPr>
                   <w:rStyle w:val="Hyperlink"/>
@@ -881,7 +1059,7 @@
               <w:pStyle w:val="Compact"/>
               <w:jc w:val="center"/>
             </w:pPr>
-            <w:hyperlink r:id="rId40">
+            <w:hyperlink r:id="rId52">
               <w:r>
                 <w:rPr>
                   <w:rStyle w:val="Hyperlink"/>
@@ -895,7 +1073,7 @@
             <w:r>
               <w:t xml:space="preserve"> </w:t>
             </w:r>
-            <w:hyperlink r:id="rId41">
+            <w:hyperlink r:id="rId53">
               <w:r>
                 <w:rPr>
                   <w:rStyle w:val="Hyperlink"/>
@@ -909,7 +1087,7 @@
             <w:r>
               <w:t xml:space="preserve"> </w:t>
             </w:r>
-            <w:hyperlink r:id="rId42">
+            <w:hyperlink r:id="rId54">
               <w:r>
                 <w:rPr>
                   <w:rStyle w:val="Hyperlink"/>
@@ -931,17 +1109,17 @@
               <w:jc w:val="center"/>
             </w:pPr>
             <w:r>
-              <w:t xml:space="preserve">Reproduciblility</w:t>
-            </w:r>
-          </w:p>
-        </w:tc>
-        <w:tc>
-          <w:p>
-            <w:pPr>
-              <w:pStyle w:val="Compact"/>
-              <w:jc w:val="center"/>
-            </w:pPr>
-            <w:hyperlink r:id="rId43">
+              <w:t xml:space="preserve">Data IO</w:t>
+            </w:r>
+          </w:p>
+        </w:tc>
+        <w:tc>
+          <w:p>
+            <w:pPr>
+              <w:pStyle w:val="Compact"/>
+              <w:jc w:val="center"/>
+            </w:pPr>
+            <w:hyperlink r:id="rId55">
               <w:r>
                 <w:rPr>
                   <w:rStyle w:val="Hyperlink"/>
@@ -955,7 +1133,7 @@
             <w:r>
               <w:t xml:space="preserve"> </w:t>
             </w:r>
-            <w:hyperlink r:id="rId44">
+            <w:hyperlink r:id="rId56">
               <w:r>
                 <w:rPr>
                   <w:rStyle w:val="Hyperlink"/>
@@ -971,7 +1149,7 @@
               <w:pStyle w:val="Compact"/>
               <w:jc w:val="center"/>
             </w:pPr>
-            <w:hyperlink r:id="rId45">
+            <w:hyperlink r:id="rId57">
               <w:r>
                 <w:rPr>
                   <w:rStyle w:val="Hyperlink"/>
@@ -985,7 +1163,7 @@
             <w:r>
               <w:t xml:space="preserve"> </w:t>
             </w:r>
-            <w:hyperlink r:id="rId46">
+            <w:hyperlink r:id="rId58">
               <w:r>
                 <w:rPr>
                   <w:rStyle w:val="Hyperlink"/>
@@ -996,61 +1174,222 @@
           </w:p>
         </w:tc>
         <w:tc>
-          <w:p/>
+          <w:p>
+            <w:pPr>
+              <w:pStyle w:val="Compact"/>
+              <w:jc w:val="center"/>
+            </w:pPr>
+            <w:hyperlink r:id="rId59">
+              <w:r>
+                <w:rPr>
+                  <w:rStyle w:val="Hyperlink"/>
+                </w:rPr>
+                <w:t xml:space="preserve">Lab</w:t>
+              </w:r>
+            </w:hyperlink>
+            <w:r>
+              <w:t xml:space="preserve">,</w:t>
+            </w:r>
+            <w:r>
+              <w:t xml:space="preserve"> </w:t>
+            </w:r>
+            <w:hyperlink r:id="rId60">
+              <w:r>
+                <w:rPr>
+                  <w:rStyle w:val="Hyperlink"/>
+                </w:rPr>
+                <w:t xml:space="preserve">Key</w:t>
+              </w:r>
+            </w:hyperlink>
+            <w:r>
+              <w:t xml:space="preserve">,</w:t>
+            </w:r>
+            <w:r>
+              <w:t xml:space="preserve"> </w:t>
+            </w:r>
+            <w:hyperlink r:id="rId61">
+              <w:r>
+                <w:rPr>
+                  <w:rStyle w:val="Hyperlink"/>
+                </w:rPr>
+                <w:t xml:space="preserve">Key HTML</w:t>
+              </w:r>
+            </w:hyperlink>
+          </w:p>
         </w:tc>
       </w:tr>
       <w:tr>
         <w:tc>
-          <w:p/>
-        </w:tc>
-        <w:tc>
-          <w:p/>
-        </w:tc>
-        <w:tc>
-          <w:p/>
-        </w:tc>
-        <w:tc>
-          <w:p/>
-        </w:tc>
-        <w:tc>
-          <w:p/>
+          <w:p>
+            <w:pPr>
+              <w:pStyle w:val="Compact"/>
+              <w:jc w:val="center"/>
+            </w:pPr>
+            <w:hyperlink r:id="rId62">
+              <w:r>
+                <w:rPr>
+                  <w:rStyle w:val="Hyperlink"/>
+                </w:rPr>
+                <w:t xml:space="preserve">Day 3</w:t>
+              </w:r>
+            </w:hyperlink>
+          </w:p>
+        </w:tc>
+        <w:tc>
+          <w:p>
+            <w:pPr>
+              <w:pStyle w:val="Compact"/>
+              <w:jc w:val="center"/>
+            </w:pPr>
+            <w:r>
+              <w:t xml:space="preserve">Subsetting Data in R</w:t>
+            </w:r>
+          </w:p>
+        </w:tc>
+        <w:tc>
+          <w:p>
+            <w:pPr>
+              <w:pStyle w:val="Compact"/>
+              <w:jc w:val="center"/>
+            </w:pPr>
+            <w:hyperlink r:id="rId63">
+              <w:r>
+                <w:rPr>
+                  <w:rStyle w:val="Hyperlink"/>
+                </w:rPr>
+                <w:t xml:space="preserve">HTML</w:t>
+              </w:r>
+            </w:hyperlink>
+            <w:r>
+              <w:t xml:space="preserve">,</w:t>
+            </w:r>
+            <w:r>
+              <w:t xml:space="preserve"> </w:t>
+            </w:r>
+            <w:hyperlink r:id="rId64">
+              <w:r>
+                <w:rPr>
+                  <w:rStyle w:val="Hyperlink"/>
+                </w:rPr>
+                <w:t xml:space="preserve">PDF</w:t>
+              </w:r>
+            </w:hyperlink>
+          </w:p>
+        </w:tc>
+        <w:tc>
+          <w:p>
+            <w:pPr>
+              <w:pStyle w:val="Compact"/>
+              <w:jc w:val="center"/>
+            </w:pPr>
+            <w:hyperlink r:id="rId65">
+              <w:r>
+                <w:rPr>
+                  <w:rStyle w:val="Hyperlink"/>
+                </w:rPr>
+                <w:t xml:space="preserve">R</w:t>
+              </w:r>
+            </w:hyperlink>
+            <w:r>
+              <w:t xml:space="preserve">,</w:t>
+            </w:r>
+            <w:r>
+              <w:t xml:space="preserve"> </w:t>
+            </w:r>
+            <w:hyperlink r:id="rId66">
+              <w:r>
+                <w:rPr>
+                  <w:rStyle w:val="Hyperlink"/>
+                </w:rPr>
+                <w:t xml:space="preserve">Rmd</w:t>
+              </w:r>
+            </w:hyperlink>
+          </w:p>
+        </w:tc>
+        <w:tc>
+          <w:p>
+            <w:pPr>
+              <w:pStyle w:val="Compact"/>
+              <w:jc w:val="center"/>
+            </w:pPr>
+            <w:hyperlink r:id="rId67">
+              <w:r>
+                <w:rPr>
+                  <w:rStyle w:val="Hyperlink"/>
+                </w:rPr>
+                <w:t xml:space="preserve">Lab</w:t>
+              </w:r>
+            </w:hyperlink>
+            <w:r>
+              <w:t xml:space="preserve">,</w:t>
+            </w:r>
+            <w:r>
+              <w:t xml:space="preserve"> </w:t>
+            </w:r>
+            <w:hyperlink r:id="rId68">
+              <w:r>
+                <w:rPr>
+                  <w:rStyle w:val="Hyperlink"/>
+                </w:rPr>
+                <w:t xml:space="preserve">Key</w:t>
+              </w:r>
+            </w:hyperlink>
+            <w:r>
+              <w:t xml:space="preserve">,</w:t>
+            </w:r>
+            <w:r>
+              <w:t xml:space="preserve"> </w:t>
+            </w:r>
+            <w:hyperlink r:id="rId69">
+              <w:r>
+                <w:rPr>
+                  <w:rStyle w:val="Hyperlink"/>
+                </w:rPr>
+                <w:t xml:space="preserve">Key HTML</w:t>
+              </w:r>
+            </w:hyperlink>
+          </w:p>
         </w:tc>
       </w:tr>
       <w:tr>
         <w:tc>
-          <w:p>
-            <w:pPr>
-              <w:pStyle w:val="Compact"/>
-              <w:jc w:val="center"/>
-            </w:pPr>
-            <w:hyperlink r:id="rId47">
-              <w:r>
-                <w:rPr>
-                  <w:rStyle w:val="Hyperlink"/>
-                </w:rPr>
-                <w:t xml:space="preserve">Day 2</w:t>
-              </w:r>
-            </w:hyperlink>
-          </w:p>
-        </w:tc>
-        <w:tc>
-          <w:p>
-            <w:pPr>
-              <w:pStyle w:val="Compact"/>
-              <w:jc w:val="center"/>
-            </w:pPr>
-            <w:r>
-              <w:t xml:space="preserve">Basic R</w:t>
-            </w:r>
-          </w:p>
-        </w:tc>
-        <w:tc>
-          <w:p>
-            <w:pPr>
-              <w:pStyle w:val="Compact"/>
-              <w:jc w:val="center"/>
-            </w:pPr>
-            <w:hyperlink r:id="rId48">
+          <w:p/>
+        </w:tc>
+        <w:tc>
+          <w:p>
+            <w:pPr>
+              <w:pStyle w:val="Compact"/>
+              <w:jc w:val="center"/>
+            </w:pPr>
+            <w:r>
+              <w:t xml:space="preserve">Homework 2</w:t>
+            </w:r>
+          </w:p>
+        </w:tc>
+        <w:tc>
+          <w:p/>
+        </w:tc>
+        <w:tc>
+          <w:p>
+            <w:pPr>
+              <w:pStyle w:val="Compact"/>
+              <w:jc w:val="center"/>
+            </w:pPr>
+            <w:hyperlink r:id="rId70">
+              <w:r>
+                <w:rPr>
+                  <w:rStyle w:val="Hyperlink"/>
+                </w:rPr>
+                <w:t xml:space="preserve">Rmd</w:t>
+              </w:r>
+            </w:hyperlink>
+            <w:r>
+              <w:t xml:space="preserve">,</w:t>
+            </w:r>
+            <w:r>
+              <w:t xml:space="preserve"> </w:t>
+            </w:r>
+            <w:hyperlink r:id="rId71">
               <w:r>
                 <w:rPr>
                   <w:rStyle w:val="Hyperlink"/>
@@ -1064,67 +1403,7 @@
             <w:r>
               <w:t xml:space="preserve"> </w:t>
             </w:r>
-            <w:hyperlink r:id="rId49">
-              <w:r>
-                <w:rPr>
-                  <w:rStyle w:val="Hyperlink"/>
-                </w:rPr>
-                <w:t xml:space="preserve">PDF</w:t>
-              </w:r>
-            </w:hyperlink>
-          </w:p>
-        </w:tc>
-        <w:tc>
-          <w:p>
-            <w:pPr>
-              <w:pStyle w:val="Compact"/>
-              <w:jc w:val="center"/>
-            </w:pPr>
-            <w:hyperlink r:id="rId50">
-              <w:r>
-                <w:rPr>
-                  <w:rStyle w:val="Hyperlink"/>
-                </w:rPr>
-                <w:t xml:space="preserve">R</w:t>
-              </w:r>
-            </w:hyperlink>
-            <w:r>
-              <w:t xml:space="preserve">,</w:t>
-            </w:r>
-            <w:r>
-              <w:t xml:space="preserve"> </w:t>
-            </w:r>
-            <w:hyperlink r:id="rId51">
-              <w:r>
-                <w:rPr>
-                  <w:rStyle w:val="Hyperlink"/>
-                </w:rPr>
-                <w:t xml:space="preserve">Rmd</w:t>
-              </w:r>
-            </w:hyperlink>
-          </w:p>
-        </w:tc>
-        <w:tc>
-          <w:p>
-            <w:pPr>
-              <w:pStyle w:val="Compact"/>
-              <w:jc w:val="center"/>
-            </w:pPr>
-            <w:hyperlink r:id="rId52">
-              <w:r>
-                <w:rPr>
-                  <w:rStyle w:val="Hyperlink"/>
-                </w:rPr>
-                <w:t xml:space="preserve">Lab</w:t>
-              </w:r>
-            </w:hyperlink>
-            <w:r>
-              <w:t xml:space="preserve">,</w:t>
-            </w:r>
-            <w:r>
-              <w:t xml:space="preserve"> </w:t>
-            </w:r>
-            <w:hyperlink r:id="rId53">
+            <w:hyperlink r:id="rId72">
               <w:r>
                 <w:rPr>
                   <w:rStyle w:val="Hyperlink"/>
@@ -1138,7 +1417,7 @@
             <w:r>
               <w:t xml:space="preserve"> </w:t>
             </w:r>
-            <w:hyperlink r:id="rId54">
+            <w:hyperlink r:id="rId73">
               <w:r>
                 <w:rPr>
                   <w:rStyle w:val="Hyperlink"/>
@@ -1147,30 +1426,46 @@
               </w:r>
             </w:hyperlink>
           </w:p>
+        </w:tc>
+        <w:tc>
+          <w:p/>
         </w:tc>
       </w:tr>
       <w:tr>
         <w:tc>
-          <w:p/>
-        </w:tc>
-        <w:tc>
-          <w:p>
-            <w:pPr>
-              <w:pStyle w:val="Compact"/>
-              <w:jc w:val="center"/>
-            </w:pPr>
-            <w:r>
-              <w:t xml:space="preserve">Data IO</w:t>
-            </w:r>
-          </w:p>
-        </w:tc>
-        <w:tc>
-          <w:p>
-            <w:pPr>
-              <w:pStyle w:val="Compact"/>
-              <w:jc w:val="center"/>
-            </w:pPr>
-            <w:hyperlink r:id="rId55">
+          <w:p>
+            <w:pPr>
+              <w:pStyle w:val="Compact"/>
+              <w:jc w:val="center"/>
+            </w:pPr>
+            <w:hyperlink r:id="rId74">
+              <w:r>
+                <w:rPr>
+                  <w:rStyle w:val="Hyperlink"/>
+                </w:rPr>
+                <w:t xml:space="preserve">Day 4</w:t>
+              </w:r>
+            </w:hyperlink>
+          </w:p>
+        </w:tc>
+        <w:tc>
+          <w:p>
+            <w:pPr>
+              <w:pStyle w:val="Compact"/>
+              <w:jc w:val="center"/>
+            </w:pPr>
+            <w:r>
+              <w:t xml:space="preserve">Data Summarization</w:t>
+            </w:r>
+          </w:p>
+        </w:tc>
+        <w:tc>
+          <w:p>
+            <w:pPr>
+              <w:pStyle w:val="Compact"/>
+              <w:jc w:val="center"/>
+            </w:pPr>
+            <w:hyperlink r:id="rId75">
               <w:r>
                 <w:rPr>
                   <w:rStyle w:val="Hyperlink"/>
@@ -1184,7 +1479,7 @@
             <w:r>
               <w:t xml:space="preserve"> </w:t>
             </w:r>
-            <w:hyperlink r:id="rId56">
+            <w:hyperlink r:id="rId76">
               <w:r>
                 <w:rPr>
                   <w:rStyle w:val="Hyperlink"/>
@@ -1200,7 +1495,7 @@
               <w:pStyle w:val="Compact"/>
               <w:jc w:val="center"/>
             </w:pPr>
-            <w:hyperlink r:id="rId57">
+            <w:hyperlink r:id="rId77">
               <w:r>
                 <w:rPr>
                   <w:rStyle w:val="Hyperlink"/>
@@ -1214,7 +1509,7 @@
             <w:r>
               <w:t xml:space="preserve"> </w:t>
             </w:r>
-            <w:hyperlink r:id="rId58">
+            <w:hyperlink r:id="rId78">
               <w:r>
                 <w:rPr>
                   <w:rStyle w:val="Hyperlink"/>
@@ -1230,7 +1525,7 @@
               <w:pStyle w:val="Compact"/>
               <w:jc w:val="center"/>
             </w:pPr>
-            <w:hyperlink r:id="rId59">
+            <w:hyperlink r:id="rId79">
               <w:r>
                 <w:rPr>
                   <w:rStyle w:val="Hyperlink"/>
@@ -1244,7 +1539,7 @@
             <w:r>
               <w:t xml:space="preserve"> </w:t>
             </w:r>
-            <w:hyperlink r:id="rId60">
+            <w:hyperlink r:id="rId80">
               <w:r>
                 <w:rPr>
                   <w:rStyle w:val="Hyperlink"/>
@@ -1258,7 +1553,7 @@
             <w:r>
               <w:t xml:space="preserve"> </w:t>
             </w:r>
-            <w:hyperlink r:id="rId61">
+            <w:hyperlink r:id="rId81">
               <w:r>
                 <w:rPr>
                   <w:rStyle w:val="Hyperlink"/>
@@ -1274,16 +1569,119 @@
           <w:p/>
         </w:tc>
         <w:tc>
-          <w:p/>
-        </w:tc>
-        <w:tc>
-          <w:p/>
-        </w:tc>
-        <w:tc>
-          <w:p/>
-        </w:tc>
-        <w:tc>
-          <w:p/>
+          <w:p>
+            <w:pPr>
+              <w:pStyle w:val="Compact"/>
+              <w:jc w:val="center"/>
+            </w:pPr>
+            <w:r>
+              <w:t xml:space="preserve">Data Classes</w:t>
+            </w:r>
+          </w:p>
+        </w:tc>
+        <w:tc>
+          <w:p>
+            <w:pPr>
+              <w:pStyle w:val="Compact"/>
+              <w:jc w:val="center"/>
+            </w:pPr>
+            <w:hyperlink r:id="rId82">
+              <w:r>
+                <w:rPr>
+                  <w:rStyle w:val="Hyperlink"/>
+                </w:rPr>
+                <w:t xml:space="preserve">HTML</w:t>
+              </w:r>
+            </w:hyperlink>
+            <w:r>
+              <w:t xml:space="preserve">,</w:t>
+            </w:r>
+            <w:r>
+              <w:t xml:space="preserve"> </w:t>
+            </w:r>
+            <w:hyperlink r:id="rId83">
+              <w:r>
+                <w:rPr>
+                  <w:rStyle w:val="Hyperlink"/>
+                </w:rPr>
+                <w:t xml:space="preserve">PDF</w:t>
+              </w:r>
+            </w:hyperlink>
+          </w:p>
+        </w:tc>
+        <w:tc>
+          <w:p>
+            <w:pPr>
+              <w:pStyle w:val="Compact"/>
+              <w:jc w:val="center"/>
+            </w:pPr>
+            <w:hyperlink r:id="rId84">
+              <w:r>
+                <w:rPr>
+                  <w:rStyle w:val="Hyperlink"/>
+                </w:rPr>
+                <w:t xml:space="preserve">R</w:t>
+              </w:r>
+            </w:hyperlink>
+            <w:r>
+              <w:t xml:space="preserve">,</w:t>
+            </w:r>
+            <w:r>
+              <w:t xml:space="preserve"> </w:t>
+            </w:r>
+            <w:hyperlink r:id="rId85">
+              <w:r>
+                <w:rPr>
+                  <w:rStyle w:val="Hyperlink"/>
+                </w:rPr>
+                <w:t xml:space="preserve">Rmd</w:t>
+              </w:r>
+            </w:hyperlink>
+          </w:p>
+        </w:tc>
+        <w:tc>
+          <w:p>
+            <w:pPr>
+              <w:pStyle w:val="Compact"/>
+              <w:jc w:val="center"/>
+            </w:pPr>
+            <w:hyperlink r:id="rId86">
+              <w:r>
+                <w:rPr>
+                  <w:rStyle w:val="Hyperlink"/>
+                </w:rPr>
+                <w:t xml:space="preserve">Lab</w:t>
+              </w:r>
+            </w:hyperlink>
+            <w:r>
+              <w:t xml:space="preserve">,</w:t>
+            </w:r>
+            <w:r>
+              <w:t xml:space="preserve"> </w:t>
+            </w:r>
+            <w:hyperlink r:id="rId87">
+              <w:r>
+                <w:rPr>
+                  <w:rStyle w:val="Hyperlink"/>
+                </w:rPr>
+                <w:t xml:space="preserve">Key</w:t>
+              </w:r>
+            </w:hyperlink>
+            <w:r>
+              <w:t xml:space="preserve">,</w:t>
+            </w:r>
+            <w:r>
+              <w:t xml:space="preserve"> </w:t>
+            </w:r>
+            <w:hyperlink r:id="rId88">
+              <w:r>
+                <w:rPr>
+                  <w:rStyle w:val="Hyperlink"/>
+                </w:rPr>
+                <w:t xml:space="preserve">Key HTML</w:t>
+              </w:r>
+            </w:hyperlink>
+          </w:p>
         </w:tc>
       </w:tr>
       <w:tr>
@@ -1293,34 +1691,34 @@
               <w:pStyle w:val="Compact"/>
               <w:jc w:val="center"/>
             </w:pPr>
-            <w:hyperlink r:id="rId62">
-              <w:r>
-                <w:rPr>
-                  <w:rStyle w:val="Hyperlink"/>
-                </w:rPr>
-                <w:t xml:space="preserve">Day 3</w:t>
-              </w:r>
-            </w:hyperlink>
-          </w:p>
-        </w:tc>
-        <w:tc>
-          <w:p>
-            <w:pPr>
-              <w:pStyle w:val="Compact"/>
-              <w:jc w:val="center"/>
-            </w:pPr>
-            <w:r>
-              <w:t xml:space="preserve">Subsetting Data in R</w:t>
-            </w:r>
-          </w:p>
-        </w:tc>
-        <w:tc>
-          <w:p>
-            <w:pPr>
-              <w:pStyle w:val="Compact"/>
-              <w:jc w:val="center"/>
-            </w:pPr>
-            <w:hyperlink r:id="rId63">
+            <w:hyperlink r:id="rId89">
+              <w:r>
+                <w:rPr>
+                  <w:rStyle w:val="Hyperlink"/>
+                </w:rPr>
+                <w:t xml:space="preserve">Day 5</w:t>
+              </w:r>
+            </w:hyperlink>
+          </w:p>
+        </w:tc>
+        <w:tc>
+          <w:p>
+            <w:pPr>
+              <w:pStyle w:val="Compact"/>
+              <w:jc w:val="center"/>
+            </w:pPr>
+            <w:r>
+              <w:t xml:space="preserve">Factors</w:t>
+            </w:r>
+          </w:p>
+        </w:tc>
+        <w:tc>
+          <w:p>
+            <w:pPr>
+              <w:pStyle w:val="Compact"/>
+              <w:jc w:val="center"/>
+            </w:pPr>
+            <w:hyperlink r:id="rId90">
               <w:r>
                 <w:rPr>
                   <w:rStyle w:val="Hyperlink"/>
@@ -1334,7 +1732,7 @@
             <w:r>
               <w:t xml:space="preserve"> </w:t>
             </w:r>
-            <w:hyperlink r:id="rId64">
+            <w:hyperlink r:id="rId91">
               <w:r>
                 <w:rPr>
                   <w:rStyle w:val="Hyperlink"/>
@@ -1350,7 +1748,7 @@
               <w:pStyle w:val="Compact"/>
               <w:jc w:val="center"/>
             </w:pPr>
-            <w:hyperlink r:id="rId65">
+            <w:hyperlink r:id="rId92">
               <w:r>
                 <w:rPr>
                   <w:rStyle w:val="Hyperlink"/>
@@ -1364,7 +1762,7 @@
             <w:r>
               <w:t xml:space="preserve"> </w:t>
             </w:r>
-            <w:hyperlink r:id="rId66">
+            <w:hyperlink r:id="rId93">
               <w:r>
                 <w:rPr>
                   <w:rStyle w:val="Hyperlink"/>
@@ -1375,48 +1773,7 @@
           </w:p>
         </w:tc>
         <w:tc>
-          <w:p>
-            <w:pPr>
-              <w:pStyle w:val="Compact"/>
-              <w:jc w:val="center"/>
-            </w:pPr>
-            <w:hyperlink r:id="rId67">
-              <w:r>
-                <w:rPr>
-                  <w:rStyle w:val="Hyperlink"/>
-                </w:rPr>
-                <w:t xml:space="preserve">Lab</w:t>
-              </w:r>
-            </w:hyperlink>
-            <w:r>
-              <w:t xml:space="preserve">,</w:t>
-            </w:r>
-            <w:r>
-              <w:t xml:space="preserve"> </w:t>
-            </w:r>
-            <w:hyperlink r:id="rId68">
-              <w:r>
-                <w:rPr>
-                  <w:rStyle w:val="Hyperlink"/>
-                </w:rPr>
-                <w:t xml:space="preserve">Key</w:t>
-              </w:r>
-            </w:hyperlink>
-            <w:r>
-              <w:t xml:space="preserve">,</w:t>
-            </w:r>
-            <w:r>
-              <w:t xml:space="preserve"> </w:t>
-            </w:r>
-            <w:hyperlink r:id="rId69">
-              <w:r>
-                <w:rPr>
-                  <w:rStyle w:val="Hyperlink"/>
-                </w:rPr>
-                <w:t xml:space="preserve">Key HTML</w:t>
-              </w:r>
-            </w:hyperlink>
-          </w:p>
+          <w:p/>
         </w:tc>
       </w:tr>
       <w:tr>
@@ -1430,20 +1787,55 @@
               <w:jc w:val="center"/>
             </w:pPr>
             <w:r>
-              <w:t xml:space="preserve">Homework 2</w:t>
-            </w:r>
-          </w:p>
-        </w:tc>
-        <w:tc>
-          <w:p/>
-        </w:tc>
-        <w:tc>
-          <w:p>
-            <w:pPr>
-              <w:pStyle w:val="Compact"/>
-              <w:jc w:val="center"/>
-            </w:pPr>
-            <w:hyperlink r:id="rId70">
+              <w:t xml:space="preserve">Data Cleaning</w:t>
+            </w:r>
+          </w:p>
+        </w:tc>
+        <w:tc>
+          <w:p>
+            <w:pPr>
+              <w:pStyle w:val="Compact"/>
+              <w:jc w:val="center"/>
+            </w:pPr>
+            <w:hyperlink r:id="rId94">
+              <w:r>
+                <w:rPr>
+                  <w:rStyle w:val="Hyperlink"/>
+                </w:rPr>
+                <w:t xml:space="preserve">HTML</w:t>
+              </w:r>
+            </w:hyperlink>
+            <w:r>
+              <w:t xml:space="preserve">,</w:t>
+            </w:r>
+            <w:hyperlink r:id="rId95">
+              <w:r>
+                <w:rPr>
+                  <w:rStyle w:val="Hyperlink"/>
+                </w:rPr>
+                <w:t xml:space="preserve">PDF</w:t>
+              </w:r>
+            </w:hyperlink>
+          </w:p>
+        </w:tc>
+        <w:tc>
+          <w:p>
+            <w:pPr>
+              <w:pStyle w:val="Compact"/>
+              <w:jc w:val="center"/>
+            </w:pPr>
+            <w:hyperlink r:id="rId96">
+              <w:r>
+                <w:rPr>
+                  <w:rStyle w:val="Hyperlink"/>
+                </w:rPr>
+                <w:t xml:space="preserve">R</w:t>
+              </w:r>
+            </w:hyperlink>
+            <w:r>
+              <w:t xml:space="preserve">,</w:t>
+            </w:r>
+            <w:hyperlink r:id="rId97">
               <w:r>
                 <w:rPr>
                   <w:rStyle w:val="Hyperlink"/>
@@ -1451,27 +1843,29 @@
                 <w:t xml:space="preserve">Rmd</w:t>
               </w:r>
             </w:hyperlink>
-            <w:r>
-              <w:t xml:space="preserve">,</w:t>
-            </w:r>
-            <w:r>
-              <w:t xml:space="preserve"> </w:t>
-            </w:r>
-            <w:hyperlink r:id="rId71">
-              <w:r>
-                <w:rPr>
-                  <w:rStyle w:val="Hyperlink"/>
-                </w:rPr>
-                <w:t xml:space="preserve">HTML</w:t>
-              </w:r>
-            </w:hyperlink>
-            <w:r>
-              <w:t xml:space="preserve">,</w:t>
-            </w:r>
-            <w:r>
-              <w:t xml:space="preserve"> </w:t>
-            </w:r>
-            <w:hyperlink r:id="rId72">
+          </w:p>
+        </w:tc>
+        <w:tc>
+          <w:p>
+            <w:pPr>
+              <w:pStyle w:val="Compact"/>
+              <w:jc w:val="center"/>
+            </w:pPr>
+            <w:hyperlink r:id="rId98">
+              <w:r>
+                <w:rPr>
+                  <w:rStyle w:val="Hyperlink"/>
+                </w:rPr>
+                <w:t xml:space="preserve">Lab</w:t>
+              </w:r>
+            </w:hyperlink>
+            <w:r>
+              <w:t xml:space="preserve">,</w:t>
+            </w:r>
+            <w:r>
+              <w:t xml:space="preserve"> </w:t>
+            </w:r>
+            <w:hyperlink r:id="rId99">
               <w:r>
                 <w:rPr>
                   <w:rStyle w:val="Hyperlink"/>
@@ -1485,7 +1879,7 @@
             <w:r>
               <w:t xml:space="preserve"> </w:t>
             </w:r>
-            <w:hyperlink r:id="rId73">
+            <w:hyperlink r:id="rId100">
               <w:r>
                 <w:rPr>
                   <w:rStyle w:val="Hyperlink"/>
@@ -1494,9 +1888,6 @@
               </w:r>
             </w:hyperlink>
           </w:p>
-        </w:tc>
-        <w:tc>
-          <w:p/>
         </w:tc>
       </w:tr>
       <w:tr>
@@ -1504,13 +1895,76 @@
           <w:p/>
         </w:tc>
         <w:tc>
+          <w:p>
+            <w:pPr>
+              <w:pStyle w:val="Compact"/>
+              <w:jc w:val="center"/>
+            </w:pPr>
+            <w:r>
+              <w:t xml:space="preserve">Homework 3</w:t>
+            </w:r>
+          </w:p>
+        </w:tc>
+        <w:tc>
           <w:p/>
         </w:tc>
         <w:tc>
-          <w:p/>
-        </w:tc>
-        <w:tc>
-          <w:p/>
+          <w:p>
+            <w:pPr>
+              <w:pStyle w:val="Compact"/>
+              <w:jc w:val="center"/>
+            </w:pPr>
+            <w:hyperlink r:id="rId101">
+              <w:r>
+                <w:rPr>
+                  <w:rStyle w:val="Hyperlink"/>
+                </w:rPr>
+                <w:t xml:space="preserve">Rmd</w:t>
+              </w:r>
+            </w:hyperlink>
+            <w:r>
+              <w:t xml:space="preserve">,</w:t>
+            </w:r>
+            <w:r>
+              <w:t xml:space="preserve"> </w:t>
+            </w:r>
+            <w:hyperlink r:id="rId102">
+              <w:r>
+                <w:rPr>
+                  <w:rStyle w:val="Hyperlink"/>
+                </w:rPr>
+                <w:t xml:space="preserve">HTML</w:t>
+              </w:r>
+            </w:hyperlink>
+            <w:r>
+              <w:t xml:space="preserve">,</w:t>
+            </w:r>
+            <w:r>
+              <w:t xml:space="preserve"> </w:t>
+            </w:r>
+            <w:hyperlink r:id="rId103">
+              <w:r>
+                <w:rPr>
+                  <w:rStyle w:val="Hyperlink"/>
+                </w:rPr>
+                <w:t xml:space="preserve">Key</w:t>
+              </w:r>
+            </w:hyperlink>
+            <w:r>
+              <w:t xml:space="preserve">,</w:t>
+            </w:r>
+            <w:r>
+              <w:t xml:space="preserve"> </w:t>
+            </w:r>
+            <w:hyperlink r:id="rId104">
+              <w:r>
+                <w:rPr>
+                  <w:rStyle w:val="Hyperlink"/>
+                </w:rPr>
+                <w:t xml:space="preserve">Key HTML</w:t>
+              </w:r>
+            </w:hyperlink>
+          </w:p>
         </w:tc>
         <w:tc>
           <w:p/>
@@ -1523,34 +1977,34 @@
               <w:pStyle w:val="Compact"/>
               <w:jc w:val="center"/>
             </w:pPr>
-            <w:hyperlink r:id="rId74">
-              <w:r>
-                <w:rPr>
-                  <w:rStyle w:val="Hyperlink"/>
-                </w:rPr>
-                <w:t xml:space="preserve">Day 4</w:t>
-              </w:r>
-            </w:hyperlink>
-          </w:p>
-        </w:tc>
-        <w:tc>
-          <w:p>
-            <w:pPr>
-              <w:pStyle w:val="Compact"/>
-              <w:jc w:val="center"/>
-            </w:pPr>
-            <w:r>
-              <w:t xml:space="preserve">Data Summarization</w:t>
-            </w:r>
-          </w:p>
-        </w:tc>
-        <w:tc>
-          <w:p>
-            <w:pPr>
-              <w:pStyle w:val="Compact"/>
-              <w:jc w:val="center"/>
-            </w:pPr>
-            <w:hyperlink r:id="rId75">
+            <w:hyperlink r:id="rId105">
+              <w:r>
+                <w:rPr>
+                  <w:rStyle w:val="Hyperlink"/>
+                </w:rPr>
+                <w:t xml:space="preserve">Day 6</w:t>
+              </w:r>
+            </w:hyperlink>
+          </w:p>
+        </w:tc>
+        <w:tc>
+          <w:p>
+            <w:pPr>
+              <w:pStyle w:val="Compact"/>
+              <w:jc w:val="center"/>
+            </w:pPr>
+            <w:r>
+              <w:t xml:space="preserve">Manipulating Data in R</w:t>
+            </w:r>
+          </w:p>
+        </w:tc>
+        <w:tc>
+          <w:p>
+            <w:pPr>
+              <w:pStyle w:val="Compact"/>
+              <w:jc w:val="center"/>
+            </w:pPr>
+            <w:hyperlink r:id="rId106">
               <w:r>
                 <w:rPr>
                   <w:rStyle w:val="Hyperlink"/>
@@ -1564,7 +2018,7 @@
             <w:r>
               <w:t xml:space="preserve"> </w:t>
             </w:r>
-            <w:hyperlink r:id="rId76">
+            <w:hyperlink r:id="rId107">
               <w:r>
                 <w:rPr>
                   <w:rStyle w:val="Hyperlink"/>
@@ -1580,7 +2034,7 @@
               <w:pStyle w:val="Compact"/>
               <w:jc w:val="center"/>
             </w:pPr>
-            <w:hyperlink r:id="rId77">
+            <w:hyperlink r:id="rId108">
               <w:r>
                 <w:rPr>
                   <w:rStyle w:val="Hyperlink"/>
@@ -1594,7 +2048,7 @@
             <w:r>
               <w:t xml:space="preserve"> </w:t>
             </w:r>
-            <w:hyperlink r:id="rId78">
+            <w:hyperlink r:id="rId109">
               <w:r>
                 <w:rPr>
                   <w:rStyle w:val="Hyperlink"/>
@@ -1610,7 +2064,7 @@
               <w:pStyle w:val="Compact"/>
               <w:jc w:val="center"/>
             </w:pPr>
-            <w:hyperlink r:id="rId79">
+            <w:hyperlink r:id="rId110">
               <w:r>
                 <w:rPr>
                   <w:rStyle w:val="Hyperlink"/>
@@ -1624,7 +2078,7 @@
             <w:r>
               <w:t xml:space="preserve"> </w:t>
             </w:r>
-            <w:hyperlink r:id="rId80">
+            <w:hyperlink r:id="rId111">
               <w:r>
                 <w:rPr>
                   <w:rStyle w:val="Hyperlink"/>
@@ -1638,7 +2092,7 @@
             <w:r>
               <w:t xml:space="preserve"> </w:t>
             </w:r>
-            <w:hyperlink r:id="rId81">
+            <w:hyperlink r:id="rId112">
               <w:r>
                 <w:rPr>
                   <w:rStyle w:val="Hyperlink"/>
@@ -1651,26 +2105,39 @@
       </w:tr>
       <w:tr>
         <w:tc>
-          <w:p/>
-        </w:tc>
-        <w:tc>
-          <w:p>
-            <w:pPr>
-              <w:pStyle w:val="Compact"/>
-              <w:jc w:val="center"/>
-            </w:pPr>
-            <w:r>
-              <w:t xml:space="preserve">Data Classes</w:t>
-            </w:r>
-          </w:p>
-        </w:tc>
-        <w:tc>
-          <w:p>
-            <w:pPr>
-              <w:pStyle w:val="Compact"/>
-              <w:jc w:val="center"/>
-            </w:pPr>
-            <w:hyperlink r:id="rId82">
+          <w:p>
+            <w:pPr>
+              <w:pStyle w:val="Compact"/>
+              <w:jc w:val="center"/>
+            </w:pPr>
+            <w:hyperlink r:id="rId113">
+              <w:r>
+                <w:rPr>
+                  <w:rStyle w:val="Hyperlink"/>
+                </w:rPr>
+                <w:t xml:space="preserve">Day 7</w:t>
+              </w:r>
+            </w:hyperlink>
+          </w:p>
+        </w:tc>
+        <w:tc>
+          <w:p>
+            <w:pPr>
+              <w:pStyle w:val="Compact"/>
+              <w:jc w:val="center"/>
+            </w:pPr>
+            <w:r>
+              <w:t xml:space="preserve">Data Visualization</w:t>
+            </w:r>
+          </w:p>
+        </w:tc>
+        <w:tc>
+          <w:p>
+            <w:pPr>
+              <w:pStyle w:val="Compact"/>
+              <w:jc w:val="center"/>
+            </w:pPr>
+            <w:hyperlink r:id="rId114">
               <w:r>
                 <w:rPr>
                   <w:rStyle w:val="Hyperlink"/>
@@ -1684,7 +2151,7 @@
             <w:r>
               <w:t xml:space="preserve"> </w:t>
             </w:r>
-            <w:hyperlink r:id="rId83">
+            <w:hyperlink r:id="rId115">
               <w:r>
                 <w:rPr>
                   <w:rStyle w:val="Hyperlink"/>
@@ -1700,7 +2167,7 @@
               <w:pStyle w:val="Compact"/>
               <w:jc w:val="center"/>
             </w:pPr>
-            <w:hyperlink r:id="rId84">
+            <w:hyperlink r:id="rId116">
               <w:r>
                 <w:rPr>
                   <w:rStyle w:val="Hyperlink"/>
@@ -1714,7 +2181,7 @@
             <w:r>
               <w:t xml:space="preserve"> </w:t>
             </w:r>
-            <w:hyperlink r:id="rId85">
+            <w:hyperlink r:id="rId117">
               <w:r>
                 <w:rPr>
                   <w:rStyle w:val="Hyperlink"/>
@@ -1730,7 +2197,7 @@
               <w:pStyle w:val="Compact"/>
               <w:jc w:val="center"/>
             </w:pPr>
-            <w:hyperlink r:id="rId86">
+            <w:hyperlink r:id="rId118">
               <w:r>
                 <w:rPr>
                   <w:rStyle w:val="Hyperlink"/>
@@ -1744,7 +2211,7 @@
             <w:r>
               <w:t xml:space="preserve"> </w:t>
             </w:r>
-            <w:hyperlink r:id="rId87">
+            <w:hyperlink r:id="rId119">
               <w:r>
                 <w:rPr>
                   <w:rStyle w:val="Hyperlink"/>
@@ -1758,7 +2225,7 @@
             <w:r>
               <w:t xml:space="preserve"> </w:t>
             </w:r>
-            <w:hyperlink r:id="rId88">
+            <w:hyperlink r:id="rId120">
               <w:r>
                 <w:rPr>
                   <w:rStyle w:val="Hyperlink"/>
@@ -1771,56 +2238,159 @@
       </w:tr>
       <w:tr>
         <w:tc>
-          <w:p/>
-        </w:tc>
-        <w:tc>
-          <w:p/>
-        </w:tc>
-        <w:tc>
-          <w:p/>
-        </w:tc>
-        <w:tc>
-          <w:p/>
-        </w:tc>
-        <w:tc>
-          <w:p/>
+          <w:p>
+            <w:pPr>
+              <w:pStyle w:val="Compact"/>
+              <w:jc w:val="center"/>
+            </w:pPr>
+            <w:hyperlink r:id="rId121">
+              <w:r>
+                <w:rPr>
+                  <w:rStyle w:val="Hyperlink"/>
+                </w:rPr>
+                <w:t xml:space="preserve">Day 8</w:t>
+              </w:r>
+            </w:hyperlink>
+          </w:p>
+        </w:tc>
+        <w:tc>
+          <w:p>
+            <w:pPr>
+              <w:pStyle w:val="Compact"/>
+              <w:jc w:val="center"/>
+            </w:pPr>
+            <w:r>
+              <w:t xml:space="preserve">Statistics</w:t>
+            </w:r>
+          </w:p>
+        </w:tc>
+        <w:tc>
+          <w:p>
+            <w:pPr>
+              <w:pStyle w:val="Compact"/>
+              <w:jc w:val="center"/>
+            </w:pPr>
+            <w:hyperlink r:id="rId122">
+              <w:r>
+                <w:rPr>
+                  <w:rStyle w:val="Hyperlink"/>
+                </w:rPr>
+                <w:t xml:space="preserve">HTML</w:t>
+              </w:r>
+            </w:hyperlink>
+            <w:r>
+              <w:t xml:space="preserve">,</w:t>
+            </w:r>
+            <w:r>
+              <w:t xml:space="preserve"> </w:t>
+            </w:r>
+            <w:hyperlink r:id="rId123">
+              <w:r>
+                <w:rPr>
+                  <w:rStyle w:val="Hyperlink"/>
+                </w:rPr>
+                <w:t xml:space="preserve">PDF</w:t>
+              </w:r>
+            </w:hyperlink>
+          </w:p>
+        </w:tc>
+        <w:tc>
+          <w:p>
+            <w:pPr>
+              <w:pStyle w:val="Compact"/>
+              <w:jc w:val="center"/>
+            </w:pPr>
+            <w:hyperlink r:id="rId124">
+              <w:r>
+                <w:rPr>
+                  <w:rStyle w:val="Hyperlink"/>
+                </w:rPr>
+                <w:t xml:space="preserve">R</w:t>
+              </w:r>
+            </w:hyperlink>
+            <w:r>
+              <w:t xml:space="preserve">,</w:t>
+            </w:r>
+            <w:r>
+              <w:t xml:space="preserve"> </w:t>
+            </w:r>
+            <w:hyperlink r:id="rId125">
+              <w:r>
+                <w:rPr>
+                  <w:rStyle w:val="Hyperlink"/>
+                </w:rPr>
+                <w:t xml:space="preserve">Rmd</w:t>
+              </w:r>
+            </w:hyperlink>
+          </w:p>
+        </w:tc>
+        <w:tc>
+          <w:p>
+            <w:pPr>
+              <w:pStyle w:val="Compact"/>
+              <w:jc w:val="center"/>
+            </w:pPr>
+            <w:hyperlink r:id="rId126">
+              <w:r>
+                <w:rPr>
+                  <w:rStyle w:val="Hyperlink"/>
+                </w:rPr>
+                <w:t xml:space="preserve">Lab</w:t>
+              </w:r>
+            </w:hyperlink>
+            <w:r>
+              <w:t xml:space="preserve">,</w:t>
+            </w:r>
+            <w:r>
+              <w:t xml:space="preserve"> </w:t>
+            </w:r>
+            <w:hyperlink r:id="rId127">
+              <w:r>
+                <w:rPr>
+                  <w:rStyle w:val="Hyperlink"/>
+                </w:rPr>
+                <w:t xml:space="preserve">Key</w:t>
+              </w:r>
+            </w:hyperlink>
+            <w:r>
+              <w:t xml:space="preserve">,</w:t>
+            </w:r>
+            <w:r>
+              <w:t xml:space="preserve"> </w:t>
+            </w:r>
+            <w:hyperlink r:id="rId128">
+              <w:r>
+                <w:rPr>
+                  <w:rStyle w:val="Hyperlink"/>
+                </w:rPr>
+                <w:t xml:space="preserve">Key HTML</w:t>
+              </w:r>
+            </w:hyperlink>
+          </w:p>
         </w:tc>
       </w:tr>
       <w:tr>
         <w:tc>
-          <w:p>
-            <w:pPr>
-              <w:pStyle w:val="Compact"/>
-              <w:jc w:val="center"/>
-            </w:pPr>
-            <w:hyperlink r:id="rId89">
-              <w:r>
-                <w:rPr>
-                  <w:rStyle w:val="Hyperlink"/>
-                </w:rPr>
-                <w:t xml:space="preserve">Day 5</w:t>
-              </w:r>
-            </w:hyperlink>
-          </w:p>
-        </w:tc>
-        <w:tc>
-          <w:p>
-            <w:pPr>
-              <w:pStyle w:val="Compact"/>
-              <w:jc w:val="center"/>
-            </w:pPr>
-            <w:r>
-              <w:t xml:space="preserve">Factors</w:t>
-            </w:r>
-          </w:p>
-        </w:tc>
-        <w:tc>
-          <w:p>
-            <w:pPr>
-              <w:pStyle w:val="Compact"/>
-              <w:jc w:val="center"/>
-            </w:pPr>
-            <w:hyperlink r:id="rId90">
+          <w:p/>
+        </w:tc>
+        <w:tc>
+          <w:p>
+            <w:pPr>
+              <w:pStyle w:val="Compact"/>
+              <w:jc w:val="center"/>
+            </w:pPr>
+            <w:r>
+              <w:t xml:space="preserve">Project Guidelines</w:t>
+            </w:r>
+          </w:p>
+        </w:tc>
+        <w:tc>
+          <w:p>
+            <w:pPr>
+              <w:pStyle w:val="Compact"/>
+              <w:jc w:val="center"/>
+            </w:pPr>
+            <w:hyperlink r:id="rId129">
               <w:r>
                 <w:rPr>
                   <w:rStyle w:val="Hyperlink"/>
@@ -1834,37 +2404,7 @@
             <w:r>
               <w:t xml:space="preserve"> </w:t>
             </w:r>
-            <w:hyperlink r:id="rId91">
-              <w:r>
-                <w:rPr>
-                  <w:rStyle w:val="Hyperlink"/>
-                </w:rPr>
-                <w:t xml:space="preserve">PDF</w:t>
-              </w:r>
-            </w:hyperlink>
-          </w:p>
-        </w:tc>
-        <w:tc>
-          <w:p>
-            <w:pPr>
-              <w:pStyle w:val="Compact"/>
-              <w:jc w:val="center"/>
-            </w:pPr>
-            <w:hyperlink r:id="rId92">
-              <w:r>
-                <w:rPr>
-                  <w:rStyle w:val="Hyperlink"/>
-                </w:rPr>
-                <w:t xml:space="preserve">R</w:t>
-              </w:r>
-            </w:hyperlink>
-            <w:r>
-              <w:t xml:space="preserve">,</w:t>
-            </w:r>
-            <w:r>
-              <w:t xml:space="preserve"> </w:t>
-            </w:r>
-            <w:hyperlink r:id="rId93">
+            <w:hyperlink r:id="rId130">
               <w:r>
                 <w:rPr>
                   <w:rStyle w:val="Hyperlink"/>
@@ -1875,666 +2415,33 @@
           </w:p>
         </w:tc>
         <w:tc>
-          <w:p/>
-        </w:tc>
-      </w:tr>
-      <w:tr>
-        <w:tc>
-          <w:p/>
-        </w:tc>
-        <w:tc>
-          <w:p>
-            <w:pPr>
-              <w:pStyle w:val="Compact"/>
-              <w:jc w:val="center"/>
-            </w:pPr>
-            <w:r>
-              <w:t xml:space="preserve">Data Cleaning</w:t>
-            </w:r>
-          </w:p>
-        </w:tc>
-        <w:tc>
-          <w:p>
-            <w:pPr>
-              <w:pStyle w:val="Compact"/>
-              <w:jc w:val="center"/>
-            </w:pPr>
-            <w:hyperlink r:id="rId94">
-              <w:r>
-                <w:rPr>
-                  <w:rStyle w:val="Hyperlink"/>
-                </w:rPr>
-                <w:t xml:space="preserve">HTML</w:t>
-              </w:r>
-            </w:hyperlink>
-            <w:r>
-              <w:t xml:space="preserve">,</w:t>
-            </w:r>
-            <w:hyperlink r:id="rId95">
-              <w:r>
-                <w:rPr>
-                  <w:rStyle w:val="Hyperlink"/>
-                </w:rPr>
-                <w:t xml:space="preserve">PDF</w:t>
-              </w:r>
-            </w:hyperlink>
-          </w:p>
-        </w:tc>
-        <w:tc>
-          <w:p>
-            <w:pPr>
-              <w:pStyle w:val="Compact"/>
-              <w:jc w:val="center"/>
-            </w:pPr>
-            <w:hyperlink r:id="rId96">
-              <w:r>
-                <w:rPr>
-                  <w:rStyle w:val="Hyperlink"/>
-                </w:rPr>
-                <w:t xml:space="preserve">R</w:t>
-              </w:r>
-            </w:hyperlink>
-            <w:r>
-              <w:t xml:space="preserve">,</w:t>
-            </w:r>
-            <w:hyperlink r:id="rId97">
-              <w:r>
-                <w:rPr>
-                  <w:rStyle w:val="Hyperlink"/>
-                </w:rPr>
-                <w:t xml:space="preserve">Rmd</w:t>
-              </w:r>
-            </w:hyperlink>
-          </w:p>
-        </w:tc>
-        <w:tc>
-          <w:p>
-            <w:pPr>
-              <w:pStyle w:val="Compact"/>
-              <w:jc w:val="center"/>
-            </w:pPr>
-            <w:hyperlink r:id="rId98">
-              <w:r>
-                <w:rPr>
-                  <w:rStyle w:val="Hyperlink"/>
-                </w:rPr>
-                <w:t xml:space="preserve">Lab</w:t>
-              </w:r>
-            </w:hyperlink>
-            <w:r>
-              <w:t xml:space="preserve">,</w:t>
-            </w:r>
-            <w:r>
-              <w:t xml:space="preserve"> </w:t>
-            </w:r>
-            <w:hyperlink r:id="rId99">
-              <w:r>
-                <w:rPr>
-                  <w:rStyle w:val="Hyperlink"/>
-                </w:rPr>
-                <w:t xml:space="preserve">Key</w:t>
-              </w:r>
-            </w:hyperlink>
-            <w:r>
-              <w:t xml:space="preserve">,</w:t>
-            </w:r>
-            <w:r>
-              <w:t xml:space="preserve"> </w:t>
-            </w:r>
-            <w:hyperlink r:id="rId100">
-              <w:r>
-                <w:rPr>
-                  <w:rStyle w:val="Hyperlink"/>
-                </w:rPr>
-                <w:t xml:space="preserve">Key HTML</w:t>
-              </w:r>
-            </w:hyperlink>
-          </w:p>
-        </w:tc>
-      </w:tr>
-      <w:tr>
-        <w:tc>
-          <w:p/>
-        </w:tc>
-        <w:tc>
-          <w:p>
-            <w:pPr>
-              <w:pStyle w:val="Compact"/>
-              <w:jc w:val="center"/>
-            </w:pPr>
-            <w:r>
-              <w:t xml:space="preserve">Homework 3</w:t>
-            </w:r>
-          </w:p>
-        </w:tc>
-        <w:tc>
-          <w:p/>
-        </w:tc>
-        <w:tc>
-          <w:p>
-            <w:pPr>
-              <w:pStyle w:val="Compact"/>
-              <w:jc w:val="center"/>
-            </w:pPr>
-            <w:hyperlink r:id="rId101">
-              <w:r>
-                <w:rPr>
-                  <w:rStyle w:val="Hyperlink"/>
-                </w:rPr>
-                <w:t xml:space="preserve">Rmd</w:t>
-              </w:r>
-            </w:hyperlink>
-            <w:r>
-              <w:t xml:space="preserve">,</w:t>
-            </w:r>
-            <w:r>
-              <w:t xml:space="preserve"> </w:t>
-            </w:r>
-            <w:hyperlink r:id="rId102">
-              <w:r>
-                <w:rPr>
-                  <w:rStyle w:val="Hyperlink"/>
-                </w:rPr>
-                <w:t xml:space="preserve">HTML</w:t>
-              </w:r>
-            </w:hyperlink>
-            <w:r>
-              <w:t xml:space="preserve">,</w:t>
-            </w:r>
-            <w:r>
-              <w:t xml:space="preserve"> </w:t>
-            </w:r>
-            <w:hyperlink r:id="rId103">
-              <w:r>
-                <w:rPr>
-                  <w:rStyle w:val="Hyperlink"/>
-                </w:rPr>
-                <w:t xml:space="preserve">Key</w:t>
-              </w:r>
-            </w:hyperlink>
-            <w:r>
-              <w:t xml:space="preserve">,</w:t>
-            </w:r>
-            <w:r>
-              <w:t xml:space="preserve"> </w:t>
-            </w:r>
-            <w:hyperlink r:id="rId104">
-              <w:r>
-                <w:rPr>
-                  <w:rStyle w:val="Hyperlink"/>
-                </w:rPr>
-                <w:t xml:space="preserve">Key HTML</w:t>
-              </w:r>
-            </w:hyperlink>
-          </w:p>
-        </w:tc>
-        <w:tc>
-          <w:p/>
-        </w:tc>
-      </w:tr>
-      <w:tr>
-        <w:tc>
-          <w:p>
-            <w:pPr>
-              <w:pStyle w:val="Compact"/>
-              <w:jc w:val="center"/>
-            </w:pPr>
-            <w:hyperlink r:id="rId105">
-              <w:r>
-                <w:rPr>
-                  <w:rStyle w:val="Hyperlink"/>
-                </w:rPr>
-                <w:t xml:space="preserve">Day 6</w:t>
-              </w:r>
-            </w:hyperlink>
-          </w:p>
-        </w:tc>
-        <w:tc>
-          <w:p>
-            <w:pPr>
-              <w:pStyle w:val="Compact"/>
-              <w:jc w:val="center"/>
-            </w:pPr>
-            <w:r>
-              <w:t xml:space="preserve">Manipulating Data in R</w:t>
-            </w:r>
-          </w:p>
-        </w:tc>
-        <w:tc>
-          <w:p>
-            <w:pPr>
-              <w:pStyle w:val="Compact"/>
-              <w:jc w:val="center"/>
-            </w:pPr>
-            <w:hyperlink r:id="rId106">
-              <w:r>
-                <w:rPr>
-                  <w:rStyle w:val="Hyperlink"/>
-                </w:rPr>
-                <w:t xml:space="preserve">HTML</w:t>
-              </w:r>
-            </w:hyperlink>
-            <w:r>
-              <w:t xml:space="preserve">,</w:t>
-            </w:r>
-            <w:r>
-              <w:t xml:space="preserve"> </w:t>
-            </w:r>
-            <w:hyperlink r:id="rId107">
-              <w:r>
-                <w:rPr>
-                  <w:rStyle w:val="Hyperlink"/>
-                </w:rPr>
-                <w:t xml:space="preserve">PDF</w:t>
-              </w:r>
-            </w:hyperlink>
-          </w:p>
-        </w:tc>
-        <w:tc>
-          <w:p>
-            <w:pPr>
-              <w:pStyle w:val="Compact"/>
-              <w:jc w:val="center"/>
-            </w:pPr>
-            <w:hyperlink r:id="rId108">
-              <w:r>
-                <w:rPr>
-                  <w:rStyle w:val="Hyperlink"/>
-                </w:rPr>
-                <w:t xml:space="preserve">R</w:t>
-              </w:r>
-            </w:hyperlink>
-            <w:r>
-              <w:t xml:space="preserve">,</w:t>
-            </w:r>
-            <w:r>
-              <w:t xml:space="preserve"> </w:t>
-            </w:r>
-            <w:hyperlink r:id="rId109">
-              <w:r>
-                <w:rPr>
-                  <w:rStyle w:val="Hyperlink"/>
-                </w:rPr>
-                <w:t xml:space="preserve">Rmd</w:t>
-              </w:r>
-            </w:hyperlink>
-          </w:p>
-        </w:tc>
-        <w:tc>
-          <w:p>
-            <w:pPr>
-              <w:pStyle w:val="Compact"/>
-              <w:jc w:val="center"/>
-            </w:pPr>
-            <w:hyperlink r:id="rId110">
-              <w:r>
-                <w:rPr>
-                  <w:rStyle w:val="Hyperlink"/>
-                </w:rPr>
-                <w:t xml:space="preserve">Lab</w:t>
-              </w:r>
-            </w:hyperlink>
-            <w:r>
-              <w:t xml:space="preserve">,</w:t>
-            </w:r>
-            <w:r>
-              <w:t xml:space="preserve"> </w:t>
-            </w:r>
-            <w:hyperlink r:id="rId111">
-              <w:r>
-                <w:rPr>
-                  <w:rStyle w:val="Hyperlink"/>
-                </w:rPr>
-                <w:t xml:space="preserve">Key</w:t>
-              </w:r>
-            </w:hyperlink>
-            <w:r>
-              <w:t xml:space="preserve">,</w:t>
-            </w:r>
-            <w:r>
-              <w:t xml:space="preserve"> </w:t>
-            </w:r>
-            <w:hyperlink r:id="rId112">
-              <w:r>
-                <w:rPr>
-                  <w:rStyle w:val="Hyperlink"/>
-                </w:rPr>
-                <w:t xml:space="preserve">Key HTML</w:t>
-              </w:r>
-            </w:hyperlink>
-          </w:p>
-        </w:tc>
-      </w:tr>
-      <w:tr>
-        <w:tc>
-          <w:p/>
-        </w:tc>
-        <w:tc>
-          <w:p/>
-        </w:tc>
-        <w:tc>
-          <w:p/>
-        </w:tc>
-        <w:tc>
-          <w:p/>
-        </w:tc>
-        <w:tc>
-          <w:p/>
-        </w:tc>
-      </w:tr>
-      <w:tr>
-        <w:tc>
-          <w:p/>
-        </w:tc>
-        <w:tc>
-          <w:p/>
-        </w:tc>
-        <w:tc>
-          <w:p/>
-        </w:tc>
-        <w:tc>
-          <w:p/>
-        </w:tc>
-        <w:tc>
-          <w:p/>
-        </w:tc>
-      </w:tr>
-      <w:tr>
-        <w:tc>
-          <w:p>
-            <w:pPr>
-              <w:pStyle w:val="Compact"/>
-              <w:jc w:val="center"/>
-            </w:pPr>
-            <w:hyperlink r:id="rId113">
-              <w:r>
-                <w:rPr>
-                  <w:rStyle w:val="Hyperlink"/>
-                </w:rPr>
-                <w:t xml:space="preserve">Day 7</w:t>
-              </w:r>
-            </w:hyperlink>
-          </w:p>
-        </w:tc>
-        <w:tc>
-          <w:p>
-            <w:pPr>
-              <w:pStyle w:val="Compact"/>
-              <w:jc w:val="center"/>
-            </w:pPr>
-            <w:r>
-              <w:t xml:space="preserve">Data Visualization</w:t>
-            </w:r>
-          </w:p>
-        </w:tc>
-        <w:tc>
-          <w:p>
-            <w:pPr>
-              <w:pStyle w:val="Compact"/>
-              <w:jc w:val="center"/>
-            </w:pPr>
-            <w:hyperlink r:id="rId114">
-              <w:r>
-                <w:rPr>
-                  <w:rStyle w:val="Hyperlink"/>
-                </w:rPr>
-                <w:t xml:space="preserve">HTML</w:t>
-              </w:r>
-            </w:hyperlink>
-            <w:r>
-              <w:t xml:space="preserve">,</w:t>
-            </w:r>
-            <w:r>
-              <w:t xml:space="preserve"> </w:t>
-            </w:r>
-            <w:hyperlink r:id="rId115">
-              <w:r>
-                <w:rPr>
-                  <w:rStyle w:val="Hyperlink"/>
-                </w:rPr>
-                <w:t xml:space="preserve">PDF</w:t>
-              </w:r>
-            </w:hyperlink>
-          </w:p>
-        </w:tc>
-        <w:tc>
-          <w:p>
-            <w:pPr>
-              <w:pStyle w:val="Compact"/>
-              <w:jc w:val="center"/>
-            </w:pPr>
-            <w:hyperlink r:id="rId116">
-              <w:r>
-                <w:rPr>
-                  <w:rStyle w:val="Hyperlink"/>
-                </w:rPr>
-                <w:t xml:space="preserve">R</w:t>
-              </w:r>
-            </w:hyperlink>
-            <w:r>
-              <w:t xml:space="preserve">,</w:t>
-            </w:r>
-            <w:r>
-              <w:t xml:space="preserve"> </w:t>
-            </w:r>
-            <w:hyperlink r:id="rId117">
-              <w:r>
-                <w:rPr>
-                  <w:rStyle w:val="Hyperlink"/>
-                </w:rPr>
-                <w:t xml:space="preserve">Rmd</w:t>
-              </w:r>
-            </w:hyperlink>
-          </w:p>
-        </w:tc>
-        <w:tc>
-          <w:p>
-            <w:pPr>
-              <w:pStyle w:val="Compact"/>
-              <w:jc w:val="center"/>
-            </w:pPr>
-            <w:hyperlink r:id="rId118">
-              <w:r>
-                <w:rPr>
-                  <w:rStyle w:val="Hyperlink"/>
-                </w:rPr>
-                <w:t xml:space="preserve">Lab</w:t>
-              </w:r>
-            </w:hyperlink>
-            <w:r>
-              <w:t xml:space="preserve">,</w:t>
-            </w:r>
-            <w:r>
-              <w:t xml:space="preserve"> </w:t>
-            </w:r>
-            <w:hyperlink r:id="rId119">
-              <w:r>
-                <w:rPr>
-                  <w:rStyle w:val="Hyperlink"/>
-                </w:rPr>
-                <w:t xml:space="preserve">Key</w:t>
-              </w:r>
-            </w:hyperlink>
-            <w:r>
-              <w:t xml:space="preserve">,</w:t>
-            </w:r>
-            <w:r>
-              <w:t xml:space="preserve"> </w:t>
-            </w:r>
-            <w:hyperlink r:id="rId120">
-              <w:r>
-                <w:rPr>
-                  <w:rStyle w:val="Hyperlink"/>
-                </w:rPr>
-                <w:t xml:space="preserve">Key HTML</w:t>
-              </w:r>
-            </w:hyperlink>
-          </w:p>
-        </w:tc>
-      </w:tr>
-      <w:tr>
-        <w:tc>
-          <w:p/>
-        </w:tc>
-        <w:tc>
-          <w:p/>
-        </w:tc>
-        <w:tc>
-          <w:p/>
-        </w:tc>
-        <w:tc>
-          <w:p/>
-        </w:tc>
-        <w:tc>
-          <w:p/>
-        </w:tc>
-      </w:tr>
-      <w:tr>
-        <w:tc>
-          <w:p>
-            <w:pPr>
-              <w:pStyle w:val="Compact"/>
-              <w:jc w:val="center"/>
-            </w:pPr>
-            <w:hyperlink r:id="rId121">
-              <w:r>
-                <w:rPr>
-                  <w:rStyle w:val="Hyperlink"/>
-                </w:rPr>
-                <w:t xml:space="preserve">Day 8</w:t>
-              </w:r>
-            </w:hyperlink>
-          </w:p>
-        </w:tc>
-        <w:tc>
-          <w:p>
-            <w:pPr>
-              <w:pStyle w:val="Compact"/>
-              <w:jc w:val="center"/>
-            </w:pPr>
-            <w:r>
-              <w:t xml:space="preserve">Statistics</w:t>
-            </w:r>
-          </w:p>
-        </w:tc>
-        <w:tc>
-          <w:p>
-            <w:pPr>
-              <w:pStyle w:val="Compact"/>
-              <w:jc w:val="center"/>
-            </w:pPr>
-            <w:hyperlink r:id="rId122">
-              <w:r>
-                <w:rPr>
-                  <w:rStyle w:val="Hyperlink"/>
-                </w:rPr>
-                <w:t xml:space="preserve">HTML</w:t>
-              </w:r>
-            </w:hyperlink>
-            <w:r>
-              <w:t xml:space="preserve">,</w:t>
-            </w:r>
-            <w:r>
-              <w:t xml:space="preserve"> </w:t>
-            </w:r>
-            <w:hyperlink r:id="rId123">
-              <w:r>
-                <w:rPr>
-                  <w:rStyle w:val="Hyperlink"/>
-                </w:rPr>
-                <w:t xml:space="preserve">PDF</w:t>
-              </w:r>
-            </w:hyperlink>
-          </w:p>
-        </w:tc>
-        <w:tc>
-          <w:p>
-            <w:pPr>
-              <w:pStyle w:val="Compact"/>
-              <w:jc w:val="center"/>
-            </w:pPr>
-            <w:hyperlink r:id="rId124">
-              <w:r>
-                <w:rPr>
-                  <w:rStyle w:val="Hyperlink"/>
-                </w:rPr>
-                <w:t xml:space="preserve">R</w:t>
-              </w:r>
-            </w:hyperlink>
-            <w:r>
-              <w:t xml:space="preserve">,</w:t>
-            </w:r>
-            <w:r>
-              <w:t xml:space="preserve"> </w:t>
-            </w:r>
-            <w:hyperlink r:id="rId125">
-              <w:r>
-                <w:rPr>
-                  <w:rStyle w:val="Hyperlink"/>
-                </w:rPr>
-                <w:t xml:space="preserve">Rmd</w:t>
-              </w:r>
-            </w:hyperlink>
-          </w:p>
-        </w:tc>
-        <w:tc>
-          <w:p>
-            <w:pPr>
-              <w:pStyle w:val="Compact"/>
-              <w:jc w:val="center"/>
-            </w:pPr>
-            <w:hyperlink r:id="rId126">
-              <w:r>
-                <w:rPr>
-                  <w:rStyle w:val="Hyperlink"/>
-                </w:rPr>
-                <w:t xml:space="preserve">Lab</w:t>
-              </w:r>
-            </w:hyperlink>
-            <w:r>
-              <w:t xml:space="preserve">,</w:t>
-            </w:r>
-            <w:r>
-              <w:t xml:space="preserve"> </w:t>
-            </w:r>
-            <w:hyperlink r:id="rId127">
-              <w:r>
-                <w:rPr>
-                  <w:rStyle w:val="Hyperlink"/>
-                </w:rPr>
-                <w:t xml:space="preserve">Key</w:t>
-              </w:r>
-            </w:hyperlink>
-            <w:r>
-              <w:t xml:space="preserve">,</w:t>
-            </w:r>
-            <w:r>
-              <w:t xml:space="preserve"> </w:t>
-            </w:r>
-            <w:hyperlink r:id="rId128">
-              <w:r>
-                <w:rPr>
-                  <w:rStyle w:val="Hyperlink"/>
-                </w:rPr>
-                <w:t xml:space="preserve">Key HTML</w:t>
-              </w:r>
-            </w:hyperlink>
-          </w:p>
-        </w:tc>
-      </w:tr>
-      <w:tr>
-        <w:tc>
-          <w:p/>
-        </w:tc>
-        <w:tc>
-          <w:p>
-            <w:pPr>
-              <w:pStyle w:val="Compact"/>
-              <w:jc w:val="center"/>
-            </w:pPr>
-            <w:r>
-              <w:t xml:space="preserve">Project Guidelines</w:t>
-            </w:r>
+          <w:p>
+            <w:pPr>
+              <w:pStyle w:val="Compact"/>
+              <w:jc w:val="center"/>
+            </w:pPr>
+            <w:hyperlink r:id="rId131">
+              <w:r>
+                <w:rPr>
+                  <w:rStyle w:val="Hyperlink"/>
+                </w:rPr>
+                <w:t xml:space="preserve">Example RMD</w:t>
+              </w:r>
+            </w:hyperlink>
+            <w:r>
+              <w:t xml:space="preserve">,</w:t>
+            </w:r>
+            <w:r>
+              <w:t xml:space="preserve"> </w:t>
+            </w:r>
+            <w:hyperlink r:id="rId132">
+              <w:r>
+                <w:rPr>
+                  <w:rStyle w:val="Hyperlink"/>
+                </w:rPr>
+                <w:t xml:space="preserve">Example HTML</w:t>
+              </w:r>
+            </w:hyperlink>
           </w:p>
         </w:tc>
         <w:tc>
@@ -2548,87 +2455,10 @@
                 <w:rPr>
                   <w:rStyle w:val="Hyperlink"/>
                 </w:rPr>
-                <w:t xml:space="preserve">HTML</w:t>
-              </w:r>
-            </w:hyperlink>
-            <w:r>
-              <w:t xml:space="preserve">,</w:t>
-            </w:r>
-            <w:r>
-              <w:t xml:space="preserve"> </w:t>
-            </w:r>
-            <w:hyperlink r:id="rId130">
-              <w:r>
-                <w:rPr>
-                  <w:rStyle w:val="Hyperlink"/>
-                </w:rPr>
-                <w:t xml:space="preserve">Rmd</w:t>
-              </w:r>
-            </w:hyperlink>
-          </w:p>
-        </w:tc>
-        <w:tc>
-          <w:p>
-            <w:pPr>
-              <w:pStyle w:val="Compact"/>
-              <w:jc w:val="center"/>
-            </w:pPr>
-            <w:hyperlink r:id="rId131">
-              <w:r>
-                <w:rPr>
-                  <w:rStyle w:val="Hyperlink"/>
-                </w:rPr>
-                <w:t xml:space="preserve">Example RMD</w:t>
-              </w:r>
-            </w:hyperlink>
-            <w:r>
-              <w:t xml:space="preserve">,</w:t>
-            </w:r>
-            <w:r>
-              <w:t xml:space="preserve"> </w:t>
-            </w:r>
-            <w:hyperlink r:id="rId132">
-              <w:r>
-                <w:rPr>
-                  <w:rStyle w:val="Hyperlink"/>
-                </w:rPr>
-                <w:t xml:space="preserve">Example HTML</w:t>
-              </w:r>
-            </w:hyperlink>
-          </w:p>
-        </w:tc>
-        <w:tc>
-          <w:p>
-            <w:pPr>
-              <w:pStyle w:val="Compact"/>
-              <w:jc w:val="center"/>
-            </w:pPr>
-            <w:hyperlink r:id="rId129">
-              <w:r>
-                <w:rPr>
-                  <w:rStyle w:val="Hyperlink"/>
-                </w:rPr>
                 <w:t xml:space="preserve">Instructions</w:t>
               </w:r>
             </w:hyperlink>
           </w:p>
-        </w:tc>
-      </w:tr>
-      <w:tr>
-        <w:tc>
-          <w:p/>
-        </w:tc>
-        <w:tc>
-          <w:p/>
-        </w:tc>
-        <w:tc>
-          <w:p/>
-        </w:tc>
-        <w:tc>
-          <w:p/>
-        </w:tc>
-        <w:tc>
-          <w:p/>
         </w:tc>
       </w:tr>
       <w:tr>

</xml_diff>

<commit_message>
tiny fix for day modual detail links
</commit_message>
<xml_diff>
--- a/Syllabus/syllabus.docx
+++ b/Syllabus/syllabus.docx
@@ -66,6 +66,7 @@
       </w:pPr>
       <w:r>
         <w:rPr>
+          <w:bCs/>
           <w:b/>
         </w:rPr>
         <w:t xml:space="preserve">Zoom link will be emailed to students.</w:t>
@@ -156,6 +157,7 @@
       </w:pPr>
       <w:r>
         <w:rPr>
+          <w:bCs/>
           <w:b/>
         </w:rPr>
         <w:t xml:space="preserve">Communication will mainly occur through Slack and we will email you about how to connect to slack.</w:t>
@@ -309,20 +311,11 @@
       <w:tblPr>
         <w:tblStyle w:val="Table"/>
         <w:tblW w:type="pct" w:w="0.0"/>
-        <w:tblLook w:firstRow="1" w:lastRow="0" w:firstColumn="0" w:lastColumn="0" w:noHBand="0" w:noVBand="0"/>
+        <w:tblLook w:firstRow="1" w:lastRow="0" w:firstColumn="0" w:lastColumn="0" w:noHBand="0" w:noVBand="0" w:val="0020"/>
       </w:tblPr>
       <w:tblGrid/>
       <w:tr>
-        <w:trPr>
-          <w:cnfStyle w:firstRow="1"/>
-        </w:trPr>
-        <w:tc>
-          <w:tcPr>
-            <w:tcBorders>
-              <w:bottom w:val="single"/>
-            </w:tcBorders>
-            <w:vAlign w:val="bottom"/>
-          </w:tcPr>
+        <w:tc>
           <w:p>
             <w:pPr>
               <w:pStyle w:val="Compact"/>
@@ -334,12 +327,6 @@
           </w:p>
         </w:tc>
         <w:tc>
-          <w:tcPr>
-            <w:tcBorders>
-              <w:bottom w:val="single"/>
-            </w:tcBorders>
-            <w:vAlign w:val="bottom"/>
-          </w:tcPr>
           <w:p>
             <w:pPr>
               <w:pStyle w:val="Compact"/>
@@ -515,20 +502,11 @@
       <w:tblPr>
         <w:tblStyle w:val="Table"/>
         <w:tblW w:type="pct" w:w="0.0"/>
-        <w:tblLook w:firstRow="1" w:lastRow="0" w:firstColumn="0" w:lastColumn="0" w:noHBand="0" w:noVBand="0"/>
+        <w:tblLook w:firstRow="1" w:lastRow="0" w:firstColumn="0" w:lastColumn="0" w:noHBand="0" w:noVBand="0" w:val="0020"/>
       </w:tblPr>
       <w:tblGrid/>
       <w:tr>
-        <w:trPr>
-          <w:cnfStyle w:firstRow="1"/>
-        </w:trPr>
-        <w:tc>
-          <w:tcPr>
-            <w:tcBorders>
-              <w:bottom w:val="single"/>
-            </w:tcBorders>
-            <w:vAlign w:val="bottom"/>
-          </w:tcPr>
+        <w:tc>
           <w:p>
             <w:pPr>
               <w:pStyle w:val="Compact"/>
@@ -536,6 +514,7 @@
             </w:pPr>
             <w:r>
               <w:rPr>
+                <w:bCs/>
                 <w:b/>
               </w:rPr>
               <w:t xml:space="preserve">Day</w:t>
@@ -543,12 +522,6 @@
           </w:p>
         </w:tc>
         <w:tc>
-          <w:tcPr>
-            <w:tcBorders>
-              <w:bottom w:val="single"/>
-            </w:tcBorders>
-            <w:vAlign w:val="bottom"/>
-          </w:tcPr>
           <w:p>
             <w:pPr>
               <w:pStyle w:val="Compact"/>
@@ -556,6 +529,7 @@
             </w:pPr>
             <w:r>
               <w:rPr>
+                <w:bCs/>
                 <w:b/>
               </w:rPr>
               <w:t xml:space="preserve">Module</w:t>
@@ -563,12 +537,6 @@
           </w:p>
         </w:tc>
         <w:tc>
-          <w:tcPr>
-            <w:tcBorders>
-              <w:bottom w:val="single"/>
-            </w:tcBorders>
-            <w:vAlign w:val="bottom"/>
-          </w:tcPr>
           <w:p>
             <w:pPr>
               <w:pStyle w:val="Compact"/>
@@ -576,6 +544,7 @@
             </w:pPr>
             <w:r>
               <w:rPr>
+                <w:bCs/>
                 <w:b/>
               </w:rPr>
               <w:t xml:space="preserve">Slides</w:t>
@@ -583,12 +552,6 @@
           </w:p>
         </w:tc>
         <w:tc>
-          <w:tcPr>
-            <w:tcBorders>
-              <w:bottom w:val="single"/>
-            </w:tcBorders>
-            <w:vAlign w:val="bottom"/>
-          </w:tcPr>
           <w:p>
             <w:pPr>
               <w:pStyle w:val="Compact"/>
@@ -596,6 +559,7 @@
             </w:pPr>
             <w:r>
               <w:rPr>
+                <w:bCs/>
                 <w:b/>
               </w:rPr>
               <w:t xml:space="preserve">Code</w:t>
@@ -603,12 +567,6 @@
           </w:p>
         </w:tc>
         <w:tc>
-          <w:tcPr>
-            <w:tcBorders>
-              <w:bottom w:val="single"/>
-            </w:tcBorders>
-            <w:vAlign w:val="bottom"/>
-          </w:tcPr>
           <w:p>
             <w:pPr>
               <w:pStyle w:val="Compact"/>
@@ -616,6 +574,7 @@
             </w:pPr>
             <w:r>
               <w:rPr>
+                <w:bCs/>
                 <w:b/>
               </w:rPr>
               <w:t xml:space="preserve">Resource</w:t>
@@ -2728,6 +2687,7 @@
       </w:pPr>
       <w:r>
         <w:rPr>
+          <w:bCs/>
           <w:b/>
         </w:rPr>
         <w:t xml:space="preserve">Note</w:t>
@@ -3164,7 +3124,7 @@
     </w:p>
     <w:bookmarkEnd w:id="149"/>
     <w:bookmarkEnd w:id="150"/>
-    <w:bookmarkStart w:id="171" w:name="module-details"/>
+    <w:bookmarkStart w:id="161" w:name="module-details"/>
     <w:p>
       <w:pPr>
         <w:pStyle w:val="Heading1"/>
@@ -3173,12 +3133,12 @@
         <w:t xml:space="preserve">Module Details:</w:t>
       </w:r>
     </w:p>
-    <w:bookmarkStart w:id="152" w:name="day-0-before-the-first-session"/>
+    <w:bookmarkStart w:id="151" w:name="day-0-before-the-first-session"/>
     <w:p>
       <w:pPr>
         <w:pStyle w:val="Heading2"/>
       </w:pPr>
-      <w:hyperlink r:id="rId151">
+      <w:hyperlink r:id="rId29">
         <w:r>
           <w:rPr>
             <w:rStyle w:val="Hyperlink"/>
@@ -3187,13 +3147,13 @@
         </w:r>
       </w:hyperlink>
     </w:p>
-    <w:bookmarkEnd w:id="152"/>
-    <w:bookmarkStart w:id="154" w:name="day-1"/>
+    <w:bookmarkEnd w:id="151"/>
+    <w:bookmarkStart w:id="152" w:name="day-1"/>
     <w:p>
       <w:pPr>
         <w:pStyle w:val="Heading2"/>
       </w:pPr>
-      <w:hyperlink r:id="rId153">
+      <w:hyperlink r:id="rId31">
         <w:r>
           <w:rPr>
             <w:rStyle w:val="Hyperlink"/>
@@ -3238,13 +3198,13 @@
         <w:t xml:space="preserve">Reproducible Research</w:t>
       </w:r>
     </w:p>
-    <w:bookmarkEnd w:id="154"/>
-    <w:bookmarkStart w:id="156" w:name="day-2"/>
+    <w:bookmarkEnd w:id="152"/>
+    <w:bookmarkStart w:id="153" w:name="day-2"/>
     <w:p>
       <w:pPr>
         <w:pStyle w:val="Heading2"/>
       </w:pPr>
-      <w:hyperlink r:id="rId155">
+      <w:hyperlink r:id="rId47">
         <w:r>
           <w:rPr>
             <w:rStyle w:val="Hyperlink"/>
@@ -3277,13 +3237,13 @@
         <w:t xml:space="preserve">Data Input/Output</w:t>
       </w:r>
     </w:p>
-    <w:bookmarkEnd w:id="156"/>
-    <w:bookmarkStart w:id="158" w:name="day-3"/>
+    <w:bookmarkEnd w:id="153"/>
+    <w:bookmarkStart w:id="154" w:name="day-3"/>
     <w:p>
       <w:pPr>
         <w:pStyle w:val="Heading2"/>
       </w:pPr>
-      <w:hyperlink r:id="rId157">
+      <w:hyperlink r:id="rId62">
         <w:r>
           <w:rPr>
             <w:rStyle w:val="Hyperlink"/>
@@ -3316,13 +3276,13 @@
         <w:t xml:space="preserve">Homework 2</w:t>
       </w:r>
     </w:p>
-    <w:bookmarkEnd w:id="158"/>
-    <w:bookmarkStart w:id="160" w:name="day-4"/>
+    <w:bookmarkEnd w:id="154"/>
+    <w:bookmarkStart w:id="155" w:name="day-4"/>
     <w:p>
       <w:pPr>
         <w:pStyle w:val="Heading2"/>
       </w:pPr>
-      <w:hyperlink r:id="rId159">
+      <w:hyperlink r:id="rId74">
         <w:r>
           <w:rPr>
             <w:rStyle w:val="Hyperlink"/>
@@ -3355,13 +3315,13 @@
         <w:t xml:space="preserve">Data Classes</w:t>
       </w:r>
     </w:p>
-    <w:bookmarkEnd w:id="160"/>
-    <w:bookmarkStart w:id="162" w:name="day-5"/>
+    <w:bookmarkEnd w:id="155"/>
+    <w:bookmarkStart w:id="156" w:name="day-5"/>
     <w:p>
       <w:pPr>
         <w:pStyle w:val="Heading2"/>
       </w:pPr>
-      <w:hyperlink r:id="rId161">
+      <w:hyperlink r:id="rId89">
         <w:r>
           <w:rPr>
             <w:rStyle w:val="Hyperlink"/>
@@ -3406,13 +3366,13 @@
         <w:t xml:space="preserve">Homework 3</w:t>
       </w:r>
     </w:p>
-    <w:bookmarkEnd w:id="162"/>
-    <w:bookmarkStart w:id="164" w:name="day-6"/>
+    <w:bookmarkEnd w:id="156"/>
+    <w:bookmarkStart w:id="157" w:name="day-6"/>
     <w:p>
       <w:pPr>
         <w:pStyle w:val="Heading2"/>
       </w:pPr>
-      <w:hyperlink r:id="rId163">
+      <w:hyperlink r:id="rId105">
         <w:r>
           <w:rPr>
             <w:rStyle w:val="Hyperlink"/>
@@ -3433,13 +3393,13 @@
         <w:t xml:space="preserve">Data Manipulation</w:t>
       </w:r>
     </w:p>
-    <w:bookmarkEnd w:id="164"/>
-    <w:bookmarkStart w:id="166" w:name="day-7"/>
+    <w:bookmarkEnd w:id="157"/>
+    <w:bookmarkStart w:id="158" w:name="day-7"/>
     <w:p>
       <w:pPr>
         <w:pStyle w:val="Heading2"/>
       </w:pPr>
-      <w:hyperlink r:id="rId165">
+      <w:hyperlink r:id="rId113">
         <w:r>
           <w:rPr>
             <w:rStyle w:val="Hyperlink"/>
@@ -3460,13 +3420,13 @@
         <w:t xml:space="preserve">Data Visualization</w:t>
       </w:r>
     </w:p>
-    <w:bookmarkEnd w:id="166"/>
-    <w:bookmarkStart w:id="168" w:name="day-8"/>
+    <w:bookmarkEnd w:id="158"/>
+    <w:bookmarkStart w:id="159" w:name="day-8"/>
     <w:p>
       <w:pPr>
         <w:pStyle w:val="Heading2"/>
       </w:pPr>
-      <w:hyperlink r:id="rId167">
+      <w:hyperlink r:id="rId121">
         <w:r>
           <w:rPr>
             <w:rStyle w:val="Hyperlink"/>
@@ -3499,13 +3459,13 @@
         <w:t xml:space="preserve">Work on Final Project</w:t>
       </w:r>
     </w:p>
-    <w:bookmarkEnd w:id="168"/>
-    <w:bookmarkStart w:id="170" w:name="day-9"/>
+    <w:bookmarkEnd w:id="159"/>
+    <w:bookmarkStart w:id="160" w:name="day-9"/>
     <w:p>
       <w:pPr>
         <w:pStyle w:val="Heading2"/>
       </w:pPr>
-      <w:hyperlink r:id="rId169">
+      <w:hyperlink r:id="rId133">
         <w:r>
           <w:rPr>
             <w:rStyle w:val="Hyperlink"/>
@@ -3538,8 +3498,8 @@
         <w:t xml:space="preserve">Work on Final Project</w:t>
       </w:r>
     </w:p>
-    <w:bookmarkEnd w:id="170"/>
-    <w:bookmarkEnd w:id="171"/>
+    <w:bookmarkEnd w:id="160"/>
+    <w:bookmarkEnd w:id="161"/>
     <w:sectPr/>
   </w:body>
 </w:document>
@@ -3578,10 +3538,7 @@
       <w:lvlText w:val=" "/>
       <w:lvlJc w:val="left"/>
       <w:pPr>
-        <w:tabs>
-          <w:tab w:val="num" w:pos="0"/>
-        </w:tabs>
-        <w:ind w:left="480" w:hanging="480"/>
+        <w:ind w:left="720" w:hanging="480"/>
       </w:pPr>
     </w:lvl>
     <w:lvl w:ilvl="1">
@@ -3589,10 +3546,7 @@
       <w:lvlText w:val=" "/>
       <w:lvlJc w:val="left"/>
       <w:pPr>
-        <w:tabs>
-          <w:tab w:val="num" w:pos="720"/>
-        </w:tabs>
-        <w:ind w:left="1200" w:hanging="480"/>
+        <w:ind w:left="1440" w:hanging="480"/>
       </w:pPr>
     </w:lvl>
     <w:lvl w:ilvl="2">
@@ -3600,10 +3554,7 @@
       <w:lvlText w:val=" "/>
       <w:lvlJc w:val="left"/>
       <w:pPr>
-        <w:tabs>
-          <w:tab w:val="num" w:pos="1440"/>
-        </w:tabs>
-        <w:ind w:left="1920" w:hanging="480"/>
+        <w:ind w:left="2160" w:hanging="480"/>
       </w:pPr>
     </w:lvl>
     <w:lvl w:ilvl="3">
@@ -3611,10 +3562,7 @@
       <w:lvlText w:val=" "/>
       <w:lvlJc w:val="left"/>
       <w:pPr>
-        <w:tabs>
-          <w:tab w:val="num" w:pos="2160"/>
-        </w:tabs>
-        <w:ind w:left="2640" w:hanging="480"/>
+        <w:ind w:left="2880" w:hanging="480"/>
       </w:pPr>
     </w:lvl>
     <w:lvl w:ilvl="4">
@@ -3622,10 +3570,7 @@
       <w:lvlText w:val=" "/>
       <w:lvlJc w:val="left"/>
       <w:pPr>
-        <w:tabs>
-          <w:tab w:val="num" w:pos="2880"/>
-        </w:tabs>
-        <w:ind w:left="3360" w:hanging="480"/>
+        <w:ind w:left="3600" w:hanging="480"/>
       </w:pPr>
     </w:lvl>
     <w:lvl w:ilvl="5">
@@ -3633,10 +3578,7 @@
       <w:lvlText w:val=" "/>
       <w:lvlJc w:val="left"/>
       <w:pPr>
-        <w:tabs>
-          <w:tab w:val="num" w:pos="3600"/>
-        </w:tabs>
-        <w:ind w:left="4080" w:hanging="480"/>
+        <w:ind w:left="4320" w:hanging="480"/>
       </w:pPr>
     </w:lvl>
     <w:lvl w:ilvl="6">
@@ -3644,10 +3586,7 @@
       <w:lvlText w:val=" "/>
       <w:lvlJc w:val="left"/>
       <w:pPr>
-        <w:tabs>
-          <w:tab w:val="num" w:pos="4320"/>
-        </w:tabs>
-        <w:ind w:left="4800" w:hanging="480"/>
+        <w:ind w:left="5040" w:hanging="480"/>
       </w:pPr>
     </w:lvl>
     <w:lvl w:ilvl="7">
@@ -3655,10 +3594,7 @@
       <w:lvlText w:val=" "/>
       <w:lvlJc w:val="left"/>
       <w:pPr>
-        <w:tabs>
-          <w:tab w:val="num" w:pos="5040"/>
-        </w:tabs>
-        <w:ind w:left="5520" w:hanging="480"/>
+        <w:ind w:left="5760" w:hanging="480"/>
       </w:pPr>
     </w:lvl>
     <w:lvl w:ilvl="8">
@@ -3666,10 +3602,7 @@
       <w:lvlText w:val=" "/>
       <w:lvlJc w:val="left"/>
       <w:pPr>
-        <w:tabs>
-          <w:tab w:val="num" w:pos="5760"/>
-        </w:tabs>
-        <w:ind w:left="6240" w:hanging="480"/>
+        <w:ind w:left="6480" w:hanging="480"/>
       </w:pPr>
     </w:lvl>
   </w:abstractNum>
@@ -3681,10 +3614,7 @@
       <w:lvlText w:val="•"/>
       <w:lvlJc w:val="left"/>
       <w:pPr>
-        <w:tabs>
-          <w:tab w:val="num" w:pos="0"/>
-        </w:tabs>
-        <w:ind w:left="480" w:hanging="480"/>
+        <w:ind w:left="720" w:hanging="480"/>
       </w:pPr>
     </w:lvl>
     <w:lvl w:ilvl="1">
@@ -3692,10 +3622,7 @@
       <w:lvlText w:val="–"/>
       <w:lvlJc w:val="left"/>
       <w:pPr>
-        <w:tabs>
-          <w:tab w:val="num" w:pos="720"/>
-        </w:tabs>
-        <w:ind w:left="1200" w:hanging="480"/>
+        <w:ind w:left="1440" w:hanging="480"/>
       </w:pPr>
     </w:lvl>
     <w:lvl w:ilvl="2">
@@ -3703,10 +3630,7 @@
       <w:lvlText w:val="•"/>
       <w:lvlJc w:val="left"/>
       <w:pPr>
-        <w:tabs>
-          <w:tab w:val="num" w:pos="1440"/>
-        </w:tabs>
-        <w:ind w:left="1920" w:hanging="480"/>
+        <w:ind w:left="2160" w:hanging="480"/>
       </w:pPr>
     </w:lvl>
     <w:lvl w:ilvl="3">
@@ -3714,10 +3638,7 @@
       <w:lvlText w:val="–"/>
       <w:lvlJc w:val="left"/>
       <w:pPr>
-        <w:tabs>
-          <w:tab w:val="num" w:pos="2160"/>
-        </w:tabs>
-        <w:ind w:left="2640" w:hanging="480"/>
+        <w:ind w:left="2880" w:hanging="480"/>
       </w:pPr>
     </w:lvl>
     <w:lvl w:ilvl="4">
@@ -3725,10 +3646,7 @@
       <w:lvlText w:val="•"/>
       <w:lvlJc w:val="left"/>
       <w:pPr>
-        <w:tabs>
-          <w:tab w:val="num" w:pos="2880"/>
-        </w:tabs>
-        <w:ind w:left="3360" w:hanging="480"/>
+        <w:ind w:left="3600" w:hanging="480"/>
       </w:pPr>
     </w:lvl>
     <w:lvl w:ilvl="5">
@@ -3736,10 +3654,7 @@
       <w:lvlText w:val="–"/>
       <w:lvlJc w:val="left"/>
       <w:pPr>
-        <w:tabs>
-          <w:tab w:val="num" w:pos="3600"/>
-        </w:tabs>
-        <w:ind w:left="4080" w:hanging="480"/>
+        <w:ind w:left="4320" w:hanging="480"/>
       </w:pPr>
     </w:lvl>
     <w:lvl w:ilvl="6">
@@ -3747,10 +3662,7 @@
       <w:lvlText w:val="•"/>
       <w:lvlJc w:val="left"/>
       <w:pPr>
-        <w:tabs>
-          <w:tab w:val="num" w:pos="4320"/>
-        </w:tabs>
-        <w:ind w:left="4800" w:hanging="480"/>
+        <w:ind w:left="5040" w:hanging="480"/>
       </w:pPr>
     </w:lvl>
     <w:lvl w:ilvl="7">
@@ -3758,10 +3670,7 @@
       <w:lvlText w:val="–"/>
       <w:lvlJc w:val="left"/>
       <w:pPr>
-        <w:tabs>
-          <w:tab w:val="num" w:pos="5040"/>
-        </w:tabs>
-        <w:ind w:left="5520" w:hanging="480"/>
+        <w:ind w:left="5760" w:hanging="480"/>
       </w:pPr>
     </w:lvl>
     <w:lvl w:ilvl="8">
@@ -3769,10 +3678,7 @@
       <w:lvlText w:val="•"/>
       <w:lvlJc w:val="left"/>
       <w:pPr>
-        <w:tabs>
-          <w:tab w:val="num" w:pos="5760"/>
-        </w:tabs>
-        <w:ind w:left="6240" w:hanging="480"/>
+        <w:ind w:left="6480" w:hanging="480"/>
       </w:pPr>
     </w:lvl>
   </w:abstractNum>
@@ -3785,10 +3691,7 @@
       <w:lvlText w:val="%1."/>
       <w:lvlJc w:val="left"/>
       <w:pPr>
-        <w:tabs>
-          <w:tab w:val="num" w:pos="0"/>
-        </w:tabs>
-        <w:ind w:left="480" w:hanging="480"/>
+        <w:ind w:left="720" w:hanging="480"/>
       </w:pPr>
     </w:lvl>
     <w:lvl w:ilvl="1">
@@ -3797,10 +3700,7 @@
       <w:lvlText w:val="%2."/>
       <w:lvlJc w:val="left"/>
       <w:pPr>
-        <w:tabs>
-          <w:tab w:val="num" w:pos="720"/>
-        </w:tabs>
-        <w:ind w:left="1200" w:hanging="480"/>
+        <w:ind w:left="1440" w:hanging="480"/>
       </w:pPr>
     </w:lvl>
     <w:lvl w:ilvl="2">
@@ -3809,10 +3709,7 @@
       <w:lvlText w:val="%3."/>
       <w:lvlJc w:val="left"/>
       <w:pPr>
-        <w:tabs>
-          <w:tab w:val="num" w:pos="1440"/>
-        </w:tabs>
-        <w:ind w:left="1920" w:hanging="480"/>
+        <w:ind w:left="2160" w:hanging="480"/>
       </w:pPr>
     </w:lvl>
     <w:lvl w:ilvl="3">
@@ -3821,10 +3718,7 @@
       <w:lvlText w:val="%4."/>
       <w:lvlJc w:val="left"/>
       <w:pPr>
-        <w:tabs>
-          <w:tab w:val="num" w:pos="2160"/>
-        </w:tabs>
-        <w:ind w:left="2640" w:hanging="480"/>
+        <w:ind w:left="2880" w:hanging="480"/>
       </w:pPr>
     </w:lvl>
     <w:lvl w:ilvl="4">
@@ -3833,10 +3727,7 @@
       <w:lvlText w:val="%5."/>
       <w:lvlJc w:val="left"/>
       <w:pPr>
-        <w:tabs>
-          <w:tab w:val="num" w:pos="2880"/>
-        </w:tabs>
-        <w:ind w:left="3360" w:hanging="480"/>
+        <w:ind w:left="3600" w:hanging="480"/>
       </w:pPr>
     </w:lvl>
     <w:lvl w:ilvl="5">
@@ -3845,10 +3736,7 @@
       <w:lvlText w:val="%6."/>
       <w:lvlJc w:val="left"/>
       <w:pPr>
-        <w:tabs>
-          <w:tab w:val="num" w:pos="3600"/>
-        </w:tabs>
-        <w:ind w:left="4080" w:hanging="480"/>
+        <w:ind w:left="4320" w:hanging="480"/>
       </w:pPr>
     </w:lvl>
     <w:lvl w:ilvl="6">
@@ -3857,10 +3745,7 @@
       <w:lvlText w:val="%7."/>
       <w:lvlJc w:val="left"/>
       <w:pPr>
-        <w:tabs>
-          <w:tab w:val="num" w:pos="4320"/>
-        </w:tabs>
-        <w:ind w:left="4800" w:hanging="480"/>
+        <w:ind w:left="5040" w:hanging="480"/>
       </w:pPr>
     </w:lvl>
     <w:lvl w:ilvl="7">
@@ -3869,10 +3754,7 @@
       <w:lvlText w:val="%8."/>
       <w:lvlJc w:val="left"/>
       <w:pPr>
-        <w:tabs>
-          <w:tab w:val="num" w:pos="5040"/>
-        </w:tabs>
-        <w:ind w:left="5520" w:hanging="480"/>
+        <w:ind w:left="5760" w:hanging="480"/>
       </w:pPr>
     </w:lvl>
     <w:lvl w:ilvl="8">
@@ -3881,10 +3763,7 @@
       <w:lvlText w:val="%9."/>
       <w:lvlJc w:val="left"/>
       <w:pPr>
-        <w:tabs>
-          <w:tab w:val="num" w:pos="5760"/>
-        </w:tabs>
-        <w:ind w:left="6240" w:hanging="480"/>
+        <w:ind w:left="6480" w:hanging="480"/>
       </w:pPr>
     </w:lvl>
   </w:abstractNum>
@@ -4348,6 +4227,21 @@
         <w:right w:w="108" w:type="dxa"/>
       </w:tblCellMar>
     </w:tblPr>
+    <w:tblStylePr w:type="firstRow">
+      <w:tblPr>
+        <w:jc w:val="left"/>
+        <w:tblInd w:w="0" w:type="dxa"/>
+      </w:tblPr>
+      <w:trPr>
+        <w:jc w:val="left"/>
+      </w:trPr>
+      <w:tcPr>
+        <w:vAlign w:val="bottom"/>
+        <w:tcBorders>
+          <w:bottom w:val="single"/>
+        </w:tcBorders>
+      </w:tcPr>
+    </w:tblStylePr>
   </w:style>
   <w:style w:type="paragraph" w:customStyle="1" w:styleId="DefinitionTerm">
     <w:name w:val="Definition Term"/>

</xml_diff>

<commit_message>
rendering files for  schedule change
</commit_message>
<xml_diff>
--- a/Syllabus/syllabus.docx
+++ b/Syllabus/syllabus.docx
@@ -1667,7 +1667,7 @@
               <w:jc w:val="center"/>
             </w:pPr>
             <w:r>
-              <w:t xml:space="preserve">Factors</w:t>
+              <w:t xml:space="preserve">Data Cleaning</w:t>
             </w:r>
           </w:p>
         </w:tc>
@@ -1688,9 +1688,6 @@
             <w:r>
               <w:t xml:space="preserve">,</w:t>
             </w:r>
-            <w:r>
-              <w:t xml:space="preserve"> </w:t>
-            </w:r>
             <w:hyperlink r:id="rId91">
               <w:r>
                 <w:rPr>
@@ -1718,9 +1715,6 @@
             <w:r>
               <w:t xml:space="preserve">,</w:t>
             </w:r>
-            <w:r>
-              <w:t xml:space="preserve"> </w:t>
-            </w:r>
             <w:hyperlink r:id="rId93">
               <w:r>
                 <w:rPr>
@@ -1732,7 +1726,48 @@
           </w:p>
         </w:tc>
         <w:tc>
-          <w:p/>
+          <w:p>
+            <w:pPr>
+              <w:pStyle w:val="Compact"/>
+              <w:jc w:val="center"/>
+            </w:pPr>
+            <w:hyperlink r:id="rId94">
+              <w:r>
+                <w:rPr>
+                  <w:rStyle w:val="Hyperlink"/>
+                </w:rPr>
+                <w:t xml:space="preserve">Lab</w:t>
+              </w:r>
+            </w:hyperlink>
+            <w:r>
+              <w:t xml:space="preserve">,</w:t>
+            </w:r>
+            <w:r>
+              <w:t xml:space="preserve"> </w:t>
+            </w:r>
+            <w:hyperlink r:id="rId95">
+              <w:r>
+                <w:rPr>
+                  <w:rStyle w:val="Hyperlink"/>
+                </w:rPr>
+                <w:t xml:space="preserve">Key</w:t>
+              </w:r>
+            </w:hyperlink>
+            <w:r>
+              <w:t xml:space="preserve">,</w:t>
+            </w:r>
+            <w:r>
+              <w:t xml:space="preserve"> </w:t>
+            </w:r>
+            <w:hyperlink r:id="rId96">
+              <w:r>
+                <w:rPr>
+                  <w:rStyle w:val="Hyperlink"/>
+                </w:rPr>
+                <w:t xml:space="preserve">Key HTML</w:t>
+              </w:r>
+            </w:hyperlink>
+          </w:p>
         </w:tc>
       </w:tr>
       <w:tr>
@@ -1746,17 +1781,34 @@
               <w:jc w:val="center"/>
             </w:pPr>
             <w:r>
-              <w:t xml:space="preserve">Data Cleaning</w:t>
-            </w:r>
-          </w:p>
-        </w:tc>
-        <w:tc>
-          <w:p>
-            <w:pPr>
-              <w:pStyle w:val="Compact"/>
-              <w:jc w:val="center"/>
-            </w:pPr>
-            <w:hyperlink r:id="rId94">
+              <w:t xml:space="preserve">Homework 3</w:t>
+            </w:r>
+          </w:p>
+        </w:tc>
+        <w:tc>
+          <w:p/>
+        </w:tc>
+        <w:tc>
+          <w:p>
+            <w:pPr>
+              <w:pStyle w:val="Compact"/>
+              <w:jc w:val="center"/>
+            </w:pPr>
+            <w:hyperlink r:id="rId97">
+              <w:r>
+                <w:rPr>
+                  <w:rStyle w:val="Hyperlink"/>
+                </w:rPr>
+                <w:t xml:space="preserve">Rmd</w:t>
+              </w:r>
+            </w:hyperlink>
+            <w:r>
+              <w:t xml:space="preserve">,</w:t>
+            </w:r>
+            <w:r>
+              <w:t xml:space="preserve"> </w:t>
+            </w:r>
+            <w:hyperlink r:id="rId98">
               <w:r>
                 <w:rPr>
                   <w:rStyle w:val="Hyperlink"/>
@@ -1767,60 +1819,6 @@
             <w:r>
               <w:t xml:space="preserve">,</w:t>
             </w:r>
-            <w:hyperlink r:id="rId95">
-              <w:r>
-                <w:rPr>
-                  <w:rStyle w:val="Hyperlink"/>
-                </w:rPr>
-                <w:t xml:space="preserve">PDF</w:t>
-              </w:r>
-            </w:hyperlink>
-          </w:p>
-        </w:tc>
-        <w:tc>
-          <w:p>
-            <w:pPr>
-              <w:pStyle w:val="Compact"/>
-              <w:jc w:val="center"/>
-            </w:pPr>
-            <w:hyperlink r:id="rId96">
-              <w:r>
-                <w:rPr>
-                  <w:rStyle w:val="Hyperlink"/>
-                </w:rPr>
-                <w:t xml:space="preserve">R</w:t>
-              </w:r>
-            </w:hyperlink>
-            <w:r>
-              <w:t xml:space="preserve">,</w:t>
-            </w:r>
-            <w:hyperlink r:id="rId97">
-              <w:r>
-                <w:rPr>
-                  <w:rStyle w:val="Hyperlink"/>
-                </w:rPr>
-                <w:t xml:space="preserve">Rmd</w:t>
-              </w:r>
-            </w:hyperlink>
-          </w:p>
-        </w:tc>
-        <w:tc>
-          <w:p>
-            <w:pPr>
-              <w:pStyle w:val="Compact"/>
-              <w:jc w:val="center"/>
-            </w:pPr>
-            <w:hyperlink r:id="rId98">
-              <w:r>
-                <w:rPr>
-                  <w:rStyle w:val="Hyperlink"/>
-                </w:rPr>
-                <w:t xml:space="preserve">Lab</w:t>
-              </w:r>
-            </w:hyperlink>
-            <w:r>
-              <w:t xml:space="preserve">,</w:t>
-            </w:r>
             <w:r>
               <w:t xml:space="preserve"> </w:t>
             </w:r>
@@ -1847,27 +1845,13 @@
               </w:r>
             </w:hyperlink>
           </w:p>
+        </w:tc>
+        <w:tc>
+          <w:p/>
         </w:tc>
       </w:tr>
       <w:tr>
         <w:tc>
-          <w:p/>
-        </w:tc>
-        <w:tc>
-          <w:p>
-            <w:pPr>
-              <w:pStyle w:val="Compact"/>
-              <w:jc w:val="center"/>
-            </w:pPr>
-            <w:r>
-              <w:t xml:space="preserve">Homework 3</w:t>
-            </w:r>
-          </w:p>
-        </w:tc>
-        <w:tc>
-          <w:p/>
-        </w:tc>
-        <w:tc>
           <w:p>
             <w:pPr>
               <w:pStyle w:val="Compact"/>
@@ -1878,30 +1862,103 @@
                 <w:rPr>
                   <w:rStyle w:val="Hyperlink"/>
                 </w:rPr>
+                <w:t xml:space="preserve">Day 6</w:t>
+              </w:r>
+            </w:hyperlink>
+          </w:p>
+        </w:tc>
+        <w:tc>
+          <w:p>
+            <w:pPr>
+              <w:pStyle w:val="Compact"/>
+              <w:jc w:val="center"/>
+            </w:pPr>
+            <w:r>
+              <w:t xml:space="preserve">Manipulating Data in R</w:t>
+            </w:r>
+          </w:p>
+        </w:tc>
+        <w:tc>
+          <w:p>
+            <w:pPr>
+              <w:pStyle w:val="Compact"/>
+              <w:jc w:val="center"/>
+            </w:pPr>
+            <w:hyperlink r:id="rId102">
+              <w:r>
+                <w:rPr>
+                  <w:rStyle w:val="Hyperlink"/>
+                </w:rPr>
+                <w:t xml:space="preserve">HTML</w:t>
+              </w:r>
+            </w:hyperlink>
+            <w:r>
+              <w:t xml:space="preserve">,</w:t>
+            </w:r>
+            <w:r>
+              <w:t xml:space="preserve"> </w:t>
+            </w:r>
+            <w:hyperlink r:id="rId103">
+              <w:r>
+                <w:rPr>
+                  <w:rStyle w:val="Hyperlink"/>
+                </w:rPr>
+                <w:t xml:space="preserve">PDF</w:t>
+              </w:r>
+            </w:hyperlink>
+          </w:p>
+        </w:tc>
+        <w:tc>
+          <w:p>
+            <w:pPr>
+              <w:pStyle w:val="Compact"/>
+              <w:jc w:val="center"/>
+            </w:pPr>
+            <w:hyperlink r:id="rId104">
+              <w:r>
+                <w:rPr>
+                  <w:rStyle w:val="Hyperlink"/>
+                </w:rPr>
+                <w:t xml:space="preserve">R</w:t>
+              </w:r>
+            </w:hyperlink>
+            <w:r>
+              <w:t xml:space="preserve">,</w:t>
+            </w:r>
+            <w:r>
+              <w:t xml:space="preserve"> </w:t>
+            </w:r>
+            <w:hyperlink r:id="rId105">
+              <w:r>
+                <w:rPr>
+                  <w:rStyle w:val="Hyperlink"/>
+                </w:rPr>
                 <w:t xml:space="preserve">Rmd</w:t>
               </w:r>
             </w:hyperlink>
-            <w:r>
-              <w:t xml:space="preserve">,</w:t>
-            </w:r>
-            <w:r>
-              <w:t xml:space="preserve"> </w:t>
-            </w:r>
-            <w:hyperlink r:id="rId102">
-              <w:r>
-                <w:rPr>
-                  <w:rStyle w:val="Hyperlink"/>
-                </w:rPr>
-                <w:t xml:space="preserve">HTML</w:t>
-              </w:r>
-            </w:hyperlink>
-            <w:r>
-              <w:t xml:space="preserve">,</w:t>
-            </w:r>
-            <w:r>
-              <w:t xml:space="preserve"> </w:t>
-            </w:r>
-            <w:hyperlink r:id="rId103">
+          </w:p>
+        </w:tc>
+        <w:tc>
+          <w:p>
+            <w:pPr>
+              <w:pStyle w:val="Compact"/>
+              <w:jc w:val="center"/>
+            </w:pPr>
+            <w:hyperlink r:id="rId106">
+              <w:r>
+                <w:rPr>
+                  <w:rStyle w:val="Hyperlink"/>
+                </w:rPr>
+                <w:t xml:space="preserve">Lab</w:t>
+              </w:r>
+            </w:hyperlink>
+            <w:r>
+              <w:t xml:space="preserve">,</w:t>
+            </w:r>
+            <w:r>
+              <w:t xml:space="preserve"> </w:t>
+            </w:r>
+            <w:hyperlink r:id="rId107">
               <w:r>
                 <w:rPr>
                   <w:rStyle w:val="Hyperlink"/>
@@ -1915,7 +1972,7 @@
             <w:r>
               <w:t xml:space="preserve"> </w:t>
             </w:r>
-            <w:hyperlink r:id="rId104">
+            <w:hyperlink r:id="rId108">
               <w:r>
                 <w:rPr>
                   <w:rStyle w:val="Hyperlink"/>
@@ -1924,9 +1981,6 @@
               </w:r>
             </w:hyperlink>
           </w:p>
-        </w:tc>
-        <w:tc>
-          <w:p/>
         </w:tc>
       </w:tr>
       <w:tr>
@@ -1936,34 +1990,34 @@
               <w:pStyle w:val="Compact"/>
               <w:jc w:val="center"/>
             </w:pPr>
-            <w:hyperlink r:id="rId105">
-              <w:r>
-                <w:rPr>
-                  <w:rStyle w:val="Hyperlink"/>
-                </w:rPr>
-                <w:t xml:space="preserve">Day 6</w:t>
-              </w:r>
-            </w:hyperlink>
-          </w:p>
-        </w:tc>
-        <w:tc>
-          <w:p>
-            <w:pPr>
-              <w:pStyle w:val="Compact"/>
-              <w:jc w:val="center"/>
-            </w:pPr>
-            <w:r>
-              <w:t xml:space="preserve">Manipulating Data in R</w:t>
-            </w:r>
-          </w:p>
-        </w:tc>
-        <w:tc>
-          <w:p>
-            <w:pPr>
-              <w:pStyle w:val="Compact"/>
-              <w:jc w:val="center"/>
-            </w:pPr>
-            <w:hyperlink r:id="rId106">
+            <w:hyperlink r:id="rId109">
+              <w:r>
+                <w:rPr>
+                  <w:rStyle w:val="Hyperlink"/>
+                </w:rPr>
+                <w:t xml:space="preserve">Day 7</w:t>
+              </w:r>
+            </w:hyperlink>
+          </w:p>
+        </w:tc>
+        <w:tc>
+          <w:p>
+            <w:pPr>
+              <w:pStyle w:val="Compact"/>
+              <w:jc w:val="center"/>
+            </w:pPr>
+            <w:r>
+              <w:t xml:space="preserve">Data Visualization</w:t>
+            </w:r>
+          </w:p>
+        </w:tc>
+        <w:tc>
+          <w:p>
+            <w:pPr>
+              <w:pStyle w:val="Compact"/>
+              <w:jc w:val="center"/>
+            </w:pPr>
+            <w:hyperlink r:id="rId110">
               <w:r>
                 <w:rPr>
                   <w:rStyle w:val="Hyperlink"/>
@@ -1977,7 +2031,7 @@
             <w:r>
               <w:t xml:space="preserve"> </w:t>
             </w:r>
-            <w:hyperlink r:id="rId107">
+            <w:hyperlink r:id="rId111">
               <w:r>
                 <w:rPr>
                   <w:rStyle w:val="Hyperlink"/>
@@ -1993,7 +2047,7 @@
               <w:pStyle w:val="Compact"/>
               <w:jc w:val="center"/>
             </w:pPr>
-            <w:hyperlink r:id="rId108">
+            <w:hyperlink r:id="rId112">
               <w:r>
                 <w:rPr>
                   <w:rStyle w:val="Hyperlink"/>
@@ -2007,7 +2061,7 @@
             <w:r>
               <w:t xml:space="preserve"> </w:t>
             </w:r>
-            <w:hyperlink r:id="rId109">
+            <w:hyperlink r:id="rId113">
               <w:r>
                 <w:rPr>
                   <w:rStyle w:val="Hyperlink"/>
@@ -2023,7 +2077,7 @@
               <w:pStyle w:val="Compact"/>
               <w:jc w:val="center"/>
             </w:pPr>
-            <w:hyperlink r:id="rId110">
+            <w:hyperlink r:id="rId114">
               <w:r>
                 <w:rPr>
                   <w:rStyle w:val="Hyperlink"/>
@@ -2037,7 +2091,7 @@
             <w:r>
               <w:t xml:space="preserve"> </w:t>
             </w:r>
-            <w:hyperlink r:id="rId111">
+            <w:hyperlink r:id="rId115">
               <w:r>
                 <w:rPr>
                   <w:rStyle w:val="Hyperlink"/>
@@ -2051,7 +2105,7 @@
             <w:r>
               <w:t xml:space="preserve"> </w:t>
             </w:r>
-            <w:hyperlink r:id="rId112">
+            <w:hyperlink r:id="rId116">
               <w:r>
                 <w:rPr>
                   <w:rStyle w:val="Hyperlink"/>
@@ -2064,39 +2118,26 @@
       </w:tr>
       <w:tr>
         <w:tc>
-          <w:p>
-            <w:pPr>
-              <w:pStyle w:val="Compact"/>
-              <w:jc w:val="center"/>
-            </w:pPr>
-            <w:hyperlink r:id="rId113">
-              <w:r>
-                <w:rPr>
-                  <w:rStyle w:val="Hyperlink"/>
-                </w:rPr>
-                <w:t xml:space="preserve">Day 7</w:t>
-              </w:r>
-            </w:hyperlink>
-          </w:p>
-        </w:tc>
-        <w:tc>
-          <w:p>
-            <w:pPr>
-              <w:pStyle w:val="Compact"/>
-              <w:jc w:val="center"/>
-            </w:pPr>
-            <w:r>
-              <w:t xml:space="preserve">Data Visualization</w:t>
-            </w:r>
-          </w:p>
-        </w:tc>
-        <w:tc>
-          <w:p>
-            <w:pPr>
-              <w:pStyle w:val="Compact"/>
-              <w:jc w:val="center"/>
-            </w:pPr>
-            <w:hyperlink r:id="rId114">
+          <w:p/>
+        </w:tc>
+        <w:tc>
+          <w:p>
+            <w:pPr>
+              <w:pStyle w:val="Compact"/>
+              <w:jc w:val="center"/>
+            </w:pPr>
+            <w:r>
+              <w:t xml:space="preserve">Factors</w:t>
+            </w:r>
+          </w:p>
+        </w:tc>
+        <w:tc>
+          <w:p>
+            <w:pPr>
+              <w:pStyle w:val="Compact"/>
+              <w:jc w:val="center"/>
+            </w:pPr>
+            <w:hyperlink r:id="rId117">
               <w:r>
                 <w:rPr>
                   <w:rStyle w:val="Hyperlink"/>
@@ -2110,7 +2151,7 @@
             <w:r>
               <w:t xml:space="preserve"> </w:t>
             </w:r>
-            <w:hyperlink r:id="rId115">
+            <w:hyperlink r:id="rId118">
               <w:r>
                 <w:rPr>
                   <w:rStyle w:val="Hyperlink"/>
@@ -2126,7 +2167,7 @@
               <w:pStyle w:val="Compact"/>
               <w:jc w:val="center"/>
             </w:pPr>
-            <w:hyperlink r:id="rId116">
+            <w:hyperlink r:id="rId119">
               <w:r>
                 <w:rPr>
                   <w:rStyle w:val="Hyperlink"/>
@@ -2140,7 +2181,7 @@
             <w:r>
               <w:t xml:space="preserve"> </w:t>
             </w:r>
-            <w:hyperlink r:id="rId117">
+            <w:hyperlink r:id="rId120">
               <w:r>
                 <w:rPr>
                   <w:rStyle w:val="Hyperlink"/>
@@ -2151,48 +2192,7 @@
           </w:p>
         </w:tc>
         <w:tc>
-          <w:p>
-            <w:pPr>
-              <w:pStyle w:val="Compact"/>
-              <w:jc w:val="center"/>
-            </w:pPr>
-            <w:hyperlink r:id="rId118">
-              <w:r>
-                <w:rPr>
-                  <w:rStyle w:val="Hyperlink"/>
-                </w:rPr>
-                <w:t xml:space="preserve">Lab</w:t>
-              </w:r>
-            </w:hyperlink>
-            <w:r>
-              <w:t xml:space="preserve">,</w:t>
-            </w:r>
-            <w:r>
-              <w:t xml:space="preserve"> </w:t>
-            </w:r>
-            <w:hyperlink r:id="rId119">
-              <w:r>
-                <w:rPr>
-                  <w:rStyle w:val="Hyperlink"/>
-                </w:rPr>
-                <w:t xml:space="preserve">Key</w:t>
-              </w:r>
-            </w:hyperlink>
-            <w:r>
-              <w:t xml:space="preserve">,</w:t>
-            </w:r>
-            <w:r>
-              <w:t xml:space="preserve"> </w:t>
-            </w:r>
-            <w:hyperlink r:id="rId120">
-              <w:r>
-                <w:rPr>
-                  <w:rStyle w:val="Hyperlink"/>
-                </w:rPr>
-                <w:t xml:space="preserve">Key HTML</w:t>
-              </w:r>
-            </w:hyperlink>
-          </w:p>
+          <w:p/>
         </w:tc>
       </w:tr>
       <w:tr>
@@ -2857,7 +2857,7 @@
         </w:numPr>
         <w:pStyle w:val="Compact"/>
       </w:pPr>
-      <w:hyperlink r:id="rId101">
+      <w:hyperlink r:id="rId97">
         <w:r>
           <w:rPr>
             <w:rStyle w:val="Hyperlink"/>
@@ -2871,7 +2871,7 @@
       <w:r>
         <w:t xml:space="preserve"> </w:t>
       </w:r>
-      <w:hyperlink r:id="rId102">
+      <w:hyperlink r:id="rId98">
         <w:r>
           <w:rPr>
             <w:rStyle w:val="Hyperlink"/>
@@ -2891,7 +2891,7 @@
         </w:numPr>
         <w:pStyle w:val="Compact"/>
       </w:pPr>
-      <w:hyperlink r:id="rId103">
+      <w:hyperlink r:id="rId99">
         <w:r>
           <w:rPr>
             <w:rStyle w:val="Hyperlink"/>
@@ -2905,7 +2905,7 @@
       <w:r>
         <w:t xml:space="preserve"> </w:t>
       </w:r>
-      <w:hyperlink r:id="rId104">
+      <w:hyperlink r:id="rId100">
         <w:r>
           <w:rPr>
             <w:rStyle w:val="Hyperlink"/>
@@ -3372,7 +3372,7 @@
       <w:pPr>
         <w:pStyle w:val="Heading2"/>
       </w:pPr>
-      <w:hyperlink r:id="rId105">
+      <w:hyperlink r:id="rId101">
         <w:r>
           <w:rPr>
             <w:rStyle w:val="Hyperlink"/>
@@ -3399,7 +3399,7 @@
       <w:pPr>
         <w:pStyle w:val="Heading2"/>
       </w:pPr>
-      <w:hyperlink r:id="rId113">
+      <w:hyperlink r:id="rId109">
         <w:r>
           <w:rPr>
             <w:rStyle w:val="Hyperlink"/>

</xml_diff>

<commit_message>
adding make file for syllabus and code of conduct to syllabus and index
</commit_message>
<xml_diff>
--- a/Syllabus/syllabus.docx
+++ b/Syllabus/syllabus.docx
@@ -15,12 +15,24 @@
         <w:pStyle w:val="FirstParagraph"/>
       </w:pPr>
       <w:r>
+        <w:rPr>
+          <w:bCs/>
+          <w:b/>
+        </w:rPr>
         <w:t xml:space="preserve">Epi/Biostats Winter Institute - Introduction to R for Public Health Researchers</w:t>
       </w:r>
       <w:r>
+        <w:rPr>
+          <w:bCs/>
+          <w:b/>
+        </w:rPr>
         <w:t xml:space="preserve"> </w:t>
       </w:r>
       <w:r>
+        <w:rPr>
+          <w:bCs/>
+          <w:b/>
+        </w:rPr>
         <w:t xml:space="preserve">140.604.73</w:t>
       </w:r>
     </w:p>
@@ -29,6 +41,10 @@
         <w:pStyle w:val="BodyText"/>
       </w:pPr>
       <w:r>
+        <w:rPr>
+          <w:bCs/>
+          <w:b/>
+        </w:rPr>
         <w:t xml:space="preserve">Class Website:</w:t>
       </w:r>
       <w:r>
@@ -46,6 +62,10 @@
         <w:br/>
       </w:r>
       <w:r>
+        <w:rPr>
+          <w:bCs/>
+          <w:b/>
+        </w:rPr>
         <w:t xml:space="preserve">CoursePlus:</w:t>
       </w:r>
       <w:r>
@@ -77,7 +97,17 @@
         <w:pStyle w:val="BodyText"/>
       </w:pPr>
       <w:r>
-        <w:t xml:space="preserve">Day/Time: Jan 10 - 21: 8:30AM-11:50AM on Zoom</w:t>
+        <w:rPr>
+          <w:bCs/>
+          <w:b/>
+        </w:rPr>
+        <w:t xml:space="preserve">Day/Time:</w:t>
+      </w:r>
+      <w:r>
+        <w:t xml:space="preserve"> </w:t>
+      </w:r>
+      <w:r>
+        <w:t xml:space="preserve">Jan 10 - 21: 8:30AM-11:50AM on Zoom</w:t>
       </w:r>
     </w:p>
     <w:p>
@@ -85,7 +115,17 @@
         <w:pStyle w:val="BodyText"/>
       </w:pPr>
       <w:r>
-        <w:t xml:space="preserve">Instructors: Carrie Wright (</w:t>
+        <w:rPr>
+          <w:bCs/>
+          <w:b/>
+        </w:rPr>
+        <w:t xml:space="preserve">Instructors:</w:t>
+      </w:r>
+      <w:r>
+        <w:t xml:space="preserve"> </w:t>
+      </w:r>
+      <w:r>
+        <w:t xml:space="preserve">Carrie Wright (</w:t>
       </w:r>
       <w:hyperlink r:id="rId22">
         <w:r>
@@ -126,7 +166,17 @@
         <w:pStyle w:val="BodyText"/>
       </w:pPr>
       <w:r>
-        <w:t xml:space="preserve">TAs: Grant Schumock (</w:t>
+        <w:rPr>
+          <w:bCs/>
+          <w:b/>
+        </w:rPr>
+        <w:t xml:space="preserve">TAs:</w:t>
+      </w:r>
+      <w:r>
+        <w:t xml:space="preserve"> </w:t>
+      </w:r>
+      <w:r>
+        <w:t xml:space="preserve">Grant Schumock (</w:t>
       </w:r>
       <w:hyperlink r:id="rId25">
         <w:r>
@@ -168,25 +218,61 @@
         <w:pStyle w:val="BodyText"/>
       </w:pPr>
       <w:r>
-        <w:t xml:space="preserve">Overview: This course will provide</w:t>
+        <w:rPr>
+          <w:bCs/>
+          <w:b/>
+        </w:rPr>
+        <w:t xml:space="preserve">Overview:</w:t>
       </w:r>
       <w:r>
         <w:t xml:space="preserve"> </w:t>
       </w:r>
       <w:r>
+        <w:t xml:space="preserve">This course will provide</w:t>
+      </w:r>
+      <w:r>
+        <w:t xml:space="preserve"> </w:t>
+      </w:r>
+      <w:r>
+        <w:rPr>
+          <w:bCs/>
+          <w:b/>
+        </w:rPr>
         <w:t xml:space="preserve">“</w:t>
       </w:r>
       <w:r>
+        <w:rPr>
+          <w:bCs/>
+          <w:b/>
+        </w:rPr>
         <w:t xml:space="preserve">hands-on</w:t>
       </w:r>
       <w:r>
+        <w:rPr>
+          <w:bCs/>
+          <w:b/>
+        </w:rPr>
         <w:t xml:space="preserve">”</w:t>
       </w:r>
       <w:r>
+        <w:rPr>
+          <w:bCs/>
+          <w:b/>
+        </w:rPr>
         <w:t xml:space="preserve"> </w:t>
       </w:r>
       <w:r>
-        <w:t xml:space="preserve">training for learning how to analyze data in the R statistical software package. We will cover data input/output, data management and manipulation, and how to make useful and informative graphics</w:t>
+        <w:rPr>
+          <w:bCs/>
+          <w:b/>
+        </w:rPr>
+        <w:t xml:space="preserve">training</w:t>
+      </w:r>
+      <w:r>
+        <w:t xml:space="preserve"> </w:t>
+      </w:r>
+      <w:r>
+        <w:t xml:space="preserve">for learning how to analyze data in the R statistical software package. We will cover data input/output, data management and manipulation, and how to make useful and informative graphics</w:t>
       </w:r>
     </w:p>
     <w:p>
@@ -194,7 +280,17 @@
         <w:pStyle w:val="BodyText"/>
       </w:pPr>
       <w:r>
-        <w:t xml:space="preserve">Course Format: Each class will consist of 2 or 3 hour-long modules: each module features a lecture and an R programming lab, where student apply the skills taught in the modules to real data.</w:t>
+        <w:rPr>
+          <w:bCs/>
+          <w:b/>
+        </w:rPr>
+        <w:t xml:space="preserve">Course Format:</w:t>
+      </w:r>
+      <w:r>
+        <w:t xml:space="preserve"> </w:t>
+      </w:r>
+      <w:r>
+        <w:t xml:space="preserve">Each class will consist of 2 or 3 hour-long modules: each module features a lecture and an R programming lab, where students apply the skills taught in the modules to real data.</w:t>
       </w:r>
     </w:p>
     <w:p>
@@ -289,7 +385,7 @@
         <w:t xml:space="preserve">Creating reproducible R documents</w:t>
       </w:r>
     </w:p>
-    <w:bookmarkStart w:id="150" w:name="tentative-schedule"/>
+    <w:bookmarkStart w:id="155" w:name="tentative-schedule"/>
     <w:p>
       <w:pPr>
         <w:pStyle w:val="Heading1"/>
@@ -3135,8 +3231,333 @@
       </w:r>
     </w:p>
     <w:bookmarkEnd w:id="149"/>
-    <w:bookmarkEnd w:id="150"/>
-    <w:bookmarkStart w:id="161" w:name="module-details"/>
+    <w:bookmarkStart w:id="154" w:name="code-of-conduct"/>
+    <w:p>
+      <w:pPr>
+        <w:pStyle w:val="Heading2"/>
+      </w:pPr>
+      <w:r>
+        <w:t xml:space="preserve">Code of Conduct</w:t>
+      </w:r>
+    </w:p>
+    <w:p>
+      <w:pPr>
+        <w:pStyle w:val="FirstParagraph"/>
+      </w:pPr>
+      <w:r>
+        <w:t xml:space="preserve">We would like to create an open, safe, welcoming, diverse, inclusive, intellectually stimulating, and hopefully fun class experience.</w:t>
+      </w:r>
+    </w:p>
+    <w:p>
+      <w:pPr>
+        <w:pStyle w:val="BodyText"/>
+      </w:pPr>
+      <w:r>
+        <w:t xml:space="preserve">We strive to be a space in which individual differences are respected, so that each individual can reach their fullest potential.</w:t>
+      </w:r>
+    </w:p>
+    <w:bookmarkStart w:id="153" w:name="guidelines"/>
+    <w:p>
+      <w:pPr>
+        <w:pStyle w:val="Heading3"/>
+      </w:pPr>
+      <w:r>
+        <w:t xml:space="preserve">Guidelines</w:t>
+      </w:r>
+    </w:p>
+    <w:p>
+      <w:pPr>
+        <w:numPr>
+          <w:ilvl w:val="0"/>
+          <w:numId w:val="1008"/>
+        </w:numPr>
+        <w:pStyle w:val="Compact"/>
+      </w:pPr>
+      <w:r>
+        <w:t xml:space="preserve">Demonstrating empathy and kindness toward other people</w:t>
+      </w:r>
+    </w:p>
+    <w:p>
+      <w:pPr>
+        <w:numPr>
+          <w:ilvl w:val="0"/>
+          <w:numId w:val="1008"/>
+        </w:numPr>
+        <w:pStyle w:val="Compact"/>
+      </w:pPr>
+      <w:r>
+        <w:t xml:space="preserve">Giving and gracefully accepting constructive feedback</w:t>
+      </w:r>
+    </w:p>
+    <w:p>
+      <w:pPr>
+        <w:numPr>
+          <w:ilvl w:val="0"/>
+          <w:numId w:val="1008"/>
+        </w:numPr>
+        <w:pStyle w:val="Compact"/>
+      </w:pPr>
+      <w:r>
+        <w:t xml:space="preserve">Avoiding making assumptions about others</w:t>
+      </w:r>
+    </w:p>
+    <w:p>
+      <w:pPr>
+        <w:numPr>
+          <w:ilvl w:val="0"/>
+          <w:numId w:val="1008"/>
+        </w:numPr>
+        <w:pStyle w:val="Compact"/>
+      </w:pPr>
+      <w:r>
+        <w:t xml:space="preserve">Being respectful of differing opinions, viewpoints, and experiences</w:t>
+      </w:r>
+    </w:p>
+    <w:p>
+      <w:pPr>
+        <w:numPr>
+          <w:ilvl w:val="0"/>
+          <w:numId w:val="1008"/>
+        </w:numPr>
+        <w:pStyle w:val="Compact"/>
+      </w:pPr>
+      <w:r>
+        <w:t xml:space="preserve">Take the time to consider how your speech and actions may influence others</w:t>
+      </w:r>
+    </w:p>
+    <w:p>
+      <w:pPr>
+        <w:numPr>
+          <w:ilvl w:val="0"/>
+          <w:numId w:val="1008"/>
+        </w:numPr>
+        <w:pStyle w:val="Compact"/>
+      </w:pPr>
+      <w:r>
+        <w:t xml:space="preserve">Actively seek to acknowledge and respect the boundaries of other members</w:t>
+      </w:r>
+    </w:p>
+    <w:p>
+      <w:pPr>
+        <w:numPr>
+          <w:ilvl w:val="0"/>
+          <w:numId w:val="1008"/>
+        </w:numPr>
+        <w:pStyle w:val="Compact"/>
+      </w:pPr>
+      <w:r>
+        <w:t xml:space="preserve">Demonstrating academic integrity</w:t>
+      </w:r>
+    </w:p>
+    <w:p>
+      <w:pPr>
+        <w:numPr>
+          <w:ilvl w:val="1"/>
+          <w:numId w:val="1009"/>
+        </w:numPr>
+        <w:pStyle w:val="Compact"/>
+      </w:pPr>
+      <w:r>
+        <w:t xml:space="preserve">Students can work together, but assignments must show unique contributions from the student who turns in the assignment</w:t>
+      </w:r>
+    </w:p>
+    <w:p>
+      <w:pPr>
+        <w:numPr>
+          <w:ilvl w:val="1"/>
+          <w:numId w:val="1009"/>
+        </w:numPr>
+        <w:pStyle w:val="Compact"/>
+      </w:pPr>
+      <w:r>
+        <w:t xml:space="preserve">Students can use online resources for help, but assignments must show unique contributions from the student who turns in the assignment - plagiarism is not allowed</w:t>
+      </w:r>
+    </w:p>
+    <w:p>
+      <w:pPr>
+        <w:numPr>
+          <w:ilvl w:val="1"/>
+          <w:numId w:val="1009"/>
+        </w:numPr>
+        <w:pStyle w:val="Compact"/>
+      </w:pPr>
+      <w:r>
+        <w:t xml:space="preserve">If students are struggling, reach out to instructors or TAs as early as possible</w:t>
+      </w:r>
+    </w:p>
+    <w:p>
+      <w:pPr>
+        <w:pStyle w:val="FirstParagraph"/>
+      </w:pPr>
+      <w:r>
+        <w:t xml:space="preserve">This applies to emails, surveys, Slack, Zoom, office hours, meetings with other students, instructors, or TAs.</w:t>
+      </w:r>
+    </w:p>
+    <w:p>
+      <w:pPr>
+        <w:pStyle w:val="BodyText"/>
+      </w:pPr>
+      <w:r>
+        <w:rPr>
+          <w:bCs/>
+          <w:b/>
+        </w:rPr>
+        <w:t xml:space="preserve">Please reach out to a TA or instructor if you witness or experience a violation of the class guidelines or other JHU codes of conduct.</w:t>
+      </w:r>
+    </w:p>
+    <w:p>
+      <w:pPr>
+        <w:numPr>
+          <w:ilvl w:val="0"/>
+          <w:numId w:val="1010"/>
+        </w:numPr>
+        <w:pStyle w:val="Compact"/>
+      </w:pPr>
+      <w:r>
+        <w:rPr>
+          <w:bCs/>
+          <w:b/>
+        </w:rPr>
+        <w:t xml:space="preserve">JHU Student Code of Conduct:</w:t>
+      </w:r>
+      <w:r>
+        <w:br/>
+      </w:r>
+      <w:hyperlink r:id="rId150">
+        <w:r>
+          <w:rPr>
+            <w:rStyle w:val="Hyperlink"/>
+          </w:rPr>
+          <w:t xml:space="preserve">https://studentaffairs.jhu.edu/policies-guidelines/student-code/</w:t>
+        </w:r>
+      </w:hyperlink>
+      <w:r>
+        <w:br/>
+      </w:r>
+    </w:p>
+    <w:p>
+      <w:pPr>
+        <w:numPr>
+          <w:ilvl w:val="0"/>
+          <w:numId w:val="1010"/>
+        </w:numPr>
+        <w:pStyle w:val="Compact"/>
+      </w:pPr>
+      <w:r>
+        <w:rPr>
+          <w:bCs/>
+          <w:b/>
+        </w:rPr>
+        <w:t xml:space="preserve">Hopkins School of Medicine:</w:t>
+      </w:r>
+      <w:r>
+        <w:br/>
+      </w:r>
+      <w:hyperlink r:id="rId151">
+        <w:r>
+          <w:rPr>
+            <w:rStyle w:val="Hyperlink"/>
+          </w:rPr>
+          <w:t xml:space="preserve">https://www.hopkinsmedicine.org/research/resources/offices-policies/OPC/Research_Integrity/som_code_of_conduct_04302020.pdf</w:t>
+        </w:r>
+      </w:hyperlink>
+      <w:r>
+        <w:br/>
+      </w:r>
+    </w:p>
+    <w:p>
+      <w:pPr>
+        <w:numPr>
+          <w:ilvl w:val="0"/>
+          <w:numId w:val="1010"/>
+        </w:numPr>
+        <w:pStyle w:val="Compact"/>
+      </w:pPr>
+      <w:r>
+        <w:rPr>
+          <w:bCs/>
+          <w:b/>
+        </w:rPr>
+        <w:t xml:space="preserve">JHSPH Academic Ethics Code:</w:t>
+      </w:r>
+      <w:r>
+        <w:br/>
+      </w:r>
+      <w:hyperlink r:id="rId152">
+        <w:r>
+          <w:rPr>
+            <w:rStyle w:val="Hyperlink"/>
+          </w:rPr>
+          <w:t xml:space="preserve">https://www.jhsph.edu/offices-and-services/student-affairs/resources/student-policies/_documents/academic-ethics-code.pdf</w:t>
+        </w:r>
+      </w:hyperlink>
+    </w:p>
+    <w:p>
+      <w:pPr>
+        <w:pStyle w:val="FirstParagraph"/>
+      </w:pPr>
+      <w:r>
+        <w:rPr>
+          <w:bCs/>
+          <w:b/>
+        </w:rPr>
+        <w:t xml:space="preserve">The University has developed avenues for reporting and for seeking help including:</w:t>
+      </w:r>
+    </w:p>
+    <w:p>
+      <w:pPr>
+        <w:pStyle w:val="BodyText"/>
+      </w:pPr>
+      <w:r>
+        <w:t xml:space="preserve">● JHU Sexual Assault Helpline, 410-516-7333 (confidential)</w:t>
+      </w:r>
+      <w:r>
+        <w:t xml:space="preserve"> </w:t>
+      </w:r>
+      <w:r>
+        <w:t xml:space="preserve">● Campus Safety and Security, 410-516-7777</w:t>
+      </w:r>
+      <w:r>
+        <w:t xml:space="preserve"> </w:t>
+      </w:r>
+      <w:r>
+        <w:t xml:space="preserve">● University Sexual Assault Response and Prevention website</w:t>
+      </w:r>
+      <w:r>
+        <w:t xml:space="preserve"> </w:t>
+      </w:r>
+      <w:r>
+        <w:t xml:space="preserve">● Johns Hopkins Compliance Hotline, 844-SPEAK2US (844-733-2528)</w:t>
+      </w:r>
+      <w:r>
+        <w:t xml:space="preserve"> </w:t>
+      </w:r>
+      <w:r>
+        <w:t xml:space="preserve">● JHU Office of Institutional Equity 410-516-8075 (nonconfidential)</w:t>
+      </w:r>
+      <w:r>
+        <w:t xml:space="preserve"> </w:t>
+      </w:r>
+      <w:r>
+        <w:t xml:space="preserve">● Johns Hopkins Student Assistance Program (JHSAP), 443-287-7000</w:t>
+      </w:r>
+      <w:r>
+        <w:t xml:space="preserve"> </w:t>
+      </w:r>
+      <w:r>
+        <w:t xml:space="preserve">● University Health Services - Mental Health (UHS-MS), 410-955-1892</w:t>
+      </w:r>
+      <w:r>
+        <w:t xml:space="preserve"> </w:t>
+      </w:r>
+      <w:r>
+        <w:t xml:space="preserve">● The Faculty and Staff Assistance Program (FASAP), 443-997-7000</w:t>
+      </w:r>
+    </w:p>
+    <w:bookmarkEnd w:id="153"/>
+    <w:bookmarkEnd w:id="154"/>
+    <w:bookmarkEnd w:id="155"/>
+    <w:bookmarkStart w:id="166" w:name="module-details"/>
     <w:p>
       <w:pPr>
         <w:pStyle w:val="Heading1"/>
@@ -3145,7 +3566,7 @@
         <w:t xml:space="preserve">Module Details:</w:t>
       </w:r>
     </w:p>
-    <w:bookmarkStart w:id="151" w:name="day-0-before-the-first-session"/>
+    <w:bookmarkStart w:id="156" w:name="day-0-before-the-first-session"/>
     <w:p>
       <w:pPr>
         <w:pStyle w:val="Heading2"/>
@@ -3163,7 +3584,7 @@
       <w:pPr>
         <w:numPr>
           <w:ilvl w:val="0"/>
-          <w:numId w:val="1008"/>
+          <w:numId w:val="1011"/>
         </w:numPr>
         <w:pStyle w:val="Compact"/>
       </w:pPr>
@@ -3171,8 +3592,8 @@
         <w:t xml:space="preserve">Homework 1</w:t>
       </w:r>
     </w:p>
-    <w:bookmarkEnd w:id="151"/>
-    <w:bookmarkStart w:id="152" w:name="day-1"/>
+    <w:bookmarkEnd w:id="156"/>
+    <w:bookmarkStart w:id="157" w:name="day-1"/>
     <w:p>
       <w:pPr>
         <w:pStyle w:val="Heading2"/>
@@ -3190,7 +3611,7 @@
       <w:pPr>
         <w:numPr>
           <w:ilvl w:val="0"/>
-          <w:numId w:val="1009"/>
+          <w:numId w:val="1012"/>
         </w:numPr>
         <w:pStyle w:val="Compact"/>
       </w:pPr>
@@ -3202,7 +3623,7 @@
       <w:pPr>
         <w:numPr>
           <w:ilvl w:val="0"/>
-          <w:numId w:val="1009"/>
+          <w:numId w:val="1012"/>
         </w:numPr>
         <w:pStyle w:val="Compact"/>
       </w:pPr>
@@ -3214,7 +3635,7 @@
       <w:pPr>
         <w:numPr>
           <w:ilvl w:val="0"/>
-          <w:numId w:val="1009"/>
+          <w:numId w:val="1012"/>
         </w:numPr>
         <w:pStyle w:val="Compact"/>
       </w:pPr>
@@ -3222,8 +3643,8 @@
         <w:t xml:space="preserve">Reproducible Research</w:t>
       </w:r>
     </w:p>
-    <w:bookmarkEnd w:id="152"/>
-    <w:bookmarkStart w:id="153" w:name="day-2"/>
+    <w:bookmarkEnd w:id="157"/>
+    <w:bookmarkStart w:id="158" w:name="day-2"/>
     <w:p>
       <w:pPr>
         <w:pStyle w:val="Heading2"/>
@@ -3241,7 +3662,7 @@
       <w:pPr>
         <w:numPr>
           <w:ilvl w:val="0"/>
-          <w:numId w:val="1010"/>
+          <w:numId w:val="1013"/>
         </w:numPr>
         <w:pStyle w:val="Compact"/>
       </w:pPr>
@@ -3253,7 +3674,7 @@
       <w:pPr>
         <w:numPr>
           <w:ilvl w:val="0"/>
-          <w:numId w:val="1010"/>
+          <w:numId w:val="1013"/>
         </w:numPr>
         <w:pStyle w:val="Compact"/>
       </w:pPr>
@@ -3261,8 +3682,8 @@
         <w:t xml:space="preserve">Data Input/Output</w:t>
       </w:r>
     </w:p>
-    <w:bookmarkEnd w:id="153"/>
-    <w:bookmarkStart w:id="154" w:name="day-3"/>
+    <w:bookmarkEnd w:id="158"/>
+    <w:bookmarkStart w:id="159" w:name="day-3"/>
     <w:p>
       <w:pPr>
         <w:pStyle w:val="Heading2"/>
@@ -3280,7 +3701,7 @@
       <w:pPr>
         <w:numPr>
           <w:ilvl w:val="0"/>
-          <w:numId w:val="1011"/>
+          <w:numId w:val="1014"/>
         </w:numPr>
         <w:pStyle w:val="Compact"/>
       </w:pPr>
@@ -3292,7 +3713,7 @@
       <w:pPr>
         <w:numPr>
           <w:ilvl w:val="0"/>
-          <w:numId w:val="1011"/>
+          <w:numId w:val="1014"/>
         </w:numPr>
         <w:pStyle w:val="Compact"/>
       </w:pPr>
@@ -3300,8 +3721,8 @@
         <w:t xml:space="preserve">Discuss Homework 2 - work on Homework 2 in class if there is time</w:t>
       </w:r>
     </w:p>
-    <w:bookmarkEnd w:id="154"/>
-    <w:bookmarkStart w:id="155" w:name="day-4"/>
+    <w:bookmarkEnd w:id="159"/>
+    <w:bookmarkStart w:id="160" w:name="day-4"/>
     <w:p>
       <w:pPr>
         <w:pStyle w:val="Heading2"/>
@@ -3319,7 +3740,7 @@
       <w:pPr>
         <w:numPr>
           <w:ilvl w:val="0"/>
-          <w:numId w:val="1012"/>
+          <w:numId w:val="1015"/>
         </w:numPr>
         <w:pStyle w:val="Compact"/>
       </w:pPr>
@@ -3331,7 +3752,7 @@
       <w:pPr>
         <w:numPr>
           <w:ilvl w:val="0"/>
-          <w:numId w:val="1012"/>
+          <w:numId w:val="1015"/>
         </w:numPr>
         <w:pStyle w:val="Compact"/>
       </w:pPr>
@@ -3339,8 +3760,8 @@
         <w:t xml:space="preserve">Data Classes</w:t>
       </w:r>
     </w:p>
-    <w:bookmarkEnd w:id="155"/>
-    <w:bookmarkStart w:id="156" w:name="day-5"/>
+    <w:bookmarkEnd w:id="160"/>
+    <w:bookmarkStart w:id="161" w:name="day-5"/>
     <w:p>
       <w:pPr>
         <w:pStyle w:val="Heading2"/>
@@ -3358,7 +3779,7 @@
       <w:pPr>
         <w:numPr>
           <w:ilvl w:val="0"/>
-          <w:numId w:val="1013"/>
+          <w:numId w:val="1016"/>
         </w:numPr>
         <w:pStyle w:val="Compact"/>
       </w:pPr>
@@ -3370,7 +3791,7 @@
       <w:pPr>
         <w:numPr>
           <w:ilvl w:val="0"/>
-          <w:numId w:val="1013"/>
+          <w:numId w:val="1016"/>
         </w:numPr>
         <w:pStyle w:val="Compact"/>
       </w:pPr>
@@ -3378,8 +3799,8 @@
         <w:t xml:space="preserve">Discuss Homework 3 - work on Homework 3 in class if there is time</w:t>
       </w:r>
     </w:p>
-    <w:bookmarkEnd w:id="156"/>
-    <w:bookmarkStart w:id="157" w:name="day-6"/>
+    <w:bookmarkEnd w:id="161"/>
+    <w:bookmarkStart w:id="162" w:name="day-6"/>
     <w:p>
       <w:pPr>
         <w:pStyle w:val="Heading2"/>
@@ -3397,7 +3818,7 @@
       <w:pPr>
         <w:numPr>
           <w:ilvl w:val="0"/>
-          <w:numId w:val="1014"/>
+          <w:numId w:val="1017"/>
         </w:numPr>
         <w:pStyle w:val="Compact"/>
       </w:pPr>
@@ -3405,8 +3826,8 @@
         <w:t xml:space="preserve">Data Manipulation</w:t>
       </w:r>
     </w:p>
-    <w:bookmarkEnd w:id="157"/>
-    <w:bookmarkStart w:id="158" w:name="day-7"/>
+    <w:bookmarkEnd w:id="162"/>
+    <w:bookmarkStart w:id="163" w:name="day-7"/>
     <w:p>
       <w:pPr>
         <w:pStyle w:val="Heading2"/>
@@ -3424,7 +3845,7 @@
       <w:pPr>
         <w:numPr>
           <w:ilvl w:val="0"/>
-          <w:numId w:val="1015"/>
+          <w:numId w:val="1018"/>
         </w:numPr>
         <w:pStyle w:val="Compact"/>
       </w:pPr>
@@ -3436,7 +3857,7 @@
       <w:pPr>
         <w:numPr>
           <w:ilvl w:val="0"/>
-          <w:numId w:val="1015"/>
+          <w:numId w:val="1018"/>
         </w:numPr>
         <w:pStyle w:val="Compact"/>
       </w:pPr>
@@ -3444,8 +3865,8 @@
         <w:t xml:space="preserve">Factors</w:t>
       </w:r>
     </w:p>
-    <w:bookmarkEnd w:id="158"/>
-    <w:bookmarkStart w:id="159" w:name="day-8"/>
+    <w:bookmarkEnd w:id="163"/>
+    <w:bookmarkStart w:id="164" w:name="day-8"/>
     <w:p>
       <w:pPr>
         <w:pStyle w:val="Heading2"/>
@@ -3463,7 +3884,7 @@
       <w:pPr>
         <w:numPr>
           <w:ilvl w:val="0"/>
-          <w:numId w:val="1016"/>
+          <w:numId w:val="1019"/>
         </w:numPr>
         <w:pStyle w:val="Compact"/>
       </w:pPr>
@@ -3475,7 +3896,7 @@
       <w:pPr>
         <w:numPr>
           <w:ilvl w:val="0"/>
-          <w:numId w:val="1016"/>
+          <w:numId w:val="1019"/>
         </w:numPr>
         <w:pStyle w:val="Compact"/>
       </w:pPr>
@@ -3483,8 +3904,8 @@
         <w:t xml:space="preserve">Discuss and work on Final Project</w:t>
       </w:r>
     </w:p>
-    <w:bookmarkEnd w:id="159"/>
-    <w:bookmarkStart w:id="160" w:name="day-9"/>
+    <w:bookmarkEnd w:id="164"/>
+    <w:bookmarkStart w:id="165" w:name="day-9"/>
     <w:p>
       <w:pPr>
         <w:pStyle w:val="Heading2"/>
@@ -3502,7 +3923,7 @@
       <w:pPr>
         <w:numPr>
           <w:ilvl w:val="0"/>
-          <w:numId w:val="1017"/>
+          <w:numId w:val="1020"/>
         </w:numPr>
         <w:pStyle w:val="Compact"/>
       </w:pPr>
@@ -3514,7 +3935,7 @@
       <w:pPr>
         <w:numPr>
           <w:ilvl w:val="0"/>
-          <w:numId w:val="1017"/>
+          <w:numId w:val="1020"/>
         </w:numPr>
         <w:pStyle w:val="Compact"/>
       </w:pPr>
@@ -3522,8 +3943,8 @@
         <w:t xml:space="preserve">Work on Final Project</w:t>
       </w:r>
     </w:p>
-    <w:bookmarkEnd w:id="160"/>
-    <w:bookmarkEnd w:id="161"/>
+    <w:bookmarkEnd w:id="165"/>
+    <w:bookmarkEnd w:id="166"/>
     <w:sectPr/>
   </w:body>
 </w:document>
@@ -3897,6 +4318,15 @@
     <w:abstractNumId w:val="991"/>
   </w:num>
   <w:num w:numId="1017">
+    <w:abstractNumId w:val="991"/>
+  </w:num>
+  <w:num w:numId="1018">
+    <w:abstractNumId w:val="991"/>
+  </w:num>
+  <w:num w:numId="1019">
+    <w:abstractNumId w:val="991"/>
+  </w:num>
+  <w:num w:numId="1020">
     <w:abstractNumId w:val="991"/>
   </w:num>
 </w:numbering>

</xml_diff>

<commit_message>
Add cheatsheets to syllabus
</commit_message>
<xml_diff>
--- a/Syllabus/syllabus.docx
+++ b/Syllabus/syllabus.docx
@@ -385,7 +385,7 @@
         <w:t xml:space="preserve">Creating reproducible R documents</w:t>
       </w:r>
     </w:p>
-    <w:bookmarkStart w:id="155" w:name="tentative-schedule"/>
+    <w:bookmarkStart w:id="161" w:name="tentative-schedule"/>
     <w:p>
       <w:pPr>
         <w:pStyle w:val="Heading1"/>
@@ -394,7 +394,7 @@
         <w:t xml:space="preserve">Tentative Schedule:</w:t>
       </w:r>
     </w:p>
-    <w:bookmarkStart w:id="138" w:name="day-overview"/>
+    <w:bookmarkStart w:id="144" w:name="day-overview"/>
     <w:p>
       <w:pPr>
         <w:pStyle w:val="Heading2"/>
@@ -406,12 +406,19 @@
     <w:tbl>
       <w:tblPr>
         <w:tblStyle w:val="Table"/>
-        <w:tblW w:type="pct" w:w="0.0"/>
+        <w:tblW w:type="auto" w:w="0"/>
         <w:tblLook w:firstRow="1" w:lastRow="0" w:firstColumn="0" w:lastColumn="0" w:noHBand="0" w:noVBand="0" w:val="0020"/>
       </w:tblPr>
-      <w:tblGrid/>
+      <w:tblGrid>
+        <w:gridCol w:w="3960"/>
+        <w:gridCol w:w="3960"/>
+      </w:tblGrid>
       <w:tr>
-        <w:tc>
+        <w:trPr>
+          <w:tblHeader w:val="true"/>
+        </w:trPr>
+        <w:tc>
+          <w:tcPr/>
           <w:p>
             <w:pPr>
               <w:pStyle w:val="Compact"/>
@@ -423,6 +430,7 @@
           </w:p>
         </w:tc>
         <w:tc>
+          <w:tcPr/>
           <w:p>
             <w:pPr>
               <w:pStyle w:val="Compact"/>
@@ -436,6 +444,7 @@
       </w:tr>
       <w:tr>
         <w:tc>
+          <w:tcPr/>
           <w:p>
             <w:pPr>
               <w:pStyle w:val="Compact"/>
@@ -447,6 +456,7 @@
           </w:p>
         </w:tc>
         <w:tc>
+          <w:tcPr/>
           <w:p>
             <w:pPr>
               <w:pStyle w:val="Compact"/>
@@ -460,6 +470,7 @@
       </w:tr>
       <w:tr>
         <w:tc>
+          <w:tcPr/>
           <w:p>
             <w:pPr>
               <w:pStyle w:val="Compact"/>
@@ -471,6 +482,7 @@
           </w:p>
         </w:tc>
         <w:tc>
+          <w:tcPr/>
           <w:p>
             <w:pPr>
               <w:pStyle w:val="Compact"/>
@@ -484,6 +496,7 @@
       </w:tr>
       <w:tr>
         <w:tc>
+          <w:tcPr/>
           <w:p>
             <w:pPr>
               <w:pStyle w:val="Compact"/>
@@ -495,6 +508,7 @@
           </w:p>
         </w:tc>
         <w:tc>
+          <w:tcPr/>
           <w:p>
             <w:pPr>
               <w:pStyle w:val="Compact"/>
@@ -508,6 +522,7 @@
       </w:tr>
       <w:tr>
         <w:tc>
+          <w:tcPr/>
           <w:p>
             <w:pPr>
               <w:pStyle w:val="Compact"/>
@@ -519,6 +534,7 @@
           </w:p>
         </w:tc>
         <w:tc>
+          <w:tcPr/>
           <w:p>
             <w:pPr>
               <w:pStyle w:val="Compact"/>
@@ -532,6 +548,7 @@
       </w:tr>
       <w:tr>
         <w:tc>
+          <w:tcPr/>
           <w:p>
             <w:pPr>
               <w:pStyle w:val="Compact"/>
@@ -543,6 +560,7 @@
           </w:p>
         </w:tc>
         <w:tc>
+          <w:tcPr/>
           <w:p>
             <w:pPr>
               <w:pStyle w:val="Compact"/>
@@ -597,12 +615,23 @@
     <w:tbl>
       <w:tblPr>
         <w:tblStyle w:val="Table"/>
-        <w:tblW w:type="pct" w:w="0.0"/>
+        <w:tblW w:type="pct" w:w="5000"/>
         <w:tblLook w:firstRow="1" w:lastRow="0" w:firstColumn="0" w:lastColumn="0" w:noHBand="0" w:noVBand="0" w:val="0020"/>
       </w:tblPr>
-      <w:tblGrid/>
+      <w:tblGrid>
+        <w:gridCol w:w="663"/>
+        <w:gridCol w:w="181"/>
+        <w:gridCol w:w="1553"/>
+        <w:gridCol w:w="2202"/>
+        <w:gridCol w:w="2594"/>
+        <w:gridCol w:w="724"/>
+      </w:tblGrid>
       <w:tr>
-        <w:tc>
+        <w:trPr>
+          <w:tblHeader w:val="true"/>
+        </w:trPr>
+        <w:tc>
+          <w:tcPr/>
           <w:p>
             <w:pPr>
               <w:pStyle w:val="Compact"/>
@@ -618,6 +647,7 @@
           </w:p>
         </w:tc>
         <w:tc>
+          <w:tcPr/>
           <w:p>
             <w:pPr>
               <w:pStyle w:val="Compact"/>
@@ -633,6 +663,7 @@
           </w:p>
         </w:tc>
         <w:tc>
+          <w:tcPr/>
           <w:p>
             <w:pPr>
               <w:pStyle w:val="Compact"/>
@@ -648,6 +679,7 @@
           </w:p>
         </w:tc>
         <w:tc>
+          <w:tcPr/>
           <w:p>
             <w:pPr>
               <w:pStyle w:val="Compact"/>
@@ -663,6 +695,7 @@
           </w:p>
         </w:tc>
         <w:tc>
+          <w:tcPr/>
           <w:p>
             <w:pPr>
               <w:pStyle w:val="Compact"/>
@@ -677,9 +710,26 @@
             </w:r>
           </w:p>
         </w:tc>
+        <w:tc>
+          <w:tcPr/>
+          <w:p>
+            <w:pPr>
+              <w:pStyle w:val="Compact"/>
+              <w:jc w:val="center"/>
+            </w:pPr>
+            <w:r>
+              <w:rPr>
+                <w:bCs/>
+                <w:b/>
+              </w:rPr>
+              <w:t xml:space="preserve">Cheatsheets</w:t>
+            </w:r>
+          </w:p>
+        </w:tc>
       </w:tr>
       <w:tr>
         <w:tc>
+          <w:tcPr/>
           <w:p>
             <w:pPr>
               <w:pStyle w:val="Compact"/>
@@ -696,6 +746,7 @@
           </w:p>
         </w:tc>
         <w:tc>
+          <w:tcPr/>
           <w:p>
             <w:pPr>
               <w:pStyle w:val="Compact"/>
@@ -707,9 +758,15 @@
           </w:p>
         </w:tc>
         <w:tc>
-          <w:p/>
-        </w:tc>
-        <w:tc>
+          <w:tcPr/>
+          <w:p>
+            <w:pPr>
+              <w:pStyle w:val="Compact"/>
+            </w:pPr>
+          </w:p>
+        </w:tc>
+        <w:tc>
+          <w:tcPr/>
           <w:p>
             <w:pPr>
               <w:pStyle w:val="Compact"/>
@@ -726,11 +783,25 @@
           </w:p>
         </w:tc>
         <w:tc>
-          <w:p/>
+          <w:tcPr/>
+          <w:p>
+            <w:pPr>
+              <w:pStyle w:val="Compact"/>
+            </w:pPr>
+          </w:p>
+        </w:tc>
+        <w:tc>
+          <w:tcPr/>
+          <w:p>
+            <w:pPr>
+              <w:pStyle w:val="Compact"/>
+            </w:pPr>
+          </w:p>
         </w:tc>
       </w:tr>
       <w:tr>
         <w:tc>
+          <w:tcPr/>
           <w:p>
             <w:pPr>
               <w:pStyle w:val="Compact"/>
@@ -747,6 +818,7 @@
           </w:p>
         </w:tc>
         <w:tc>
+          <w:tcPr/>
           <w:p>
             <w:pPr>
               <w:pStyle w:val="Compact"/>
@@ -758,6 +830,7 @@
           </w:p>
         </w:tc>
         <w:tc>
+          <w:tcPr/>
           <w:p>
             <w:pPr>
               <w:pStyle w:val="Compact"/>
@@ -788,6 +861,7 @@
           </w:p>
         </w:tc>
         <w:tc>
+          <w:tcPr/>
           <w:p>
             <w:pPr>
               <w:pStyle w:val="Compact"/>
@@ -818,14 +892,42 @@
           </w:p>
         </w:tc>
         <w:tc>
-          <w:p/>
+          <w:tcPr/>
+          <w:p>
+            <w:pPr>
+              <w:pStyle w:val="Compact"/>
+            </w:pPr>
+          </w:p>
+        </w:tc>
+        <w:tc>
+          <w:tcPr/>
+          <w:p>
+            <w:pPr>
+              <w:pStyle w:val="Compact"/>
+              <w:jc w:val="center"/>
+            </w:pPr>
+            <w:hyperlink r:id="rId36">
+              <w:r>
+                <w:rPr>
+                  <w:rStyle w:val="Hyperlink"/>
+                </w:rPr>
+                <w:t xml:space="preserve">Day 1 Cheatsheet</w:t>
+              </w:r>
+            </w:hyperlink>
+          </w:p>
         </w:tc>
       </w:tr>
       <w:tr>
         <w:tc>
-          <w:p/>
-        </w:tc>
-        <w:tc>
+          <w:tcPr/>
+          <w:p>
+            <w:pPr>
+              <w:pStyle w:val="Compact"/>
+            </w:pPr>
+          </w:p>
+        </w:tc>
+        <w:tc>
+          <w:tcPr/>
           <w:p>
             <w:pPr>
               <w:pStyle w:val="Compact"/>
@@ -837,12 +939,13 @@
           </w:p>
         </w:tc>
         <w:tc>
-          <w:p>
-            <w:pPr>
-              <w:pStyle w:val="Compact"/>
-              <w:jc w:val="center"/>
-            </w:pPr>
-            <w:hyperlink r:id="rId36">
+          <w:tcPr/>
+          <w:p>
+            <w:pPr>
+              <w:pStyle w:val="Compact"/>
+              <w:jc w:val="center"/>
+            </w:pPr>
+            <w:hyperlink r:id="rId37">
               <w:r>
                 <w:rPr>
                   <w:rStyle w:val="Hyperlink"/>
@@ -856,7 +959,7 @@
             <w:r>
               <w:t xml:space="preserve"> </w:t>
             </w:r>
-            <w:hyperlink r:id="rId37">
+            <w:hyperlink r:id="rId38">
               <w:r>
                 <w:rPr>
                   <w:rStyle w:val="Hyperlink"/>
@@ -867,12 +970,13 @@
           </w:p>
         </w:tc>
         <w:tc>
-          <w:p>
-            <w:pPr>
-              <w:pStyle w:val="Compact"/>
-              <w:jc w:val="center"/>
-            </w:pPr>
-            <w:hyperlink r:id="rId38">
+          <w:tcPr/>
+          <w:p>
+            <w:pPr>
+              <w:pStyle w:val="Compact"/>
+              <w:jc w:val="center"/>
+            </w:pPr>
+            <w:hyperlink r:id="rId39">
               <w:r>
                 <w:rPr>
                   <w:rStyle w:val="Hyperlink"/>
@@ -886,7 +990,7 @@
             <w:r>
               <w:t xml:space="preserve"> </w:t>
             </w:r>
-            <w:hyperlink r:id="rId39">
+            <w:hyperlink r:id="rId40">
               <w:r>
                 <w:rPr>
                   <w:rStyle w:val="Hyperlink"/>
@@ -897,12 +1001,13 @@
           </w:p>
         </w:tc>
         <w:tc>
-          <w:p>
-            <w:pPr>
-              <w:pStyle w:val="Compact"/>
-              <w:jc w:val="center"/>
-            </w:pPr>
-            <w:hyperlink r:id="rId40">
+          <w:tcPr/>
+          <w:p>
+            <w:pPr>
+              <w:pStyle w:val="Compact"/>
+              <w:jc w:val="center"/>
+            </w:pPr>
+            <w:hyperlink r:id="rId41">
               <w:r>
                 <w:rPr>
                   <w:rStyle w:val="Hyperlink"/>
@@ -916,7 +1021,7 @@
             <w:r>
               <w:t xml:space="preserve"> </w:t>
             </w:r>
-            <w:hyperlink r:id="rId41">
+            <w:hyperlink r:id="rId42">
               <w:r>
                 <w:rPr>
                   <w:rStyle w:val="Hyperlink"/>
@@ -930,7 +1035,7 @@
             <w:r>
               <w:t xml:space="preserve"> </w:t>
             </w:r>
-            <w:hyperlink r:id="rId42">
+            <w:hyperlink r:id="rId43">
               <w:r>
                 <w:rPr>
                   <w:rStyle w:val="Hyperlink"/>
@@ -938,14 +1043,28 @@
                 <w:t xml:space="preserve">Key HTML</w:t>
               </w:r>
             </w:hyperlink>
+          </w:p>
+        </w:tc>
+        <w:tc>
+          <w:tcPr/>
+          <w:p>
+            <w:pPr>
+              <w:pStyle w:val="Compact"/>
+            </w:pPr>
           </w:p>
         </w:tc>
       </w:tr>
       <w:tr>
         <w:tc>
-          <w:p/>
-        </w:tc>
-        <w:tc>
+          <w:tcPr/>
+          <w:p>
+            <w:pPr>
+              <w:pStyle w:val="Compact"/>
+            </w:pPr>
+          </w:p>
+        </w:tc>
+        <w:tc>
+          <w:tcPr/>
           <w:p>
             <w:pPr>
               <w:pStyle w:val="Compact"/>
@@ -957,12 +1076,13 @@
           </w:p>
         </w:tc>
         <w:tc>
-          <w:p>
-            <w:pPr>
-              <w:pStyle w:val="Compact"/>
-              <w:jc w:val="center"/>
-            </w:pPr>
-            <w:hyperlink r:id="rId43">
+          <w:tcPr/>
+          <w:p>
+            <w:pPr>
+              <w:pStyle w:val="Compact"/>
+              <w:jc w:val="center"/>
+            </w:pPr>
+            <w:hyperlink r:id="rId44">
               <w:r>
                 <w:rPr>
                   <w:rStyle w:val="Hyperlink"/>
@@ -976,7 +1096,7 @@
             <w:r>
               <w:t xml:space="preserve"> </w:t>
             </w:r>
-            <w:hyperlink r:id="rId44">
+            <w:hyperlink r:id="rId45">
               <w:r>
                 <w:rPr>
                   <w:rStyle w:val="Hyperlink"/>
@@ -987,12 +1107,13 @@
           </w:p>
         </w:tc>
         <w:tc>
-          <w:p>
-            <w:pPr>
-              <w:pStyle w:val="Compact"/>
-              <w:jc w:val="center"/>
-            </w:pPr>
-            <w:hyperlink r:id="rId45">
+          <w:tcPr/>
+          <w:p>
+            <w:pPr>
+              <w:pStyle w:val="Compact"/>
+              <w:jc w:val="center"/>
+            </w:pPr>
+            <w:hyperlink r:id="rId46">
               <w:r>
                 <w:rPr>
                   <w:rStyle w:val="Hyperlink"/>
@@ -1006,7 +1127,7 @@
             <w:r>
               <w:t xml:space="preserve"> </w:t>
             </w:r>
-            <w:hyperlink r:id="rId46">
+            <w:hyperlink r:id="rId47">
               <w:r>
                 <w:rPr>
                   <w:rStyle w:val="Hyperlink"/>
@@ -1017,17 +1138,31 @@
           </w:p>
         </w:tc>
         <w:tc>
-          <w:p/>
+          <w:tcPr/>
+          <w:p>
+            <w:pPr>
+              <w:pStyle w:val="Compact"/>
+            </w:pPr>
+          </w:p>
+        </w:tc>
+        <w:tc>
+          <w:tcPr/>
+          <w:p>
+            <w:pPr>
+              <w:pStyle w:val="Compact"/>
+            </w:pPr>
+          </w:p>
         </w:tc>
       </w:tr>
       <w:tr>
         <w:tc>
-          <w:p>
-            <w:pPr>
-              <w:pStyle w:val="Compact"/>
-              <w:jc w:val="center"/>
-            </w:pPr>
-            <w:hyperlink r:id="rId47">
+          <w:tcPr/>
+          <w:p>
+            <w:pPr>
+              <w:pStyle w:val="Compact"/>
+              <w:jc w:val="center"/>
+            </w:pPr>
+            <w:hyperlink r:id="rId48">
               <w:r>
                 <w:rPr>
                   <w:rStyle w:val="Hyperlink"/>
@@ -1038,6 +1173,7 @@
           </w:p>
         </w:tc>
         <w:tc>
+          <w:tcPr/>
           <w:p>
             <w:pPr>
               <w:pStyle w:val="Compact"/>
@@ -1049,12 +1185,13 @@
           </w:p>
         </w:tc>
         <w:tc>
-          <w:p>
-            <w:pPr>
-              <w:pStyle w:val="Compact"/>
-              <w:jc w:val="center"/>
-            </w:pPr>
-            <w:hyperlink r:id="rId48">
+          <w:tcPr/>
+          <w:p>
+            <w:pPr>
+              <w:pStyle w:val="Compact"/>
+              <w:jc w:val="center"/>
+            </w:pPr>
+            <w:hyperlink r:id="rId49">
               <w:r>
                 <w:rPr>
                   <w:rStyle w:val="Hyperlink"/>
@@ -1068,7 +1205,7 @@
             <w:r>
               <w:t xml:space="preserve"> </w:t>
             </w:r>
-            <w:hyperlink r:id="rId49">
+            <w:hyperlink r:id="rId50">
               <w:r>
                 <w:rPr>
                   <w:rStyle w:val="Hyperlink"/>
@@ -1079,12 +1216,13 @@
           </w:p>
         </w:tc>
         <w:tc>
-          <w:p>
-            <w:pPr>
-              <w:pStyle w:val="Compact"/>
-              <w:jc w:val="center"/>
-            </w:pPr>
-            <w:hyperlink r:id="rId50">
+          <w:tcPr/>
+          <w:p>
+            <w:pPr>
+              <w:pStyle w:val="Compact"/>
+              <w:jc w:val="center"/>
+            </w:pPr>
+            <w:hyperlink r:id="rId51">
               <w:r>
                 <w:rPr>
                   <w:rStyle w:val="Hyperlink"/>
@@ -1098,7 +1236,7 @@
             <w:r>
               <w:t xml:space="preserve"> </w:t>
             </w:r>
-            <w:hyperlink r:id="rId51">
+            <w:hyperlink r:id="rId52">
               <w:r>
                 <w:rPr>
                   <w:rStyle w:val="Hyperlink"/>
@@ -1109,12 +1247,13 @@
           </w:p>
         </w:tc>
         <w:tc>
-          <w:p>
-            <w:pPr>
-              <w:pStyle w:val="Compact"/>
-              <w:jc w:val="center"/>
-            </w:pPr>
-            <w:hyperlink r:id="rId52">
+          <w:tcPr/>
+          <w:p>
+            <w:pPr>
+              <w:pStyle w:val="Compact"/>
+              <w:jc w:val="center"/>
+            </w:pPr>
+            <w:hyperlink r:id="rId53">
               <w:r>
                 <w:rPr>
                   <w:rStyle w:val="Hyperlink"/>
@@ -1128,7 +1267,7 @@
             <w:r>
               <w:t xml:space="preserve"> </w:t>
             </w:r>
-            <w:hyperlink r:id="rId53">
+            <w:hyperlink r:id="rId54">
               <w:r>
                 <w:rPr>
                   <w:rStyle w:val="Hyperlink"/>
@@ -1142,12 +1281,29 @@
             <w:r>
               <w:t xml:space="preserve"> </w:t>
             </w:r>
-            <w:hyperlink r:id="rId54">
+            <w:hyperlink r:id="rId55">
               <w:r>
                 <w:rPr>
                   <w:rStyle w:val="Hyperlink"/>
                 </w:rPr>
                 <w:t xml:space="preserve">Key HTML</w:t>
+              </w:r>
+            </w:hyperlink>
+          </w:p>
+        </w:tc>
+        <w:tc>
+          <w:tcPr/>
+          <w:p>
+            <w:pPr>
+              <w:pStyle w:val="Compact"/>
+              <w:jc w:val="center"/>
+            </w:pPr>
+            <w:hyperlink r:id="rId56">
+              <w:r>
+                <w:rPr>
+                  <w:rStyle w:val="Hyperlink"/>
+                </w:rPr>
+                <w:t xml:space="preserve">Day 2 Cheatsheet</w:t>
               </w:r>
             </w:hyperlink>
           </w:p>
@@ -1155,9 +1311,15 @@
       </w:tr>
       <w:tr>
         <w:tc>
-          <w:p/>
-        </w:tc>
-        <w:tc>
+          <w:tcPr/>
+          <w:p>
+            <w:pPr>
+              <w:pStyle w:val="Compact"/>
+            </w:pPr>
+          </w:p>
+        </w:tc>
+        <w:tc>
+          <w:tcPr/>
           <w:p>
             <w:pPr>
               <w:pStyle w:val="Compact"/>
@@ -1169,12 +1331,13 @@
           </w:p>
         </w:tc>
         <w:tc>
-          <w:p>
-            <w:pPr>
-              <w:pStyle w:val="Compact"/>
-              <w:jc w:val="center"/>
-            </w:pPr>
-            <w:hyperlink r:id="rId55">
+          <w:tcPr/>
+          <w:p>
+            <w:pPr>
+              <w:pStyle w:val="Compact"/>
+              <w:jc w:val="center"/>
+            </w:pPr>
+            <w:hyperlink r:id="rId57">
               <w:r>
                 <w:rPr>
                   <w:rStyle w:val="Hyperlink"/>
@@ -1188,7 +1351,7 @@
             <w:r>
               <w:t xml:space="preserve"> </w:t>
             </w:r>
-            <w:hyperlink r:id="rId56">
+            <w:hyperlink r:id="rId58">
               <w:r>
                 <w:rPr>
                   <w:rStyle w:val="Hyperlink"/>
@@ -1199,12 +1362,13 @@
           </w:p>
         </w:tc>
         <w:tc>
-          <w:p>
-            <w:pPr>
-              <w:pStyle w:val="Compact"/>
-              <w:jc w:val="center"/>
-            </w:pPr>
-            <w:hyperlink r:id="rId57">
+          <w:tcPr/>
+          <w:p>
+            <w:pPr>
+              <w:pStyle w:val="Compact"/>
+              <w:jc w:val="center"/>
+            </w:pPr>
+            <w:hyperlink r:id="rId59">
               <w:r>
                 <w:rPr>
                   <w:rStyle w:val="Hyperlink"/>
@@ -1218,7 +1382,7 @@
             <w:r>
               <w:t xml:space="preserve"> </w:t>
             </w:r>
-            <w:hyperlink r:id="rId58">
+            <w:hyperlink r:id="rId60">
               <w:r>
                 <w:rPr>
                   <w:rStyle w:val="Hyperlink"/>
@@ -1229,12 +1393,13 @@
           </w:p>
         </w:tc>
         <w:tc>
-          <w:p>
-            <w:pPr>
-              <w:pStyle w:val="Compact"/>
-              <w:jc w:val="center"/>
-            </w:pPr>
-            <w:hyperlink r:id="rId59">
+          <w:tcPr/>
+          <w:p>
+            <w:pPr>
+              <w:pStyle w:val="Compact"/>
+              <w:jc w:val="center"/>
+            </w:pPr>
+            <w:hyperlink r:id="rId61">
               <w:r>
                 <w:rPr>
                   <w:rStyle w:val="Hyperlink"/>
@@ -1248,7 +1413,7 @@
             <w:r>
               <w:t xml:space="preserve"> </w:t>
             </w:r>
-            <w:hyperlink r:id="rId60">
+            <w:hyperlink r:id="rId62">
               <w:r>
                 <w:rPr>
                   <w:rStyle w:val="Hyperlink"/>
@@ -1262,7 +1427,7 @@
             <w:r>
               <w:t xml:space="preserve"> </w:t>
             </w:r>
-            <w:hyperlink r:id="rId61">
+            <w:hyperlink r:id="rId63">
               <w:r>
                 <w:rPr>
                   <w:rStyle w:val="Hyperlink"/>
@@ -1270,17 +1435,26 @@
                 <w:t xml:space="preserve">Key HTML</w:t>
               </w:r>
             </w:hyperlink>
+          </w:p>
+        </w:tc>
+        <w:tc>
+          <w:tcPr/>
+          <w:p>
+            <w:pPr>
+              <w:pStyle w:val="Compact"/>
+            </w:pPr>
           </w:p>
         </w:tc>
       </w:tr>
       <w:tr>
         <w:tc>
-          <w:p>
-            <w:pPr>
-              <w:pStyle w:val="Compact"/>
-              <w:jc w:val="center"/>
-            </w:pPr>
-            <w:hyperlink r:id="rId62">
+          <w:tcPr/>
+          <w:p>
+            <w:pPr>
+              <w:pStyle w:val="Compact"/>
+              <w:jc w:val="center"/>
+            </w:pPr>
+            <w:hyperlink r:id="rId64">
               <w:r>
                 <w:rPr>
                   <w:rStyle w:val="Hyperlink"/>
@@ -1291,6 +1465,7 @@
           </w:p>
         </w:tc>
         <w:tc>
+          <w:tcPr/>
           <w:p>
             <w:pPr>
               <w:pStyle w:val="Compact"/>
@@ -1302,12 +1477,13 @@
           </w:p>
         </w:tc>
         <w:tc>
-          <w:p>
-            <w:pPr>
-              <w:pStyle w:val="Compact"/>
-              <w:jc w:val="center"/>
-            </w:pPr>
-            <w:hyperlink r:id="rId63">
+          <w:tcPr/>
+          <w:p>
+            <w:pPr>
+              <w:pStyle w:val="Compact"/>
+              <w:jc w:val="center"/>
+            </w:pPr>
+            <w:hyperlink r:id="rId65">
               <w:r>
                 <w:rPr>
                   <w:rStyle w:val="Hyperlink"/>
@@ -1321,7 +1497,7 @@
             <w:r>
               <w:t xml:space="preserve"> </w:t>
             </w:r>
-            <w:hyperlink r:id="rId64">
+            <w:hyperlink r:id="rId66">
               <w:r>
                 <w:rPr>
                   <w:rStyle w:val="Hyperlink"/>
@@ -1332,12 +1508,13 @@
           </w:p>
         </w:tc>
         <w:tc>
-          <w:p>
-            <w:pPr>
-              <w:pStyle w:val="Compact"/>
-              <w:jc w:val="center"/>
-            </w:pPr>
-            <w:hyperlink r:id="rId65">
+          <w:tcPr/>
+          <w:p>
+            <w:pPr>
+              <w:pStyle w:val="Compact"/>
+              <w:jc w:val="center"/>
+            </w:pPr>
+            <w:hyperlink r:id="rId67">
               <w:r>
                 <w:rPr>
                   <w:rStyle w:val="Hyperlink"/>
@@ -1351,7 +1528,7 @@
             <w:r>
               <w:t xml:space="preserve"> </w:t>
             </w:r>
-            <w:hyperlink r:id="rId66">
+            <w:hyperlink r:id="rId68">
               <w:r>
                 <w:rPr>
                   <w:rStyle w:val="Hyperlink"/>
@@ -1362,12 +1539,13 @@
           </w:p>
         </w:tc>
         <w:tc>
-          <w:p>
-            <w:pPr>
-              <w:pStyle w:val="Compact"/>
-              <w:jc w:val="center"/>
-            </w:pPr>
-            <w:hyperlink r:id="rId67">
+          <w:tcPr/>
+          <w:p>
+            <w:pPr>
+              <w:pStyle w:val="Compact"/>
+              <w:jc w:val="center"/>
+            </w:pPr>
+            <w:hyperlink r:id="rId69">
               <w:r>
                 <w:rPr>
                   <w:rStyle w:val="Hyperlink"/>
@@ -1381,7 +1559,7 @@
             <w:r>
               <w:t xml:space="preserve"> </w:t>
             </w:r>
-            <w:hyperlink r:id="rId68">
+            <w:hyperlink r:id="rId70">
               <w:r>
                 <w:rPr>
                   <w:rStyle w:val="Hyperlink"/>
@@ -1395,12 +1573,29 @@
             <w:r>
               <w:t xml:space="preserve"> </w:t>
             </w:r>
-            <w:hyperlink r:id="rId69">
+            <w:hyperlink r:id="rId71">
               <w:r>
                 <w:rPr>
                   <w:rStyle w:val="Hyperlink"/>
                 </w:rPr>
                 <w:t xml:space="preserve">Key HTML</w:t>
+              </w:r>
+            </w:hyperlink>
+          </w:p>
+        </w:tc>
+        <w:tc>
+          <w:tcPr/>
+          <w:p>
+            <w:pPr>
+              <w:pStyle w:val="Compact"/>
+              <w:jc w:val="center"/>
+            </w:pPr>
+            <w:hyperlink r:id="rId72">
+              <w:r>
+                <w:rPr>
+                  <w:rStyle w:val="Hyperlink"/>
+                </w:rPr>
+                <w:t xml:space="preserve">Day 3 Cheatsheet</w:t>
               </w:r>
             </w:hyperlink>
           </w:p>
@@ -1408,9 +1603,15 @@
       </w:tr>
       <w:tr>
         <w:tc>
-          <w:p/>
-        </w:tc>
-        <w:tc>
+          <w:tcPr/>
+          <w:p>
+            <w:pPr>
+              <w:pStyle w:val="Compact"/>
+            </w:pPr>
+          </w:p>
+        </w:tc>
+        <w:tc>
+          <w:tcPr/>
           <w:p>
             <w:pPr>
               <w:pStyle w:val="Compact"/>
@@ -1422,15 +1623,21 @@
           </w:p>
         </w:tc>
         <w:tc>
-          <w:p/>
-        </w:tc>
-        <w:tc>
-          <w:p>
-            <w:pPr>
-              <w:pStyle w:val="Compact"/>
-              <w:jc w:val="center"/>
-            </w:pPr>
-            <w:hyperlink r:id="rId70">
+          <w:tcPr/>
+          <w:p>
+            <w:pPr>
+              <w:pStyle w:val="Compact"/>
+            </w:pPr>
+          </w:p>
+        </w:tc>
+        <w:tc>
+          <w:tcPr/>
+          <w:p>
+            <w:pPr>
+              <w:pStyle w:val="Compact"/>
+              <w:jc w:val="center"/>
+            </w:pPr>
+            <w:hyperlink r:id="rId73">
               <w:r>
                 <w:rPr>
                   <w:rStyle w:val="Hyperlink"/>
@@ -1444,7 +1651,7 @@
             <w:r>
               <w:t xml:space="preserve"> </w:t>
             </w:r>
-            <w:hyperlink r:id="rId71">
+            <w:hyperlink r:id="rId74">
               <w:r>
                 <w:rPr>
                   <w:rStyle w:val="Hyperlink"/>
@@ -1458,7 +1665,7 @@
             <w:r>
               <w:t xml:space="preserve"> </w:t>
             </w:r>
-            <w:hyperlink r:id="rId72">
+            <w:hyperlink r:id="rId75">
               <w:r>
                 <w:rPr>
                   <w:rStyle w:val="Hyperlink"/>
@@ -1472,7 +1679,7 @@
             <w:r>
               <w:t xml:space="preserve"> </w:t>
             </w:r>
-            <w:hyperlink r:id="rId73">
+            <w:hyperlink r:id="rId76">
               <w:r>
                 <w:rPr>
                   <w:rStyle w:val="Hyperlink"/>
@@ -1483,17 +1690,31 @@
           </w:p>
         </w:tc>
         <w:tc>
-          <w:p/>
+          <w:tcPr/>
+          <w:p>
+            <w:pPr>
+              <w:pStyle w:val="Compact"/>
+            </w:pPr>
+          </w:p>
+        </w:tc>
+        <w:tc>
+          <w:tcPr/>
+          <w:p>
+            <w:pPr>
+              <w:pStyle w:val="Compact"/>
+            </w:pPr>
+          </w:p>
         </w:tc>
       </w:tr>
       <w:tr>
         <w:tc>
-          <w:p>
-            <w:pPr>
-              <w:pStyle w:val="Compact"/>
-              <w:jc w:val="center"/>
-            </w:pPr>
-            <w:hyperlink r:id="rId74">
+          <w:tcPr/>
+          <w:p>
+            <w:pPr>
+              <w:pStyle w:val="Compact"/>
+              <w:jc w:val="center"/>
+            </w:pPr>
+            <w:hyperlink r:id="rId77">
               <w:r>
                 <w:rPr>
                   <w:rStyle w:val="Hyperlink"/>
@@ -1504,6 +1725,7 @@
           </w:p>
         </w:tc>
         <w:tc>
+          <w:tcPr/>
           <w:p>
             <w:pPr>
               <w:pStyle w:val="Compact"/>
@@ -1515,12 +1737,13 @@
           </w:p>
         </w:tc>
         <w:tc>
-          <w:p>
-            <w:pPr>
-              <w:pStyle w:val="Compact"/>
-              <w:jc w:val="center"/>
-            </w:pPr>
-            <w:hyperlink r:id="rId75">
+          <w:tcPr/>
+          <w:p>
+            <w:pPr>
+              <w:pStyle w:val="Compact"/>
+              <w:jc w:val="center"/>
+            </w:pPr>
+            <w:hyperlink r:id="rId78">
               <w:r>
                 <w:rPr>
                   <w:rStyle w:val="Hyperlink"/>
@@ -1534,7 +1757,7 @@
             <w:r>
               <w:t xml:space="preserve"> </w:t>
             </w:r>
-            <w:hyperlink r:id="rId76">
+            <w:hyperlink r:id="rId79">
               <w:r>
                 <w:rPr>
                   <w:rStyle w:val="Hyperlink"/>
@@ -1545,12 +1768,13 @@
           </w:p>
         </w:tc>
         <w:tc>
-          <w:p>
-            <w:pPr>
-              <w:pStyle w:val="Compact"/>
-              <w:jc w:val="center"/>
-            </w:pPr>
-            <w:hyperlink r:id="rId77">
+          <w:tcPr/>
+          <w:p>
+            <w:pPr>
+              <w:pStyle w:val="Compact"/>
+              <w:jc w:val="center"/>
+            </w:pPr>
+            <w:hyperlink r:id="rId80">
               <w:r>
                 <w:rPr>
                   <w:rStyle w:val="Hyperlink"/>
@@ -1564,7 +1788,7 @@
             <w:r>
               <w:t xml:space="preserve"> </w:t>
             </w:r>
-            <w:hyperlink r:id="rId78">
+            <w:hyperlink r:id="rId81">
               <w:r>
                 <w:rPr>
                   <w:rStyle w:val="Hyperlink"/>
@@ -1575,12 +1799,13 @@
           </w:p>
         </w:tc>
         <w:tc>
-          <w:p>
-            <w:pPr>
-              <w:pStyle w:val="Compact"/>
-              <w:jc w:val="center"/>
-            </w:pPr>
-            <w:hyperlink r:id="rId79">
+          <w:tcPr/>
+          <w:p>
+            <w:pPr>
+              <w:pStyle w:val="Compact"/>
+              <w:jc w:val="center"/>
+            </w:pPr>
+            <w:hyperlink r:id="rId82">
               <w:r>
                 <w:rPr>
                   <w:rStyle w:val="Hyperlink"/>
@@ -1594,7 +1819,7 @@
             <w:r>
               <w:t xml:space="preserve"> </w:t>
             </w:r>
-            <w:hyperlink r:id="rId80">
+            <w:hyperlink r:id="rId83">
               <w:r>
                 <w:rPr>
                   <w:rStyle w:val="Hyperlink"/>
@@ -1608,12 +1833,29 @@
             <w:r>
               <w:t xml:space="preserve"> </w:t>
             </w:r>
-            <w:hyperlink r:id="rId81">
+            <w:hyperlink r:id="rId84">
               <w:r>
                 <w:rPr>
                   <w:rStyle w:val="Hyperlink"/>
                 </w:rPr>
                 <w:t xml:space="preserve">Key HTML</w:t>
+              </w:r>
+            </w:hyperlink>
+          </w:p>
+        </w:tc>
+        <w:tc>
+          <w:tcPr/>
+          <w:p>
+            <w:pPr>
+              <w:pStyle w:val="Compact"/>
+              <w:jc w:val="center"/>
+            </w:pPr>
+            <w:hyperlink r:id="rId85">
+              <w:r>
+                <w:rPr>
+                  <w:rStyle w:val="Hyperlink"/>
+                </w:rPr>
+                <w:t xml:space="preserve">Day 4 Cheatsheet</w:t>
               </w:r>
             </w:hyperlink>
           </w:p>
@@ -1621,9 +1863,15 @@
       </w:tr>
       <w:tr>
         <w:tc>
-          <w:p/>
-        </w:tc>
-        <w:tc>
+          <w:tcPr/>
+          <w:p>
+            <w:pPr>
+              <w:pStyle w:val="Compact"/>
+            </w:pPr>
+          </w:p>
+        </w:tc>
+        <w:tc>
+          <w:tcPr/>
           <w:p>
             <w:pPr>
               <w:pStyle w:val="Compact"/>
@@ -1635,12 +1883,13 @@
           </w:p>
         </w:tc>
         <w:tc>
-          <w:p>
-            <w:pPr>
-              <w:pStyle w:val="Compact"/>
-              <w:jc w:val="center"/>
-            </w:pPr>
-            <w:hyperlink r:id="rId82">
+          <w:tcPr/>
+          <w:p>
+            <w:pPr>
+              <w:pStyle w:val="Compact"/>
+              <w:jc w:val="center"/>
+            </w:pPr>
+            <w:hyperlink r:id="rId86">
               <w:r>
                 <w:rPr>
                   <w:rStyle w:val="Hyperlink"/>
@@ -1654,7 +1903,7 @@
             <w:r>
               <w:t xml:space="preserve"> </w:t>
             </w:r>
-            <w:hyperlink r:id="rId83">
+            <w:hyperlink r:id="rId87">
               <w:r>
                 <w:rPr>
                   <w:rStyle w:val="Hyperlink"/>
@@ -1665,12 +1914,13 @@
           </w:p>
         </w:tc>
         <w:tc>
-          <w:p>
-            <w:pPr>
-              <w:pStyle w:val="Compact"/>
-              <w:jc w:val="center"/>
-            </w:pPr>
-            <w:hyperlink r:id="rId84">
+          <w:tcPr/>
+          <w:p>
+            <w:pPr>
+              <w:pStyle w:val="Compact"/>
+              <w:jc w:val="center"/>
+            </w:pPr>
+            <w:hyperlink r:id="rId88">
               <w:r>
                 <w:rPr>
                   <w:rStyle w:val="Hyperlink"/>
@@ -1684,7 +1934,7 @@
             <w:r>
               <w:t xml:space="preserve"> </w:t>
             </w:r>
-            <w:hyperlink r:id="rId85">
+            <w:hyperlink r:id="rId89">
               <w:r>
                 <w:rPr>
                   <w:rStyle w:val="Hyperlink"/>
@@ -1695,12 +1945,13 @@
           </w:p>
         </w:tc>
         <w:tc>
-          <w:p>
-            <w:pPr>
-              <w:pStyle w:val="Compact"/>
-              <w:jc w:val="center"/>
-            </w:pPr>
-            <w:hyperlink r:id="rId86">
+          <w:tcPr/>
+          <w:p>
+            <w:pPr>
+              <w:pStyle w:val="Compact"/>
+              <w:jc w:val="center"/>
+            </w:pPr>
+            <w:hyperlink r:id="rId90">
               <w:r>
                 <w:rPr>
                   <w:rStyle w:val="Hyperlink"/>
@@ -1714,7 +1965,7 @@
             <w:r>
               <w:t xml:space="preserve"> </w:t>
             </w:r>
-            <w:hyperlink r:id="rId87">
+            <w:hyperlink r:id="rId91">
               <w:r>
                 <w:rPr>
                   <w:rStyle w:val="Hyperlink"/>
@@ -1728,7 +1979,7 @@
             <w:r>
               <w:t xml:space="preserve"> </w:t>
             </w:r>
-            <w:hyperlink r:id="rId88">
+            <w:hyperlink r:id="rId92">
               <w:r>
                 <w:rPr>
                   <w:rStyle w:val="Hyperlink"/>
@@ -1736,17 +1987,26 @@
                 <w:t xml:space="preserve">Key HTML</w:t>
               </w:r>
             </w:hyperlink>
+          </w:p>
+        </w:tc>
+        <w:tc>
+          <w:tcPr/>
+          <w:p>
+            <w:pPr>
+              <w:pStyle w:val="Compact"/>
+            </w:pPr>
           </w:p>
         </w:tc>
       </w:tr>
       <w:tr>
         <w:tc>
-          <w:p>
-            <w:pPr>
-              <w:pStyle w:val="Compact"/>
-              <w:jc w:val="center"/>
-            </w:pPr>
-            <w:hyperlink r:id="rId89">
+          <w:tcPr/>
+          <w:p>
+            <w:pPr>
+              <w:pStyle w:val="Compact"/>
+              <w:jc w:val="center"/>
+            </w:pPr>
+            <w:hyperlink r:id="rId93">
               <w:r>
                 <w:rPr>
                   <w:rStyle w:val="Hyperlink"/>
@@ -1757,6 +2017,7 @@
           </w:p>
         </w:tc>
         <w:tc>
+          <w:tcPr/>
           <w:p>
             <w:pPr>
               <w:pStyle w:val="Compact"/>
@@ -1768,12 +2029,13 @@
           </w:p>
         </w:tc>
         <w:tc>
-          <w:p>
-            <w:pPr>
-              <w:pStyle w:val="Compact"/>
-              <w:jc w:val="center"/>
-            </w:pPr>
-            <w:hyperlink r:id="rId90">
+          <w:tcPr/>
+          <w:p>
+            <w:pPr>
+              <w:pStyle w:val="Compact"/>
+              <w:jc w:val="center"/>
+            </w:pPr>
+            <w:hyperlink r:id="rId94">
               <w:r>
                 <w:rPr>
                   <w:rStyle w:val="Hyperlink"/>
@@ -1784,7 +2046,7 @@
             <w:r>
               <w:t xml:space="preserve">,</w:t>
             </w:r>
-            <w:hyperlink r:id="rId91">
+            <w:hyperlink r:id="rId95">
               <w:r>
                 <w:rPr>
                   <w:rStyle w:val="Hyperlink"/>
@@ -1795,12 +2057,13 @@
           </w:p>
         </w:tc>
         <w:tc>
-          <w:p>
-            <w:pPr>
-              <w:pStyle w:val="Compact"/>
-              <w:jc w:val="center"/>
-            </w:pPr>
-            <w:hyperlink r:id="rId92">
+          <w:tcPr/>
+          <w:p>
+            <w:pPr>
+              <w:pStyle w:val="Compact"/>
+              <w:jc w:val="center"/>
+            </w:pPr>
+            <w:hyperlink r:id="rId96">
               <w:r>
                 <w:rPr>
                   <w:rStyle w:val="Hyperlink"/>
@@ -1811,7 +2074,7 @@
             <w:r>
               <w:t xml:space="preserve">,</w:t>
             </w:r>
-            <w:hyperlink r:id="rId93">
+            <w:hyperlink r:id="rId97">
               <w:r>
                 <w:rPr>
                   <w:rStyle w:val="Hyperlink"/>
@@ -1822,12 +2085,13 @@
           </w:p>
         </w:tc>
         <w:tc>
-          <w:p>
-            <w:pPr>
-              <w:pStyle w:val="Compact"/>
-              <w:jc w:val="center"/>
-            </w:pPr>
-            <w:hyperlink r:id="rId94">
+          <w:tcPr/>
+          <w:p>
+            <w:pPr>
+              <w:pStyle w:val="Compact"/>
+              <w:jc w:val="center"/>
+            </w:pPr>
+            <w:hyperlink r:id="rId98">
               <w:r>
                 <w:rPr>
                   <w:rStyle w:val="Hyperlink"/>
@@ -1841,7 +2105,7 @@
             <w:r>
               <w:t xml:space="preserve"> </w:t>
             </w:r>
-            <w:hyperlink r:id="rId95">
+            <w:hyperlink r:id="rId99">
               <w:r>
                 <w:rPr>
                   <w:rStyle w:val="Hyperlink"/>
@@ -1855,12 +2119,29 @@
             <w:r>
               <w:t xml:space="preserve"> </w:t>
             </w:r>
-            <w:hyperlink r:id="rId96">
+            <w:hyperlink r:id="rId100">
               <w:r>
                 <w:rPr>
                   <w:rStyle w:val="Hyperlink"/>
                 </w:rPr>
                 <w:t xml:space="preserve">Key HTML</w:t>
+              </w:r>
+            </w:hyperlink>
+          </w:p>
+        </w:tc>
+        <w:tc>
+          <w:tcPr/>
+          <w:p>
+            <w:pPr>
+              <w:pStyle w:val="Compact"/>
+              <w:jc w:val="center"/>
+            </w:pPr>
+            <w:hyperlink r:id="rId101">
+              <w:r>
+                <w:rPr>
+                  <w:rStyle w:val="Hyperlink"/>
+                </w:rPr>
+                <w:t xml:space="preserve">Day 5 Cheatsheet</w:t>
               </w:r>
             </w:hyperlink>
           </w:p>
@@ -1868,9 +2149,15 @@
       </w:tr>
       <w:tr>
         <w:tc>
-          <w:p/>
-        </w:tc>
-        <w:tc>
+          <w:tcPr/>
+          <w:p>
+            <w:pPr>
+              <w:pStyle w:val="Compact"/>
+            </w:pPr>
+          </w:p>
+        </w:tc>
+        <w:tc>
+          <w:tcPr/>
           <w:p>
             <w:pPr>
               <w:pStyle w:val="Compact"/>
@@ -1882,15 +2169,21 @@
           </w:p>
         </w:tc>
         <w:tc>
-          <w:p/>
-        </w:tc>
-        <w:tc>
-          <w:p>
-            <w:pPr>
-              <w:pStyle w:val="Compact"/>
-              <w:jc w:val="center"/>
-            </w:pPr>
-            <w:hyperlink r:id="rId97">
+          <w:tcPr/>
+          <w:p>
+            <w:pPr>
+              <w:pStyle w:val="Compact"/>
+            </w:pPr>
+          </w:p>
+        </w:tc>
+        <w:tc>
+          <w:tcPr/>
+          <w:p>
+            <w:pPr>
+              <w:pStyle w:val="Compact"/>
+              <w:jc w:val="center"/>
+            </w:pPr>
+            <w:hyperlink r:id="rId102">
               <w:r>
                 <w:rPr>
                   <w:rStyle w:val="Hyperlink"/>
@@ -1904,7 +2197,7 @@
             <w:r>
               <w:t xml:space="preserve"> </w:t>
             </w:r>
-            <w:hyperlink r:id="rId98">
+            <w:hyperlink r:id="rId103">
               <w:r>
                 <w:rPr>
                   <w:rStyle w:val="Hyperlink"/>
@@ -1918,7 +2211,7 @@
             <w:r>
               <w:t xml:space="preserve"> </w:t>
             </w:r>
-            <w:hyperlink r:id="rId99">
+            <w:hyperlink r:id="rId104">
               <w:r>
                 <w:rPr>
                   <w:rStyle w:val="Hyperlink"/>
@@ -1932,7 +2225,7 @@
             <w:r>
               <w:t xml:space="preserve"> </w:t>
             </w:r>
-            <w:hyperlink r:id="rId100">
+            <w:hyperlink r:id="rId105">
               <w:r>
                 <w:rPr>
                   <w:rStyle w:val="Hyperlink"/>
@@ -1943,17 +2236,31 @@
           </w:p>
         </w:tc>
         <w:tc>
-          <w:p/>
+          <w:tcPr/>
+          <w:p>
+            <w:pPr>
+              <w:pStyle w:val="Compact"/>
+            </w:pPr>
+          </w:p>
+        </w:tc>
+        <w:tc>
+          <w:tcPr/>
+          <w:p>
+            <w:pPr>
+              <w:pStyle w:val="Compact"/>
+            </w:pPr>
+          </w:p>
         </w:tc>
       </w:tr>
       <w:tr>
         <w:tc>
-          <w:p>
-            <w:pPr>
-              <w:pStyle w:val="Compact"/>
-              <w:jc w:val="center"/>
-            </w:pPr>
-            <w:hyperlink r:id="rId101">
+          <w:tcPr/>
+          <w:p>
+            <w:pPr>
+              <w:pStyle w:val="Compact"/>
+              <w:jc w:val="center"/>
+            </w:pPr>
+            <w:hyperlink r:id="rId106">
               <w:r>
                 <w:rPr>
                   <w:rStyle w:val="Hyperlink"/>
@@ -1964,6 +2271,7 @@
           </w:p>
         </w:tc>
         <w:tc>
+          <w:tcPr/>
           <w:p>
             <w:pPr>
               <w:pStyle w:val="Compact"/>
@@ -1975,12 +2283,13 @@
           </w:p>
         </w:tc>
         <w:tc>
-          <w:p>
-            <w:pPr>
-              <w:pStyle w:val="Compact"/>
-              <w:jc w:val="center"/>
-            </w:pPr>
-            <w:hyperlink r:id="rId102">
+          <w:tcPr/>
+          <w:p>
+            <w:pPr>
+              <w:pStyle w:val="Compact"/>
+              <w:jc w:val="center"/>
+            </w:pPr>
+            <w:hyperlink r:id="rId107">
               <w:r>
                 <w:rPr>
                   <w:rStyle w:val="Hyperlink"/>
@@ -1994,7 +2303,7 @@
             <w:r>
               <w:t xml:space="preserve"> </w:t>
             </w:r>
-            <w:hyperlink r:id="rId103">
+            <w:hyperlink r:id="rId108">
               <w:r>
                 <w:rPr>
                   <w:rStyle w:val="Hyperlink"/>
@@ -2005,12 +2314,13 @@
           </w:p>
         </w:tc>
         <w:tc>
-          <w:p>
-            <w:pPr>
-              <w:pStyle w:val="Compact"/>
-              <w:jc w:val="center"/>
-            </w:pPr>
-            <w:hyperlink r:id="rId104">
+          <w:tcPr/>
+          <w:p>
+            <w:pPr>
+              <w:pStyle w:val="Compact"/>
+              <w:jc w:val="center"/>
+            </w:pPr>
+            <w:hyperlink r:id="rId109">
               <w:r>
                 <w:rPr>
                   <w:rStyle w:val="Hyperlink"/>
@@ -2024,7 +2334,7 @@
             <w:r>
               <w:t xml:space="preserve"> </w:t>
             </w:r>
-            <w:hyperlink r:id="rId105">
+            <w:hyperlink r:id="rId110">
               <w:r>
                 <w:rPr>
                   <w:rStyle w:val="Hyperlink"/>
@@ -2035,12 +2345,13 @@
           </w:p>
         </w:tc>
         <w:tc>
-          <w:p>
-            <w:pPr>
-              <w:pStyle w:val="Compact"/>
-              <w:jc w:val="center"/>
-            </w:pPr>
-            <w:hyperlink r:id="rId106">
+          <w:tcPr/>
+          <w:p>
+            <w:pPr>
+              <w:pStyle w:val="Compact"/>
+              <w:jc w:val="center"/>
+            </w:pPr>
+            <w:hyperlink r:id="rId111">
               <w:r>
                 <w:rPr>
                   <w:rStyle w:val="Hyperlink"/>
@@ -2054,7 +2365,7 @@
             <w:r>
               <w:t xml:space="preserve"> </w:t>
             </w:r>
-            <w:hyperlink r:id="rId107">
+            <w:hyperlink r:id="rId112">
               <w:r>
                 <w:rPr>
                   <w:rStyle w:val="Hyperlink"/>
@@ -2068,12 +2379,29 @@
             <w:r>
               <w:t xml:space="preserve"> </w:t>
             </w:r>
-            <w:hyperlink r:id="rId108">
+            <w:hyperlink r:id="rId113">
               <w:r>
                 <w:rPr>
                   <w:rStyle w:val="Hyperlink"/>
                 </w:rPr>
                 <w:t xml:space="preserve">Key HTML</w:t>
+              </w:r>
+            </w:hyperlink>
+          </w:p>
+        </w:tc>
+        <w:tc>
+          <w:tcPr/>
+          <w:p>
+            <w:pPr>
+              <w:pStyle w:val="Compact"/>
+              <w:jc w:val="center"/>
+            </w:pPr>
+            <w:hyperlink r:id="rId114">
+              <w:r>
+                <w:rPr>
+                  <w:rStyle w:val="Hyperlink"/>
+                </w:rPr>
+                <w:t xml:space="preserve">Day 6 Cheatsheet</w:t>
               </w:r>
             </w:hyperlink>
           </w:p>
@@ -2081,12 +2409,13 @@
       </w:tr>
       <w:tr>
         <w:tc>
-          <w:p>
-            <w:pPr>
-              <w:pStyle w:val="Compact"/>
-              <w:jc w:val="center"/>
-            </w:pPr>
-            <w:hyperlink r:id="rId109">
+          <w:tcPr/>
+          <w:p>
+            <w:pPr>
+              <w:pStyle w:val="Compact"/>
+              <w:jc w:val="center"/>
+            </w:pPr>
+            <w:hyperlink r:id="rId115">
               <w:r>
                 <w:rPr>
                   <w:rStyle w:val="Hyperlink"/>
@@ -2097,6 +2426,7 @@
           </w:p>
         </w:tc>
         <w:tc>
+          <w:tcPr/>
           <w:p>
             <w:pPr>
               <w:pStyle w:val="Compact"/>
@@ -2108,12 +2438,13 @@
           </w:p>
         </w:tc>
         <w:tc>
-          <w:p>
-            <w:pPr>
-              <w:pStyle w:val="Compact"/>
-              <w:jc w:val="center"/>
-            </w:pPr>
-            <w:hyperlink r:id="rId110">
+          <w:tcPr/>
+          <w:p>
+            <w:pPr>
+              <w:pStyle w:val="Compact"/>
+              <w:jc w:val="center"/>
+            </w:pPr>
+            <w:hyperlink r:id="rId116">
               <w:r>
                 <w:rPr>
                   <w:rStyle w:val="Hyperlink"/>
@@ -2127,7 +2458,7 @@
             <w:r>
               <w:t xml:space="preserve"> </w:t>
             </w:r>
-            <w:hyperlink r:id="rId111">
+            <w:hyperlink r:id="rId117">
               <w:r>
                 <w:rPr>
                   <w:rStyle w:val="Hyperlink"/>
@@ -2138,12 +2469,13 @@
           </w:p>
         </w:tc>
         <w:tc>
-          <w:p>
-            <w:pPr>
-              <w:pStyle w:val="Compact"/>
-              <w:jc w:val="center"/>
-            </w:pPr>
-            <w:hyperlink r:id="rId112">
+          <w:tcPr/>
+          <w:p>
+            <w:pPr>
+              <w:pStyle w:val="Compact"/>
+              <w:jc w:val="center"/>
+            </w:pPr>
+            <w:hyperlink r:id="rId118">
               <w:r>
                 <w:rPr>
                   <w:rStyle w:val="Hyperlink"/>
@@ -2157,7 +2489,7 @@
             <w:r>
               <w:t xml:space="preserve"> </w:t>
             </w:r>
-            <w:hyperlink r:id="rId113">
+            <w:hyperlink r:id="rId119">
               <w:r>
                 <w:rPr>
                   <w:rStyle w:val="Hyperlink"/>
@@ -2168,12 +2500,13 @@
           </w:p>
         </w:tc>
         <w:tc>
-          <w:p>
-            <w:pPr>
-              <w:pStyle w:val="Compact"/>
-              <w:jc w:val="center"/>
-            </w:pPr>
-            <w:hyperlink r:id="rId114">
+          <w:tcPr/>
+          <w:p>
+            <w:pPr>
+              <w:pStyle w:val="Compact"/>
+              <w:jc w:val="center"/>
+            </w:pPr>
+            <w:hyperlink r:id="rId120">
               <w:r>
                 <w:rPr>
                   <w:rStyle w:val="Hyperlink"/>
@@ -2187,7 +2520,7 @@
             <w:r>
               <w:t xml:space="preserve"> </w:t>
             </w:r>
-            <w:hyperlink r:id="rId115">
+            <w:hyperlink r:id="rId121">
               <w:r>
                 <w:rPr>
                   <w:rStyle w:val="Hyperlink"/>
@@ -2201,7 +2534,7 @@
             <w:r>
               <w:t xml:space="preserve"> </w:t>
             </w:r>
-            <w:hyperlink r:id="rId116">
+            <w:hyperlink r:id="rId122">
               <w:r>
                 <w:rPr>
                   <w:rStyle w:val="Hyperlink"/>
@@ -2209,14 +2542,28 @@
                 <w:t xml:space="preserve">Key HTML</w:t>
               </w:r>
             </w:hyperlink>
+          </w:p>
+        </w:tc>
+        <w:tc>
+          <w:tcPr/>
+          <w:p>
+            <w:pPr>
+              <w:pStyle w:val="Compact"/>
+            </w:pPr>
           </w:p>
         </w:tc>
       </w:tr>
       <w:tr>
         <w:tc>
-          <w:p/>
-        </w:tc>
-        <w:tc>
+          <w:tcPr/>
+          <w:p>
+            <w:pPr>
+              <w:pStyle w:val="Compact"/>
+            </w:pPr>
+          </w:p>
+        </w:tc>
+        <w:tc>
+          <w:tcPr/>
           <w:p>
             <w:pPr>
               <w:pStyle w:val="Compact"/>
@@ -2228,12 +2575,13 @@
           </w:p>
         </w:tc>
         <w:tc>
-          <w:p>
-            <w:pPr>
-              <w:pStyle w:val="Compact"/>
-              <w:jc w:val="center"/>
-            </w:pPr>
-            <w:hyperlink r:id="rId117">
+          <w:tcPr/>
+          <w:p>
+            <w:pPr>
+              <w:pStyle w:val="Compact"/>
+              <w:jc w:val="center"/>
+            </w:pPr>
+            <w:hyperlink r:id="rId123">
               <w:r>
                 <w:rPr>
                   <w:rStyle w:val="Hyperlink"/>
@@ -2247,7 +2595,7 @@
             <w:r>
               <w:t xml:space="preserve"> </w:t>
             </w:r>
-            <w:hyperlink r:id="rId118">
+            <w:hyperlink r:id="rId124">
               <w:r>
                 <w:rPr>
                   <w:rStyle w:val="Hyperlink"/>
@@ -2258,12 +2606,13 @@
           </w:p>
         </w:tc>
         <w:tc>
-          <w:p>
-            <w:pPr>
-              <w:pStyle w:val="Compact"/>
-              <w:jc w:val="center"/>
-            </w:pPr>
-            <w:hyperlink r:id="rId119">
+          <w:tcPr/>
+          <w:p>
+            <w:pPr>
+              <w:pStyle w:val="Compact"/>
+              <w:jc w:val="center"/>
+            </w:pPr>
+            <w:hyperlink r:id="rId125">
               <w:r>
                 <w:rPr>
                   <w:rStyle w:val="Hyperlink"/>
@@ -2277,7 +2626,7 @@
             <w:r>
               <w:t xml:space="preserve"> </w:t>
             </w:r>
-            <w:hyperlink r:id="rId120">
+            <w:hyperlink r:id="rId126">
               <w:r>
                 <w:rPr>
                   <w:rStyle w:val="Hyperlink"/>
@@ -2288,17 +2637,31 @@
           </w:p>
         </w:tc>
         <w:tc>
-          <w:p/>
+          <w:tcPr/>
+          <w:p>
+            <w:pPr>
+              <w:pStyle w:val="Compact"/>
+            </w:pPr>
+          </w:p>
+        </w:tc>
+        <w:tc>
+          <w:tcPr/>
+          <w:p>
+            <w:pPr>
+              <w:pStyle w:val="Compact"/>
+            </w:pPr>
+          </w:p>
         </w:tc>
       </w:tr>
       <w:tr>
         <w:tc>
-          <w:p>
-            <w:pPr>
-              <w:pStyle w:val="Compact"/>
-              <w:jc w:val="center"/>
-            </w:pPr>
-            <w:hyperlink r:id="rId121">
+          <w:tcPr/>
+          <w:p>
+            <w:pPr>
+              <w:pStyle w:val="Compact"/>
+              <w:jc w:val="center"/>
+            </w:pPr>
+            <w:hyperlink r:id="rId127">
               <w:r>
                 <w:rPr>
                   <w:rStyle w:val="Hyperlink"/>
@@ -2309,6 +2672,7 @@
           </w:p>
         </w:tc>
         <w:tc>
+          <w:tcPr/>
           <w:p>
             <w:pPr>
               <w:pStyle w:val="Compact"/>
@@ -2320,12 +2684,13 @@
           </w:p>
         </w:tc>
         <w:tc>
-          <w:p>
-            <w:pPr>
-              <w:pStyle w:val="Compact"/>
-              <w:jc w:val="center"/>
-            </w:pPr>
-            <w:hyperlink r:id="rId122">
+          <w:tcPr/>
+          <w:p>
+            <w:pPr>
+              <w:pStyle w:val="Compact"/>
+              <w:jc w:val="center"/>
+            </w:pPr>
+            <w:hyperlink r:id="rId128">
               <w:r>
                 <w:rPr>
                   <w:rStyle w:val="Hyperlink"/>
@@ -2339,7 +2704,7 @@
             <w:r>
               <w:t xml:space="preserve"> </w:t>
             </w:r>
-            <w:hyperlink r:id="rId123">
+            <w:hyperlink r:id="rId129">
               <w:r>
                 <w:rPr>
                   <w:rStyle w:val="Hyperlink"/>
@@ -2350,12 +2715,13 @@
           </w:p>
         </w:tc>
         <w:tc>
-          <w:p>
-            <w:pPr>
-              <w:pStyle w:val="Compact"/>
-              <w:jc w:val="center"/>
-            </w:pPr>
-            <w:hyperlink r:id="rId124">
+          <w:tcPr/>
+          <w:p>
+            <w:pPr>
+              <w:pStyle w:val="Compact"/>
+              <w:jc w:val="center"/>
+            </w:pPr>
+            <w:hyperlink r:id="rId130">
               <w:r>
                 <w:rPr>
                   <w:rStyle w:val="Hyperlink"/>
@@ -2369,7 +2735,7 @@
             <w:r>
               <w:t xml:space="preserve"> </w:t>
             </w:r>
-            <w:hyperlink r:id="rId125">
+            <w:hyperlink r:id="rId131">
               <w:r>
                 <w:rPr>
                   <w:rStyle w:val="Hyperlink"/>
@@ -2380,12 +2746,13 @@
           </w:p>
         </w:tc>
         <w:tc>
-          <w:p>
-            <w:pPr>
-              <w:pStyle w:val="Compact"/>
-              <w:jc w:val="center"/>
-            </w:pPr>
-            <w:hyperlink r:id="rId126">
+          <w:tcPr/>
+          <w:p>
+            <w:pPr>
+              <w:pStyle w:val="Compact"/>
+              <w:jc w:val="center"/>
+            </w:pPr>
+            <w:hyperlink r:id="rId132">
               <w:r>
                 <w:rPr>
                   <w:rStyle w:val="Hyperlink"/>
@@ -2399,7 +2766,7 @@
             <w:r>
               <w:t xml:space="preserve"> </w:t>
             </w:r>
-            <w:hyperlink r:id="rId127">
+            <w:hyperlink r:id="rId133">
               <w:r>
                 <w:rPr>
                   <w:rStyle w:val="Hyperlink"/>
@@ -2413,7 +2780,7 @@
             <w:r>
               <w:t xml:space="preserve"> </w:t>
             </w:r>
-            <w:hyperlink r:id="rId128">
+            <w:hyperlink r:id="rId134">
               <w:r>
                 <w:rPr>
                   <w:rStyle w:val="Hyperlink"/>
@@ -2421,14 +2788,28 @@
                 <w:t xml:space="preserve">Key HTML</w:t>
               </w:r>
             </w:hyperlink>
+          </w:p>
+        </w:tc>
+        <w:tc>
+          <w:tcPr/>
+          <w:p>
+            <w:pPr>
+              <w:pStyle w:val="Compact"/>
+            </w:pPr>
           </w:p>
         </w:tc>
       </w:tr>
       <w:tr>
         <w:tc>
-          <w:p/>
-        </w:tc>
-        <w:tc>
+          <w:tcPr/>
+          <w:p>
+            <w:pPr>
+              <w:pStyle w:val="Compact"/>
+            </w:pPr>
+          </w:p>
+        </w:tc>
+        <w:tc>
+          <w:tcPr/>
           <w:p>
             <w:pPr>
               <w:pStyle w:val="Compact"/>
@@ -2440,12 +2821,13 @@
           </w:p>
         </w:tc>
         <w:tc>
-          <w:p>
-            <w:pPr>
-              <w:pStyle w:val="Compact"/>
-              <w:jc w:val="center"/>
-            </w:pPr>
-            <w:hyperlink r:id="rId129">
+          <w:tcPr/>
+          <w:p>
+            <w:pPr>
+              <w:pStyle w:val="Compact"/>
+              <w:jc w:val="center"/>
+            </w:pPr>
+            <w:hyperlink r:id="rId135">
               <w:r>
                 <w:rPr>
                   <w:rStyle w:val="Hyperlink"/>
@@ -2459,7 +2841,7 @@
             <w:r>
               <w:t xml:space="preserve"> </w:t>
             </w:r>
-            <w:hyperlink r:id="rId130">
+            <w:hyperlink r:id="rId136">
               <w:r>
                 <w:rPr>
                   <w:rStyle w:val="Hyperlink"/>
@@ -2470,12 +2852,13 @@
           </w:p>
         </w:tc>
         <w:tc>
-          <w:p>
-            <w:pPr>
-              <w:pStyle w:val="Compact"/>
-              <w:jc w:val="center"/>
-            </w:pPr>
-            <w:hyperlink r:id="rId131">
+          <w:tcPr/>
+          <w:p>
+            <w:pPr>
+              <w:pStyle w:val="Compact"/>
+              <w:jc w:val="center"/>
+            </w:pPr>
+            <w:hyperlink r:id="rId137">
               <w:r>
                 <w:rPr>
                   <w:rStyle w:val="Hyperlink"/>
@@ -2489,7 +2872,7 @@
             <w:r>
               <w:t xml:space="preserve"> </w:t>
             </w:r>
-            <w:hyperlink r:id="rId132">
+            <w:hyperlink r:id="rId138">
               <w:r>
                 <w:rPr>
                   <w:rStyle w:val="Hyperlink"/>
@@ -2500,12 +2883,13 @@
           </w:p>
         </w:tc>
         <w:tc>
-          <w:p>
-            <w:pPr>
-              <w:pStyle w:val="Compact"/>
-              <w:jc w:val="center"/>
-            </w:pPr>
-            <w:hyperlink r:id="rId129">
+          <w:tcPr/>
+          <w:p>
+            <w:pPr>
+              <w:pStyle w:val="Compact"/>
+              <w:jc w:val="center"/>
+            </w:pPr>
+            <w:hyperlink r:id="rId135">
               <w:r>
                 <w:rPr>
                   <w:rStyle w:val="Hyperlink"/>
@@ -2513,17 +2897,26 @@
                 <w:t xml:space="preserve">Instructions</w:t>
               </w:r>
             </w:hyperlink>
+          </w:p>
+        </w:tc>
+        <w:tc>
+          <w:tcPr/>
+          <w:p>
+            <w:pPr>
+              <w:pStyle w:val="Compact"/>
+            </w:pPr>
           </w:p>
         </w:tc>
       </w:tr>
       <w:tr>
         <w:tc>
-          <w:p>
-            <w:pPr>
-              <w:pStyle w:val="Compact"/>
-              <w:jc w:val="center"/>
-            </w:pPr>
-            <w:hyperlink r:id="rId133">
+          <w:tcPr/>
+          <w:p>
+            <w:pPr>
+              <w:pStyle w:val="Compact"/>
+              <w:jc w:val="center"/>
+            </w:pPr>
+            <w:hyperlink r:id="rId139">
               <w:r>
                 <w:rPr>
                   <w:rStyle w:val="Hyperlink"/>
@@ -2534,6 +2927,7 @@
           </w:p>
         </w:tc>
         <w:tc>
+          <w:tcPr/>
           <w:p>
             <w:pPr>
               <w:pStyle w:val="Compact"/>
@@ -2545,12 +2939,13 @@
           </w:p>
         </w:tc>
         <w:tc>
-          <w:p>
-            <w:pPr>
-              <w:pStyle w:val="Compact"/>
-              <w:jc w:val="center"/>
-            </w:pPr>
-            <w:hyperlink r:id="rId134">
+          <w:tcPr/>
+          <w:p>
+            <w:pPr>
+              <w:pStyle w:val="Compact"/>
+              <w:jc w:val="center"/>
+            </w:pPr>
+            <w:hyperlink r:id="rId140">
               <w:r>
                 <w:rPr>
                   <w:rStyle w:val="Hyperlink"/>
@@ -2564,7 +2959,7 @@
             <w:r>
               <w:t xml:space="preserve"> </w:t>
             </w:r>
-            <w:hyperlink r:id="rId135">
+            <w:hyperlink r:id="rId141">
               <w:r>
                 <w:rPr>
                   <w:rStyle w:val="Hyperlink"/>
@@ -2575,12 +2970,13 @@
           </w:p>
         </w:tc>
         <w:tc>
-          <w:p>
-            <w:pPr>
-              <w:pStyle w:val="Compact"/>
-              <w:jc w:val="center"/>
-            </w:pPr>
-            <w:hyperlink r:id="rId136">
+          <w:tcPr/>
+          <w:p>
+            <w:pPr>
+              <w:pStyle w:val="Compact"/>
+              <w:jc w:val="center"/>
+            </w:pPr>
+            <w:hyperlink r:id="rId142">
               <w:r>
                 <w:rPr>
                   <w:rStyle w:val="Hyperlink"/>
@@ -2594,7 +2990,7 @@
             <w:r>
               <w:t xml:space="preserve"> </w:t>
             </w:r>
-            <w:hyperlink r:id="rId137">
+            <w:hyperlink r:id="rId143">
               <w:r>
                 <w:rPr>
                   <w:rStyle w:val="Hyperlink"/>
@@ -2605,14 +3001,33 @@
           </w:p>
         </w:tc>
         <w:tc>
-          <w:p/>
+          <w:tcPr/>
+          <w:p>
+            <w:pPr>
+              <w:pStyle w:val="Compact"/>
+            </w:pPr>
+          </w:p>
+        </w:tc>
+        <w:tc>
+          <w:tcPr/>
+          <w:p>
+            <w:pPr>
+              <w:pStyle w:val="Compact"/>
+            </w:pPr>
+          </w:p>
         </w:tc>
       </w:tr>
       <w:tr>
         <w:tc>
-          <w:p/>
-        </w:tc>
-        <w:tc>
+          <w:tcPr/>
+          <w:p>
+            <w:pPr>
+              <w:pStyle w:val="Compact"/>
+            </w:pPr>
+          </w:p>
+        </w:tc>
+        <w:tc>
+          <w:tcPr/>
           <w:p>
             <w:pPr>
               <w:pStyle w:val="Compact"/>
@@ -2624,12 +3039,13 @@
           </w:p>
         </w:tc>
         <w:tc>
-          <w:p>
-            <w:pPr>
-              <w:pStyle w:val="Compact"/>
-              <w:jc w:val="center"/>
-            </w:pPr>
-            <w:hyperlink r:id="rId129">
+          <w:tcPr/>
+          <w:p>
+            <w:pPr>
+              <w:pStyle w:val="Compact"/>
+              <w:jc w:val="center"/>
+            </w:pPr>
+            <w:hyperlink r:id="rId135">
               <w:r>
                 <w:rPr>
                   <w:rStyle w:val="Hyperlink"/>
@@ -2643,7 +3059,7 @@
             <w:r>
               <w:t xml:space="preserve"> </w:t>
             </w:r>
-            <w:hyperlink r:id="rId130">
+            <w:hyperlink r:id="rId136">
               <w:r>
                 <w:rPr>
                   <w:rStyle w:val="Hyperlink"/>
@@ -2654,12 +3070,13 @@
           </w:p>
         </w:tc>
         <w:tc>
-          <w:p>
-            <w:pPr>
-              <w:pStyle w:val="Compact"/>
-              <w:jc w:val="center"/>
-            </w:pPr>
-            <w:hyperlink r:id="rId131">
+          <w:tcPr/>
+          <w:p>
+            <w:pPr>
+              <w:pStyle w:val="Compact"/>
+              <w:jc w:val="center"/>
+            </w:pPr>
+            <w:hyperlink r:id="rId137">
               <w:r>
                 <w:rPr>
                   <w:rStyle w:val="Hyperlink"/>
@@ -2673,7 +3090,7 @@
             <w:r>
               <w:t xml:space="preserve"> </w:t>
             </w:r>
-            <w:hyperlink r:id="rId132">
+            <w:hyperlink r:id="rId138">
               <w:r>
                 <w:rPr>
                   <w:rStyle w:val="Hyperlink"/>
@@ -2684,12 +3101,13 @@
           </w:p>
         </w:tc>
         <w:tc>
-          <w:p>
-            <w:pPr>
-              <w:pStyle w:val="Compact"/>
-              <w:jc w:val="center"/>
-            </w:pPr>
-            <w:hyperlink r:id="rId129">
+          <w:tcPr/>
+          <w:p>
+            <w:pPr>
+              <w:pStyle w:val="Compact"/>
+              <w:jc w:val="center"/>
+            </w:pPr>
+            <w:hyperlink r:id="rId135">
               <w:r>
                 <w:rPr>
                   <w:rStyle w:val="Hyperlink"/>
@@ -2697,12 +3115,20 @@
                 <w:t xml:space="preserve">Instructions</w:t>
               </w:r>
             </w:hyperlink>
+          </w:p>
+        </w:tc>
+        <w:tc>
+          <w:tcPr/>
+          <w:p>
+            <w:pPr>
+              <w:pStyle w:val="Compact"/>
+            </w:pPr>
           </w:p>
         </w:tc>
       </w:tr>
     </w:tbl>
-    <w:bookmarkEnd w:id="138"/>
-    <w:bookmarkStart w:id="139" w:name="grading"/>
+    <w:bookmarkEnd w:id="144"/>
+    <w:bookmarkStart w:id="145" w:name="grading"/>
     <w:p>
       <w:pPr>
         <w:pStyle w:val="Heading2"/>
@@ -2792,8 +3218,8 @@
         <w:t xml:space="preserve">: only people taking the course for credit must turn in the assignments. However, we will evaluate all submitted assignments in case others would like feedback on their work.</w:t>
       </w:r>
     </w:p>
-    <w:bookmarkEnd w:id="139"/>
-    <w:bookmarkStart w:id="142" w:name="submitting-assignments"/>
+    <w:bookmarkEnd w:id="145"/>
+    <w:bookmarkStart w:id="148" w:name="submitting-assignments"/>
     <w:p>
       <w:pPr>
         <w:pStyle w:val="Heading2"/>
@@ -2819,7 +3245,7 @@
       <w:r>
         <w:t xml:space="preserve"> </w:t>
       </w:r>
-      <w:hyperlink r:id="rId140">
+      <w:hyperlink r:id="rId146">
         <w:r>
           <w:rPr>
             <w:rStyle w:val="Hyperlink"/>
@@ -2847,7 +3273,7 @@
         </w:numPr>
         <w:pStyle w:val="Compact"/>
       </w:pPr>
-      <w:hyperlink r:id="rId141">
+      <w:hyperlink r:id="rId147">
         <w:r>
           <w:rPr>
             <w:rStyle w:val="Hyperlink"/>
@@ -2876,7 +3302,7 @@
         </w:numPr>
         <w:pStyle w:val="Compact"/>
       </w:pPr>
-      <w:hyperlink r:id="rId70">
+      <w:hyperlink r:id="rId73">
         <w:r>
           <w:rPr>
             <w:rStyle w:val="Hyperlink"/>
@@ -2890,7 +3316,7 @@
       <w:r>
         <w:t xml:space="preserve"> </w:t>
       </w:r>
-      <w:hyperlink r:id="rId71">
+      <w:hyperlink r:id="rId74">
         <w:r>
           <w:rPr>
             <w:rStyle w:val="Hyperlink"/>
@@ -2910,7 +3336,7 @@
         </w:numPr>
         <w:pStyle w:val="Compact"/>
       </w:pPr>
-      <w:hyperlink r:id="rId72">
+      <w:hyperlink r:id="rId75">
         <w:r>
           <w:rPr>
             <w:rStyle w:val="Hyperlink"/>
@@ -2924,7 +3350,7 @@
       <w:r>
         <w:t xml:space="preserve"> </w:t>
       </w:r>
-      <w:hyperlink r:id="rId73">
+      <w:hyperlink r:id="rId76">
         <w:r>
           <w:rPr>
             <w:rStyle w:val="Hyperlink"/>
@@ -2953,7 +3379,7 @@
         </w:numPr>
         <w:pStyle w:val="Compact"/>
       </w:pPr>
-      <w:hyperlink r:id="rId97">
+      <w:hyperlink r:id="rId102">
         <w:r>
           <w:rPr>
             <w:rStyle w:val="Hyperlink"/>
@@ -2967,7 +3393,7 @@
       <w:r>
         <w:t xml:space="preserve"> </w:t>
       </w:r>
-      <w:hyperlink r:id="rId98">
+      <w:hyperlink r:id="rId103">
         <w:r>
           <w:rPr>
             <w:rStyle w:val="Hyperlink"/>
@@ -2987,7 +3413,7 @@
         </w:numPr>
         <w:pStyle w:val="Compact"/>
       </w:pPr>
-      <w:hyperlink r:id="rId99">
+      <w:hyperlink r:id="rId104">
         <w:r>
           <w:rPr>
             <w:rStyle w:val="Hyperlink"/>
@@ -3001,7 +3427,7 @@
       <w:r>
         <w:t xml:space="preserve"> </w:t>
       </w:r>
-      <w:hyperlink r:id="rId100">
+      <w:hyperlink r:id="rId105">
         <w:r>
           <w:rPr>
             <w:rStyle w:val="Hyperlink"/>
@@ -3022,8 +3448,8 @@
         <w:t xml:space="preserve">Final Project (see below)</w:t>
       </w:r>
     </w:p>
-    <w:bookmarkEnd w:id="142"/>
-    <w:bookmarkStart w:id="149" w:name="final-projects"/>
+    <w:bookmarkEnd w:id="148"/>
+    <w:bookmarkStart w:id="155" w:name="final-projects"/>
     <w:p>
       <w:pPr>
         <w:pStyle w:val="Heading2"/>
@@ -3123,7 +3549,7 @@
         </w:numPr>
         <w:pStyle w:val="Compact"/>
       </w:pPr>
-      <w:hyperlink r:id="rId143">
+      <w:hyperlink r:id="rId149">
         <w:r>
           <w:rPr>
             <w:rStyle w:val="Hyperlink"/>
@@ -3140,7 +3566,7 @@
         </w:numPr>
         <w:pStyle w:val="Compact"/>
       </w:pPr>
-      <w:hyperlink r:id="rId144">
+      <w:hyperlink r:id="rId150">
         <w:r>
           <w:rPr>
             <w:rStyle w:val="Hyperlink"/>
@@ -3157,7 +3583,7 @@
         </w:numPr>
         <w:pStyle w:val="Compact"/>
       </w:pPr>
-      <w:hyperlink r:id="rId145">
+      <w:hyperlink r:id="rId151">
         <w:r>
           <w:rPr>
             <w:rStyle w:val="Hyperlink"/>
@@ -3176,7 +3602,7 @@
       <w:r>
         <w:t xml:space="preserve"> </w:t>
       </w:r>
-      <w:hyperlink r:id="rId146">
+      <w:hyperlink r:id="rId152">
         <w:r>
           <w:rPr>
             <w:rStyle w:val="Hyperlink"/>
@@ -3190,7 +3616,7 @@
       <w:r>
         <w:t xml:space="preserve"> </w:t>
       </w:r>
-      <w:hyperlink r:id="rId147">
+      <w:hyperlink r:id="rId153">
         <w:r>
           <w:rPr>
             <w:rStyle w:val="Hyperlink"/>
@@ -3215,7 +3641,7 @@
       <w:r>
         <w:t xml:space="preserve"> </w:t>
       </w:r>
-      <w:hyperlink r:id="rId148">
+      <w:hyperlink r:id="rId154">
         <w:r>
           <w:rPr>
             <w:rStyle w:val="Hyperlink"/>
@@ -3230,8 +3656,8 @@
         <w:t xml:space="preserve">for final projects.</w:t>
       </w:r>
     </w:p>
-    <w:bookmarkEnd w:id="149"/>
-    <w:bookmarkStart w:id="154" w:name="code-of-conduct"/>
+    <w:bookmarkEnd w:id="155"/>
+    <w:bookmarkStart w:id="160" w:name="code-of-conduct"/>
     <w:p>
       <w:pPr>
         <w:pStyle w:val="Heading2"/>
@@ -3256,7 +3682,7 @@
         <w:t xml:space="preserve">We strive to be a space in which individual differences are respected, so that each individual can reach their fullest potential.</w:t>
       </w:r>
     </w:p>
-    <w:bookmarkStart w:id="153" w:name="guidelines"/>
+    <w:bookmarkStart w:id="159" w:name="guidelines"/>
     <w:p>
       <w:pPr>
         <w:pStyle w:val="Heading3"/>
@@ -3423,7 +3849,7 @@
       <w:r>
         <w:br/>
       </w:r>
-      <w:hyperlink r:id="rId150">
+      <w:hyperlink r:id="rId156">
         <w:r>
           <w:rPr>
             <w:rStyle w:val="Hyperlink"/>
@@ -3453,7 +3879,7 @@
       <w:r>
         <w:br/>
       </w:r>
-      <w:hyperlink r:id="rId151">
+      <w:hyperlink r:id="rId157">
         <w:r>
           <w:rPr>
             <w:rStyle w:val="Hyperlink"/>
@@ -3483,7 +3909,7 @@
       <w:r>
         <w:br/>
       </w:r>
-      <w:hyperlink r:id="rId152">
+      <w:hyperlink r:id="rId158">
         <w:r>
           <w:rPr>
             <w:rStyle w:val="Hyperlink"/>
@@ -3554,10 +3980,10 @@
         <w:t xml:space="preserve">● The Faculty and Staff Assistance Program (FASAP), 443-997-7000</w:t>
       </w:r>
     </w:p>
-    <w:bookmarkEnd w:id="153"/>
-    <w:bookmarkEnd w:id="154"/>
-    <w:bookmarkEnd w:id="155"/>
-    <w:bookmarkStart w:id="166" w:name="module-details"/>
+    <w:bookmarkEnd w:id="159"/>
+    <w:bookmarkEnd w:id="160"/>
+    <w:bookmarkEnd w:id="161"/>
+    <w:bookmarkStart w:id="172" w:name="module-details"/>
     <w:p>
       <w:pPr>
         <w:pStyle w:val="Heading1"/>
@@ -3566,7 +3992,7 @@
         <w:t xml:space="preserve">Module Details:</w:t>
       </w:r>
     </w:p>
-    <w:bookmarkStart w:id="156" w:name="day-0-before-the-first-session"/>
+    <w:bookmarkStart w:id="162" w:name="day-0-before-the-first-session"/>
     <w:p>
       <w:pPr>
         <w:pStyle w:val="Heading2"/>
@@ -3592,8 +4018,8 @@
         <w:t xml:space="preserve">Homework 1</w:t>
       </w:r>
     </w:p>
-    <w:bookmarkEnd w:id="156"/>
-    <w:bookmarkStart w:id="157" w:name="day-1"/>
+    <w:bookmarkEnd w:id="162"/>
+    <w:bookmarkStart w:id="163" w:name="day-1"/>
     <w:p>
       <w:pPr>
         <w:pStyle w:val="Heading2"/>
@@ -3643,13 +4069,13 @@
         <w:t xml:space="preserve">Reproducible Research</w:t>
       </w:r>
     </w:p>
-    <w:bookmarkEnd w:id="157"/>
-    <w:bookmarkStart w:id="158" w:name="day-2"/>
+    <w:bookmarkEnd w:id="163"/>
+    <w:bookmarkStart w:id="164" w:name="day-2"/>
     <w:p>
       <w:pPr>
         <w:pStyle w:val="Heading2"/>
       </w:pPr>
-      <w:hyperlink r:id="rId47">
+      <w:hyperlink r:id="rId48">
         <w:r>
           <w:rPr>
             <w:rStyle w:val="Hyperlink"/>
@@ -3682,13 +4108,13 @@
         <w:t xml:space="preserve">Data Input/Output</w:t>
       </w:r>
     </w:p>
-    <w:bookmarkEnd w:id="158"/>
-    <w:bookmarkStart w:id="159" w:name="day-3"/>
+    <w:bookmarkEnd w:id="164"/>
+    <w:bookmarkStart w:id="165" w:name="day-3"/>
     <w:p>
       <w:pPr>
         <w:pStyle w:val="Heading2"/>
       </w:pPr>
-      <w:hyperlink r:id="rId62">
+      <w:hyperlink r:id="rId64">
         <w:r>
           <w:rPr>
             <w:rStyle w:val="Hyperlink"/>
@@ -3721,13 +4147,13 @@
         <w:t xml:space="preserve">Discuss Homework 2 - work on Homework 2 in class if there is time</w:t>
       </w:r>
     </w:p>
-    <w:bookmarkEnd w:id="159"/>
-    <w:bookmarkStart w:id="160" w:name="day-4"/>
+    <w:bookmarkEnd w:id="165"/>
+    <w:bookmarkStart w:id="166" w:name="day-4"/>
     <w:p>
       <w:pPr>
         <w:pStyle w:val="Heading2"/>
       </w:pPr>
-      <w:hyperlink r:id="rId74">
+      <w:hyperlink r:id="rId77">
         <w:r>
           <w:rPr>
             <w:rStyle w:val="Hyperlink"/>
@@ -3760,13 +4186,13 @@
         <w:t xml:space="preserve">Data Classes</w:t>
       </w:r>
     </w:p>
-    <w:bookmarkEnd w:id="160"/>
-    <w:bookmarkStart w:id="161" w:name="day-5"/>
+    <w:bookmarkEnd w:id="166"/>
+    <w:bookmarkStart w:id="167" w:name="day-5"/>
     <w:p>
       <w:pPr>
         <w:pStyle w:val="Heading2"/>
       </w:pPr>
-      <w:hyperlink r:id="rId89">
+      <w:hyperlink r:id="rId93">
         <w:r>
           <w:rPr>
             <w:rStyle w:val="Hyperlink"/>
@@ -3799,13 +4225,13 @@
         <w:t xml:space="preserve">Discuss Homework 3 - work on Homework 3 in class if there is time</w:t>
       </w:r>
     </w:p>
-    <w:bookmarkEnd w:id="161"/>
-    <w:bookmarkStart w:id="162" w:name="day-6"/>
+    <w:bookmarkEnd w:id="167"/>
+    <w:bookmarkStart w:id="168" w:name="day-6"/>
     <w:p>
       <w:pPr>
         <w:pStyle w:val="Heading2"/>
       </w:pPr>
-      <w:hyperlink r:id="rId101">
+      <w:hyperlink r:id="rId106">
         <w:r>
           <w:rPr>
             <w:rStyle w:val="Hyperlink"/>
@@ -3826,13 +4252,13 @@
         <w:t xml:space="preserve">Data Manipulation</w:t>
       </w:r>
     </w:p>
-    <w:bookmarkEnd w:id="162"/>
-    <w:bookmarkStart w:id="163" w:name="day-7"/>
+    <w:bookmarkEnd w:id="168"/>
+    <w:bookmarkStart w:id="169" w:name="day-7"/>
     <w:p>
       <w:pPr>
         <w:pStyle w:val="Heading2"/>
       </w:pPr>
-      <w:hyperlink r:id="rId109">
+      <w:hyperlink r:id="rId115">
         <w:r>
           <w:rPr>
             <w:rStyle w:val="Hyperlink"/>
@@ -3865,13 +4291,13 @@
         <w:t xml:space="preserve">Factors</w:t>
       </w:r>
     </w:p>
-    <w:bookmarkEnd w:id="163"/>
-    <w:bookmarkStart w:id="164" w:name="day-8"/>
+    <w:bookmarkEnd w:id="169"/>
+    <w:bookmarkStart w:id="170" w:name="day-8"/>
     <w:p>
       <w:pPr>
         <w:pStyle w:val="Heading2"/>
       </w:pPr>
-      <w:hyperlink r:id="rId121">
+      <w:hyperlink r:id="rId127">
         <w:r>
           <w:rPr>
             <w:rStyle w:val="Hyperlink"/>
@@ -3904,13 +4330,13 @@
         <w:t xml:space="preserve">Discuss and work on Final Project</w:t>
       </w:r>
     </w:p>
-    <w:bookmarkEnd w:id="164"/>
-    <w:bookmarkStart w:id="165" w:name="day-9"/>
+    <w:bookmarkEnd w:id="170"/>
+    <w:bookmarkStart w:id="171" w:name="day-9"/>
     <w:p>
       <w:pPr>
         <w:pStyle w:val="Heading2"/>
       </w:pPr>
-      <w:hyperlink r:id="rId133">
+      <w:hyperlink r:id="rId139">
         <w:r>
           <w:rPr>
             <w:rStyle w:val="Hyperlink"/>
@@ -3943,8 +4369,8 @@
         <w:t xml:space="preserve">Work on Final Project</w:t>
       </w:r>
     </w:p>
-    <w:bookmarkEnd w:id="165"/>
-    <w:bookmarkEnd w:id="166"/>
+    <w:bookmarkEnd w:id="171"/>
+    <w:bookmarkEnd w:id="172"/>
     <w:sectPr/>
   </w:body>
 </w:document>
@@ -3976,7 +4402,7 @@
 <file path=word/numbering.xml><?xml version="1.0" encoding="utf-8"?>
 <w:numbering xmlns:w="http://schemas.openxmlformats.org/wordprocessingml/2006/main">
   <w:abstractNum w:abstractNumId="990">
-    <w:nsid w:val="2c1ae401"/>
+    <w:nsid w:val="A990"/>
     <w:multiLevelType w:val="multilevel"/>
     <w:lvl w:ilvl="0">
       <w:numFmt w:val="bullet"/>
@@ -4052,7 +4478,7 @@
     </w:lvl>
   </w:abstractNum>
   <w:abstractNum w:abstractNumId="991">
-    <w:nsid w:val="ea454b4c"/>
+    <w:nsid w:val="A991"/>
     <w:multiLevelType w:val="multilevel"/>
     <w:lvl w:ilvl="0">
       <w:numFmt w:val="bullet"/>
@@ -4128,7 +4554,7 @@
     </w:lvl>
   </w:abstractNum>
   <w:abstractNum w:abstractNumId="99411">
-    <w:nsid w:val="71315dca"/>
+    <w:nsid w:val="A99411"/>
     <w:multiLevelType w:val="multilevel"/>
     <w:lvl w:ilvl="0">
       <w:start w:val="1"/>
@@ -4337,10 +4763,10 @@
   <w:docDefaults>
     <w:rPrDefault>
       <w:rPr>
-        <w:rFonts w:asciiTheme="minorHAnsi" w:eastAsiaTheme="minorHAnsi" w:hAnsiTheme="minorHAnsi" w:cstheme="minorBidi"/>
+        <w:rFonts w:asciiTheme="minorHAnsi" w:cstheme="minorBidi" w:eastAsiaTheme="minorHAnsi" w:hAnsiTheme="minorHAnsi"/>
         <w:sz w:val="24"/>
         <w:szCs w:val="24"/>
-        <w:lang w:val="en-US" w:eastAsia="en-US" w:bidi="ar-SA"/>
+        <w:lang w:bidi="ar-SA" w:eastAsia="en-US" w:val="en-US"/>
       </w:rPr>
     </w:rPrDefault>
     <w:pPrDefault>
@@ -4349,35 +4775,35 @@
       </w:pPr>
     </w:pPrDefault>
   </w:docDefaults>
-  <w:latentStyles w:defLockedState="0" w:defUIPriority="0" w:defSemiHidden="0" w:defUnhideWhenUsed="0" w:defQFormat="0" w:count="276"/>
-  <w:style w:type="paragraph" w:default="1" w:styleId="Normal">
+  <w:latentStyles w:count="276" w:defLockedState="0" w:defQFormat="0" w:defSemiHidden="0" w:defUIPriority="0" w:defUnhideWhenUsed="0"/>
+  <w:style w:default="1" w:styleId="Normal" w:type="paragraph">
     <w:name w:val="Normal"/>
     <w:qFormat/>
   </w:style>
-  <w:style w:type="paragraph" w:styleId="BodyText">
+  <w:style w:styleId="BodyText" w:type="paragraph">
     <w:name w:val="Body Text"/>
     <w:basedOn w:val="Normal"/>
     <w:link w:val="BodyTextChar"/>
     <w:pPr>
-      <w:spacing w:before="180" w:after="180"/>
+      <w:spacing w:after="180" w:before="180"/>
     </w:pPr>
     <w:qFormat/>
   </w:style>
-  <w:style w:type="paragraph" w:customStyle="1" w:styleId="FirstParagraph">
+  <w:style w:customStyle="1" w:styleId="FirstParagraph" w:type="paragraph">
     <w:name w:val="First Paragraph"/>
     <w:basedOn w:val="BodyText"/>
     <w:next w:val="BodyText"/>
     <w:qFormat/>
   </w:style>
-  <w:style w:type="paragraph" w:customStyle="1" w:styleId="Compact">
+  <w:style w:customStyle="1" w:styleId="Compact" w:type="paragraph">
     <w:name w:val="Compact"/>
     <w:basedOn w:val="BodyText"/>
     <w:qFormat/>
     <w:pPr>
-      <w:spacing w:before="36" w:after="36"/>
+      <w:spacing w:after="36" w:before="36"/>
     </w:pPr>
   </w:style>
-  <w:style w:type="paragraph" w:styleId="Title">
+  <w:style w:styleId="Title" w:type="paragraph">
     <w:name w:val="Title"/>
     <w:basedOn w:val="Normal"/>
     <w:next w:val="BodyText"/>
@@ -4385,19 +4811,19 @@
     <w:pPr>
       <w:keepNext/>
       <w:keepLines/>
-      <w:spacing w:before="480" w:after="240"/>
+      <w:spacing w:after="240" w:before="480"/>
       <w:jc w:val="center"/>
     </w:pPr>
     <w:rPr>
-      <w:rFonts w:asciiTheme="majorHAnsi" w:eastAsiaTheme="majorEastAsia" w:hAnsiTheme="majorHAnsi" w:cstheme="majorBidi"/>
+      <w:rFonts w:asciiTheme="majorHAnsi" w:cstheme="majorBidi" w:eastAsiaTheme="majorEastAsia" w:hAnsiTheme="majorHAnsi"/>
       <w:b/>
       <w:bCs/>
-      <w:color w:val="345A8A" w:themeColor="accent1" w:themeShade="B5"/>
+      <w:color w:themeColor="accent1" w:themeShade="B5" w:val="345A8A"/>
       <w:sz w:val="36"/>
       <w:szCs w:val="36"/>
     </w:rPr>
   </w:style>
-  <w:style w:type="paragraph" w:styleId="Subtitle">
+  <w:style w:styleId="Subtitle" w:type="paragraph">
     <w:name w:val="Subtitle"/>
     <w:basedOn w:val="Title"/>
     <w:next w:val="BodyText"/>
@@ -4405,7 +4831,7 @@
     <w:pPr>
       <w:keepNext/>
       <w:keepLines/>
-      <w:spacing w:before="240" w:after="240"/>
+      <w:spacing w:after="240" w:before="240"/>
       <w:jc w:val="center"/>
     </w:pPr>
     <w:rPr>
@@ -4413,7 +4839,7 @@
       <w:szCs w:val="30"/>
     </w:rPr>
   </w:style>
-  <w:style w:type="paragraph" w:customStyle="1" w:styleId="Author">
+  <w:style w:customStyle="1" w:styleId="Author" w:type="paragraph">
     <w:name w:val="Author"/>
     <w:next w:val="BodyText"/>
     <w:qFormat/>
@@ -4423,7 +4849,7 @@
       <w:jc w:val="center"/>
     </w:pPr>
   </w:style>
-  <w:style w:type="paragraph" w:styleId="Date">
+  <w:style w:styleId="Date" w:type="paragraph">
     <w:name w:val="Date"/>
     <w:next w:val="BodyText"/>
     <w:qFormat/>
@@ -4433,7 +4859,7 @@
       <w:jc w:val="center"/>
     </w:pPr>
   </w:style>
-  <w:style w:type="paragraph" w:customStyle="1" w:styleId="Abstract">
+  <w:style w:customStyle="1" w:styleId="Abstract" w:type="paragraph">
     <w:name w:val="Abstract"/>
     <w:basedOn w:val="Normal"/>
     <w:next w:val="BodyText"/>
@@ -4441,14 +4867,14 @@
     <w:pPr>
       <w:keepNext/>
       <w:keepLines/>
-      <w:spacing w:before="300" w:after="300"/>
+      <w:spacing w:after="300" w:before="300"/>
     </w:pPr>
     <w:rPr>
       <w:sz w:val="20"/>
       <w:szCs w:val="20"/>
     </w:rPr>
   </w:style>
-  <w:style w:type="paragraph" w:styleId="Bibliography">
+  <w:style w:styleId="Bibliography" w:type="paragraph">
     <w:name w:val="Bibliography"/>
     <w:basedOn w:val="Normal"/>
     <w:next w:val="Bibliography"/>
@@ -4456,7 +4882,7 @@
     <w:pPr/>
     <w:rPr/>
   </w:style>
-  <w:style w:type="paragraph" w:styleId="Heading1">
+  <w:style w:styleId="Heading1" w:type="paragraph">
     <w:name w:val="Heading 1"/>
     <w:basedOn w:val="Normal"/>
     <w:next w:val="BodyText"/>
@@ -4465,19 +4891,19 @@
     <w:pPr>
       <w:keepNext/>
       <w:keepLines/>
-      <w:spacing w:before="480" w:after="0"/>
+      <w:spacing w:after="0" w:before="480"/>
       <w:outlineLvl w:val="0"/>
     </w:pPr>
     <w:rPr>
-      <w:rFonts w:asciiTheme="majorHAnsi" w:eastAsiaTheme="majorEastAsia" w:hAnsiTheme="majorHAnsi" w:cstheme="majorBidi"/>
+      <w:rFonts w:asciiTheme="majorHAnsi" w:cstheme="majorBidi" w:eastAsiaTheme="majorEastAsia" w:hAnsiTheme="majorHAnsi"/>
       <w:b/>
       <w:bCs/>
-      <w:color w:val="4F81BD" w:themeColor="accent1"/>
+      <w:color w:themeColor="accent1" w:val="4F81BD"/>
       <w:sz w:val="32"/>
       <w:szCs w:val="32"/>
     </w:rPr>
   </w:style>
-  <w:style w:type="paragraph" w:styleId="Heading2">
+  <w:style w:styleId="Heading2" w:type="paragraph">
     <w:name w:val="Heading 2"/>
     <w:basedOn w:val="Normal"/>
     <w:next w:val="BodyText"/>
@@ -4487,19 +4913,19 @@
     <w:pPr>
       <w:keepNext/>
       <w:keepLines/>
-      <w:spacing w:before="200" w:after="0"/>
+      <w:spacing w:after="0" w:before="200"/>
       <w:outlineLvl w:val="1"/>
     </w:pPr>
     <w:rPr>
-      <w:rFonts w:asciiTheme="majorHAnsi" w:eastAsiaTheme="majorEastAsia" w:hAnsiTheme="majorHAnsi" w:cstheme="majorBidi"/>
+      <w:rFonts w:asciiTheme="majorHAnsi" w:cstheme="majorBidi" w:eastAsiaTheme="majorEastAsia" w:hAnsiTheme="majorHAnsi"/>
       <w:b/>
       <w:bCs/>
-      <w:color w:val="4F81BD" w:themeColor="accent1"/>
+      <w:color w:themeColor="accent1" w:val="4F81BD"/>
       <w:sz w:val="28"/>
       <w:szCs w:val="28"/>
     </w:rPr>
   </w:style>
-  <w:style w:type="paragraph" w:styleId="Heading3">
+  <w:style w:styleId="Heading3" w:type="paragraph">
     <w:name w:val="Heading 3"/>
     <w:basedOn w:val="Normal"/>
     <w:next w:val="BodyText"/>
@@ -4509,19 +4935,19 @@
     <w:pPr>
       <w:keepNext/>
       <w:keepLines/>
-      <w:spacing w:before="200" w:after="0"/>
+      <w:spacing w:after="0" w:before="200"/>
       <w:outlineLvl w:val="2"/>
     </w:pPr>
     <w:rPr>
-      <w:rFonts w:asciiTheme="majorHAnsi" w:eastAsiaTheme="majorEastAsia" w:hAnsiTheme="majorHAnsi" w:cstheme="majorBidi"/>
+      <w:rFonts w:asciiTheme="majorHAnsi" w:cstheme="majorBidi" w:eastAsiaTheme="majorEastAsia" w:hAnsiTheme="majorHAnsi"/>
       <w:b/>
       <w:bCs/>
-      <w:color w:val="4F81BD" w:themeColor="accent1"/>
+      <w:color w:themeColor="accent1" w:val="4F81BD"/>
       <w:sz w:val="24"/>
       <w:szCs w:val="24"/>
     </w:rPr>
   </w:style>
-  <w:style w:type="paragraph" w:styleId="Heading4">
+  <w:style w:styleId="Heading4" w:type="paragraph">
     <w:name w:val="Heading 4"/>
     <w:basedOn w:val="Normal"/>
     <w:next w:val="BodyText"/>
@@ -4531,19 +4957,19 @@
     <w:pPr>
       <w:keepNext/>
       <w:keepLines/>
-      <w:spacing w:before="200" w:after="0"/>
+      <w:spacing w:after="0" w:before="200"/>
       <w:outlineLvl w:val="3"/>
     </w:pPr>
     <w:rPr>
-      <w:rFonts w:asciiTheme="majorHAnsi" w:eastAsiaTheme="majorEastAsia" w:hAnsiTheme="majorHAnsi" w:cstheme="majorBidi"/>
+      <w:rFonts w:asciiTheme="majorHAnsi" w:cstheme="majorBidi" w:eastAsiaTheme="majorEastAsia" w:hAnsiTheme="majorHAnsi"/>
       <w:i/>
       <w:bCs/>
-      <w:color w:val="4F81BD" w:themeColor="accent1"/>
+      <w:color w:themeColor="accent1" w:val="4F81BD"/>
       <w:sz w:val="24"/>
       <w:szCs w:val="24"/>
     </w:rPr>
   </w:style>
-  <w:style w:type="paragraph" w:styleId="Heading5">
+  <w:style w:styleId="Heading5" w:type="paragraph">
     <w:name w:val="Heading 5"/>
     <w:basedOn w:val="Normal"/>
     <w:next w:val="BodyText"/>
@@ -4553,18 +4979,18 @@
     <w:pPr>
       <w:keepNext/>
       <w:keepLines/>
-      <w:spacing w:before="200" w:after="0"/>
+      <w:spacing w:after="0" w:before="200"/>
       <w:outlineLvl w:val="4"/>
     </w:pPr>
     <w:rPr>
-      <w:rFonts w:asciiTheme="majorHAnsi" w:eastAsiaTheme="majorEastAsia" w:hAnsiTheme="majorHAnsi" w:cstheme="majorBidi"/>
+      <w:rFonts w:asciiTheme="majorHAnsi" w:cstheme="majorBidi" w:eastAsiaTheme="majorEastAsia" w:hAnsiTheme="majorHAnsi"/>
       <w:iCs/>
-      <w:color w:val="4F81BD" w:themeColor="accent1"/>
+      <w:color w:themeColor="accent1" w:val="4F81BD"/>
       <w:sz w:val="24"/>
       <w:szCs w:val="24"/>
     </w:rPr>
   </w:style>
-  <w:style w:type="paragraph" w:styleId="Heading6">
+  <w:style w:styleId="Heading6" w:type="paragraph">
     <w:name w:val="Heading 6"/>
     <w:basedOn w:val="Normal"/>
     <w:next w:val="BodyText"/>
@@ -4574,17 +5000,17 @@
     <w:pPr>
       <w:keepNext/>
       <w:keepLines/>
-      <w:spacing w:before="200" w:after="0"/>
+      <w:spacing w:after="0" w:before="200"/>
       <w:outlineLvl w:val="5"/>
     </w:pPr>
     <w:rPr>
-      <w:rFonts w:asciiTheme="majorHAnsi" w:eastAsiaTheme="majorEastAsia" w:hAnsiTheme="majorHAnsi" w:cstheme="majorBidi"/>
-      <w:color w:val="4F81BD" w:themeColor="accent1"/>
+      <w:rFonts w:asciiTheme="majorHAnsi" w:cstheme="majorBidi" w:eastAsiaTheme="majorEastAsia" w:hAnsiTheme="majorHAnsi"/>
+      <w:color w:themeColor="accent1" w:val="4F81BD"/>
       <w:sz w:val="24"/>
       <w:szCs w:val="24"/>
     </w:rPr>
   </w:style>
-  <w:style w:type="paragraph" w:styleId="Heading7">
+  <w:style w:styleId="Heading7" w:type="paragraph">
     <w:name w:val="Heading 7"/>
     <w:basedOn w:val="Normal"/>
     <w:next w:val="BodyText"/>
@@ -4594,17 +5020,17 @@
     <w:pPr>
       <w:keepNext/>
       <w:keepLines/>
-      <w:spacing w:before="200" w:after="0"/>
+      <w:spacing w:after="0" w:before="200"/>
       <w:outlineLvl w:val="6"/>
     </w:pPr>
     <w:rPr>
-      <w:rFonts w:asciiTheme="majorHAnsi" w:eastAsiaTheme="majorEastAsia" w:hAnsiTheme="majorHAnsi" w:cstheme="majorBidi"/>
-      <w:color w:val="4F81BD" w:themeColor="accent1"/>
+      <w:rFonts w:asciiTheme="majorHAnsi" w:cstheme="majorBidi" w:eastAsiaTheme="majorEastAsia" w:hAnsiTheme="majorHAnsi"/>
+      <w:color w:themeColor="accent1" w:val="4F81BD"/>
       <w:sz w:val="24"/>
       <w:szCs w:val="24"/>
     </w:rPr>
   </w:style>
-  <w:style w:type="paragraph" w:styleId="Heading8">
+  <w:style w:styleId="Heading8" w:type="paragraph">
     <w:name w:val="Heading 8"/>
     <w:basedOn w:val="Normal"/>
     <w:next w:val="BodyText"/>
@@ -4614,17 +5040,17 @@
     <w:pPr>
       <w:keepNext/>
       <w:keepLines/>
-      <w:spacing w:before="200" w:after="0"/>
+      <w:spacing w:after="0" w:before="200"/>
       <w:outlineLvl w:val="7"/>
     </w:pPr>
     <w:rPr>
-      <w:rFonts w:asciiTheme="majorHAnsi" w:eastAsiaTheme="majorEastAsia" w:hAnsiTheme="majorHAnsi" w:cstheme="majorBidi"/>
-      <w:color w:val="4F81BD" w:themeColor="accent1"/>
+      <w:rFonts w:asciiTheme="majorHAnsi" w:cstheme="majorBidi" w:eastAsiaTheme="majorEastAsia" w:hAnsiTheme="majorHAnsi"/>
+      <w:color w:themeColor="accent1" w:val="4F81BD"/>
       <w:sz w:val="24"/>
       <w:szCs w:val="24"/>
     </w:rPr>
   </w:style>
-  <w:style w:type="paragraph" w:styleId="Heading9">
+  <w:style w:styleId="Heading9" w:type="paragraph">
     <w:name w:val="Heading 9"/>
     <w:basedOn w:val="Normal"/>
     <w:next w:val="BodyText"/>
@@ -4634,17 +5060,17 @@
     <w:pPr>
       <w:keepNext/>
       <w:keepLines/>
-      <w:spacing w:before="200" w:after="0"/>
+      <w:spacing w:after="0" w:before="200"/>
       <w:outlineLvl w:val="8"/>
     </w:pPr>
     <w:rPr>
-      <w:rFonts w:asciiTheme="majorHAnsi" w:eastAsiaTheme="majorEastAsia" w:hAnsiTheme="majorHAnsi" w:cstheme="majorBidi"/>
-      <w:color w:val="4F81BD" w:themeColor="accent1"/>
+      <w:rFonts w:asciiTheme="majorHAnsi" w:cstheme="majorBidi" w:eastAsiaTheme="majorEastAsia" w:hAnsiTheme="majorHAnsi"/>
+      <w:color w:themeColor="accent1" w:val="4F81BD"/>
       <w:sz w:val="24"/>
       <w:szCs w:val="24"/>
     </w:rPr>
   </w:style>
-  <w:style w:type="paragraph" w:styleId="BlockText">
+  <w:style w:styleId="BlockText" w:type="paragraph">
     <w:name w:val="Block Text"/>
     <w:basedOn w:val="BodyText"/>
     <w:next w:val="BodyText"/>
@@ -4652,11 +5078,11 @@
     <w:unhideWhenUsed/>
     <w:qFormat/>
     <w:pPr>
-      <w:spacing w:before="100" w:after="100"/>
+      <w:spacing w:after="100" w:before="100"/>
       <w:ind w:firstLine="0" w:left="480" w:right="480"/>
     </w:pPr>
   </w:style>
-  <w:style w:type="paragraph" w:styleId="FootnoteText">
+  <w:style w:styleId="FootnoteText" w:type="paragraph">
     <w:name w:val="Footnote Text"/>
     <w:basedOn w:val="Normal"/>
     <w:next w:val="FootnoteText"/>
@@ -4664,30 +5090,30 @@
     <w:unhideWhenUsed/>
     <w:qFormat/>
   </w:style>
-  <w:style w:type="character" w:default="1" w:styleId="DefaultParagraphFont">
+  <w:style w:default="1" w:styleId="DefaultParagraphFont" w:type="character">
     <w:name w:val="Default Paragraph Font"/>
     <w:semiHidden/>
     <w:unhideWhenUsed/>
   </w:style>
-  <w:style w:type="table" w:default="1" w:styleId="Table">
+  <w:style w:default="1" w:styleId="Table" w:type="table">
     <w:name w:val="Table"/>
     <w:basedOn w:val="TableNormal"/>
     <w:semiHidden/>
     <w:unhideWhenUsed/>
     <w:qFormat/>
     <w:tblPr>
-      <w:tblInd w:w="0" w:type="dxa"/>
+      <w:tblInd w:type="dxa" w:w="0"/>
       <w:tblCellMar>
-        <w:top w:w="0" w:type="dxa"/>
-        <w:left w:w="108" w:type="dxa"/>
-        <w:bottom w:w="0" w:type="dxa"/>
-        <w:right w:w="108" w:type="dxa"/>
+        <w:top w:type="dxa" w:w="0"/>
+        <w:left w:type="dxa" w:w="108"/>
+        <w:bottom w:type="dxa" w:w="0"/>
+        <w:right w:type="dxa" w:w="108"/>
       </w:tblCellMar>
     </w:tblPr>
     <w:tblStylePr w:type="firstRow">
       <w:tblPr>
         <w:jc w:val="left"/>
-        <w:tblInd w:w="0" w:type="dxa"/>
+        <w:tblInd w:type="dxa" w:w="0"/>
       </w:tblPr>
       <w:trPr>
         <w:jc w:val="left"/>
@@ -4700,7 +5126,7 @@
       </w:tcPr>
     </w:tblStylePr>
   </w:style>
-  <w:style w:type="paragraph" w:customStyle="1" w:styleId="DefinitionTerm">
+  <w:style w:customStyle="1" w:styleId="DefinitionTerm" w:type="paragraph">
     <w:name w:val="Definition Term"/>
     <w:basedOn w:val="Normal"/>
     <w:next w:val="Definition"/>
@@ -4713,49 +5139,49 @@
       <w:b/>
     </w:rPr>
   </w:style>
-  <w:style w:type="paragraph" w:customStyle="1" w:styleId="Definition">
+  <w:style w:customStyle="1" w:styleId="Definition" w:type="paragraph">
     <w:name w:val="Definition"/>
     <w:basedOn w:val="Normal"/>
   </w:style>
-  <w:style w:type="paragraph" w:styleId="Caption">
+  <w:style w:styleId="Caption" w:type="paragraph">
     <w:name w:val="Caption"/>
     <w:basedOn w:val="Normal"/>
     <w:link w:val="BodyTextChar"/>
     <w:pPr>
-      <w:spacing w:before="0" w:after="120"/>
+      <w:spacing w:after="120" w:before="0"/>
     </w:pPr>
     <w:rPr>
       <w:i/>
     </w:rPr>
   </w:style>
-  <w:style w:type="paragraph" w:customStyle="1" w:styleId="TableCaption">
+  <w:style w:customStyle="1" w:styleId="TableCaption" w:type="paragraph">
     <w:name w:val="Table Caption"/>
     <w:basedOn w:val="Caption"/>
     <w:pPr>
       <w:keepNext/>
     </w:pPr>
   </w:style>
-  <w:style w:type="paragraph" w:customStyle="1" w:styleId="ImageCaption">
+  <w:style w:customStyle="1" w:styleId="ImageCaption" w:type="paragraph">
     <w:name w:val="Image Caption"/>
     <w:basedOn w:val="Caption"/>
   </w:style>
-  <w:style w:type="paragraph" w:customStyle="1" w:styleId="Figure">
+  <w:style w:customStyle="1" w:styleId="Figure" w:type="paragraph">
     <w:name w:val="Figure"/>
     <w:basedOn w:val="Normal"/>
   </w:style>
-  <w:style w:type="paragraph" w:customStyle="1" w:styleId="CaptionedFigure">
+  <w:style w:customStyle="1" w:styleId="CaptionedFigure" w:type="paragraph">
     <w:name w:val="Captioned Figure"/>
     <w:basedOn w:val="Figure"/>
     <w:pPr>
       <w:keepNext/>
     </w:pPr>
   </w:style>
-  <w:style w:type="character" w:customStyle="1" w:styleId="BodyTextChar">
+  <w:style w:customStyle="1" w:styleId="BodyTextChar" w:type="character">
     <w:name w:val="Body Text Char"/>
     <w:basedOn w:val="DefaultParagraphFont"/>
     <w:link w:val="BodyText"/>
   </w:style>
-  <w:style w:type="character" w:customStyle="1" w:styleId="VerbatimChar">
+  <w:style w:customStyle="1" w:styleId="VerbatimChar" w:type="character">
     <w:name w:val="Verbatim Char"/>
     <w:basedOn w:val="BodyTextChar"/>
     <w:rPr>
@@ -4763,25 +5189,25 @@
       <w:sz w:val="22"/>
     </w:rPr>
   </w:style>
-  <w:style w:type="character" w:customStyle="1" w:styleId="SectionNumber">
+  <w:style w:customStyle="1" w:styleId="SectionNumber" w:type="character">
     <w:name w:val="Section Number"/>
     <w:basedOn w:val="BodyTextChar"/>
   </w:style>
-  <w:style w:type="character" w:styleId="FootnoteReference">
+  <w:style w:styleId="FootnoteReference" w:type="character">
     <w:name w:val="Footnote Reference"/>
     <w:basedOn w:val="BodyTextChar"/>
     <w:rPr>
       <w:vertAlign w:val="superscript"/>
     </w:rPr>
   </w:style>
-  <w:style w:type="character" w:styleId="Hyperlink">
+  <w:style w:styleId="Hyperlink" w:type="character">
     <w:name w:val="Hyperlink"/>
     <w:basedOn w:val="BodyTextChar"/>
     <w:rPr>
-      <w:color w:val="4F81BD" w:themeColor="accent1"/>
+      <w:color w:themeColor="accent1" w:val="4F81BD"/>
     </w:rPr>
   </w:style>
-  <w:style w:type="paragraph" w:styleId="TOCHeading">
+  <w:style w:styleId="TOCHeading" w:type="paragraph">
     <w:name w:val="TOC Heading"/>
     <w:basedOn w:val="Heading1"/>
     <w:next w:val="BodyText"/>
@@ -4793,10 +5219,10 @@
       <w:outlineLvl w:val="9"/>
     </w:pPr>
     <w:rPr>
-      <w:rFonts w:asciiTheme="majorHAnsi" w:eastAsiaTheme="majorEastAsia" w:hAnsiTheme="majorHAnsi" w:cstheme="majorBidi"/>
+      <w:rFonts w:asciiTheme="majorHAnsi" w:cstheme="majorBidi" w:eastAsiaTheme="majorEastAsia" w:hAnsiTheme="majorHAnsi"/>
       <w:b w:val="0"/>
       <w:bCs w:val="0"/>
-      <w:color w:val="365F91" w:themeColor="accent1" w:themeShade="BF"/>
+      <w:color w:themeColor="accent1" w:themeShade="BF" w:val="365F91"/>
     </w:rPr>
   </w:style>
   <w:style w:type="paragraph" w:customStyle="1" w:styleId="SourceCode">

</xml_diff>

<commit_message>
Add guides to syllabus too
</commit_message>
<xml_diff>
--- a/Syllabus/syllabus.docx
+++ b/Syllabus/syllabus.docx
@@ -385,7 +385,7 @@
         <w:t xml:space="preserve">Creating reproducible R documents</w:t>
       </w:r>
     </w:p>
-    <w:bookmarkStart w:id="161" w:name="tentative-schedule"/>
+    <w:bookmarkStart w:id="166" w:name="tentative-schedule"/>
     <w:p>
       <w:pPr>
         <w:pStyle w:val="Heading1"/>
@@ -394,7 +394,7 @@
         <w:t xml:space="preserve">Tentative Schedule:</w:t>
       </w:r>
     </w:p>
-    <w:bookmarkStart w:id="144" w:name="day-overview"/>
+    <w:bookmarkStart w:id="149" w:name="day-overview"/>
     <w:p>
       <w:pPr>
         <w:pStyle w:val="Heading2"/>
@@ -619,12 +619,12 @@
         <w:tblLook w:firstRow="1" w:lastRow="0" w:firstColumn="0" w:lastColumn="0" w:noHBand="0" w:noVBand="0" w:val="0020"/>
       </w:tblPr>
       <w:tblGrid>
-        <w:gridCol w:w="663"/>
-        <w:gridCol w:w="181"/>
-        <w:gridCol w:w="1553"/>
-        <w:gridCol w:w="2202"/>
-        <w:gridCol w:w="2594"/>
-        <w:gridCol w:w="724"/>
+        <w:gridCol w:w="638"/>
+        <w:gridCol w:w="174"/>
+        <w:gridCol w:w="1495"/>
+        <w:gridCol w:w="2119"/>
+        <w:gridCol w:w="2497"/>
+        <w:gridCol w:w="994"/>
       </w:tblGrid>
       <w:tr>
         <w:trPr>
@@ -722,7 +722,7 @@
                 <w:bCs/>
                 <w:b/>
               </w:rPr>
-              <w:t xml:space="preserve">Cheatsheets</w:t>
+              <w:t xml:space="preserve">Cheatsheets/Guides</w:t>
             </w:r>
           </w:p>
         </w:tc>
@@ -1150,7 +1150,16 @@
           <w:p>
             <w:pPr>
               <w:pStyle w:val="Compact"/>
-            </w:pPr>
+              <w:jc w:val="center"/>
+            </w:pPr>
+            <w:hyperlink r:id="rId48">
+              <w:r>
+                <w:rPr>
+                  <w:rStyle w:val="Hyperlink"/>
+                </w:rPr>
+                <w:t xml:space="preserve">Good scientific coding practices</w:t>
+              </w:r>
+            </w:hyperlink>
           </w:p>
         </w:tc>
       </w:tr>
@@ -1162,7 +1171,7 @@
               <w:pStyle w:val="Compact"/>
               <w:jc w:val="center"/>
             </w:pPr>
-            <w:hyperlink r:id="rId48">
+            <w:hyperlink r:id="rId49">
               <w:r>
                 <w:rPr>
                   <w:rStyle w:val="Hyperlink"/>
@@ -1191,7 +1200,7 @@
               <w:pStyle w:val="Compact"/>
               <w:jc w:val="center"/>
             </w:pPr>
-            <w:hyperlink r:id="rId49">
+            <w:hyperlink r:id="rId50">
               <w:r>
                 <w:rPr>
                   <w:rStyle w:val="Hyperlink"/>
@@ -1205,7 +1214,7 @@
             <w:r>
               <w:t xml:space="preserve"> </w:t>
             </w:r>
-            <w:hyperlink r:id="rId50">
+            <w:hyperlink r:id="rId51">
               <w:r>
                 <w:rPr>
                   <w:rStyle w:val="Hyperlink"/>
@@ -1222,7 +1231,7 @@
               <w:pStyle w:val="Compact"/>
               <w:jc w:val="center"/>
             </w:pPr>
-            <w:hyperlink r:id="rId51">
+            <w:hyperlink r:id="rId52">
               <w:r>
                 <w:rPr>
                   <w:rStyle w:val="Hyperlink"/>
@@ -1236,7 +1245,7 @@
             <w:r>
               <w:t xml:space="preserve"> </w:t>
             </w:r>
-            <w:hyperlink r:id="rId52">
+            <w:hyperlink r:id="rId53">
               <w:r>
                 <w:rPr>
                   <w:rStyle w:val="Hyperlink"/>
@@ -1253,7 +1262,7 @@
               <w:pStyle w:val="Compact"/>
               <w:jc w:val="center"/>
             </w:pPr>
-            <w:hyperlink r:id="rId53">
+            <w:hyperlink r:id="rId54">
               <w:r>
                 <w:rPr>
                   <w:rStyle w:val="Hyperlink"/>
@@ -1267,7 +1276,7 @@
             <w:r>
               <w:t xml:space="preserve"> </w:t>
             </w:r>
-            <w:hyperlink r:id="rId54">
+            <w:hyperlink r:id="rId55">
               <w:r>
                 <w:rPr>
                   <w:rStyle w:val="Hyperlink"/>
@@ -1281,7 +1290,7 @@
             <w:r>
               <w:t xml:space="preserve"> </w:t>
             </w:r>
-            <w:hyperlink r:id="rId55">
+            <w:hyperlink r:id="rId56">
               <w:r>
                 <w:rPr>
                   <w:rStyle w:val="Hyperlink"/>
@@ -1298,7 +1307,7 @@
               <w:pStyle w:val="Compact"/>
               <w:jc w:val="center"/>
             </w:pPr>
-            <w:hyperlink r:id="rId56">
+            <w:hyperlink r:id="rId57">
               <w:r>
                 <w:rPr>
                   <w:rStyle w:val="Hyperlink"/>
@@ -1337,7 +1346,7 @@
               <w:pStyle w:val="Compact"/>
               <w:jc w:val="center"/>
             </w:pPr>
-            <w:hyperlink r:id="rId57">
+            <w:hyperlink r:id="rId58">
               <w:r>
                 <w:rPr>
                   <w:rStyle w:val="Hyperlink"/>
@@ -1351,7 +1360,7 @@
             <w:r>
               <w:t xml:space="preserve"> </w:t>
             </w:r>
-            <w:hyperlink r:id="rId58">
+            <w:hyperlink r:id="rId59">
               <w:r>
                 <w:rPr>
                   <w:rStyle w:val="Hyperlink"/>
@@ -1368,7 +1377,7 @@
               <w:pStyle w:val="Compact"/>
               <w:jc w:val="center"/>
             </w:pPr>
-            <w:hyperlink r:id="rId59">
+            <w:hyperlink r:id="rId60">
               <w:r>
                 <w:rPr>
                   <w:rStyle w:val="Hyperlink"/>
@@ -1382,7 +1391,7 @@
             <w:r>
               <w:t xml:space="preserve"> </w:t>
             </w:r>
-            <w:hyperlink r:id="rId60">
+            <w:hyperlink r:id="rId61">
               <w:r>
                 <w:rPr>
                   <w:rStyle w:val="Hyperlink"/>
@@ -1399,7 +1408,7 @@
               <w:pStyle w:val="Compact"/>
               <w:jc w:val="center"/>
             </w:pPr>
-            <w:hyperlink r:id="rId61">
+            <w:hyperlink r:id="rId62">
               <w:r>
                 <w:rPr>
                   <w:rStyle w:val="Hyperlink"/>
@@ -1413,7 +1422,7 @@
             <w:r>
               <w:t xml:space="preserve"> </w:t>
             </w:r>
-            <w:hyperlink r:id="rId62">
+            <w:hyperlink r:id="rId63">
               <w:r>
                 <w:rPr>
                   <w:rStyle w:val="Hyperlink"/>
@@ -1427,7 +1436,7 @@
             <w:r>
               <w:t xml:space="preserve"> </w:t>
             </w:r>
-            <w:hyperlink r:id="rId63">
+            <w:hyperlink r:id="rId64">
               <w:r>
                 <w:rPr>
                   <w:rStyle w:val="Hyperlink"/>
@@ -1442,7 +1451,16 @@
           <w:p>
             <w:pPr>
               <w:pStyle w:val="Compact"/>
-            </w:pPr>
+              <w:jc w:val="center"/>
+            </w:pPr>
+            <w:hyperlink r:id="rId65">
+              <w:r>
+                <w:rPr>
+                  <w:rStyle w:val="Hyperlink"/>
+                </w:rPr>
+                <w:t xml:space="preserve">Debugging tips guide</w:t>
+              </w:r>
+            </w:hyperlink>
           </w:p>
         </w:tc>
       </w:tr>
@@ -1454,7 +1472,7 @@
               <w:pStyle w:val="Compact"/>
               <w:jc w:val="center"/>
             </w:pPr>
-            <w:hyperlink r:id="rId64">
+            <w:hyperlink r:id="rId66">
               <w:r>
                 <w:rPr>
                   <w:rStyle w:val="Hyperlink"/>
@@ -1483,7 +1501,7 @@
               <w:pStyle w:val="Compact"/>
               <w:jc w:val="center"/>
             </w:pPr>
-            <w:hyperlink r:id="rId65">
+            <w:hyperlink r:id="rId67">
               <w:r>
                 <w:rPr>
                   <w:rStyle w:val="Hyperlink"/>
@@ -1497,7 +1515,7 @@
             <w:r>
               <w:t xml:space="preserve"> </w:t>
             </w:r>
-            <w:hyperlink r:id="rId66">
+            <w:hyperlink r:id="rId68">
               <w:r>
                 <w:rPr>
                   <w:rStyle w:val="Hyperlink"/>
@@ -1514,7 +1532,7 @@
               <w:pStyle w:val="Compact"/>
               <w:jc w:val="center"/>
             </w:pPr>
-            <w:hyperlink r:id="rId67">
+            <w:hyperlink r:id="rId69">
               <w:r>
                 <w:rPr>
                   <w:rStyle w:val="Hyperlink"/>
@@ -1528,7 +1546,7 @@
             <w:r>
               <w:t xml:space="preserve"> </w:t>
             </w:r>
-            <w:hyperlink r:id="rId68">
+            <w:hyperlink r:id="rId70">
               <w:r>
                 <w:rPr>
                   <w:rStyle w:val="Hyperlink"/>
@@ -1545,7 +1563,7 @@
               <w:pStyle w:val="Compact"/>
               <w:jc w:val="center"/>
             </w:pPr>
-            <w:hyperlink r:id="rId69">
+            <w:hyperlink r:id="rId71">
               <w:r>
                 <w:rPr>
                   <w:rStyle w:val="Hyperlink"/>
@@ -1559,7 +1577,7 @@
             <w:r>
               <w:t xml:space="preserve"> </w:t>
             </w:r>
-            <w:hyperlink r:id="rId70">
+            <w:hyperlink r:id="rId72">
               <w:r>
                 <w:rPr>
                   <w:rStyle w:val="Hyperlink"/>
@@ -1573,7 +1591,7 @@
             <w:r>
               <w:t xml:space="preserve"> </w:t>
             </w:r>
-            <w:hyperlink r:id="rId71">
+            <w:hyperlink r:id="rId73">
               <w:r>
                 <w:rPr>
                   <w:rStyle w:val="Hyperlink"/>
@@ -1590,7 +1608,7 @@
               <w:pStyle w:val="Compact"/>
               <w:jc w:val="center"/>
             </w:pPr>
-            <w:hyperlink r:id="rId72">
+            <w:hyperlink r:id="rId74">
               <w:r>
                 <w:rPr>
                   <w:rStyle w:val="Hyperlink"/>
@@ -1637,7 +1655,7 @@
               <w:pStyle w:val="Compact"/>
               <w:jc w:val="center"/>
             </w:pPr>
-            <w:hyperlink r:id="rId73">
+            <w:hyperlink r:id="rId75">
               <w:r>
                 <w:rPr>
                   <w:rStyle w:val="Hyperlink"/>
@@ -1651,7 +1669,7 @@
             <w:r>
               <w:t xml:space="preserve"> </w:t>
             </w:r>
-            <w:hyperlink r:id="rId74">
+            <w:hyperlink r:id="rId76">
               <w:r>
                 <w:rPr>
                   <w:rStyle w:val="Hyperlink"/>
@@ -1665,7 +1683,7 @@
             <w:r>
               <w:t xml:space="preserve"> </w:t>
             </w:r>
-            <w:hyperlink r:id="rId75">
+            <w:hyperlink r:id="rId77">
               <w:r>
                 <w:rPr>
                   <w:rStyle w:val="Hyperlink"/>
@@ -1679,7 +1697,7 @@
             <w:r>
               <w:t xml:space="preserve"> </w:t>
             </w:r>
-            <w:hyperlink r:id="rId76">
+            <w:hyperlink r:id="rId78">
               <w:r>
                 <w:rPr>
                   <w:rStyle w:val="Hyperlink"/>
@@ -1714,7 +1732,7 @@
               <w:pStyle w:val="Compact"/>
               <w:jc w:val="center"/>
             </w:pPr>
-            <w:hyperlink r:id="rId77">
+            <w:hyperlink r:id="rId79">
               <w:r>
                 <w:rPr>
                   <w:rStyle w:val="Hyperlink"/>
@@ -1743,7 +1761,7 @@
               <w:pStyle w:val="Compact"/>
               <w:jc w:val="center"/>
             </w:pPr>
-            <w:hyperlink r:id="rId78">
+            <w:hyperlink r:id="rId80">
               <w:r>
                 <w:rPr>
                   <w:rStyle w:val="Hyperlink"/>
@@ -1757,7 +1775,7 @@
             <w:r>
               <w:t xml:space="preserve"> </w:t>
             </w:r>
-            <w:hyperlink r:id="rId79">
+            <w:hyperlink r:id="rId81">
               <w:r>
                 <w:rPr>
                   <w:rStyle w:val="Hyperlink"/>
@@ -1774,7 +1792,7 @@
               <w:pStyle w:val="Compact"/>
               <w:jc w:val="center"/>
             </w:pPr>
-            <w:hyperlink r:id="rId80">
+            <w:hyperlink r:id="rId82">
               <w:r>
                 <w:rPr>
                   <w:rStyle w:val="Hyperlink"/>
@@ -1788,7 +1806,7 @@
             <w:r>
               <w:t xml:space="preserve"> </w:t>
             </w:r>
-            <w:hyperlink r:id="rId81">
+            <w:hyperlink r:id="rId83">
               <w:r>
                 <w:rPr>
                   <w:rStyle w:val="Hyperlink"/>
@@ -1805,7 +1823,7 @@
               <w:pStyle w:val="Compact"/>
               <w:jc w:val="center"/>
             </w:pPr>
-            <w:hyperlink r:id="rId82">
+            <w:hyperlink r:id="rId84">
               <w:r>
                 <w:rPr>
                   <w:rStyle w:val="Hyperlink"/>
@@ -1819,7 +1837,7 @@
             <w:r>
               <w:t xml:space="preserve"> </w:t>
             </w:r>
-            <w:hyperlink r:id="rId83">
+            <w:hyperlink r:id="rId85">
               <w:r>
                 <w:rPr>
                   <w:rStyle w:val="Hyperlink"/>
@@ -1833,7 +1851,7 @@
             <w:r>
               <w:t xml:space="preserve"> </w:t>
             </w:r>
-            <w:hyperlink r:id="rId84">
+            <w:hyperlink r:id="rId86">
               <w:r>
                 <w:rPr>
                   <w:rStyle w:val="Hyperlink"/>
@@ -1850,7 +1868,7 @@
               <w:pStyle w:val="Compact"/>
               <w:jc w:val="center"/>
             </w:pPr>
-            <w:hyperlink r:id="rId85">
+            <w:hyperlink r:id="rId87">
               <w:r>
                 <w:rPr>
                   <w:rStyle w:val="Hyperlink"/>
@@ -1889,7 +1907,7 @@
               <w:pStyle w:val="Compact"/>
               <w:jc w:val="center"/>
             </w:pPr>
-            <w:hyperlink r:id="rId86">
+            <w:hyperlink r:id="rId88">
               <w:r>
                 <w:rPr>
                   <w:rStyle w:val="Hyperlink"/>
@@ -1903,7 +1921,7 @@
             <w:r>
               <w:t xml:space="preserve"> </w:t>
             </w:r>
-            <w:hyperlink r:id="rId87">
+            <w:hyperlink r:id="rId89">
               <w:r>
                 <w:rPr>
                   <w:rStyle w:val="Hyperlink"/>
@@ -1920,7 +1938,7 @@
               <w:pStyle w:val="Compact"/>
               <w:jc w:val="center"/>
             </w:pPr>
-            <w:hyperlink r:id="rId88">
+            <w:hyperlink r:id="rId90">
               <w:r>
                 <w:rPr>
                   <w:rStyle w:val="Hyperlink"/>
@@ -1934,7 +1952,7 @@
             <w:r>
               <w:t xml:space="preserve"> </w:t>
             </w:r>
-            <w:hyperlink r:id="rId89">
+            <w:hyperlink r:id="rId91">
               <w:r>
                 <w:rPr>
                   <w:rStyle w:val="Hyperlink"/>
@@ -1951,7 +1969,7 @@
               <w:pStyle w:val="Compact"/>
               <w:jc w:val="center"/>
             </w:pPr>
-            <w:hyperlink r:id="rId90">
+            <w:hyperlink r:id="rId92">
               <w:r>
                 <w:rPr>
                   <w:rStyle w:val="Hyperlink"/>
@@ -1965,7 +1983,7 @@
             <w:r>
               <w:t xml:space="preserve"> </w:t>
             </w:r>
-            <w:hyperlink r:id="rId91">
+            <w:hyperlink r:id="rId93">
               <w:r>
                 <w:rPr>
                   <w:rStyle w:val="Hyperlink"/>
@@ -1979,7 +1997,7 @@
             <w:r>
               <w:t xml:space="preserve"> </w:t>
             </w:r>
-            <w:hyperlink r:id="rId92">
+            <w:hyperlink r:id="rId94">
               <w:r>
                 <w:rPr>
                   <w:rStyle w:val="Hyperlink"/>
@@ -2006,7 +2024,7 @@
               <w:pStyle w:val="Compact"/>
               <w:jc w:val="center"/>
             </w:pPr>
-            <w:hyperlink r:id="rId93">
+            <w:hyperlink r:id="rId95">
               <w:r>
                 <w:rPr>
                   <w:rStyle w:val="Hyperlink"/>
@@ -2035,7 +2053,7 @@
               <w:pStyle w:val="Compact"/>
               <w:jc w:val="center"/>
             </w:pPr>
-            <w:hyperlink r:id="rId94">
+            <w:hyperlink r:id="rId96">
               <w:r>
                 <w:rPr>
                   <w:rStyle w:val="Hyperlink"/>
@@ -2046,7 +2064,7 @@
             <w:r>
               <w:t xml:space="preserve">,</w:t>
             </w:r>
-            <w:hyperlink r:id="rId95">
+            <w:hyperlink r:id="rId97">
               <w:r>
                 <w:rPr>
                   <w:rStyle w:val="Hyperlink"/>
@@ -2063,7 +2081,7 @@
               <w:pStyle w:val="Compact"/>
               <w:jc w:val="center"/>
             </w:pPr>
-            <w:hyperlink r:id="rId96">
+            <w:hyperlink r:id="rId98">
               <w:r>
                 <w:rPr>
                   <w:rStyle w:val="Hyperlink"/>
@@ -2074,7 +2092,7 @@
             <w:r>
               <w:t xml:space="preserve">,</w:t>
             </w:r>
-            <w:hyperlink r:id="rId97">
+            <w:hyperlink r:id="rId99">
               <w:r>
                 <w:rPr>
                   <w:rStyle w:val="Hyperlink"/>
@@ -2091,7 +2109,7 @@
               <w:pStyle w:val="Compact"/>
               <w:jc w:val="center"/>
             </w:pPr>
-            <w:hyperlink r:id="rId98">
+            <w:hyperlink r:id="rId100">
               <w:r>
                 <w:rPr>
                   <w:rStyle w:val="Hyperlink"/>
@@ -2105,7 +2123,7 @@
             <w:r>
               <w:t xml:space="preserve"> </w:t>
             </w:r>
-            <w:hyperlink r:id="rId99">
+            <w:hyperlink r:id="rId101">
               <w:r>
                 <w:rPr>
                   <w:rStyle w:val="Hyperlink"/>
@@ -2119,7 +2137,7 @@
             <w:r>
               <w:t xml:space="preserve"> </w:t>
             </w:r>
-            <w:hyperlink r:id="rId100">
+            <w:hyperlink r:id="rId102">
               <w:r>
                 <w:rPr>
                   <w:rStyle w:val="Hyperlink"/>
@@ -2136,7 +2154,7 @@
               <w:pStyle w:val="Compact"/>
               <w:jc w:val="center"/>
             </w:pPr>
-            <w:hyperlink r:id="rId101">
+            <w:hyperlink r:id="rId103">
               <w:r>
                 <w:rPr>
                   <w:rStyle w:val="Hyperlink"/>
@@ -2183,7 +2201,7 @@
               <w:pStyle w:val="Compact"/>
               <w:jc w:val="center"/>
             </w:pPr>
-            <w:hyperlink r:id="rId102">
+            <w:hyperlink r:id="rId104">
               <w:r>
                 <w:rPr>
                   <w:rStyle w:val="Hyperlink"/>
@@ -2197,7 +2215,7 @@
             <w:r>
               <w:t xml:space="preserve"> </w:t>
             </w:r>
-            <w:hyperlink r:id="rId103">
+            <w:hyperlink r:id="rId105">
               <w:r>
                 <w:rPr>
                   <w:rStyle w:val="Hyperlink"/>
@@ -2211,7 +2229,7 @@
             <w:r>
               <w:t xml:space="preserve"> </w:t>
             </w:r>
-            <w:hyperlink r:id="rId104">
+            <w:hyperlink r:id="rId106">
               <w:r>
                 <w:rPr>
                   <w:rStyle w:val="Hyperlink"/>
@@ -2225,7 +2243,7 @@
             <w:r>
               <w:t xml:space="preserve"> </w:t>
             </w:r>
-            <w:hyperlink r:id="rId105">
+            <w:hyperlink r:id="rId107">
               <w:r>
                 <w:rPr>
                   <w:rStyle w:val="Hyperlink"/>
@@ -2260,7 +2278,7 @@
               <w:pStyle w:val="Compact"/>
               <w:jc w:val="center"/>
             </w:pPr>
-            <w:hyperlink r:id="rId106">
+            <w:hyperlink r:id="rId108">
               <w:r>
                 <w:rPr>
                   <w:rStyle w:val="Hyperlink"/>
@@ -2289,7 +2307,7 @@
               <w:pStyle w:val="Compact"/>
               <w:jc w:val="center"/>
             </w:pPr>
-            <w:hyperlink r:id="rId107">
+            <w:hyperlink r:id="rId109">
               <w:r>
                 <w:rPr>
                   <w:rStyle w:val="Hyperlink"/>
@@ -2303,7 +2321,7 @@
             <w:r>
               <w:t xml:space="preserve"> </w:t>
             </w:r>
-            <w:hyperlink r:id="rId108">
+            <w:hyperlink r:id="rId110">
               <w:r>
                 <w:rPr>
                   <w:rStyle w:val="Hyperlink"/>
@@ -2320,7 +2338,7 @@
               <w:pStyle w:val="Compact"/>
               <w:jc w:val="center"/>
             </w:pPr>
-            <w:hyperlink r:id="rId109">
+            <w:hyperlink r:id="rId111">
               <w:r>
                 <w:rPr>
                   <w:rStyle w:val="Hyperlink"/>
@@ -2334,7 +2352,7 @@
             <w:r>
               <w:t xml:space="preserve"> </w:t>
             </w:r>
-            <w:hyperlink r:id="rId110">
+            <w:hyperlink r:id="rId112">
               <w:r>
                 <w:rPr>
                   <w:rStyle w:val="Hyperlink"/>
@@ -2351,7 +2369,7 @@
               <w:pStyle w:val="Compact"/>
               <w:jc w:val="center"/>
             </w:pPr>
-            <w:hyperlink r:id="rId111">
+            <w:hyperlink r:id="rId113">
               <w:r>
                 <w:rPr>
                   <w:rStyle w:val="Hyperlink"/>
@@ -2365,7 +2383,7 @@
             <w:r>
               <w:t xml:space="preserve"> </w:t>
             </w:r>
-            <w:hyperlink r:id="rId112">
+            <w:hyperlink r:id="rId114">
               <w:r>
                 <w:rPr>
                   <w:rStyle w:val="Hyperlink"/>
@@ -2379,7 +2397,7 @@
             <w:r>
               <w:t xml:space="preserve"> </w:t>
             </w:r>
-            <w:hyperlink r:id="rId113">
+            <w:hyperlink r:id="rId115">
               <w:r>
                 <w:rPr>
                   <w:rStyle w:val="Hyperlink"/>
@@ -2396,7 +2414,7 @@
               <w:pStyle w:val="Compact"/>
               <w:jc w:val="center"/>
             </w:pPr>
-            <w:hyperlink r:id="rId114">
+            <w:hyperlink r:id="rId116">
               <w:r>
                 <w:rPr>
                   <w:rStyle w:val="Hyperlink"/>
@@ -2415,7 +2433,7 @@
               <w:pStyle w:val="Compact"/>
               <w:jc w:val="center"/>
             </w:pPr>
-            <w:hyperlink r:id="rId115">
+            <w:hyperlink r:id="rId117">
               <w:r>
                 <w:rPr>
                   <w:rStyle w:val="Hyperlink"/>
@@ -2444,7 +2462,7 @@
               <w:pStyle w:val="Compact"/>
               <w:jc w:val="center"/>
             </w:pPr>
-            <w:hyperlink r:id="rId116">
+            <w:hyperlink r:id="rId118">
               <w:r>
                 <w:rPr>
                   <w:rStyle w:val="Hyperlink"/>
@@ -2458,7 +2476,7 @@
             <w:r>
               <w:t xml:space="preserve"> </w:t>
             </w:r>
-            <w:hyperlink r:id="rId117">
+            <w:hyperlink r:id="rId119">
               <w:r>
                 <w:rPr>
                   <w:rStyle w:val="Hyperlink"/>
@@ -2475,7 +2493,7 @@
               <w:pStyle w:val="Compact"/>
               <w:jc w:val="center"/>
             </w:pPr>
-            <w:hyperlink r:id="rId118">
+            <w:hyperlink r:id="rId120">
               <w:r>
                 <w:rPr>
                   <w:rStyle w:val="Hyperlink"/>
@@ -2489,7 +2507,7 @@
             <w:r>
               <w:t xml:space="preserve"> </w:t>
             </w:r>
-            <w:hyperlink r:id="rId119">
+            <w:hyperlink r:id="rId121">
               <w:r>
                 <w:rPr>
                   <w:rStyle w:val="Hyperlink"/>
@@ -2506,7 +2524,7 @@
               <w:pStyle w:val="Compact"/>
               <w:jc w:val="center"/>
             </w:pPr>
-            <w:hyperlink r:id="rId120">
+            <w:hyperlink r:id="rId122">
               <w:r>
                 <w:rPr>
                   <w:rStyle w:val="Hyperlink"/>
@@ -2520,7 +2538,7 @@
             <w:r>
               <w:t xml:space="preserve"> </w:t>
             </w:r>
-            <w:hyperlink r:id="rId121">
+            <w:hyperlink r:id="rId123">
               <w:r>
                 <w:rPr>
                   <w:rStyle w:val="Hyperlink"/>
@@ -2534,7 +2552,7 @@
             <w:r>
               <w:t xml:space="preserve"> </w:t>
             </w:r>
-            <w:hyperlink r:id="rId122">
+            <w:hyperlink r:id="rId124">
               <w:r>
                 <w:rPr>
                   <w:rStyle w:val="Hyperlink"/>
@@ -2549,7 +2567,16 @@
           <w:p>
             <w:pPr>
               <w:pStyle w:val="Compact"/>
-            </w:pPr>
+              <w:jc w:val="center"/>
+            </w:pPr>
+            <w:hyperlink r:id="rId125">
+              <w:r>
+                <w:rPr>
+                  <w:rStyle w:val="Hyperlink"/>
+                </w:rPr>
+                <w:t xml:space="preserve">Day 7 Cheatsheet</w:t>
+              </w:r>
+            </w:hyperlink>
           </w:p>
         </w:tc>
       </w:tr>
@@ -2581,7 +2608,7 @@
               <w:pStyle w:val="Compact"/>
               <w:jc w:val="center"/>
             </w:pPr>
-            <w:hyperlink r:id="rId123">
+            <w:hyperlink r:id="rId126">
               <w:r>
                 <w:rPr>
                   <w:rStyle w:val="Hyperlink"/>
@@ -2595,7 +2622,7 @@
             <w:r>
               <w:t xml:space="preserve"> </w:t>
             </w:r>
-            <w:hyperlink r:id="rId124">
+            <w:hyperlink r:id="rId127">
               <w:r>
                 <w:rPr>
                   <w:rStyle w:val="Hyperlink"/>
@@ -2612,7 +2639,7 @@
               <w:pStyle w:val="Compact"/>
               <w:jc w:val="center"/>
             </w:pPr>
-            <w:hyperlink r:id="rId125">
+            <w:hyperlink r:id="rId128">
               <w:r>
                 <w:rPr>
                   <w:rStyle w:val="Hyperlink"/>
@@ -2626,7 +2653,7 @@
             <w:r>
               <w:t xml:space="preserve"> </w:t>
             </w:r>
-            <w:hyperlink r:id="rId126">
+            <w:hyperlink r:id="rId129">
               <w:r>
                 <w:rPr>
                   <w:rStyle w:val="Hyperlink"/>
@@ -2661,7 +2688,7 @@
               <w:pStyle w:val="Compact"/>
               <w:jc w:val="center"/>
             </w:pPr>
-            <w:hyperlink r:id="rId127">
+            <w:hyperlink r:id="rId130">
               <w:r>
                 <w:rPr>
                   <w:rStyle w:val="Hyperlink"/>
@@ -2690,7 +2717,7 @@
               <w:pStyle w:val="Compact"/>
               <w:jc w:val="center"/>
             </w:pPr>
-            <w:hyperlink r:id="rId128">
+            <w:hyperlink r:id="rId131">
               <w:r>
                 <w:rPr>
                   <w:rStyle w:val="Hyperlink"/>
@@ -2704,7 +2731,7 @@
             <w:r>
               <w:t xml:space="preserve"> </w:t>
             </w:r>
-            <w:hyperlink r:id="rId129">
+            <w:hyperlink r:id="rId132">
               <w:r>
                 <w:rPr>
                   <w:rStyle w:val="Hyperlink"/>
@@ -2721,7 +2748,7 @@
               <w:pStyle w:val="Compact"/>
               <w:jc w:val="center"/>
             </w:pPr>
-            <w:hyperlink r:id="rId130">
+            <w:hyperlink r:id="rId133">
               <w:r>
                 <w:rPr>
                   <w:rStyle w:val="Hyperlink"/>
@@ -2735,7 +2762,7 @@
             <w:r>
               <w:t xml:space="preserve"> </w:t>
             </w:r>
-            <w:hyperlink r:id="rId131">
+            <w:hyperlink r:id="rId134">
               <w:r>
                 <w:rPr>
                   <w:rStyle w:val="Hyperlink"/>
@@ -2752,7 +2779,7 @@
               <w:pStyle w:val="Compact"/>
               <w:jc w:val="center"/>
             </w:pPr>
-            <w:hyperlink r:id="rId132">
+            <w:hyperlink r:id="rId135">
               <w:r>
                 <w:rPr>
                   <w:rStyle w:val="Hyperlink"/>
@@ -2766,7 +2793,7 @@
             <w:r>
               <w:t xml:space="preserve"> </w:t>
             </w:r>
-            <w:hyperlink r:id="rId133">
+            <w:hyperlink r:id="rId136">
               <w:r>
                 <w:rPr>
                   <w:rStyle w:val="Hyperlink"/>
@@ -2780,7 +2807,7 @@
             <w:r>
               <w:t xml:space="preserve"> </w:t>
             </w:r>
-            <w:hyperlink r:id="rId134">
+            <w:hyperlink r:id="rId137">
               <w:r>
                 <w:rPr>
                   <w:rStyle w:val="Hyperlink"/>
@@ -2795,7 +2822,16 @@
           <w:p>
             <w:pPr>
               <w:pStyle w:val="Compact"/>
-            </w:pPr>
+              <w:jc w:val="center"/>
+            </w:pPr>
+            <w:hyperlink r:id="rId138">
+              <w:r>
+                <w:rPr>
+                  <w:rStyle w:val="Hyperlink"/>
+                </w:rPr>
+                <w:t xml:space="preserve">Day 8 Cheatsheet</w:t>
+              </w:r>
+            </w:hyperlink>
           </w:p>
         </w:tc>
       </w:tr>
@@ -2827,7 +2863,7 @@
               <w:pStyle w:val="Compact"/>
               <w:jc w:val="center"/>
             </w:pPr>
-            <w:hyperlink r:id="rId135">
+            <w:hyperlink r:id="rId139">
               <w:r>
                 <w:rPr>
                   <w:rStyle w:val="Hyperlink"/>
@@ -2841,7 +2877,7 @@
             <w:r>
               <w:t xml:space="preserve"> </w:t>
             </w:r>
-            <w:hyperlink r:id="rId136">
+            <w:hyperlink r:id="rId140">
               <w:r>
                 <w:rPr>
                   <w:rStyle w:val="Hyperlink"/>
@@ -2858,7 +2894,7 @@
               <w:pStyle w:val="Compact"/>
               <w:jc w:val="center"/>
             </w:pPr>
-            <w:hyperlink r:id="rId137">
+            <w:hyperlink r:id="rId141">
               <w:r>
                 <w:rPr>
                   <w:rStyle w:val="Hyperlink"/>
@@ -2872,7 +2908,7 @@
             <w:r>
               <w:t xml:space="preserve"> </w:t>
             </w:r>
-            <w:hyperlink r:id="rId138">
+            <w:hyperlink r:id="rId142">
               <w:r>
                 <w:rPr>
                   <w:rStyle w:val="Hyperlink"/>
@@ -2889,7 +2925,7 @@
               <w:pStyle w:val="Compact"/>
               <w:jc w:val="center"/>
             </w:pPr>
-            <w:hyperlink r:id="rId135">
+            <w:hyperlink r:id="rId139">
               <w:r>
                 <w:rPr>
                   <w:rStyle w:val="Hyperlink"/>
@@ -2916,7 +2952,7 @@
               <w:pStyle w:val="Compact"/>
               <w:jc w:val="center"/>
             </w:pPr>
-            <w:hyperlink r:id="rId139">
+            <w:hyperlink r:id="rId143">
               <w:r>
                 <w:rPr>
                   <w:rStyle w:val="Hyperlink"/>
@@ -2945,7 +2981,7 @@
               <w:pStyle w:val="Compact"/>
               <w:jc w:val="center"/>
             </w:pPr>
-            <w:hyperlink r:id="rId140">
+            <w:hyperlink r:id="rId144">
               <w:r>
                 <w:rPr>
                   <w:rStyle w:val="Hyperlink"/>
@@ -2959,7 +2995,7 @@
             <w:r>
               <w:t xml:space="preserve"> </w:t>
             </w:r>
-            <w:hyperlink r:id="rId141">
+            <w:hyperlink r:id="rId145">
               <w:r>
                 <w:rPr>
                   <w:rStyle w:val="Hyperlink"/>
@@ -2976,7 +3012,7 @@
               <w:pStyle w:val="Compact"/>
               <w:jc w:val="center"/>
             </w:pPr>
-            <w:hyperlink r:id="rId142">
+            <w:hyperlink r:id="rId146">
               <w:r>
                 <w:rPr>
                   <w:rStyle w:val="Hyperlink"/>
@@ -2990,7 +3026,7 @@
             <w:r>
               <w:t xml:space="preserve"> </w:t>
             </w:r>
-            <w:hyperlink r:id="rId143">
+            <w:hyperlink r:id="rId147">
               <w:r>
                 <w:rPr>
                   <w:rStyle w:val="Hyperlink"/>
@@ -3013,7 +3049,16 @@
           <w:p>
             <w:pPr>
               <w:pStyle w:val="Compact"/>
-            </w:pPr>
+              <w:jc w:val="center"/>
+            </w:pPr>
+            <w:hyperlink r:id="rId148">
+              <w:r>
+                <w:rPr>
+                  <w:rStyle w:val="Hyperlink"/>
+                </w:rPr>
+                <w:t xml:space="preserve">Day 9 Cheatsheet</w:t>
+              </w:r>
+            </w:hyperlink>
           </w:p>
         </w:tc>
       </w:tr>
@@ -3045,7 +3090,7 @@
               <w:pStyle w:val="Compact"/>
               <w:jc w:val="center"/>
             </w:pPr>
-            <w:hyperlink r:id="rId135">
+            <w:hyperlink r:id="rId139">
               <w:r>
                 <w:rPr>
                   <w:rStyle w:val="Hyperlink"/>
@@ -3059,7 +3104,7 @@
             <w:r>
               <w:t xml:space="preserve"> </w:t>
             </w:r>
-            <w:hyperlink r:id="rId136">
+            <w:hyperlink r:id="rId140">
               <w:r>
                 <w:rPr>
                   <w:rStyle w:val="Hyperlink"/>
@@ -3076,7 +3121,7 @@
               <w:pStyle w:val="Compact"/>
               <w:jc w:val="center"/>
             </w:pPr>
-            <w:hyperlink r:id="rId137">
+            <w:hyperlink r:id="rId141">
               <w:r>
                 <w:rPr>
                   <w:rStyle w:val="Hyperlink"/>
@@ -3090,7 +3135,7 @@
             <w:r>
               <w:t xml:space="preserve"> </w:t>
             </w:r>
-            <w:hyperlink r:id="rId138">
+            <w:hyperlink r:id="rId142">
               <w:r>
                 <w:rPr>
                   <w:rStyle w:val="Hyperlink"/>
@@ -3107,7 +3152,7 @@
               <w:pStyle w:val="Compact"/>
               <w:jc w:val="center"/>
             </w:pPr>
-            <w:hyperlink r:id="rId135">
+            <w:hyperlink r:id="rId139">
               <w:r>
                 <w:rPr>
                   <w:rStyle w:val="Hyperlink"/>
@@ -3127,8 +3172,8 @@
         </w:tc>
       </w:tr>
     </w:tbl>
-    <w:bookmarkEnd w:id="144"/>
-    <w:bookmarkStart w:id="145" w:name="grading"/>
+    <w:bookmarkEnd w:id="149"/>
+    <w:bookmarkStart w:id="150" w:name="grading"/>
     <w:p>
       <w:pPr>
         <w:pStyle w:val="Heading2"/>
@@ -3218,8 +3263,8 @@
         <w:t xml:space="preserve">: only people taking the course for credit must turn in the assignments. However, we will evaluate all submitted assignments in case others would like feedback on their work.</w:t>
       </w:r>
     </w:p>
-    <w:bookmarkEnd w:id="145"/>
-    <w:bookmarkStart w:id="148" w:name="submitting-assignments"/>
+    <w:bookmarkEnd w:id="150"/>
+    <w:bookmarkStart w:id="153" w:name="submitting-assignments"/>
     <w:p>
       <w:pPr>
         <w:pStyle w:val="Heading2"/>
@@ -3245,7 +3290,7 @@
       <w:r>
         <w:t xml:space="preserve"> </w:t>
       </w:r>
-      <w:hyperlink r:id="rId146">
+      <w:hyperlink r:id="rId151">
         <w:r>
           <w:rPr>
             <w:rStyle w:val="Hyperlink"/>
@@ -3273,7 +3318,7 @@
         </w:numPr>
         <w:pStyle w:val="Compact"/>
       </w:pPr>
-      <w:hyperlink r:id="rId147">
+      <w:hyperlink r:id="rId152">
         <w:r>
           <w:rPr>
             <w:rStyle w:val="Hyperlink"/>
@@ -3302,7 +3347,7 @@
         </w:numPr>
         <w:pStyle w:val="Compact"/>
       </w:pPr>
-      <w:hyperlink r:id="rId73">
+      <w:hyperlink r:id="rId75">
         <w:r>
           <w:rPr>
             <w:rStyle w:val="Hyperlink"/>
@@ -3316,7 +3361,7 @@
       <w:r>
         <w:t xml:space="preserve"> </w:t>
       </w:r>
-      <w:hyperlink r:id="rId74">
+      <w:hyperlink r:id="rId76">
         <w:r>
           <w:rPr>
             <w:rStyle w:val="Hyperlink"/>
@@ -3336,7 +3381,7 @@
         </w:numPr>
         <w:pStyle w:val="Compact"/>
       </w:pPr>
-      <w:hyperlink r:id="rId75">
+      <w:hyperlink r:id="rId77">
         <w:r>
           <w:rPr>
             <w:rStyle w:val="Hyperlink"/>
@@ -3350,7 +3395,7 @@
       <w:r>
         <w:t xml:space="preserve"> </w:t>
       </w:r>
-      <w:hyperlink r:id="rId76">
+      <w:hyperlink r:id="rId78">
         <w:r>
           <w:rPr>
             <w:rStyle w:val="Hyperlink"/>
@@ -3379,7 +3424,7 @@
         </w:numPr>
         <w:pStyle w:val="Compact"/>
       </w:pPr>
-      <w:hyperlink r:id="rId102">
+      <w:hyperlink r:id="rId104">
         <w:r>
           <w:rPr>
             <w:rStyle w:val="Hyperlink"/>
@@ -3393,7 +3438,7 @@
       <w:r>
         <w:t xml:space="preserve"> </w:t>
       </w:r>
-      <w:hyperlink r:id="rId103">
+      <w:hyperlink r:id="rId105">
         <w:r>
           <w:rPr>
             <w:rStyle w:val="Hyperlink"/>
@@ -3413,7 +3458,7 @@
         </w:numPr>
         <w:pStyle w:val="Compact"/>
       </w:pPr>
-      <w:hyperlink r:id="rId104">
+      <w:hyperlink r:id="rId106">
         <w:r>
           <w:rPr>
             <w:rStyle w:val="Hyperlink"/>
@@ -3427,7 +3472,7 @@
       <w:r>
         <w:t xml:space="preserve"> </w:t>
       </w:r>
-      <w:hyperlink r:id="rId105">
+      <w:hyperlink r:id="rId107">
         <w:r>
           <w:rPr>
             <w:rStyle w:val="Hyperlink"/>
@@ -3448,8 +3493,8 @@
         <w:t xml:space="preserve">Final Project (see below)</w:t>
       </w:r>
     </w:p>
-    <w:bookmarkEnd w:id="148"/>
-    <w:bookmarkStart w:id="155" w:name="final-projects"/>
+    <w:bookmarkEnd w:id="153"/>
+    <w:bookmarkStart w:id="160" w:name="final-projects"/>
     <w:p>
       <w:pPr>
         <w:pStyle w:val="Heading2"/>
@@ -3549,7 +3594,7 @@
         </w:numPr>
         <w:pStyle w:val="Compact"/>
       </w:pPr>
-      <w:hyperlink r:id="rId149">
+      <w:hyperlink r:id="rId154">
         <w:r>
           <w:rPr>
             <w:rStyle w:val="Hyperlink"/>
@@ -3566,7 +3611,7 @@
         </w:numPr>
         <w:pStyle w:val="Compact"/>
       </w:pPr>
-      <w:hyperlink r:id="rId150">
+      <w:hyperlink r:id="rId155">
         <w:r>
           <w:rPr>
             <w:rStyle w:val="Hyperlink"/>
@@ -3583,7 +3628,7 @@
         </w:numPr>
         <w:pStyle w:val="Compact"/>
       </w:pPr>
-      <w:hyperlink r:id="rId151">
+      <w:hyperlink r:id="rId156">
         <w:r>
           <w:rPr>
             <w:rStyle w:val="Hyperlink"/>
@@ -3602,7 +3647,7 @@
       <w:r>
         <w:t xml:space="preserve"> </w:t>
       </w:r>
-      <w:hyperlink r:id="rId152">
+      <w:hyperlink r:id="rId157">
         <w:r>
           <w:rPr>
             <w:rStyle w:val="Hyperlink"/>
@@ -3616,7 +3661,7 @@
       <w:r>
         <w:t xml:space="preserve"> </w:t>
       </w:r>
-      <w:hyperlink r:id="rId153">
+      <w:hyperlink r:id="rId158">
         <w:r>
           <w:rPr>
             <w:rStyle w:val="Hyperlink"/>
@@ -3641,7 +3686,7 @@
       <w:r>
         <w:t xml:space="preserve"> </w:t>
       </w:r>
-      <w:hyperlink r:id="rId154">
+      <w:hyperlink r:id="rId159">
         <w:r>
           <w:rPr>
             <w:rStyle w:val="Hyperlink"/>
@@ -3656,8 +3701,8 @@
         <w:t xml:space="preserve">for final projects.</w:t>
       </w:r>
     </w:p>
-    <w:bookmarkEnd w:id="155"/>
-    <w:bookmarkStart w:id="160" w:name="code-of-conduct"/>
+    <w:bookmarkEnd w:id="160"/>
+    <w:bookmarkStart w:id="165" w:name="code-of-conduct"/>
     <w:p>
       <w:pPr>
         <w:pStyle w:val="Heading2"/>
@@ -3682,7 +3727,7 @@
         <w:t xml:space="preserve">We strive to be a space in which individual differences are respected, so that each individual can reach their fullest potential.</w:t>
       </w:r>
     </w:p>
-    <w:bookmarkStart w:id="159" w:name="guidelines"/>
+    <w:bookmarkStart w:id="164" w:name="guidelines"/>
     <w:p>
       <w:pPr>
         <w:pStyle w:val="Heading3"/>
@@ -3849,7 +3894,7 @@
       <w:r>
         <w:br/>
       </w:r>
-      <w:hyperlink r:id="rId156">
+      <w:hyperlink r:id="rId161">
         <w:r>
           <w:rPr>
             <w:rStyle w:val="Hyperlink"/>
@@ -3879,7 +3924,7 @@
       <w:r>
         <w:br/>
       </w:r>
-      <w:hyperlink r:id="rId157">
+      <w:hyperlink r:id="rId162">
         <w:r>
           <w:rPr>
             <w:rStyle w:val="Hyperlink"/>
@@ -3909,7 +3954,7 @@
       <w:r>
         <w:br/>
       </w:r>
-      <w:hyperlink r:id="rId158">
+      <w:hyperlink r:id="rId163">
         <w:r>
           <w:rPr>
             <w:rStyle w:val="Hyperlink"/>
@@ -3980,10 +4025,10 @@
         <w:t xml:space="preserve">● The Faculty and Staff Assistance Program (FASAP), 443-997-7000</w:t>
       </w:r>
     </w:p>
-    <w:bookmarkEnd w:id="159"/>
-    <w:bookmarkEnd w:id="160"/>
-    <w:bookmarkEnd w:id="161"/>
-    <w:bookmarkStart w:id="172" w:name="module-details"/>
+    <w:bookmarkEnd w:id="164"/>
+    <w:bookmarkEnd w:id="165"/>
+    <w:bookmarkEnd w:id="166"/>
+    <w:bookmarkStart w:id="177" w:name="module-details"/>
     <w:p>
       <w:pPr>
         <w:pStyle w:val="Heading1"/>
@@ -3992,7 +4037,7 @@
         <w:t xml:space="preserve">Module Details:</w:t>
       </w:r>
     </w:p>
-    <w:bookmarkStart w:id="162" w:name="day-0-before-the-first-session"/>
+    <w:bookmarkStart w:id="167" w:name="day-0-before-the-first-session"/>
     <w:p>
       <w:pPr>
         <w:pStyle w:val="Heading2"/>
@@ -4018,8 +4063,8 @@
         <w:t xml:space="preserve">Homework 1</w:t>
       </w:r>
     </w:p>
-    <w:bookmarkEnd w:id="162"/>
-    <w:bookmarkStart w:id="163" w:name="day-1"/>
+    <w:bookmarkEnd w:id="167"/>
+    <w:bookmarkStart w:id="168" w:name="day-1"/>
     <w:p>
       <w:pPr>
         <w:pStyle w:val="Heading2"/>
@@ -4069,13 +4114,13 @@
         <w:t xml:space="preserve">Reproducible Research</w:t>
       </w:r>
     </w:p>
-    <w:bookmarkEnd w:id="163"/>
-    <w:bookmarkStart w:id="164" w:name="day-2"/>
+    <w:bookmarkEnd w:id="168"/>
+    <w:bookmarkStart w:id="169" w:name="day-2"/>
     <w:p>
       <w:pPr>
         <w:pStyle w:val="Heading2"/>
       </w:pPr>
-      <w:hyperlink r:id="rId48">
+      <w:hyperlink r:id="rId49">
         <w:r>
           <w:rPr>
             <w:rStyle w:val="Hyperlink"/>
@@ -4108,13 +4153,13 @@
         <w:t xml:space="preserve">Data Input/Output</w:t>
       </w:r>
     </w:p>
-    <w:bookmarkEnd w:id="164"/>
-    <w:bookmarkStart w:id="165" w:name="day-3"/>
+    <w:bookmarkEnd w:id="169"/>
+    <w:bookmarkStart w:id="170" w:name="day-3"/>
     <w:p>
       <w:pPr>
         <w:pStyle w:val="Heading2"/>
       </w:pPr>
-      <w:hyperlink r:id="rId64">
+      <w:hyperlink r:id="rId66">
         <w:r>
           <w:rPr>
             <w:rStyle w:val="Hyperlink"/>
@@ -4147,13 +4192,13 @@
         <w:t xml:space="preserve">Discuss Homework 2 - work on Homework 2 in class if there is time</w:t>
       </w:r>
     </w:p>
-    <w:bookmarkEnd w:id="165"/>
-    <w:bookmarkStart w:id="166" w:name="day-4"/>
+    <w:bookmarkEnd w:id="170"/>
+    <w:bookmarkStart w:id="171" w:name="day-4"/>
     <w:p>
       <w:pPr>
         <w:pStyle w:val="Heading2"/>
       </w:pPr>
-      <w:hyperlink r:id="rId77">
+      <w:hyperlink r:id="rId79">
         <w:r>
           <w:rPr>
             <w:rStyle w:val="Hyperlink"/>
@@ -4186,13 +4231,13 @@
         <w:t xml:space="preserve">Data Classes</w:t>
       </w:r>
     </w:p>
-    <w:bookmarkEnd w:id="166"/>
-    <w:bookmarkStart w:id="167" w:name="day-5"/>
+    <w:bookmarkEnd w:id="171"/>
+    <w:bookmarkStart w:id="172" w:name="day-5"/>
     <w:p>
       <w:pPr>
         <w:pStyle w:val="Heading2"/>
       </w:pPr>
-      <w:hyperlink r:id="rId93">
+      <w:hyperlink r:id="rId95">
         <w:r>
           <w:rPr>
             <w:rStyle w:val="Hyperlink"/>
@@ -4225,13 +4270,13 @@
         <w:t xml:space="preserve">Discuss Homework 3 - work on Homework 3 in class if there is time</w:t>
       </w:r>
     </w:p>
-    <w:bookmarkEnd w:id="167"/>
-    <w:bookmarkStart w:id="168" w:name="day-6"/>
+    <w:bookmarkEnd w:id="172"/>
+    <w:bookmarkStart w:id="173" w:name="day-6"/>
     <w:p>
       <w:pPr>
         <w:pStyle w:val="Heading2"/>
       </w:pPr>
-      <w:hyperlink r:id="rId106">
+      <w:hyperlink r:id="rId108">
         <w:r>
           <w:rPr>
             <w:rStyle w:val="Hyperlink"/>
@@ -4252,13 +4297,13 @@
         <w:t xml:space="preserve">Data Manipulation</w:t>
       </w:r>
     </w:p>
-    <w:bookmarkEnd w:id="168"/>
-    <w:bookmarkStart w:id="169" w:name="day-7"/>
+    <w:bookmarkEnd w:id="173"/>
+    <w:bookmarkStart w:id="174" w:name="day-7"/>
     <w:p>
       <w:pPr>
         <w:pStyle w:val="Heading2"/>
       </w:pPr>
-      <w:hyperlink r:id="rId115">
+      <w:hyperlink r:id="rId117">
         <w:r>
           <w:rPr>
             <w:rStyle w:val="Hyperlink"/>
@@ -4291,13 +4336,13 @@
         <w:t xml:space="preserve">Factors</w:t>
       </w:r>
     </w:p>
-    <w:bookmarkEnd w:id="169"/>
-    <w:bookmarkStart w:id="170" w:name="day-8"/>
+    <w:bookmarkEnd w:id="174"/>
+    <w:bookmarkStart w:id="175" w:name="day-8"/>
     <w:p>
       <w:pPr>
         <w:pStyle w:val="Heading2"/>
       </w:pPr>
-      <w:hyperlink r:id="rId127">
+      <w:hyperlink r:id="rId130">
         <w:r>
           <w:rPr>
             <w:rStyle w:val="Hyperlink"/>
@@ -4330,13 +4375,13 @@
         <w:t xml:space="preserve">Discuss and work on Final Project</w:t>
       </w:r>
     </w:p>
-    <w:bookmarkEnd w:id="170"/>
-    <w:bookmarkStart w:id="171" w:name="day-9"/>
+    <w:bookmarkEnd w:id="175"/>
+    <w:bookmarkStart w:id="176" w:name="day-9"/>
     <w:p>
       <w:pPr>
         <w:pStyle w:val="Heading2"/>
       </w:pPr>
-      <w:hyperlink r:id="rId139">
+      <w:hyperlink r:id="rId143">
         <w:r>
           <w:rPr>
             <w:rStyle w:val="Hyperlink"/>
@@ -4369,8 +4414,8 @@
         <w:t xml:space="preserve">Work on Final Project</w:t>
       </w:r>
     </w:p>
-    <w:bookmarkEnd w:id="171"/>
-    <w:bookmarkEnd w:id="172"/>
+    <w:bookmarkEnd w:id="176"/>
+    <w:bookmarkEnd w:id="177"/>
     <w:sectPr/>
   </w:body>
 </w:document>

</xml_diff>

<commit_message>
Clean up schedule table and build
</commit_message>
<xml_diff>
--- a/Syllabus/syllabus.docx
+++ b/Syllabus/syllabus.docx
@@ -16,21 +16,18 @@
       </w:pPr>
       <w:r>
         <w:rPr>
-          <w:bCs/>
           <w:b/>
         </w:rPr>
         <w:t xml:space="preserve">Epi/Biostats Winter Institute - Introduction to R for Public Health Researchers</w:t>
       </w:r>
       <w:r>
         <w:rPr>
-          <w:bCs/>
           <w:b/>
         </w:rPr>
         <w:t xml:space="preserve"> </w:t>
       </w:r>
       <w:r>
         <w:rPr>
-          <w:bCs/>
           <w:b/>
         </w:rPr>
         <w:t xml:space="preserve">140.604.73</w:t>
@@ -42,7 +39,6 @@
       </w:pPr>
       <w:r>
         <w:rPr>
-          <w:bCs/>
           <w:b/>
         </w:rPr>
         <w:t xml:space="preserve">Class Website:</w:t>
@@ -63,7 +59,6 @@
       </w:r>
       <w:r>
         <w:rPr>
-          <w:bCs/>
           <w:b/>
         </w:rPr>
         <w:t xml:space="preserve">CoursePlus:</w:t>
@@ -86,7 +81,6 @@
       </w:pPr>
       <w:r>
         <w:rPr>
-          <w:bCs/>
           <w:b/>
         </w:rPr>
         <w:t xml:space="preserve">Zoom link will be emailed to students.</w:t>
@@ -98,7 +92,6 @@
       </w:pPr>
       <w:r>
         <w:rPr>
-          <w:bCs/>
           <w:b/>
         </w:rPr>
         <w:t xml:space="preserve">Day/Time:</w:t>
@@ -116,7 +109,6 @@
       </w:pPr>
       <w:r>
         <w:rPr>
-          <w:bCs/>
           <w:b/>
         </w:rPr>
         <w:t xml:space="preserve">Instructors:</w:t>
@@ -167,7 +159,6 @@
       </w:pPr>
       <w:r>
         <w:rPr>
-          <w:bCs/>
           <w:b/>
         </w:rPr>
         <w:t xml:space="preserve">TAs:</w:t>
@@ -207,7 +198,6 @@
       </w:pPr>
       <w:r>
         <w:rPr>
-          <w:bCs/>
           <w:b/>
         </w:rPr>
         <w:t xml:space="preserve">Communication will mainly occur through Slack and we will email you about how to connect to slack.</w:t>
@@ -219,7 +209,6 @@
       </w:pPr>
       <w:r>
         <w:rPr>
-          <w:bCs/>
           <w:b/>
         </w:rPr>
         <w:t xml:space="preserve">Overview:</w:t>
@@ -235,35 +224,30 @@
       </w:r>
       <w:r>
         <w:rPr>
-          <w:bCs/>
           <w:b/>
         </w:rPr>
         <w:t xml:space="preserve">“</w:t>
       </w:r>
       <w:r>
         <w:rPr>
-          <w:bCs/>
           <w:b/>
         </w:rPr>
         <w:t xml:space="preserve">hands-on</w:t>
       </w:r>
       <w:r>
         <w:rPr>
-          <w:bCs/>
           <w:b/>
         </w:rPr>
         <w:t xml:space="preserve">”</w:t>
       </w:r>
       <w:r>
         <w:rPr>
-          <w:bCs/>
           <w:b/>
         </w:rPr>
         <w:t xml:space="preserve"> </w:t>
       </w:r>
       <w:r>
         <w:rPr>
-          <w:bCs/>
           <w:b/>
         </w:rPr>
         <w:t xml:space="preserve">training</w:t>
@@ -281,7 +265,6 @@
       </w:pPr>
       <w:r>
         <w:rPr>
-          <w:bCs/>
           <w:b/>
         </w:rPr>
         <w:t xml:space="preserve">Course Format:</w:t>
@@ -385,7 +368,7 @@
         <w:t xml:space="preserve">Creating reproducible R documents</w:t>
       </w:r>
     </w:p>
-    <w:bookmarkStart w:id="167" w:name="tentative-schedule"/>
+    <w:bookmarkStart w:id="171" w:name="tentative-schedule"/>
     <w:p>
       <w:pPr>
         <w:pStyle w:val="Heading1"/>
@@ -394,7 +377,7 @@
         <w:t xml:space="preserve">Tentative Schedule:</w:t>
       </w:r>
     </w:p>
-    <w:bookmarkStart w:id="150" w:name="day-overview"/>
+    <w:bookmarkStart w:id="154" w:name="day-overview"/>
     <w:p>
       <w:pPr>
         <w:pStyle w:val="Heading2"/>
@@ -406,19 +389,21 @@
     <w:tbl>
       <w:tblPr>
         <w:tblStyle w:val="Table"/>
-        <w:tblW w:type="auto" w:w="0"/>
-        <w:tblLook w:firstRow="1" w:lastRow="0" w:firstColumn="0" w:lastColumn="0" w:noHBand="0" w:noVBand="0" w:val="0020"/>
+        <w:tblW w:type="pct" w:w="0.0"/>
+        <w:tblLook w:firstRow="1" w:lastRow="0" w:firstColumn="0" w:lastColumn="0" w:noHBand="0" w:noVBand="0"/>
       </w:tblPr>
-      <w:tblGrid>
-        <w:gridCol w:w="3960"/>
-        <w:gridCol w:w="3960"/>
-      </w:tblGrid>
+      <w:tblGrid/>
       <w:tr>
         <w:trPr>
-          <w:tblHeader w:val="true"/>
+          <w:cnfStyle w:firstRow="1"/>
         </w:trPr>
         <w:tc>
-          <w:tcPr/>
+          <w:tcPr>
+            <w:tcBorders>
+              <w:bottom w:val="single"/>
+            </w:tcBorders>
+            <w:vAlign w:val="bottom"/>
+          </w:tcPr>
           <w:p>
             <w:pPr>
               <w:pStyle w:val="Compact"/>
@@ -430,7 +415,12 @@
           </w:p>
         </w:tc>
         <w:tc>
-          <w:tcPr/>
+          <w:tcPr>
+            <w:tcBorders>
+              <w:bottom w:val="single"/>
+            </w:tcBorders>
+            <w:vAlign w:val="bottom"/>
+          </w:tcPr>
           <w:p>
             <w:pPr>
               <w:pStyle w:val="Compact"/>
@@ -444,7 +434,6 @@
       </w:tr>
       <w:tr>
         <w:tc>
-          <w:tcPr/>
           <w:p>
             <w:pPr>
               <w:pStyle w:val="Compact"/>
@@ -456,7 +445,6 @@
           </w:p>
         </w:tc>
         <w:tc>
-          <w:tcPr/>
           <w:p>
             <w:pPr>
               <w:pStyle w:val="Compact"/>
@@ -470,7 +458,6 @@
       </w:tr>
       <w:tr>
         <w:tc>
-          <w:tcPr/>
           <w:p>
             <w:pPr>
               <w:pStyle w:val="Compact"/>
@@ -482,7 +469,6 @@
           </w:p>
         </w:tc>
         <w:tc>
-          <w:tcPr/>
           <w:p>
             <w:pPr>
               <w:pStyle w:val="Compact"/>
@@ -496,7 +482,6 @@
       </w:tr>
       <w:tr>
         <w:tc>
-          <w:tcPr/>
           <w:p>
             <w:pPr>
               <w:pStyle w:val="Compact"/>
@@ -508,7 +493,6 @@
           </w:p>
         </w:tc>
         <w:tc>
-          <w:tcPr/>
           <w:p>
             <w:pPr>
               <w:pStyle w:val="Compact"/>
@@ -522,7 +506,6 @@
       </w:tr>
       <w:tr>
         <w:tc>
-          <w:tcPr/>
           <w:p>
             <w:pPr>
               <w:pStyle w:val="Compact"/>
@@ -534,7 +517,6 @@
           </w:p>
         </w:tc>
         <w:tc>
-          <w:tcPr/>
           <w:p>
             <w:pPr>
               <w:pStyle w:val="Compact"/>
@@ -548,7 +530,6 @@
       </w:tr>
       <w:tr>
         <w:tc>
-          <w:tcPr/>
           <w:p>
             <w:pPr>
               <w:pStyle w:val="Compact"/>
@@ -560,7 +541,6 @@
           </w:p>
         </w:tc>
         <w:tc>
-          <w:tcPr/>
           <w:p>
             <w:pPr>
               <w:pStyle w:val="Compact"/>
@@ -615,23 +595,28 @@
     <w:tbl>
       <w:tblPr>
         <w:tblStyle w:val="Table"/>
-        <w:tblW w:type="pct" w:w="5000"/>
-        <w:tblLook w:firstRow="1" w:lastRow="0" w:firstColumn="0" w:lastColumn="0" w:noHBand="0" w:noVBand="0" w:val="0020"/>
+        <w:tblW w:type="pct" w:w="5000.0"/>
+        <w:tblLook w:firstRow="1" w:lastRow="0" w:firstColumn="0" w:lastColumn="0" w:noHBand="0" w:noVBand="0"/>
       </w:tblPr>
       <w:tblGrid>
-        <w:gridCol w:w="585"/>
-        <w:gridCol w:w="159"/>
-        <w:gridCol w:w="2034"/>
-        <w:gridCol w:w="1941"/>
-        <w:gridCol w:w="2287"/>
-        <w:gridCol w:w="911"/>
+        <w:gridCol w:w="582"/>
+        <w:gridCol w:w="192"/>
+        <w:gridCol w:w="2026"/>
+        <w:gridCol w:w="1933"/>
+        <w:gridCol w:w="2277"/>
+        <w:gridCol w:w="907"/>
       </w:tblGrid>
       <w:tr>
         <w:trPr>
-          <w:tblHeader w:val="true"/>
+          <w:cnfStyle w:firstRow="1"/>
         </w:trPr>
         <w:tc>
-          <w:tcPr/>
+          <w:tcPr>
+            <w:tcBorders>
+              <w:bottom w:val="single"/>
+            </w:tcBorders>
+            <w:vAlign w:val="bottom"/>
+          </w:tcPr>
           <w:p>
             <w:pPr>
               <w:pStyle w:val="Compact"/>
@@ -639,7 +624,6 @@
             </w:pPr>
             <w:r>
               <w:rPr>
-                <w:bCs/>
                 <w:b/>
               </w:rPr>
               <w:t xml:space="preserve">Day</w:t>
@@ -647,7 +631,12 @@
           </w:p>
         </w:tc>
         <w:tc>
-          <w:tcPr/>
+          <w:tcPr>
+            <w:tcBorders>
+              <w:bottom w:val="single"/>
+            </w:tcBorders>
+            <w:vAlign w:val="bottom"/>
+          </w:tcPr>
           <w:p>
             <w:pPr>
               <w:pStyle w:val="Compact"/>
@@ -655,7 +644,6 @@
             </w:pPr>
             <w:r>
               <w:rPr>
-                <w:bCs/>
                 <w:b/>
               </w:rPr>
               <w:t xml:space="preserve">Module</w:t>
@@ -663,7 +651,12 @@
           </w:p>
         </w:tc>
         <w:tc>
-          <w:tcPr/>
+          <w:tcPr>
+            <w:tcBorders>
+              <w:bottom w:val="single"/>
+            </w:tcBorders>
+            <w:vAlign w:val="bottom"/>
+          </w:tcPr>
           <w:p>
             <w:pPr>
               <w:pStyle w:val="Compact"/>
@@ -671,7 +664,6 @@
             </w:pPr>
             <w:r>
               <w:rPr>
-                <w:bCs/>
                 <w:b/>
               </w:rPr>
               <w:t xml:space="preserve">Slides</w:t>
@@ -679,7 +671,12 @@
           </w:p>
         </w:tc>
         <w:tc>
-          <w:tcPr/>
+          <w:tcPr>
+            <w:tcBorders>
+              <w:bottom w:val="single"/>
+            </w:tcBorders>
+            <w:vAlign w:val="bottom"/>
+          </w:tcPr>
           <w:p>
             <w:pPr>
               <w:pStyle w:val="Compact"/>
@@ -687,7 +684,6 @@
             </w:pPr>
             <w:r>
               <w:rPr>
-                <w:bCs/>
                 <w:b/>
               </w:rPr>
               <w:t xml:space="preserve">Code</w:t>
@@ -695,7 +691,12 @@
           </w:p>
         </w:tc>
         <w:tc>
-          <w:tcPr/>
+          <w:tcPr>
+            <w:tcBorders>
+              <w:bottom w:val="single"/>
+            </w:tcBorders>
+            <w:vAlign w:val="bottom"/>
+          </w:tcPr>
           <w:p>
             <w:pPr>
               <w:pStyle w:val="Compact"/>
@@ -703,7 +704,6 @@
             </w:pPr>
             <w:r>
               <w:rPr>
-                <w:bCs/>
                 <w:b/>
               </w:rPr>
               <w:t xml:space="preserve">Resource</w:t>
@@ -711,7 +711,12 @@
           </w:p>
         </w:tc>
         <w:tc>
-          <w:tcPr/>
+          <w:tcPr>
+            <w:tcBorders>
+              <w:bottom w:val="single"/>
+            </w:tcBorders>
+            <w:vAlign w:val="bottom"/>
+          </w:tcPr>
           <w:p>
             <w:pPr>
               <w:pStyle w:val="Compact"/>
@@ -719,7 +724,6 @@
             </w:pPr>
             <w:r>
               <w:rPr>
-                <w:bCs/>
                 <w:b/>
               </w:rPr>
               <w:t xml:space="preserve">Cheatsheets/Guides</w:t>
@@ -729,7 +733,6 @@
       </w:tr>
       <w:tr>
         <w:tc>
-          <w:tcPr/>
           <w:p>
             <w:pPr>
               <w:pStyle w:val="Compact"/>
@@ -746,7 +749,6 @@
           </w:p>
         </w:tc>
         <w:tc>
-          <w:tcPr/>
           <w:p>
             <w:pPr>
               <w:pStyle w:val="Compact"/>
@@ -758,15 +760,9 @@
           </w:p>
         </w:tc>
         <w:tc>
-          <w:tcPr/>
-          <w:p>
-            <w:pPr>
-              <w:pStyle w:val="Compact"/>
-            </w:pPr>
-          </w:p>
-        </w:tc>
-        <w:tc>
-          <w:tcPr/>
+          <w:p/>
+        </w:tc>
+        <w:tc>
           <w:p>
             <w:pPr>
               <w:pStyle w:val="Compact"/>
@@ -783,25 +779,14 @@
           </w:p>
         </w:tc>
         <w:tc>
-          <w:tcPr/>
-          <w:p>
-            <w:pPr>
-              <w:pStyle w:val="Compact"/>
-            </w:pPr>
-          </w:p>
-        </w:tc>
-        <w:tc>
-          <w:tcPr/>
-          <w:p>
-            <w:pPr>
-              <w:pStyle w:val="Compact"/>
-            </w:pPr>
-          </w:p>
+          <w:p/>
+        </w:tc>
+        <w:tc>
+          <w:p/>
         </w:tc>
       </w:tr>
       <w:tr>
         <w:tc>
-          <w:tcPr/>
           <w:p>
             <w:pPr>
               <w:pStyle w:val="Compact"/>
@@ -818,7 +803,6 @@
           </w:p>
         </w:tc>
         <w:tc>
-          <w:tcPr/>
           <w:p>
             <w:pPr>
               <w:pStyle w:val="Compact"/>
@@ -830,7 +814,6 @@
           </w:p>
         </w:tc>
         <w:tc>
-          <w:tcPr/>
           <w:p>
             <w:pPr>
               <w:pStyle w:val="Compact"/>
@@ -861,7 +844,6 @@
           </w:p>
         </w:tc>
         <w:tc>
-          <w:tcPr/>
           <w:p>
             <w:pPr>
               <w:pStyle w:val="Compact"/>
@@ -892,15 +874,9 @@
           </w:p>
         </w:tc>
         <w:tc>
-          <w:tcPr/>
-          <w:p>
-            <w:pPr>
-              <w:pStyle w:val="Compact"/>
-            </w:pPr>
-          </w:p>
-        </w:tc>
-        <w:tc>
-          <w:tcPr/>
+          <w:p/>
+        </w:tc>
+        <w:tc>
           <w:p>
             <w:pPr>
               <w:pStyle w:val="Compact"/>
@@ -919,15 +895,9 @@
       </w:tr>
       <w:tr>
         <w:tc>
-          <w:tcPr/>
-          <w:p>
-            <w:pPr>
-              <w:pStyle w:val="Compact"/>
-            </w:pPr>
-          </w:p>
-        </w:tc>
-        <w:tc>
-          <w:tcPr/>
+          <w:p/>
+        </w:tc>
+        <w:tc>
           <w:p>
             <w:pPr>
               <w:pStyle w:val="Compact"/>
@@ -939,7 +909,6 @@
           </w:p>
         </w:tc>
         <w:tc>
-          <w:tcPr/>
           <w:p>
             <w:pPr>
               <w:pStyle w:val="Compact"/>
@@ -970,7 +939,6 @@
           </w:p>
         </w:tc>
         <w:tc>
-          <w:tcPr/>
           <w:p>
             <w:pPr>
               <w:pStyle w:val="Compact"/>
@@ -1001,7 +969,6 @@
           </w:p>
         </w:tc>
         <w:tc>
-          <w:tcPr/>
           <w:p>
             <w:pPr>
               <w:pStyle w:val="Compact"/>
@@ -1046,25 +1013,14 @@
           </w:p>
         </w:tc>
         <w:tc>
-          <w:tcPr/>
-          <w:p>
-            <w:pPr>
-              <w:pStyle w:val="Compact"/>
-            </w:pPr>
-          </w:p>
+          <w:p/>
         </w:tc>
       </w:tr>
       <w:tr>
         <w:tc>
-          <w:tcPr/>
-          <w:p>
-            <w:pPr>
-              <w:pStyle w:val="Compact"/>
-            </w:pPr>
-          </w:p>
-        </w:tc>
-        <w:tc>
-          <w:tcPr/>
+          <w:p/>
+        </w:tc>
+        <w:tc>
           <w:p>
             <w:pPr>
               <w:pStyle w:val="Compact"/>
@@ -1076,7 +1032,6 @@
           </w:p>
         </w:tc>
         <w:tc>
-          <w:tcPr/>
           <w:p>
             <w:pPr>
               <w:pStyle w:val="Compact"/>
@@ -1121,7 +1076,6 @@
           </w:p>
         </w:tc>
         <w:tc>
-          <w:tcPr/>
           <w:p>
             <w:pPr>
               <w:pStyle w:val="Compact"/>
@@ -1152,15 +1106,9 @@
           </w:p>
         </w:tc>
         <w:tc>
-          <w:tcPr/>
-          <w:p>
-            <w:pPr>
-              <w:pStyle w:val="Compact"/>
-            </w:pPr>
-          </w:p>
-        </w:tc>
-        <w:tc>
-          <w:tcPr/>
+          <w:p/>
+        </w:tc>
+        <w:tc>
           <w:p>
             <w:pPr>
               <w:pStyle w:val="Compact"/>
@@ -1179,7 +1127,6 @@
       </w:tr>
       <w:tr>
         <w:tc>
-          <w:tcPr/>
           <w:p>
             <w:pPr>
               <w:pStyle w:val="Compact"/>
@@ -1196,7 +1143,6 @@
           </w:p>
         </w:tc>
         <w:tc>
-          <w:tcPr/>
           <w:p>
             <w:pPr>
               <w:pStyle w:val="Compact"/>
@@ -1208,7 +1154,6 @@
           </w:p>
         </w:tc>
         <w:tc>
-          <w:tcPr/>
           <w:p>
             <w:pPr>
               <w:pStyle w:val="Compact"/>
@@ -1239,7 +1184,6 @@
           </w:p>
         </w:tc>
         <w:tc>
-          <w:tcPr/>
           <w:p>
             <w:pPr>
               <w:pStyle w:val="Compact"/>
@@ -1270,7 +1214,6 @@
           </w:p>
         </w:tc>
         <w:tc>
-          <w:tcPr/>
           <w:p>
             <w:pPr>
               <w:pStyle w:val="Compact"/>
@@ -1315,7 +1258,6 @@
           </w:p>
         </w:tc>
         <w:tc>
-          <w:tcPr/>
           <w:p>
             <w:pPr>
               <w:pStyle w:val="Compact"/>
@@ -1334,15 +1276,9 @@
       </w:tr>
       <w:tr>
         <w:tc>
-          <w:tcPr/>
-          <w:p>
-            <w:pPr>
-              <w:pStyle w:val="Compact"/>
-            </w:pPr>
-          </w:p>
-        </w:tc>
-        <w:tc>
-          <w:tcPr/>
+          <w:p/>
+        </w:tc>
+        <w:tc>
           <w:p>
             <w:pPr>
               <w:pStyle w:val="Compact"/>
@@ -1354,7 +1290,6 @@
           </w:p>
         </w:tc>
         <w:tc>
-          <w:tcPr/>
           <w:p>
             <w:pPr>
               <w:pStyle w:val="Compact"/>
@@ -1385,7 +1320,6 @@
           </w:p>
         </w:tc>
         <w:tc>
-          <w:tcPr/>
           <w:p>
             <w:pPr>
               <w:pStyle w:val="Compact"/>
@@ -1416,7 +1350,6 @@
           </w:p>
         </w:tc>
         <w:tc>
-          <w:tcPr/>
           <w:p>
             <w:pPr>
               <w:pStyle w:val="Compact"/>
@@ -1461,7 +1394,6 @@
           </w:p>
         </w:tc>
         <w:tc>
-          <w:tcPr/>
           <w:p>
             <w:pPr>
               <w:pStyle w:val="Compact"/>
@@ -1480,7 +1412,6 @@
       </w:tr>
       <w:tr>
         <w:tc>
-          <w:tcPr/>
           <w:p>
             <w:pPr>
               <w:pStyle w:val="Compact"/>
@@ -1497,7 +1428,6 @@
           </w:p>
         </w:tc>
         <w:tc>
-          <w:tcPr/>
           <w:p>
             <w:pPr>
               <w:pStyle w:val="Compact"/>
@@ -1509,7 +1439,6 @@
           </w:p>
         </w:tc>
         <w:tc>
-          <w:tcPr/>
           <w:p>
             <w:pPr>
               <w:pStyle w:val="Compact"/>
@@ -1540,7 +1469,6 @@
           </w:p>
         </w:tc>
         <w:tc>
-          <w:tcPr/>
           <w:p>
             <w:pPr>
               <w:pStyle w:val="Compact"/>
@@ -1571,7 +1499,6 @@
           </w:p>
         </w:tc>
         <w:tc>
-          <w:tcPr/>
           <w:p>
             <w:pPr>
               <w:pStyle w:val="Compact"/>
@@ -1616,7 +1543,6 @@
           </w:p>
         </w:tc>
         <w:tc>
-          <w:tcPr/>
           <w:p>
             <w:pPr>
               <w:pStyle w:val="Compact"/>
@@ -1635,15 +1561,9 @@
       </w:tr>
       <w:tr>
         <w:tc>
-          <w:tcPr/>
-          <w:p>
-            <w:pPr>
-              <w:pStyle w:val="Compact"/>
-            </w:pPr>
-          </w:p>
-        </w:tc>
-        <w:tc>
-          <w:tcPr/>
+          <w:p/>
+        </w:tc>
+        <w:tc>
           <w:p>
             <w:pPr>
               <w:pStyle w:val="Compact"/>
@@ -1655,15 +1575,9 @@
           </w:p>
         </w:tc>
         <w:tc>
-          <w:tcPr/>
-          <w:p>
-            <w:pPr>
-              <w:pStyle w:val="Compact"/>
-            </w:pPr>
-          </w:p>
-        </w:tc>
-        <w:tc>
-          <w:tcPr/>
+          <w:p/>
+        </w:tc>
+        <w:tc>
           <w:p>
             <w:pPr>
               <w:pStyle w:val="Compact"/>
@@ -1722,25 +1636,14 @@
           </w:p>
         </w:tc>
         <w:tc>
-          <w:tcPr/>
-          <w:p>
-            <w:pPr>
-              <w:pStyle w:val="Compact"/>
-            </w:pPr>
-          </w:p>
-        </w:tc>
-        <w:tc>
-          <w:tcPr/>
-          <w:p>
-            <w:pPr>
-              <w:pStyle w:val="Compact"/>
-            </w:pPr>
-          </w:p>
+          <w:p/>
+        </w:tc>
+        <w:tc>
+          <w:p/>
         </w:tc>
       </w:tr>
       <w:tr>
         <w:tc>
-          <w:tcPr/>
           <w:p>
             <w:pPr>
               <w:pStyle w:val="Compact"/>
@@ -1757,7 +1660,6 @@
           </w:p>
         </w:tc>
         <w:tc>
-          <w:tcPr/>
           <w:p>
             <w:pPr>
               <w:pStyle w:val="Compact"/>
@@ -1769,7 +1671,6 @@
           </w:p>
         </w:tc>
         <w:tc>
-          <w:tcPr/>
           <w:p>
             <w:pPr>
               <w:pStyle w:val="Compact"/>
@@ -1800,7 +1701,6 @@
           </w:p>
         </w:tc>
         <w:tc>
-          <w:tcPr/>
           <w:p>
             <w:pPr>
               <w:pStyle w:val="Compact"/>
@@ -1831,7 +1731,6 @@
           </w:p>
         </w:tc>
         <w:tc>
-          <w:tcPr/>
           <w:p>
             <w:pPr>
               <w:pStyle w:val="Compact"/>
@@ -1876,7 +1775,6 @@
           </w:p>
         </w:tc>
         <w:tc>
-          <w:tcPr/>
           <w:p>
             <w:pPr>
               <w:pStyle w:val="Compact"/>
@@ -1895,15 +1793,9 @@
       </w:tr>
       <w:tr>
         <w:tc>
-          <w:tcPr/>
-          <w:p>
-            <w:pPr>
-              <w:pStyle w:val="Compact"/>
-            </w:pPr>
-          </w:p>
-        </w:tc>
-        <w:tc>
-          <w:tcPr/>
+          <w:p/>
+        </w:tc>
+        <w:tc>
           <w:p>
             <w:pPr>
               <w:pStyle w:val="Compact"/>
@@ -1915,7 +1807,6 @@
           </w:p>
         </w:tc>
         <w:tc>
-          <w:tcPr/>
           <w:p>
             <w:pPr>
               <w:pStyle w:val="Compact"/>
@@ -1946,7 +1837,6 @@
           </w:p>
         </w:tc>
         <w:tc>
-          <w:tcPr/>
           <w:p>
             <w:pPr>
               <w:pStyle w:val="Compact"/>
@@ -1977,7 +1867,6 @@
           </w:p>
         </w:tc>
         <w:tc>
-          <w:tcPr/>
           <w:p>
             <w:pPr>
               <w:pStyle w:val="Compact"/>
@@ -2022,17 +1911,11 @@
           </w:p>
         </w:tc>
         <w:tc>
-          <w:tcPr/>
-          <w:p>
-            <w:pPr>
-              <w:pStyle w:val="Compact"/>
-            </w:pPr>
-          </w:p>
+          <w:p/>
         </w:tc>
       </w:tr>
       <w:tr>
         <w:tc>
-          <w:tcPr/>
           <w:p>
             <w:pPr>
               <w:pStyle w:val="Compact"/>
@@ -2049,7 +1932,6 @@
           </w:p>
         </w:tc>
         <w:tc>
-          <w:tcPr/>
           <w:p>
             <w:pPr>
               <w:pStyle w:val="Compact"/>
@@ -2061,7 +1943,6 @@
           </w:p>
         </w:tc>
         <w:tc>
-          <w:tcPr/>
           <w:p>
             <w:pPr>
               <w:pStyle w:val="Compact"/>
@@ -2089,7 +1970,6 @@
           </w:p>
         </w:tc>
         <w:tc>
-          <w:tcPr/>
           <w:p>
             <w:pPr>
               <w:pStyle w:val="Compact"/>
@@ -2117,7 +1997,6 @@
           </w:p>
         </w:tc>
         <w:tc>
-          <w:tcPr/>
           <w:p>
             <w:pPr>
               <w:pStyle w:val="Compact"/>
@@ -2162,7 +2041,6 @@
           </w:p>
         </w:tc>
         <w:tc>
-          <w:tcPr/>
           <w:p>
             <w:pPr>
               <w:pStyle w:val="Compact"/>
@@ -2181,15 +2059,9 @@
       </w:tr>
       <w:tr>
         <w:tc>
-          <w:tcPr/>
-          <w:p>
-            <w:pPr>
-              <w:pStyle w:val="Compact"/>
-            </w:pPr>
-          </w:p>
-        </w:tc>
-        <w:tc>
-          <w:tcPr/>
+          <w:p/>
+        </w:tc>
+        <w:tc>
           <w:p>
             <w:pPr>
               <w:pStyle w:val="Compact"/>
@@ -2201,15 +2073,9 @@
           </w:p>
         </w:tc>
         <w:tc>
-          <w:tcPr/>
-          <w:p>
-            <w:pPr>
-              <w:pStyle w:val="Compact"/>
-            </w:pPr>
-          </w:p>
-        </w:tc>
-        <w:tc>
-          <w:tcPr/>
+          <w:p/>
+        </w:tc>
+        <w:tc>
           <w:p>
             <w:pPr>
               <w:pStyle w:val="Compact"/>
@@ -2268,25 +2134,14 @@
           </w:p>
         </w:tc>
         <w:tc>
-          <w:tcPr/>
-          <w:p>
-            <w:pPr>
-              <w:pStyle w:val="Compact"/>
-            </w:pPr>
-          </w:p>
-        </w:tc>
-        <w:tc>
-          <w:tcPr/>
-          <w:p>
-            <w:pPr>
-              <w:pStyle w:val="Compact"/>
-            </w:pPr>
-          </w:p>
+          <w:p/>
+        </w:tc>
+        <w:tc>
+          <w:p/>
         </w:tc>
       </w:tr>
       <w:tr>
         <w:tc>
-          <w:tcPr/>
           <w:p>
             <w:pPr>
               <w:pStyle w:val="Compact"/>
@@ -2303,7 +2158,6 @@
           </w:p>
         </w:tc>
         <w:tc>
-          <w:tcPr/>
           <w:p>
             <w:pPr>
               <w:pStyle w:val="Compact"/>
@@ -2315,7 +2169,6 @@
           </w:p>
         </w:tc>
         <w:tc>
-          <w:tcPr/>
           <w:p>
             <w:pPr>
               <w:pStyle w:val="Compact"/>
@@ -2346,7 +2199,6 @@
           </w:p>
         </w:tc>
         <w:tc>
-          <w:tcPr/>
           <w:p>
             <w:pPr>
               <w:pStyle w:val="Compact"/>
@@ -2377,7 +2229,6 @@
           </w:p>
         </w:tc>
         <w:tc>
-          <w:tcPr/>
           <w:p>
             <w:pPr>
               <w:pStyle w:val="Compact"/>
@@ -2422,7 +2273,6 @@
           </w:p>
         </w:tc>
         <w:tc>
-          <w:tcPr/>
           <w:p>
             <w:pPr>
               <w:pStyle w:val="Compact"/>
@@ -2441,7 +2291,20 @@
       </w:tr>
       <w:tr>
         <w:tc>
-          <w:tcPr/>
+          <w:p/>
+        </w:tc>
+        <w:tc>
+          <w:p>
+            <w:pPr>
+              <w:pStyle w:val="Compact"/>
+              <w:jc w:val="center"/>
+            </w:pPr>
+            <w:r>
+              <w:t xml:space="preserve">Intro to Data Visualization</w:t>
+            </w:r>
+          </w:p>
+        </w:tc>
+        <w:tc>
           <w:p>
             <w:pPr>
               <w:pStyle w:val="Compact"/>
@@ -2452,171 +2315,151 @@
                 <w:rPr>
                   <w:rStyle w:val="Hyperlink"/>
                 </w:rPr>
-                <w:t xml:space="preserve">Day 7</w:t>
-              </w:r>
-            </w:hyperlink>
-          </w:p>
-        </w:tc>
-        <w:tc>
-          <w:tcPr/>
-          <w:p>
-            <w:pPr>
-              <w:pStyle w:val="Compact"/>
-              <w:jc w:val="center"/>
-            </w:pPr>
-            <w:r>
-              <w:t xml:space="preserve">Data Visualization</w:t>
-            </w:r>
-          </w:p>
-        </w:tc>
-        <w:tc>
-          <w:tcPr/>
-          <w:p>
-            <w:pPr>
-              <w:pStyle w:val="Compact"/>
-              <w:jc w:val="center"/>
-            </w:pPr>
+                <w:t xml:space="preserve">HTML</w:t>
+              </w:r>
+            </w:hyperlink>
+            <w:r>
+              <w:t xml:space="preserve">,</w:t>
+            </w:r>
+            <w:r>
+              <w:t xml:space="preserve"> </w:t>
+            </w:r>
             <w:hyperlink r:id="rId119">
               <w:r>
                 <w:rPr>
                   <w:rStyle w:val="Hyperlink"/>
                 </w:rPr>
-                <w:t xml:space="preserve">HTML</w:t>
-              </w:r>
-            </w:hyperlink>
-            <w:r>
-              <w:t xml:space="preserve">,</w:t>
-            </w:r>
-            <w:r>
-              <w:t xml:space="preserve"> </w:t>
-            </w:r>
+                <w:t xml:space="preserve">PDF</w:t>
+              </w:r>
+            </w:hyperlink>
+          </w:p>
+        </w:tc>
+        <w:tc>
+          <w:p>
+            <w:pPr>
+              <w:pStyle w:val="Compact"/>
+              <w:jc w:val="center"/>
+            </w:pPr>
             <w:hyperlink r:id="rId120">
               <w:r>
                 <w:rPr>
                   <w:rStyle w:val="Hyperlink"/>
                 </w:rPr>
-                <w:t xml:space="preserve">PDF</w:t>
-              </w:r>
-            </w:hyperlink>
-          </w:p>
-        </w:tc>
-        <w:tc>
-          <w:tcPr/>
-          <w:p>
-            <w:pPr>
-              <w:pStyle w:val="Compact"/>
-              <w:jc w:val="center"/>
-            </w:pPr>
+                <w:t xml:space="preserve">R</w:t>
+              </w:r>
+            </w:hyperlink>
+            <w:r>
+              <w:t xml:space="preserve">,</w:t>
+            </w:r>
+            <w:r>
+              <w:t xml:space="preserve"> </w:t>
+            </w:r>
             <w:hyperlink r:id="rId121">
               <w:r>
                 <w:rPr>
                   <w:rStyle w:val="Hyperlink"/>
                 </w:rPr>
-                <w:t xml:space="preserve">R</w:t>
-              </w:r>
-            </w:hyperlink>
-            <w:r>
-              <w:t xml:space="preserve">,</w:t>
-            </w:r>
-            <w:r>
-              <w:t xml:space="preserve"> </w:t>
-            </w:r>
-            <w:hyperlink r:id="rId122">
-              <w:r>
-                <w:rPr>
-                  <w:rStyle w:val="Hyperlink"/>
-                </w:rPr>
                 <w:t xml:space="preserve">Rmd</w:t>
               </w:r>
             </w:hyperlink>
           </w:p>
         </w:tc>
         <w:tc>
-          <w:tcPr/>
-          <w:p>
-            <w:pPr>
-              <w:pStyle w:val="Compact"/>
-              <w:jc w:val="center"/>
-            </w:pPr>
-            <w:hyperlink r:id="rId123">
-              <w:r>
-                <w:rPr>
-                  <w:rStyle w:val="Hyperlink"/>
-                </w:rPr>
-                <w:t xml:space="preserve">Lab</w:t>
-              </w:r>
-            </w:hyperlink>
-            <w:r>
-              <w:t xml:space="preserve">,</w:t>
-            </w:r>
-            <w:r>
-              <w:t xml:space="preserve"> </w:t>
-            </w:r>
-            <w:hyperlink r:id="rId124">
-              <w:r>
-                <w:rPr>
-                  <w:rStyle w:val="Hyperlink"/>
-                </w:rPr>
-                <w:t xml:space="preserve">Key</w:t>
-              </w:r>
-            </w:hyperlink>
-            <w:r>
-              <w:t xml:space="preserve">,</w:t>
-            </w:r>
-            <w:r>
-              <w:t xml:space="preserve"> </w:t>
-            </w:r>
-            <w:hyperlink r:id="rId125">
-              <w:r>
-                <w:rPr>
-                  <w:rStyle w:val="Hyperlink"/>
-                </w:rPr>
-                <w:t xml:space="preserve">Key HTML</w:t>
-              </w:r>
-            </w:hyperlink>
-          </w:p>
-        </w:tc>
-        <w:tc>
-          <w:tcPr/>
-          <w:p>
-            <w:pPr>
-              <w:pStyle w:val="Compact"/>
-              <w:jc w:val="center"/>
-            </w:pPr>
-            <w:hyperlink r:id="rId126">
-              <w:r>
-                <w:rPr>
-                  <w:rStyle w:val="Hyperlink"/>
-                </w:rPr>
-                <w:t xml:space="preserve">Day 7 Cheatsheet</w:t>
-              </w:r>
-            </w:hyperlink>
-          </w:p>
+          <w:p/>
+        </w:tc>
+        <w:tc>
+          <w:p/>
         </w:tc>
       </w:tr>
       <w:tr>
         <w:tc>
-          <w:tcPr/>
-          <w:p>
-            <w:pPr>
-              <w:pStyle w:val="Compact"/>
-            </w:pPr>
-          </w:p>
-        </w:tc>
-        <w:tc>
-          <w:tcPr/>
-          <w:p>
-            <w:pPr>
-              <w:pStyle w:val="Compact"/>
-              <w:jc w:val="center"/>
-            </w:pPr>
-            <w:r>
-              <w:t xml:space="preserve">Factors</w:t>
-            </w:r>
-          </w:p>
-        </w:tc>
-        <w:tc>
-          <w:tcPr/>
+          <w:p>
+            <w:pPr>
+              <w:pStyle w:val="Compact"/>
+              <w:jc w:val="center"/>
+            </w:pPr>
+            <w:hyperlink r:id="rId122">
+              <w:r>
+                <w:rPr>
+                  <w:rStyle w:val="Hyperlink"/>
+                </w:rPr>
+                <w:t xml:space="preserve">Day 7</w:t>
+              </w:r>
+            </w:hyperlink>
+          </w:p>
+        </w:tc>
+        <w:tc>
+          <w:p>
+            <w:pPr>
+              <w:pStyle w:val="Compact"/>
+              <w:jc w:val="center"/>
+            </w:pPr>
+            <w:r>
+              <w:t xml:space="preserve">Data Visualization</w:t>
+            </w:r>
+          </w:p>
+        </w:tc>
+        <w:tc>
+          <w:p>
+            <w:pPr>
+              <w:pStyle w:val="Compact"/>
+              <w:jc w:val="center"/>
+            </w:pPr>
+            <w:hyperlink r:id="rId123">
+              <w:r>
+                <w:rPr>
+                  <w:rStyle w:val="Hyperlink"/>
+                </w:rPr>
+                <w:t xml:space="preserve">HTML</w:t>
+              </w:r>
+            </w:hyperlink>
+            <w:r>
+              <w:t xml:space="preserve">,</w:t>
+            </w:r>
+            <w:r>
+              <w:t xml:space="preserve"> </w:t>
+            </w:r>
+            <w:hyperlink r:id="rId124">
+              <w:r>
+                <w:rPr>
+                  <w:rStyle w:val="Hyperlink"/>
+                </w:rPr>
+                <w:t xml:space="preserve">PDF</w:t>
+              </w:r>
+            </w:hyperlink>
+          </w:p>
+        </w:tc>
+        <w:tc>
+          <w:p>
+            <w:pPr>
+              <w:pStyle w:val="Compact"/>
+              <w:jc w:val="center"/>
+            </w:pPr>
+            <w:hyperlink r:id="rId125">
+              <w:r>
+                <w:rPr>
+                  <w:rStyle w:val="Hyperlink"/>
+                </w:rPr>
+                <w:t xml:space="preserve">R</w:t>
+              </w:r>
+            </w:hyperlink>
+            <w:r>
+              <w:t xml:space="preserve">,</w:t>
+            </w:r>
+            <w:r>
+              <w:t xml:space="preserve"> </w:t>
+            </w:r>
+            <w:hyperlink r:id="rId126">
+              <w:r>
+                <w:rPr>
+                  <w:rStyle w:val="Hyperlink"/>
+                </w:rPr>
+                <w:t xml:space="preserve">Rmd</w:t>
+              </w:r>
+            </w:hyperlink>
+          </w:p>
+        </w:tc>
+        <w:tc>
           <w:p>
             <w:pPr>
               <w:pStyle w:val="Compact"/>
@@ -2627,7 +2470,7 @@
                 <w:rPr>
                   <w:rStyle w:val="Hyperlink"/>
                 </w:rPr>
-                <w:t xml:space="preserve">HTML</w:t>
+                <w:t xml:space="preserve">Lab</w:t>
               </w:r>
             </w:hyperlink>
             <w:r>
@@ -2641,62 +2484,58 @@
                 <w:rPr>
                   <w:rStyle w:val="Hyperlink"/>
                 </w:rPr>
-                <w:t xml:space="preserve">PDF</w:t>
-              </w:r>
-            </w:hyperlink>
-          </w:p>
-        </w:tc>
-        <w:tc>
-          <w:tcPr/>
-          <w:p>
-            <w:pPr>
-              <w:pStyle w:val="Compact"/>
-              <w:jc w:val="center"/>
-            </w:pPr>
+                <w:t xml:space="preserve">Key</w:t>
+              </w:r>
+            </w:hyperlink>
+            <w:r>
+              <w:t xml:space="preserve">,</w:t>
+            </w:r>
+            <w:r>
+              <w:t xml:space="preserve"> </w:t>
+            </w:r>
             <w:hyperlink r:id="rId129">
               <w:r>
                 <w:rPr>
                   <w:rStyle w:val="Hyperlink"/>
                 </w:rPr>
-                <w:t xml:space="preserve">R</w:t>
-              </w:r>
-            </w:hyperlink>
-            <w:r>
-              <w:t xml:space="preserve">,</w:t>
-            </w:r>
-            <w:r>
-              <w:t xml:space="preserve"> </w:t>
-            </w:r>
+                <w:t xml:space="preserve">Key HTML</w:t>
+              </w:r>
+            </w:hyperlink>
+          </w:p>
+        </w:tc>
+        <w:tc>
+          <w:p>
+            <w:pPr>
+              <w:pStyle w:val="Compact"/>
+              <w:jc w:val="center"/>
+            </w:pPr>
             <w:hyperlink r:id="rId130">
               <w:r>
                 <w:rPr>
                   <w:rStyle w:val="Hyperlink"/>
                 </w:rPr>
-                <w:t xml:space="preserve">Rmd</w:t>
-              </w:r>
-            </w:hyperlink>
-          </w:p>
-        </w:tc>
-        <w:tc>
-          <w:tcPr/>
-          <w:p>
-            <w:pPr>
-              <w:pStyle w:val="Compact"/>
-            </w:pPr>
-          </w:p>
-        </w:tc>
-        <w:tc>
-          <w:tcPr/>
-          <w:p>
-            <w:pPr>
-              <w:pStyle w:val="Compact"/>
-            </w:pPr>
+                <w:t xml:space="preserve">Day 7 Cheatsheet</w:t>
+              </w:r>
+            </w:hyperlink>
           </w:p>
         </w:tc>
       </w:tr>
       <w:tr>
         <w:tc>
-          <w:tcPr/>
+          <w:p/>
+        </w:tc>
+        <w:tc>
+          <w:p>
+            <w:pPr>
+              <w:pStyle w:val="Compact"/>
+              <w:jc w:val="center"/>
+            </w:pPr>
+            <w:r>
+              <w:t xml:space="preserve">Factors</w:t>
+            </w:r>
+          </w:p>
+        </w:tc>
+        <w:tc>
           <w:p>
             <w:pPr>
               <w:pStyle w:val="Compact"/>
@@ -2707,171 +2546,151 @@
                 <w:rPr>
                   <w:rStyle w:val="Hyperlink"/>
                 </w:rPr>
-                <w:t xml:space="preserve">Day 8</w:t>
-              </w:r>
-            </w:hyperlink>
-          </w:p>
-        </w:tc>
-        <w:tc>
-          <w:tcPr/>
-          <w:p>
-            <w:pPr>
-              <w:pStyle w:val="Compact"/>
-              <w:jc w:val="center"/>
-            </w:pPr>
-            <w:r>
-              <w:t xml:space="preserve">Statistics</w:t>
-            </w:r>
-          </w:p>
-        </w:tc>
-        <w:tc>
-          <w:tcPr/>
-          <w:p>
-            <w:pPr>
-              <w:pStyle w:val="Compact"/>
-              <w:jc w:val="center"/>
-            </w:pPr>
+                <w:t xml:space="preserve">HTML</w:t>
+              </w:r>
+            </w:hyperlink>
+            <w:r>
+              <w:t xml:space="preserve">,</w:t>
+            </w:r>
+            <w:r>
+              <w:t xml:space="preserve"> </w:t>
+            </w:r>
             <w:hyperlink r:id="rId132">
               <w:r>
                 <w:rPr>
                   <w:rStyle w:val="Hyperlink"/>
                 </w:rPr>
-                <w:t xml:space="preserve">HTML</w:t>
-              </w:r>
-            </w:hyperlink>
-            <w:r>
-              <w:t xml:space="preserve">,</w:t>
-            </w:r>
-            <w:r>
-              <w:t xml:space="preserve"> </w:t>
-            </w:r>
+                <w:t xml:space="preserve">PDF</w:t>
+              </w:r>
+            </w:hyperlink>
+          </w:p>
+        </w:tc>
+        <w:tc>
+          <w:p>
+            <w:pPr>
+              <w:pStyle w:val="Compact"/>
+              <w:jc w:val="center"/>
+            </w:pPr>
             <w:hyperlink r:id="rId133">
               <w:r>
                 <w:rPr>
                   <w:rStyle w:val="Hyperlink"/>
                 </w:rPr>
-                <w:t xml:space="preserve">PDF</w:t>
-              </w:r>
-            </w:hyperlink>
-          </w:p>
-        </w:tc>
-        <w:tc>
-          <w:tcPr/>
-          <w:p>
-            <w:pPr>
-              <w:pStyle w:val="Compact"/>
-              <w:jc w:val="center"/>
-            </w:pPr>
+                <w:t xml:space="preserve">R</w:t>
+              </w:r>
+            </w:hyperlink>
+            <w:r>
+              <w:t xml:space="preserve">,</w:t>
+            </w:r>
+            <w:r>
+              <w:t xml:space="preserve"> </w:t>
+            </w:r>
             <w:hyperlink r:id="rId134">
               <w:r>
                 <w:rPr>
                   <w:rStyle w:val="Hyperlink"/>
                 </w:rPr>
-                <w:t xml:space="preserve">R</w:t>
-              </w:r>
-            </w:hyperlink>
-            <w:r>
-              <w:t xml:space="preserve">,</w:t>
-            </w:r>
-            <w:r>
-              <w:t xml:space="preserve"> </w:t>
-            </w:r>
-            <w:hyperlink r:id="rId135">
-              <w:r>
-                <w:rPr>
-                  <w:rStyle w:val="Hyperlink"/>
-                </w:rPr>
                 <w:t xml:space="preserve">Rmd</w:t>
               </w:r>
             </w:hyperlink>
           </w:p>
         </w:tc>
         <w:tc>
-          <w:tcPr/>
-          <w:p>
-            <w:pPr>
-              <w:pStyle w:val="Compact"/>
-              <w:jc w:val="center"/>
-            </w:pPr>
-            <w:hyperlink r:id="rId136">
-              <w:r>
-                <w:rPr>
-                  <w:rStyle w:val="Hyperlink"/>
-                </w:rPr>
-                <w:t xml:space="preserve">Lab</w:t>
-              </w:r>
-            </w:hyperlink>
-            <w:r>
-              <w:t xml:space="preserve">,</w:t>
-            </w:r>
-            <w:r>
-              <w:t xml:space="preserve"> </w:t>
-            </w:r>
-            <w:hyperlink r:id="rId137">
-              <w:r>
-                <w:rPr>
-                  <w:rStyle w:val="Hyperlink"/>
-                </w:rPr>
-                <w:t xml:space="preserve">Key</w:t>
-              </w:r>
-            </w:hyperlink>
-            <w:r>
-              <w:t xml:space="preserve">,</w:t>
-            </w:r>
-            <w:r>
-              <w:t xml:space="preserve"> </w:t>
-            </w:r>
-            <w:hyperlink r:id="rId138">
-              <w:r>
-                <w:rPr>
-                  <w:rStyle w:val="Hyperlink"/>
-                </w:rPr>
-                <w:t xml:space="preserve">Key HTML</w:t>
-              </w:r>
-            </w:hyperlink>
-          </w:p>
-        </w:tc>
-        <w:tc>
-          <w:tcPr/>
-          <w:p>
-            <w:pPr>
-              <w:pStyle w:val="Compact"/>
-              <w:jc w:val="center"/>
-            </w:pPr>
-            <w:hyperlink r:id="rId139">
-              <w:r>
-                <w:rPr>
-                  <w:rStyle w:val="Hyperlink"/>
-                </w:rPr>
-                <w:t xml:space="preserve">Day 8 Cheatsheet</w:t>
-              </w:r>
-            </w:hyperlink>
-          </w:p>
+          <w:p/>
+        </w:tc>
+        <w:tc>
+          <w:p/>
         </w:tc>
       </w:tr>
       <w:tr>
         <w:tc>
-          <w:tcPr/>
-          <w:p>
-            <w:pPr>
-              <w:pStyle w:val="Compact"/>
-            </w:pPr>
-          </w:p>
-        </w:tc>
-        <w:tc>
-          <w:tcPr/>
-          <w:p>
-            <w:pPr>
-              <w:pStyle w:val="Compact"/>
-              <w:jc w:val="center"/>
-            </w:pPr>
-            <w:r>
-              <w:t xml:space="preserve">Project Guidelines</w:t>
-            </w:r>
-          </w:p>
-        </w:tc>
-        <w:tc>
-          <w:tcPr/>
+          <w:p>
+            <w:pPr>
+              <w:pStyle w:val="Compact"/>
+              <w:jc w:val="center"/>
+            </w:pPr>
+            <w:hyperlink r:id="rId135">
+              <w:r>
+                <w:rPr>
+                  <w:rStyle w:val="Hyperlink"/>
+                </w:rPr>
+                <w:t xml:space="preserve">Day 8</w:t>
+              </w:r>
+            </w:hyperlink>
+          </w:p>
+        </w:tc>
+        <w:tc>
+          <w:p>
+            <w:pPr>
+              <w:pStyle w:val="Compact"/>
+              <w:jc w:val="center"/>
+            </w:pPr>
+            <w:r>
+              <w:t xml:space="preserve">Statistics</w:t>
+            </w:r>
+          </w:p>
+        </w:tc>
+        <w:tc>
+          <w:p>
+            <w:pPr>
+              <w:pStyle w:val="Compact"/>
+              <w:jc w:val="center"/>
+            </w:pPr>
+            <w:hyperlink r:id="rId136">
+              <w:r>
+                <w:rPr>
+                  <w:rStyle w:val="Hyperlink"/>
+                </w:rPr>
+                <w:t xml:space="preserve">HTML</w:t>
+              </w:r>
+            </w:hyperlink>
+            <w:r>
+              <w:t xml:space="preserve">,</w:t>
+            </w:r>
+            <w:r>
+              <w:t xml:space="preserve"> </w:t>
+            </w:r>
+            <w:hyperlink r:id="rId137">
+              <w:r>
+                <w:rPr>
+                  <w:rStyle w:val="Hyperlink"/>
+                </w:rPr>
+                <w:t xml:space="preserve">PDF</w:t>
+              </w:r>
+            </w:hyperlink>
+          </w:p>
+        </w:tc>
+        <w:tc>
+          <w:p>
+            <w:pPr>
+              <w:pStyle w:val="Compact"/>
+              <w:jc w:val="center"/>
+            </w:pPr>
+            <w:hyperlink r:id="rId138">
+              <w:r>
+                <w:rPr>
+                  <w:rStyle w:val="Hyperlink"/>
+                </w:rPr>
+                <w:t xml:space="preserve">R</w:t>
+              </w:r>
+            </w:hyperlink>
+            <w:r>
+              <w:t xml:space="preserve">,</w:t>
+            </w:r>
+            <w:r>
+              <w:t xml:space="preserve"> </w:t>
+            </w:r>
+            <w:hyperlink r:id="rId139">
+              <w:r>
+                <w:rPr>
+                  <w:rStyle w:val="Hyperlink"/>
+                </w:rPr>
+                <w:t xml:space="preserve">Rmd</w:t>
+              </w:r>
+            </w:hyperlink>
+          </w:p>
+        </w:tc>
+        <w:tc>
           <w:p>
             <w:pPr>
               <w:pStyle w:val="Compact"/>
@@ -2882,7 +2701,7 @@
                 <w:rPr>
                   <w:rStyle w:val="Hyperlink"/>
                 </w:rPr>
-                <w:t xml:space="preserve">HTML</w:t>
+                <w:t xml:space="preserve">Lab</w:t>
               </w:r>
             </w:hyperlink>
             <w:r>
@@ -2896,71 +2715,58 @@
                 <w:rPr>
                   <w:rStyle w:val="Hyperlink"/>
                 </w:rPr>
-                <w:t xml:space="preserve">Rmd</w:t>
-              </w:r>
-            </w:hyperlink>
-          </w:p>
-        </w:tc>
-        <w:tc>
-          <w:tcPr/>
-          <w:p>
-            <w:pPr>
-              <w:pStyle w:val="Compact"/>
-              <w:jc w:val="center"/>
-            </w:pPr>
+                <w:t xml:space="preserve">Key</w:t>
+              </w:r>
+            </w:hyperlink>
+            <w:r>
+              <w:t xml:space="preserve">,</w:t>
+            </w:r>
+            <w:r>
+              <w:t xml:space="preserve"> </w:t>
+            </w:r>
             <w:hyperlink r:id="rId142">
               <w:r>
                 <w:rPr>
                   <w:rStyle w:val="Hyperlink"/>
                 </w:rPr>
-                <w:t xml:space="preserve">Example RMD</w:t>
-              </w:r>
-            </w:hyperlink>
-            <w:r>
-              <w:t xml:space="preserve">,</w:t>
-            </w:r>
-            <w:r>
-              <w:t xml:space="preserve"> </w:t>
-            </w:r>
+                <w:t xml:space="preserve">Key HTML</w:t>
+              </w:r>
+            </w:hyperlink>
+          </w:p>
+        </w:tc>
+        <w:tc>
+          <w:p>
+            <w:pPr>
+              <w:pStyle w:val="Compact"/>
+              <w:jc w:val="center"/>
+            </w:pPr>
             <w:hyperlink r:id="rId143">
               <w:r>
                 <w:rPr>
                   <w:rStyle w:val="Hyperlink"/>
                 </w:rPr>
-                <w:t xml:space="preserve">Example HTML</w:t>
-              </w:r>
-            </w:hyperlink>
-          </w:p>
-        </w:tc>
-        <w:tc>
-          <w:tcPr/>
-          <w:p>
-            <w:pPr>
-              <w:pStyle w:val="Compact"/>
-              <w:jc w:val="center"/>
-            </w:pPr>
-            <w:hyperlink r:id="rId140">
-              <w:r>
-                <w:rPr>
-                  <w:rStyle w:val="Hyperlink"/>
-                </w:rPr>
-                <w:t xml:space="preserve">Instructions</w:t>
-              </w:r>
-            </w:hyperlink>
-          </w:p>
-        </w:tc>
-        <w:tc>
-          <w:tcPr/>
-          <w:p>
-            <w:pPr>
-              <w:pStyle w:val="Compact"/>
-            </w:pPr>
+                <w:t xml:space="preserve">Day 8 Cheatsheet</w:t>
+              </w:r>
+            </w:hyperlink>
           </w:p>
         </w:tc>
       </w:tr>
       <w:tr>
         <w:tc>
-          <w:tcPr/>
+          <w:p/>
+        </w:tc>
+        <w:tc>
+          <w:p>
+            <w:pPr>
+              <w:pStyle w:val="Compact"/>
+              <w:jc w:val="center"/>
+            </w:pPr>
+            <w:r>
+              <w:t xml:space="preserve">Project Guidelines</w:t>
+            </w:r>
+          </w:p>
+        </w:tc>
+        <w:tc>
           <w:p>
             <w:pPr>
               <w:pStyle w:val="Compact"/>
@@ -2971,122 +2777,188 @@
                 <w:rPr>
                   <w:rStyle w:val="Hyperlink"/>
                 </w:rPr>
-                <w:t xml:space="preserve">Day 9</w:t>
-              </w:r>
-            </w:hyperlink>
-          </w:p>
-        </w:tc>
-        <w:tc>
-          <w:tcPr/>
-          <w:p>
-            <w:pPr>
-              <w:pStyle w:val="Compact"/>
-              <w:jc w:val="center"/>
-            </w:pPr>
-            <w:r>
-              <w:t xml:space="preserve">Functions</w:t>
-            </w:r>
-          </w:p>
-        </w:tc>
-        <w:tc>
-          <w:tcPr/>
-          <w:p>
-            <w:pPr>
-              <w:pStyle w:val="Compact"/>
-              <w:jc w:val="center"/>
-            </w:pPr>
+                <w:t xml:space="preserve">HTML</w:t>
+              </w:r>
+            </w:hyperlink>
+            <w:r>
+              <w:t xml:space="preserve">,</w:t>
+            </w:r>
+            <w:r>
+              <w:t xml:space="preserve"> </w:t>
+            </w:r>
             <w:hyperlink r:id="rId145">
               <w:r>
                 <w:rPr>
                   <w:rStyle w:val="Hyperlink"/>
                 </w:rPr>
-                <w:t xml:space="preserve">HTML</w:t>
-              </w:r>
-            </w:hyperlink>
-            <w:r>
-              <w:t xml:space="preserve">,</w:t>
-            </w:r>
-            <w:r>
-              <w:t xml:space="preserve"> </w:t>
-            </w:r>
+                <w:t xml:space="preserve">Rmd</w:t>
+              </w:r>
+            </w:hyperlink>
+          </w:p>
+        </w:tc>
+        <w:tc>
+          <w:p>
+            <w:pPr>
+              <w:pStyle w:val="Compact"/>
+              <w:jc w:val="center"/>
+            </w:pPr>
             <w:hyperlink r:id="rId146">
               <w:r>
                 <w:rPr>
                   <w:rStyle w:val="Hyperlink"/>
                 </w:rPr>
-                <w:t xml:space="preserve">PDF</w:t>
-              </w:r>
-            </w:hyperlink>
-          </w:p>
-        </w:tc>
-        <w:tc>
-          <w:tcPr/>
-          <w:p>
-            <w:pPr>
-              <w:pStyle w:val="Compact"/>
-              <w:jc w:val="center"/>
-            </w:pPr>
+                <w:t xml:space="preserve">Example RMD</w:t>
+              </w:r>
+            </w:hyperlink>
+            <w:r>
+              <w:t xml:space="preserve">,</w:t>
+            </w:r>
+            <w:r>
+              <w:t xml:space="preserve"> </w:t>
+            </w:r>
             <w:hyperlink r:id="rId147">
               <w:r>
                 <w:rPr>
                   <w:rStyle w:val="Hyperlink"/>
                 </w:rPr>
-                <w:t xml:space="preserve">R</w:t>
-              </w:r>
-            </w:hyperlink>
-            <w:r>
-              <w:t xml:space="preserve">,</w:t>
-            </w:r>
-            <w:r>
-              <w:t xml:space="preserve"> </w:t>
-            </w:r>
-            <w:hyperlink r:id="rId148">
-              <w:r>
-                <w:rPr>
-                  <w:rStyle w:val="Hyperlink"/>
-                </w:rPr>
-                <w:t xml:space="preserve">Rmd</w:t>
-              </w:r>
-            </w:hyperlink>
-          </w:p>
-        </w:tc>
-        <w:tc>
-          <w:tcPr/>
-          <w:p>
-            <w:pPr>
-              <w:pStyle w:val="Compact"/>
-            </w:pPr>
-          </w:p>
-        </w:tc>
-        <w:tc>
-          <w:tcPr/>
-          <w:p>
-            <w:pPr>
-              <w:pStyle w:val="Compact"/>
-              <w:jc w:val="center"/>
-            </w:pPr>
-            <w:hyperlink r:id="rId149">
-              <w:r>
-                <w:rPr>
-                  <w:rStyle w:val="Hyperlink"/>
-                </w:rPr>
-                <w:t xml:space="preserve">Day 9 Cheatsheet</w:t>
-              </w:r>
-            </w:hyperlink>
-          </w:p>
+                <w:t xml:space="preserve">Example HTML</w:t>
+              </w:r>
+            </w:hyperlink>
+          </w:p>
+        </w:tc>
+        <w:tc>
+          <w:p>
+            <w:pPr>
+              <w:pStyle w:val="Compact"/>
+              <w:jc w:val="center"/>
+            </w:pPr>
+            <w:hyperlink r:id="rId144">
+              <w:r>
+                <w:rPr>
+                  <w:rStyle w:val="Hyperlink"/>
+                </w:rPr>
+                <w:t xml:space="preserve">Instructions</w:t>
+              </w:r>
+            </w:hyperlink>
+          </w:p>
+        </w:tc>
+        <w:tc>
+          <w:p/>
         </w:tc>
       </w:tr>
       <w:tr>
         <w:tc>
-          <w:tcPr/>
-          <w:p>
-            <w:pPr>
-              <w:pStyle w:val="Compact"/>
-            </w:pPr>
-          </w:p>
-        </w:tc>
-        <w:tc>
-          <w:tcPr/>
+          <w:p>
+            <w:pPr>
+              <w:pStyle w:val="Compact"/>
+              <w:jc w:val="center"/>
+            </w:pPr>
+            <w:hyperlink r:id="rId148">
+              <w:r>
+                <w:rPr>
+                  <w:rStyle w:val="Hyperlink"/>
+                </w:rPr>
+                <w:t xml:space="preserve">Day 9</w:t>
+              </w:r>
+            </w:hyperlink>
+          </w:p>
+        </w:tc>
+        <w:tc>
+          <w:p>
+            <w:pPr>
+              <w:pStyle w:val="Compact"/>
+              <w:jc w:val="center"/>
+            </w:pPr>
+            <w:r>
+              <w:t xml:space="preserve">Functions</w:t>
+            </w:r>
+          </w:p>
+        </w:tc>
+        <w:tc>
+          <w:p>
+            <w:pPr>
+              <w:pStyle w:val="Compact"/>
+              <w:jc w:val="center"/>
+            </w:pPr>
+            <w:hyperlink r:id="rId149">
+              <w:r>
+                <w:rPr>
+                  <w:rStyle w:val="Hyperlink"/>
+                </w:rPr>
+                <w:t xml:space="preserve">HTML</w:t>
+              </w:r>
+            </w:hyperlink>
+            <w:r>
+              <w:t xml:space="preserve">,</w:t>
+            </w:r>
+            <w:r>
+              <w:t xml:space="preserve"> </w:t>
+            </w:r>
+            <w:hyperlink r:id="rId150">
+              <w:r>
+                <w:rPr>
+                  <w:rStyle w:val="Hyperlink"/>
+                </w:rPr>
+                <w:t xml:space="preserve">PDF</w:t>
+              </w:r>
+            </w:hyperlink>
+          </w:p>
+        </w:tc>
+        <w:tc>
+          <w:p>
+            <w:pPr>
+              <w:pStyle w:val="Compact"/>
+              <w:jc w:val="center"/>
+            </w:pPr>
+            <w:hyperlink r:id="rId151">
+              <w:r>
+                <w:rPr>
+                  <w:rStyle w:val="Hyperlink"/>
+                </w:rPr>
+                <w:t xml:space="preserve">R</w:t>
+              </w:r>
+            </w:hyperlink>
+            <w:r>
+              <w:t xml:space="preserve">,</w:t>
+            </w:r>
+            <w:r>
+              <w:t xml:space="preserve"> </w:t>
+            </w:r>
+            <w:hyperlink r:id="rId152">
+              <w:r>
+                <w:rPr>
+                  <w:rStyle w:val="Hyperlink"/>
+                </w:rPr>
+                <w:t xml:space="preserve">Rmd</w:t>
+              </w:r>
+            </w:hyperlink>
+          </w:p>
+        </w:tc>
+        <w:tc>
+          <w:p/>
+        </w:tc>
+        <w:tc>
+          <w:p>
+            <w:pPr>
+              <w:pStyle w:val="Compact"/>
+              <w:jc w:val="center"/>
+            </w:pPr>
+            <w:hyperlink r:id="rId153">
+              <w:r>
+                <w:rPr>
+                  <w:rStyle w:val="Hyperlink"/>
+                </w:rPr>
+                <w:t xml:space="preserve">Day 9 Cheatsheet</w:t>
+              </w:r>
+            </w:hyperlink>
+          </w:p>
+        </w:tc>
+      </w:tr>
+      <w:tr>
+        <w:tc>
+          <w:p/>
+        </w:tc>
+        <w:tc>
           <w:p>
             <w:pPr>
               <w:pStyle w:val="Compact"/>
@@ -3098,13 +2970,12 @@
           </w:p>
         </w:tc>
         <w:tc>
-          <w:tcPr/>
-          <w:p>
-            <w:pPr>
-              <w:pStyle w:val="Compact"/>
-              <w:jc w:val="center"/>
-            </w:pPr>
-            <w:hyperlink r:id="rId140">
+          <w:p>
+            <w:pPr>
+              <w:pStyle w:val="Compact"/>
+              <w:jc w:val="center"/>
+            </w:pPr>
+            <w:hyperlink r:id="rId144">
               <w:r>
                 <w:rPr>
                   <w:rStyle w:val="Hyperlink"/>
@@ -3118,7 +2989,7 @@
             <w:r>
               <w:t xml:space="preserve"> </w:t>
             </w:r>
-            <w:hyperlink r:id="rId141">
+            <w:hyperlink r:id="rId145">
               <w:r>
                 <w:rPr>
                   <w:rStyle w:val="Hyperlink"/>
@@ -3129,13 +3000,12 @@
           </w:p>
         </w:tc>
         <w:tc>
-          <w:tcPr/>
-          <w:p>
-            <w:pPr>
-              <w:pStyle w:val="Compact"/>
-              <w:jc w:val="center"/>
-            </w:pPr>
-            <w:hyperlink r:id="rId142">
+          <w:p>
+            <w:pPr>
+              <w:pStyle w:val="Compact"/>
+              <w:jc w:val="center"/>
+            </w:pPr>
+            <w:hyperlink r:id="rId146">
               <w:r>
                 <w:rPr>
                   <w:rStyle w:val="Hyperlink"/>
@@ -3149,7 +3019,7 @@
             <w:r>
               <w:t xml:space="preserve"> </w:t>
             </w:r>
-            <w:hyperlink r:id="rId143">
+            <w:hyperlink r:id="rId147">
               <w:r>
                 <w:rPr>
                   <w:rStyle w:val="Hyperlink"/>
@@ -3160,13 +3030,12 @@
           </w:p>
         </w:tc>
         <w:tc>
-          <w:tcPr/>
-          <w:p>
-            <w:pPr>
-              <w:pStyle w:val="Compact"/>
-              <w:jc w:val="center"/>
-            </w:pPr>
-            <w:hyperlink r:id="rId140">
+          <w:p>
+            <w:pPr>
+              <w:pStyle w:val="Compact"/>
+              <w:jc w:val="center"/>
+            </w:pPr>
+            <w:hyperlink r:id="rId144">
               <w:r>
                 <w:rPr>
                   <w:rStyle w:val="Hyperlink"/>
@@ -3177,17 +3046,12 @@
           </w:p>
         </w:tc>
         <w:tc>
-          <w:tcPr/>
-          <w:p>
-            <w:pPr>
-              <w:pStyle w:val="Compact"/>
-            </w:pPr>
-          </w:p>
+          <w:p/>
         </w:tc>
       </w:tr>
     </w:tbl>
-    <w:bookmarkEnd w:id="150"/>
-    <w:bookmarkStart w:id="151" w:name="grading"/>
+    <w:bookmarkEnd w:id="154"/>
+    <w:bookmarkStart w:id="155" w:name="grading"/>
     <w:p>
       <w:pPr>
         <w:pStyle w:val="Heading2"/>
@@ -3268,7 +3132,6 @@
       </w:pPr>
       <w:r>
         <w:rPr>
-          <w:bCs/>
           <w:b/>
         </w:rPr>
         <w:t xml:space="preserve">Note</w:t>
@@ -3277,8 +3140,8 @@
         <w:t xml:space="preserve">: only people taking the course for credit must turn in the assignments. However, we will evaluate all submitted assignments in case others would like feedback on their work.</w:t>
       </w:r>
     </w:p>
-    <w:bookmarkEnd w:id="151"/>
-    <w:bookmarkStart w:id="154" w:name="submitting-assignments"/>
+    <w:bookmarkEnd w:id="155"/>
+    <w:bookmarkStart w:id="158" w:name="submitting-assignments"/>
     <w:p>
       <w:pPr>
         <w:pStyle w:val="Heading2"/>
@@ -3304,7 +3167,7 @@
       <w:r>
         <w:t xml:space="preserve"> </w:t>
       </w:r>
-      <w:hyperlink r:id="rId152">
+      <w:hyperlink r:id="rId156">
         <w:r>
           <w:rPr>
             <w:rStyle w:val="Hyperlink"/>
@@ -3332,7 +3195,7 @@
         </w:numPr>
         <w:pStyle w:val="Compact"/>
       </w:pPr>
-      <w:hyperlink r:id="rId153">
+      <w:hyperlink r:id="rId157">
         <w:r>
           <w:rPr>
             <w:rStyle w:val="Hyperlink"/>
@@ -3507,8 +3370,8 @@
         <w:t xml:space="preserve">Final Project (see below)</w:t>
       </w:r>
     </w:p>
-    <w:bookmarkEnd w:id="154"/>
-    <w:bookmarkStart w:id="161" w:name="final-projects"/>
+    <w:bookmarkEnd w:id="158"/>
+    <w:bookmarkStart w:id="165" w:name="final-projects"/>
     <w:p>
       <w:pPr>
         <w:pStyle w:val="Heading2"/>
@@ -3608,7 +3471,7 @@
         </w:numPr>
         <w:pStyle w:val="Compact"/>
       </w:pPr>
-      <w:hyperlink r:id="rId155">
+      <w:hyperlink r:id="rId159">
         <w:r>
           <w:rPr>
             <w:rStyle w:val="Hyperlink"/>
@@ -3625,7 +3488,7 @@
         </w:numPr>
         <w:pStyle w:val="Compact"/>
       </w:pPr>
-      <w:hyperlink r:id="rId156">
+      <w:hyperlink r:id="rId160">
         <w:r>
           <w:rPr>
             <w:rStyle w:val="Hyperlink"/>
@@ -3642,7 +3505,7 @@
         </w:numPr>
         <w:pStyle w:val="Compact"/>
       </w:pPr>
-      <w:hyperlink r:id="rId157">
+      <w:hyperlink r:id="rId161">
         <w:r>
           <w:rPr>
             <w:rStyle w:val="Hyperlink"/>
@@ -3661,7 +3524,7 @@
       <w:r>
         <w:t xml:space="preserve"> </w:t>
       </w:r>
-      <w:hyperlink r:id="rId158">
+      <w:hyperlink r:id="rId162">
         <w:r>
           <w:rPr>
             <w:rStyle w:val="Hyperlink"/>
@@ -3675,7 +3538,7 @@
       <w:r>
         <w:t xml:space="preserve"> </w:t>
       </w:r>
-      <w:hyperlink r:id="rId159">
+      <w:hyperlink r:id="rId163">
         <w:r>
           <w:rPr>
             <w:rStyle w:val="Hyperlink"/>
@@ -3700,7 +3563,7 @@
       <w:r>
         <w:t xml:space="preserve"> </w:t>
       </w:r>
-      <w:hyperlink r:id="rId160">
+      <w:hyperlink r:id="rId164">
         <w:r>
           <w:rPr>
             <w:rStyle w:val="Hyperlink"/>
@@ -3715,8 +3578,8 @@
         <w:t xml:space="preserve">for final projects.</w:t>
       </w:r>
     </w:p>
-    <w:bookmarkEnd w:id="161"/>
-    <w:bookmarkStart w:id="166" w:name="code-of-conduct"/>
+    <w:bookmarkEnd w:id="165"/>
+    <w:bookmarkStart w:id="170" w:name="code-of-conduct"/>
     <w:p>
       <w:pPr>
         <w:pStyle w:val="Heading2"/>
@@ -3741,7 +3604,7 @@
         <w:t xml:space="preserve">We strive to be a space in which individual differences are respected, so that each individual can reach their fullest potential.</w:t>
       </w:r>
     </w:p>
-    <w:bookmarkStart w:id="165" w:name="guidelines"/>
+    <w:bookmarkStart w:id="169" w:name="guidelines"/>
     <w:p>
       <w:pPr>
         <w:pStyle w:val="Heading3"/>
@@ -3884,7 +3747,6 @@
       </w:pPr>
       <w:r>
         <w:rPr>
-          <w:bCs/>
           <w:b/>
         </w:rPr>
         <w:t xml:space="preserve">Please reach out to a TA or instructor if you witness or experience a violation of the class guidelines or other JHU codes of conduct.</w:t>
@@ -3900,7 +3762,6 @@
       </w:pPr>
       <w:r>
         <w:rPr>
-          <w:bCs/>
           <w:b/>
         </w:rPr>
         <w:t xml:space="preserve">JHU Student Code of Conduct:</w:t>
@@ -3908,7 +3769,7 @@
       <w:r>
         <w:br/>
       </w:r>
-      <w:hyperlink r:id="rId162">
+      <w:hyperlink r:id="rId166">
         <w:r>
           <w:rPr>
             <w:rStyle w:val="Hyperlink"/>
@@ -3930,7 +3791,6 @@
       </w:pPr>
       <w:r>
         <w:rPr>
-          <w:bCs/>
           <w:b/>
         </w:rPr>
         <w:t xml:space="preserve">Hopkins School of Medicine:</w:t>
@@ -3938,7 +3798,7 @@
       <w:r>
         <w:br/>
       </w:r>
-      <w:hyperlink r:id="rId163">
+      <w:hyperlink r:id="rId167">
         <w:r>
           <w:rPr>
             <w:rStyle w:val="Hyperlink"/>
@@ -3960,7 +3820,6 @@
       </w:pPr>
       <w:r>
         <w:rPr>
-          <w:bCs/>
           <w:b/>
         </w:rPr>
         <w:t xml:space="preserve">JHSPH Academic Ethics Code:</w:t>
@@ -3968,7 +3827,7 @@
       <w:r>
         <w:br/>
       </w:r>
-      <w:hyperlink r:id="rId164">
+      <w:hyperlink r:id="rId168">
         <w:r>
           <w:rPr>
             <w:rStyle w:val="Hyperlink"/>
@@ -3983,7 +3842,6 @@
       </w:pPr>
       <w:r>
         <w:rPr>
-          <w:bCs/>
           <w:b/>
         </w:rPr>
         <w:t xml:space="preserve">The University has developed avenues for reporting and for seeking help including:</w:t>
@@ -4039,10 +3897,10 @@
         <w:t xml:space="preserve">● The Faculty and Staff Assistance Program (FASAP), 443-997-7000</w:t>
       </w:r>
     </w:p>
-    <w:bookmarkEnd w:id="165"/>
-    <w:bookmarkEnd w:id="166"/>
-    <w:bookmarkEnd w:id="167"/>
-    <w:bookmarkStart w:id="178" w:name="module-details"/>
+    <w:bookmarkEnd w:id="169"/>
+    <w:bookmarkEnd w:id="170"/>
+    <w:bookmarkEnd w:id="171"/>
+    <w:bookmarkStart w:id="182" w:name="module-details"/>
     <w:p>
       <w:pPr>
         <w:pStyle w:val="Heading1"/>
@@ -4051,7 +3909,7 @@
         <w:t xml:space="preserve">Module Details:</w:t>
       </w:r>
     </w:p>
-    <w:bookmarkStart w:id="168" w:name="day-0-before-the-first-session"/>
+    <w:bookmarkStart w:id="172" w:name="day-0-before-the-first-session"/>
     <w:p>
       <w:pPr>
         <w:pStyle w:val="Heading2"/>
@@ -4077,8 +3935,8 @@
         <w:t xml:space="preserve">Homework 1</w:t>
       </w:r>
     </w:p>
-    <w:bookmarkEnd w:id="168"/>
-    <w:bookmarkStart w:id="169" w:name="day-1"/>
+    <w:bookmarkEnd w:id="172"/>
+    <w:bookmarkStart w:id="173" w:name="day-1"/>
     <w:p>
       <w:pPr>
         <w:pStyle w:val="Heading2"/>
@@ -4128,8 +3986,8 @@
         <w:t xml:space="preserve">Reproducible Research</w:t>
       </w:r>
     </w:p>
-    <w:bookmarkEnd w:id="169"/>
-    <w:bookmarkStart w:id="170" w:name="day-2"/>
+    <w:bookmarkEnd w:id="173"/>
+    <w:bookmarkStart w:id="174" w:name="day-2"/>
     <w:p>
       <w:pPr>
         <w:pStyle w:val="Heading2"/>
@@ -4167,8 +4025,8 @@
         <w:t xml:space="preserve">Data Input/Output</w:t>
       </w:r>
     </w:p>
-    <w:bookmarkEnd w:id="170"/>
-    <w:bookmarkStart w:id="171" w:name="day-3"/>
+    <w:bookmarkEnd w:id="174"/>
+    <w:bookmarkStart w:id="175" w:name="day-3"/>
     <w:p>
       <w:pPr>
         <w:pStyle w:val="Heading2"/>
@@ -4206,8 +4064,8 @@
         <w:t xml:space="preserve">Discuss Homework 2 - work on Homework 2 in class if there is time</w:t>
       </w:r>
     </w:p>
-    <w:bookmarkEnd w:id="171"/>
-    <w:bookmarkStart w:id="172" w:name="day-4"/>
+    <w:bookmarkEnd w:id="175"/>
+    <w:bookmarkStart w:id="176" w:name="day-4"/>
     <w:p>
       <w:pPr>
         <w:pStyle w:val="Heading2"/>
@@ -4245,8 +4103,8 @@
         <w:t xml:space="preserve">Data Classes</w:t>
       </w:r>
     </w:p>
-    <w:bookmarkEnd w:id="172"/>
-    <w:bookmarkStart w:id="173" w:name="day-5"/>
+    <w:bookmarkEnd w:id="176"/>
+    <w:bookmarkStart w:id="177" w:name="day-5"/>
     <w:p>
       <w:pPr>
         <w:pStyle w:val="Heading2"/>
@@ -4284,8 +4142,8 @@
         <w:t xml:space="preserve">Discuss Homework 3 - work on Homework 3 in class if there is time</w:t>
       </w:r>
     </w:p>
-    <w:bookmarkEnd w:id="173"/>
-    <w:bookmarkStart w:id="174" w:name="day-6"/>
+    <w:bookmarkEnd w:id="177"/>
+    <w:bookmarkStart w:id="178" w:name="day-6"/>
     <w:p>
       <w:pPr>
         <w:pStyle w:val="Heading2"/>
@@ -4311,13 +4169,13 @@
         <w:t xml:space="preserve">Data Manipulation</w:t>
       </w:r>
     </w:p>
-    <w:bookmarkEnd w:id="174"/>
-    <w:bookmarkStart w:id="175" w:name="day-7"/>
+    <w:bookmarkEnd w:id="178"/>
+    <w:bookmarkStart w:id="179" w:name="day-7"/>
     <w:p>
       <w:pPr>
         <w:pStyle w:val="Heading2"/>
       </w:pPr>
-      <w:hyperlink r:id="rId118">
+      <w:hyperlink r:id="rId122">
         <w:r>
           <w:rPr>
             <w:rStyle w:val="Hyperlink"/>
@@ -4350,13 +4208,13 @@
         <w:t xml:space="preserve">Factors</w:t>
       </w:r>
     </w:p>
-    <w:bookmarkEnd w:id="175"/>
-    <w:bookmarkStart w:id="176" w:name="day-8"/>
+    <w:bookmarkEnd w:id="179"/>
+    <w:bookmarkStart w:id="180" w:name="day-8"/>
     <w:p>
       <w:pPr>
         <w:pStyle w:val="Heading2"/>
       </w:pPr>
-      <w:hyperlink r:id="rId131">
+      <w:hyperlink r:id="rId135">
         <w:r>
           <w:rPr>
             <w:rStyle w:val="Hyperlink"/>
@@ -4389,13 +4247,13 @@
         <w:t xml:space="preserve">Discuss and work on Final Project</w:t>
       </w:r>
     </w:p>
-    <w:bookmarkEnd w:id="176"/>
-    <w:bookmarkStart w:id="177" w:name="day-9"/>
+    <w:bookmarkEnd w:id="180"/>
+    <w:bookmarkStart w:id="181" w:name="day-9"/>
     <w:p>
       <w:pPr>
         <w:pStyle w:val="Heading2"/>
       </w:pPr>
-      <w:hyperlink r:id="rId144">
+      <w:hyperlink r:id="rId148">
         <w:r>
           <w:rPr>
             <w:rStyle w:val="Hyperlink"/>
@@ -4428,8 +4286,8 @@
         <w:t xml:space="preserve">Work on Final Project</w:t>
       </w:r>
     </w:p>
-    <w:bookmarkEnd w:id="177"/>
-    <w:bookmarkEnd w:id="178"/>
+    <w:bookmarkEnd w:id="181"/>
+    <w:bookmarkEnd w:id="182"/>
     <w:sectPr/>
   </w:body>
 </w:document>
@@ -4461,14 +4319,17 @@
 <file path=word/numbering.xml><?xml version="1.0" encoding="utf-8"?>
 <w:numbering xmlns:w="http://schemas.openxmlformats.org/wordprocessingml/2006/main">
   <w:abstractNum w:abstractNumId="990">
-    <w:nsid w:val="A990"/>
+    <w:nsid w:val="2c1ae401"/>
     <w:multiLevelType w:val="multilevel"/>
     <w:lvl w:ilvl="0">
       <w:numFmt w:val="bullet"/>
       <w:lvlText w:val=" "/>
       <w:lvlJc w:val="left"/>
       <w:pPr>
-        <w:ind w:left="720" w:hanging="480"/>
+        <w:tabs>
+          <w:tab w:val="num" w:pos="0"/>
+        </w:tabs>
+        <w:ind w:left="480" w:hanging="480"/>
       </w:pPr>
     </w:lvl>
     <w:lvl w:ilvl="1">
@@ -4476,7 +4337,10 @@
       <w:lvlText w:val=" "/>
       <w:lvlJc w:val="left"/>
       <w:pPr>
-        <w:ind w:left="1440" w:hanging="480"/>
+        <w:tabs>
+          <w:tab w:val="num" w:pos="720"/>
+        </w:tabs>
+        <w:ind w:left="1200" w:hanging="480"/>
       </w:pPr>
     </w:lvl>
     <w:lvl w:ilvl="2">
@@ -4484,7 +4348,10 @@
       <w:lvlText w:val=" "/>
       <w:lvlJc w:val="left"/>
       <w:pPr>
-        <w:ind w:left="2160" w:hanging="480"/>
+        <w:tabs>
+          <w:tab w:val="num" w:pos="1440"/>
+        </w:tabs>
+        <w:ind w:left="1920" w:hanging="480"/>
       </w:pPr>
     </w:lvl>
     <w:lvl w:ilvl="3">
@@ -4492,7 +4359,10 @@
       <w:lvlText w:val=" "/>
       <w:lvlJc w:val="left"/>
       <w:pPr>
-        <w:ind w:left="2880" w:hanging="480"/>
+        <w:tabs>
+          <w:tab w:val="num" w:pos="2160"/>
+        </w:tabs>
+        <w:ind w:left="2640" w:hanging="480"/>
       </w:pPr>
     </w:lvl>
     <w:lvl w:ilvl="4">
@@ -4500,7 +4370,10 @@
       <w:lvlText w:val=" "/>
       <w:lvlJc w:val="left"/>
       <w:pPr>
-        <w:ind w:left="3600" w:hanging="480"/>
+        <w:tabs>
+          <w:tab w:val="num" w:pos="2880"/>
+        </w:tabs>
+        <w:ind w:left="3360" w:hanging="480"/>
       </w:pPr>
     </w:lvl>
     <w:lvl w:ilvl="5">
@@ -4508,7 +4381,10 @@
       <w:lvlText w:val=" "/>
       <w:lvlJc w:val="left"/>
       <w:pPr>
-        <w:ind w:left="4320" w:hanging="480"/>
+        <w:tabs>
+          <w:tab w:val="num" w:pos="3600"/>
+        </w:tabs>
+        <w:ind w:left="4080" w:hanging="480"/>
       </w:pPr>
     </w:lvl>
     <w:lvl w:ilvl="6">
@@ -4516,7 +4392,10 @@
       <w:lvlText w:val=" "/>
       <w:lvlJc w:val="left"/>
       <w:pPr>
-        <w:ind w:left="5040" w:hanging="480"/>
+        <w:tabs>
+          <w:tab w:val="num" w:pos="4320"/>
+        </w:tabs>
+        <w:ind w:left="4800" w:hanging="480"/>
       </w:pPr>
     </w:lvl>
     <w:lvl w:ilvl="7">
@@ -4524,7 +4403,10 @@
       <w:lvlText w:val=" "/>
       <w:lvlJc w:val="left"/>
       <w:pPr>
-        <w:ind w:left="5760" w:hanging="480"/>
+        <w:tabs>
+          <w:tab w:val="num" w:pos="5040"/>
+        </w:tabs>
+        <w:ind w:left="5520" w:hanging="480"/>
       </w:pPr>
     </w:lvl>
     <w:lvl w:ilvl="8">
@@ -4532,19 +4414,25 @@
       <w:lvlText w:val=" "/>
       <w:lvlJc w:val="left"/>
       <w:pPr>
-        <w:ind w:left="6480" w:hanging="480"/>
+        <w:tabs>
+          <w:tab w:val="num" w:pos="5760"/>
+        </w:tabs>
+        <w:ind w:left="6240" w:hanging="480"/>
       </w:pPr>
     </w:lvl>
   </w:abstractNum>
   <w:abstractNum w:abstractNumId="991">
-    <w:nsid w:val="A991"/>
+    <w:nsid w:val="ea454b4c"/>
     <w:multiLevelType w:val="multilevel"/>
     <w:lvl w:ilvl="0">
       <w:numFmt w:val="bullet"/>
       <w:lvlText w:val="•"/>
       <w:lvlJc w:val="left"/>
       <w:pPr>
-        <w:ind w:left="720" w:hanging="480"/>
+        <w:tabs>
+          <w:tab w:val="num" w:pos="0"/>
+        </w:tabs>
+        <w:ind w:left="480" w:hanging="480"/>
       </w:pPr>
     </w:lvl>
     <w:lvl w:ilvl="1">
@@ -4552,7 +4440,10 @@
       <w:lvlText w:val="–"/>
       <w:lvlJc w:val="left"/>
       <w:pPr>
-        <w:ind w:left="1440" w:hanging="480"/>
+        <w:tabs>
+          <w:tab w:val="num" w:pos="720"/>
+        </w:tabs>
+        <w:ind w:left="1200" w:hanging="480"/>
       </w:pPr>
     </w:lvl>
     <w:lvl w:ilvl="2">
@@ -4560,7 +4451,10 @@
       <w:lvlText w:val="•"/>
       <w:lvlJc w:val="left"/>
       <w:pPr>
-        <w:ind w:left="2160" w:hanging="480"/>
+        <w:tabs>
+          <w:tab w:val="num" w:pos="1440"/>
+        </w:tabs>
+        <w:ind w:left="1920" w:hanging="480"/>
       </w:pPr>
     </w:lvl>
     <w:lvl w:ilvl="3">
@@ -4568,7 +4462,10 @@
       <w:lvlText w:val="–"/>
       <w:lvlJc w:val="left"/>
       <w:pPr>
-        <w:ind w:left="2880" w:hanging="480"/>
+        <w:tabs>
+          <w:tab w:val="num" w:pos="2160"/>
+        </w:tabs>
+        <w:ind w:left="2640" w:hanging="480"/>
       </w:pPr>
     </w:lvl>
     <w:lvl w:ilvl="4">
@@ -4576,7 +4473,10 @@
       <w:lvlText w:val="•"/>
       <w:lvlJc w:val="left"/>
       <w:pPr>
-        <w:ind w:left="3600" w:hanging="480"/>
+        <w:tabs>
+          <w:tab w:val="num" w:pos="2880"/>
+        </w:tabs>
+        <w:ind w:left="3360" w:hanging="480"/>
       </w:pPr>
     </w:lvl>
     <w:lvl w:ilvl="5">
@@ -4584,7 +4484,10 @@
       <w:lvlText w:val="–"/>
       <w:lvlJc w:val="left"/>
       <w:pPr>
-        <w:ind w:left="4320" w:hanging="480"/>
+        <w:tabs>
+          <w:tab w:val="num" w:pos="3600"/>
+        </w:tabs>
+        <w:ind w:left="4080" w:hanging="480"/>
       </w:pPr>
     </w:lvl>
     <w:lvl w:ilvl="6">
@@ -4592,7 +4495,10 @@
       <w:lvlText w:val="•"/>
       <w:lvlJc w:val="left"/>
       <w:pPr>
-        <w:ind w:left="5040" w:hanging="480"/>
+        <w:tabs>
+          <w:tab w:val="num" w:pos="4320"/>
+        </w:tabs>
+        <w:ind w:left="4800" w:hanging="480"/>
       </w:pPr>
     </w:lvl>
     <w:lvl w:ilvl="7">
@@ -4600,7 +4506,10 @@
       <w:lvlText w:val="–"/>
       <w:lvlJc w:val="left"/>
       <w:pPr>
-        <w:ind w:left="5760" w:hanging="480"/>
+        <w:tabs>
+          <w:tab w:val="num" w:pos="5040"/>
+        </w:tabs>
+        <w:ind w:left="5520" w:hanging="480"/>
       </w:pPr>
     </w:lvl>
     <w:lvl w:ilvl="8">
@@ -4608,12 +4517,15 @@
       <w:lvlText w:val="•"/>
       <w:lvlJc w:val="left"/>
       <w:pPr>
-        <w:ind w:left="6480" w:hanging="480"/>
+        <w:tabs>
+          <w:tab w:val="num" w:pos="5760"/>
+        </w:tabs>
+        <w:ind w:left="6240" w:hanging="480"/>
       </w:pPr>
     </w:lvl>
   </w:abstractNum>
   <w:abstractNum w:abstractNumId="99411">
-    <w:nsid w:val="A99411"/>
+    <w:nsid w:val="71315dca"/>
     <w:multiLevelType w:val="multilevel"/>
     <w:lvl w:ilvl="0">
       <w:start w:val="1"/>
@@ -4621,7 +4533,10 @@
       <w:lvlText w:val="%1."/>
       <w:lvlJc w:val="left"/>
       <w:pPr>
-        <w:ind w:left="720" w:hanging="480"/>
+        <w:tabs>
+          <w:tab w:val="num" w:pos="0"/>
+        </w:tabs>
+        <w:ind w:left="480" w:hanging="480"/>
       </w:pPr>
     </w:lvl>
     <w:lvl w:ilvl="1">
@@ -4630,7 +4545,10 @@
       <w:lvlText w:val="%2."/>
       <w:lvlJc w:val="left"/>
       <w:pPr>
-        <w:ind w:left="1440" w:hanging="480"/>
+        <w:tabs>
+          <w:tab w:val="num" w:pos="720"/>
+        </w:tabs>
+        <w:ind w:left="1200" w:hanging="480"/>
       </w:pPr>
     </w:lvl>
     <w:lvl w:ilvl="2">
@@ -4639,7 +4557,10 @@
       <w:lvlText w:val="%3."/>
       <w:lvlJc w:val="left"/>
       <w:pPr>
-        <w:ind w:left="2160" w:hanging="480"/>
+        <w:tabs>
+          <w:tab w:val="num" w:pos="1440"/>
+        </w:tabs>
+        <w:ind w:left="1920" w:hanging="480"/>
       </w:pPr>
     </w:lvl>
     <w:lvl w:ilvl="3">
@@ -4648,7 +4569,10 @@
       <w:lvlText w:val="%4."/>
       <w:lvlJc w:val="left"/>
       <w:pPr>
-        <w:ind w:left="2880" w:hanging="480"/>
+        <w:tabs>
+          <w:tab w:val="num" w:pos="2160"/>
+        </w:tabs>
+        <w:ind w:left="2640" w:hanging="480"/>
       </w:pPr>
     </w:lvl>
     <w:lvl w:ilvl="4">
@@ -4657,7 +4581,10 @@
       <w:lvlText w:val="%5."/>
       <w:lvlJc w:val="left"/>
       <w:pPr>
-        <w:ind w:left="3600" w:hanging="480"/>
+        <w:tabs>
+          <w:tab w:val="num" w:pos="2880"/>
+        </w:tabs>
+        <w:ind w:left="3360" w:hanging="480"/>
       </w:pPr>
     </w:lvl>
     <w:lvl w:ilvl="5">
@@ -4666,7 +4593,10 @@
       <w:lvlText w:val="%6."/>
       <w:lvlJc w:val="left"/>
       <w:pPr>
-        <w:ind w:left="4320" w:hanging="480"/>
+        <w:tabs>
+          <w:tab w:val="num" w:pos="3600"/>
+        </w:tabs>
+        <w:ind w:left="4080" w:hanging="480"/>
       </w:pPr>
     </w:lvl>
     <w:lvl w:ilvl="6">
@@ -4675,7 +4605,10 @@
       <w:lvlText w:val="%7."/>
       <w:lvlJc w:val="left"/>
       <w:pPr>
-        <w:ind w:left="5040" w:hanging="480"/>
+        <w:tabs>
+          <w:tab w:val="num" w:pos="4320"/>
+        </w:tabs>
+        <w:ind w:left="4800" w:hanging="480"/>
       </w:pPr>
     </w:lvl>
     <w:lvl w:ilvl="7">
@@ -4684,7 +4617,10 @@
       <w:lvlText w:val="%8."/>
       <w:lvlJc w:val="left"/>
       <w:pPr>
-        <w:ind w:left="5760" w:hanging="480"/>
+        <w:tabs>
+          <w:tab w:val="num" w:pos="5040"/>
+        </w:tabs>
+        <w:ind w:left="5520" w:hanging="480"/>
       </w:pPr>
     </w:lvl>
     <w:lvl w:ilvl="8">
@@ -4693,7 +4629,10 @@
       <w:lvlText w:val="%9."/>
       <w:lvlJc w:val="left"/>
       <w:pPr>
-        <w:ind w:left="6480" w:hanging="480"/>
+        <w:tabs>
+          <w:tab w:val="num" w:pos="5760"/>
+        </w:tabs>
+        <w:ind w:left="6240" w:hanging="480"/>
       </w:pPr>
     </w:lvl>
   </w:abstractNum>
@@ -4822,10 +4761,10 @@
   <w:docDefaults>
     <w:rPrDefault>
       <w:rPr>
-        <w:rFonts w:asciiTheme="minorHAnsi" w:cstheme="minorBidi" w:eastAsiaTheme="minorHAnsi" w:hAnsiTheme="minorHAnsi"/>
+        <w:rFonts w:asciiTheme="minorHAnsi" w:eastAsiaTheme="minorHAnsi" w:hAnsiTheme="minorHAnsi" w:cstheme="minorBidi"/>
         <w:sz w:val="24"/>
         <w:szCs w:val="24"/>
-        <w:lang w:bidi="ar-SA" w:eastAsia="en-US" w:val="en-US"/>
+        <w:lang w:val="en-US" w:eastAsia="en-US" w:bidi="ar-SA"/>
       </w:rPr>
     </w:rPrDefault>
     <w:pPrDefault>
@@ -4834,35 +4773,35 @@
       </w:pPr>
     </w:pPrDefault>
   </w:docDefaults>
-  <w:latentStyles w:count="276" w:defLockedState="0" w:defQFormat="0" w:defSemiHidden="0" w:defUIPriority="0" w:defUnhideWhenUsed="0"/>
-  <w:style w:default="1" w:styleId="Normal" w:type="paragraph">
+  <w:latentStyles w:defLockedState="0" w:defUIPriority="0" w:defSemiHidden="0" w:defUnhideWhenUsed="0" w:defQFormat="0" w:count="276"/>
+  <w:style w:type="paragraph" w:default="1" w:styleId="Normal">
     <w:name w:val="Normal"/>
     <w:qFormat/>
   </w:style>
-  <w:style w:styleId="BodyText" w:type="paragraph">
+  <w:style w:type="paragraph" w:styleId="BodyText">
     <w:name w:val="Body Text"/>
     <w:basedOn w:val="Normal"/>
     <w:link w:val="BodyTextChar"/>
     <w:pPr>
-      <w:spacing w:after="180" w:before="180"/>
+      <w:spacing w:before="180" w:after="180"/>
     </w:pPr>
     <w:qFormat/>
   </w:style>
-  <w:style w:customStyle="1" w:styleId="FirstParagraph" w:type="paragraph">
+  <w:style w:type="paragraph" w:customStyle="1" w:styleId="FirstParagraph">
     <w:name w:val="First Paragraph"/>
     <w:basedOn w:val="BodyText"/>
     <w:next w:val="BodyText"/>
     <w:qFormat/>
   </w:style>
-  <w:style w:customStyle="1" w:styleId="Compact" w:type="paragraph">
+  <w:style w:type="paragraph" w:customStyle="1" w:styleId="Compact">
     <w:name w:val="Compact"/>
     <w:basedOn w:val="BodyText"/>
     <w:qFormat/>
     <w:pPr>
-      <w:spacing w:after="36" w:before="36"/>
+      <w:spacing w:before="36" w:after="36"/>
     </w:pPr>
   </w:style>
-  <w:style w:styleId="Title" w:type="paragraph">
+  <w:style w:type="paragraph" w:styleId="Title">
     <w:name w:val="Title"/>
     <w:basedOn w:val="Normal"/>
     <w:next w:val="BodyText"/>
@@ -4870,19 +4809,19 @@
     <w:pPr>
       <w:keepNext/>
       <w:keepLines/>
-      <w:spacing w:after="240" w:before="480"/>
+      <w:spacing w:before="480" w:after="240"/>
       <w:jc w:val="center"/>
     </w:pPr>
     <w:rPr>
-      <w:rFonts w:asciiTheme="majorHAnsi" w:cstheme="majorBidi" w:eastAsiaTheme="majorEastAsia" w:hAnsiTheme="majorHAnsi"/>
+      <w:rFonts w:asciiTheme="majorHAnsi" w:eastAsiaTheme="majorEastAsia" w:hAnsiTheme="majorHAnsi" w:cstheme="majorBidi"/>
       <w:b/>
       <w:bCs/>
-      <w:color w:themeColor="accent1" w:themeShade="B5" w:val="345A8A"/>
+      <w:color w:val="345A8A" w:themeColor="accent1" w:themeShade="B5"/>
       <w:sz w:val="36"/>
       <w:szCs w:val="36"/>
     </w:rPr>
   </w:style>
-  <w:style w:styleId="Subtitle" w:type="paragraph">
+  <w:style w:type="paragraph" w:styleId="Subtitle">
     <w:name w:val="Subtitle"/>
     <w:basedOn w:val="Title"/>
     <w:next w:val="BodyText"/>
@@ -4890,7 +4829,7 @@
     <w:pPr>
       <w:keepNext/>
       <w:keepLines/>
-      <w:spacing w:after="240" w:before="240"/>
+      <w:spacing w:before="240" w:after="240"/>
       <w:jc w:val="center"/>
     </w:pPr>
     <w:rPr>
@@ -4898,7 +4837,7 @@
       <w:szCs w:val="30"/>
     </w:rPr>
   </w:style>
-  <w:style w:customStyle="1" w:styleId="Author" w:type="paragraph">
+  <w:style w:type="paragraph" w:customStyle="1" w:styleId="Author">
     <w:name w:val="Author"/>
     <w:next w:val="BodyText"/>
     <w:qFormat/>
@@ -4908,7 +4847,7 @@
       <w:jc w:val="center"/>
     </w:pPr>
   </w:style>
-  <w:style w:styleId="Date" w:type="paragraph">
+  <w:style w:type="paragraph" w:styleId="Date">
     <w:name w:val="Date"/>
     <w:next w:val="BodyText"/>
     <w:qFormat/>
@@ -4918,7 +4857,7 @@
       <w:jc w:val="center"/>
     </w:pPr>
   </w:style>
-  <w:style w:customStyle="1" w:styleId="Abstract" w:type="paragraph">
+  <w:style w:type="paragraph" w:customStyle="1" w:styleId="Abstract">
     <w:name w:val="Abstract"/>
     <w:basedOn w:val="Normal"/>
     <w:next w:val="BodyText"/>
@@ -4926,14 +4865,14 @@
     <w:pPr>
       <w:keepNext/>
       <w:keepLines/>
-      <w:spacing w:after="300" w:before="300"/>
+      <w:spacing w:before="300" w:after="300"/>
     </w:pPr>
     <w:rPr>
       <w:sz w:val="20"/>
       <w:szCs w:val="20"/>
     </w:rPr>
   </w:style>
-  <w:style w:styleId="Bibliography" w:type="paragraph">
+  <w:style w:type="paragraph" w:styleId="Bibliography">
     <w:name w:val="Bibliography"/>
     <w:basedOn w:val="Normal"/>
     <w:next w:val="Bibliography"/>
@@ -4941,7 +4880,7 @@
     <w:pPr/>
     <w:rPr/>
   </w:style>
-  <w:style w:styleId="Heading1" w:type="paragraph">
+  <w:style w:type="paragraph" w:styleId="Heading1">
     <w:name w:val="Heading 1"/>
     <w:basedOn w:val="Normal"/>
     <w:next w:val="BodyText"/>
@@ -4950,19 +4889,19 @@
     <w:pPr>
       <w:keepNext/>
       <w:keepLines/>
-      <w:spacing w:after="0" w:before="480"/>
+      <w:spacing w:before="480" w:after="0"/>
       <w:outlineLvl w:val="0"/>
     </w:pPr>
     <w:rPr>
-      <w:rFonts w:asciiTheme="majorHAnsi" w:cstheme="majorBidi" w:eastAsiaTheme="majorEastAsia" w:hAnsiTheme="majorHAnsi"/>
+      <w:rFonts w:asciiTheme="majorHAnsi" w:eastAsiaTheme="majorEastAsia" w:hAnsiTheme="majorHAnsi" w:cstheme="majorBidi"/>
       <w:b/>
       <w:bCs/>
-      <w:color w:themeColor="accent1" w:val="4F81BD"/>
+      <w:color w:val="4F81BD" w:themeColor="accent1"/>
       <w:sz w:val="32"/>
       <w:szCs w:val="32"/>
     </w:rPr>
   </w:style>
-  <w:style w:styleId="Heading2" w:type="paragraph">
+  <w:style w:type="paragraph" w:styleId="Heading2">
     <w:name w:val="Heading 2"/>
     <w:basedOn w:val="Normal"/>
     <w:next w:val="BodyText"/>
@@ -4972,19 +4911,19 @@
     <w:pPr>
       <w:keepNext/>
       <w:keepLines/>
-      <w:spacing w:after="0" w:before="200"/>
+      <w:spacing w:before="200" w:after="0"/>
       <w:outlineLvl w:val="1"/>
     </w:pPr>
     <w:rPr>
-      <w:rFonts w:asciiTheme="majorHAnsi" w:cstheme="majorBidi" w:eastAsiaTheme="majorEastAsia" w:hAnsiTheme="majorHAnsi"/>
+      <w:rFonts w:asciiTheme="majorHAnsi" w:eastAsiaTheme="majorEastAsia" w:hAnsiTheme="majorHAnsi" w:cstheme="majorBidi"/>
       <w:b/>
       <w:bCs/>
-      <w:color w:themeColor="accent1" w:val="4F81BD"/>
+      <w:color w:val="4F81BD" w:themeColor="accent1"/>
       <w:sz w:val="28"/>
       <w:szCs w:val="28"/>
     </w:rPr>
   </w:style>
-  <w:style w:styleId="Heading3" w:type="paragraph">
+  <w:style w:type="paragraph" w:styleId="Heading3">
     <w:name w:val="Heading 3"/>
     <w:basedOn w:val="Normal"/>
     <w:next w:val="BodyText"/>
@@ -4994,19 +4933,19 @@
     <w:pPr>
       <w:keepNext/>
       <w:keepLines/>
-      <w:spacing w:after="0" w:before="200"/>
+      <w:spacing w:before="200" w:after="0"/>
       <w:outlineLvl w:val="2"/>
     </w:pPr>
     <w:rPr>
-      <w:rFonts w:asciiTheme="majorHAnsi" w:cstheme="majorBidi" w:eastAsiaTheme="majorEastAsia" w:hAnsiTheme="majorHAnsi"/>
+      <w:rFonts w:asciiTheme="majorHAnsi" w:eastAsiaTheme="majorEastAsia" w:hAnsiTheme="majorHAnsi" w:cstheme="majorBidi"/>
       <w:b/>
       <w:bCs/>
-      <w:color w:themeColor="accent1" w:val="4F81BD"/>
+      <w:color w:val="4F81BD" w:themeColor="accent1"/>
       <w:sz w:val="24"/>
       <w:szCs w:val="24"/>
     </w:rPr>
   </w:style>
-  <w:style w:styleId="Heading4" w:type="paragraph">
+  <w:style w:type="paragraph" w:styleId="Heading4">
     <w:name w:val="Heading 4"/>
     <w:basedOn w:val="Normal"/>
     <w:next w:val="BodyText"/>
@@ -5016,19 +4955,19 @@
     <w:pPr>
       <w:keepNext/>
       <w:keepLines/>
-      <w:spacing w:after="0" w:before="200"/>
+      <w:spacing w:before="200" w:after="0"/>
       <w:outlineLvl w:val="3"/>
     </w:pPr>
     <w:rPr>
-      <w:rFonts w:asciiTheme="majorHAnsi" w:cstheme="majorBidi" w:eastAsiaTheme="majorEastAsia" w:hAnsiTheme="majorHAnsi"/>
+      <w:rFonts w:asciiTheme="majorHAnsi" w:eastAsiaTheme="majorEastAsia" w:hAnsiTheme="majorHAnsi" w:cstheme="majorBidi"/>
       <w:i/>
       <w:bCs/>
-      <w:color w:themeColor="accent1" w:val="4F81BD"/>
+      <w:color w:val="4F81BD" w:themeColor="accent1"/>
       <w:sz w:val="24"/>
       <w:szCs w:val="24"/>
     </w:rPr>
   </w:style>
-  <w:style w:styleId="Heading5" w:type="paragraph">
+  <w:style w:type="paragraph" w:styleId="Heading5">
     <w:name w:val="Heading 5"/>
     <w:basedOn w:val="Normal"/>
     <w:next w:val="BodyText"/>
@@ -5038,18 +4977,18 @@
     <w:pPr>
       <w:keepNext/>
       <w:keepLines/>
-      <w:spacing w:after="0" w:before="200"/>
+      <w:spacing w:before="200" w:after="0"/>
       <w:outlineLvl w:val="4"/>
     </w:pPr>
     <w:rPr>
-      <w:rFonts w:asciiTheme="majorHAnsi" w:cstheme="majorBidi" w:eastAsiaTheme="majorEastAsia" w:hAnsiTheme="majorHAnsi"/>
+      <w:rFonts w:asciiTheme="majorHAnsi" w:eastAsiaTheme="majorEastAsia" w:hAnsiTheme="majorHAnsi" w:cstheme="majorBidi"/>
       <w:iCs/>
-      <w:color w:themeColor="accent1" w:val="4F81BD"/>
+      <w:color w:val="4F81BD" w:themeColor="accent1"/>
       <w:sz w:val="24"/>
       <w:szCs w:val="24"/>
     </w:rPr>
   </w:style>
-  <w:style w:styleId="Heading6" w:type="paragraph">
+  <w:style w:type="paragraph" w:styleId="Heading6">
     <w:name w:val="Heading 6"/>
     <w:basedOn w:val="Normal"/>
     <w:next w:val="BodyText"/>
@@ -5059,17 +4998,17 @@
     <w:pPr>
       <w:keepNext/>
       <w:keepLines/>
-      <w:spacing w:after="0" w:before="200"/>
+      <w:spacing w:before="200" w:after="0"/>
       <w:outlineLvl w:val="5"/>
     </w:pPr>
     <w:rPr>
-      <w:rFonts w:asciiTheme="majorHAnsi" w:cstheme="majorBidi" w:eastAsiaTheme="majorEastAsia" w:hAnsiTheme="majorHAnsi"/>
-      <w:color w:themeColor="accent1" w:val="4F81BD"/>
+      <w:rFonts w:asciiTheme="majorHAnsi" w:eastAsiaTheme="majorEastAsia" w:hAnsiTheme="majorHAnsi" w:cstheme="majorBidi"/>
+      <w:color w:val="4F81BD" w:themeColor="accent1"/>
       <w:sz w:val="24"/>
       <w:szCs w:val="24"/>
     </w:rPr>
   </w:style>
-  <w:style w:styleId="Heading7" w:type="paragraph">
+  <w:style w:type="paragraph" w:styleId="Heading7">
     <w:name w:val="Heading 7"/>
     <w:basedOn w:val="Normal"/>
     <w:next w:val="BodyText"/>
@@ -5079,17 +5018,17 @@
     <w:pPr>
       <w:keepNext/>
       <w:keepLines/>
-      <w:spacing w:after="0" w:before="200"/>
+      <w:spacing w:before="200" w:after="0"/>
       <w:outlineLvl w:val="6"/>
     </w:pPr>
     <w:rPr>
-      <w:rFonts w:asciiTheme="majorHAnsi" w:cstheme="majorBidi" w:eastAsiaTheme="majorEastAsia" w:hAnsiTheme="majorHAnsi"/>
-      <w:color w:themeColor="accent1" w:val="4F81BD"/>
+      <w:rFonts w:asciiTheme="majorHAnsi" w:eastAsiaTheme="majorEastAsia" w:hAnsiTheme="majorHAnsi" w:cstheme="majorBidi"/>
+      <w:color w:val="4F81BD" w:themeColor="accent1"/>
       <w:sz w:val="24"/>
       <w:szCs w:val="24"/>
     </w:rPr>
   </w:style>
-  <w:style w:styleId="Heading8" w:type="paragraph">
+  <w:style w:type="paragraph" w:styleId="Heading8">
     <w:name w:val="Heading 8"/>
     <w:basedOn w:val="Normal"/>
     <w:next w:val="BodyText"/>
@@ -5099,17 +5038,17 @@
     <w:pPr>
       <w:keepNext/>
       <w:keepLines/>
-      <w:spacing w:after="0" w:before="200"/>
+      <w:spacing w:before="200" w:after="0"/>
       <w:outlineLvl w:val="7"/>
     </w:pPr>
     <w:rPr>
-      <w:rFonts w:asciiTheme="majorHAnsi" w:cstheme="majorBidi" w:eastAsiaTheme="majorEastAsia" w:hAnsiTheme="majorHAnsi"/>
-      <w:color w:themeColor="accent1" w:val="4F81BD"/>
+      <w:rFonts w:asciiTheme="majorHAnsi" w:eastAsiaTheme="majorEastAsia" w:hAnsiTheme="majorHAnsi" w:cstheme="majorBidi"/>
+      <w:color w:val="4F81BD" w:themeColor="accent1"/>
       <w:sz w:val="24"/>
       <w:szCs w:val="24"/>
     </w:rPr>
   </w:style>
-  <w:style w:styleId="Heading9" w:type="paragraph">
+  <w:style w:type="paragraph" w:styleId="Heading9">
     <w:name w:val="Heading 9"/>
     <w:basedOn w:val="Normal"/>
     <w:next w:val="BodyText"/>
@@ -5119,17 +5058,17 @@
     <w:pPr>
       <w:keepNext/>
       <w:keepLines/>
-      <w:spacing w:after="0" w:before="200"/>
+      <w:spacing w:before="200" w:after="0"/>
       <w:outlineLvl w:val="8"/>
     </w:pPr>
     <w:rPr>
-      <w:rFonts w:asciiTheme="majorHAnsi" w:cstheme="majorBidi" w:eastAsiaTheme="majorEastAsia" w:hAnsiTheme="majorHAnsi"/>
-      <w:color w:themeColor="accent1" w:val="4F81BD"/>
+      <w:rFonts w:asciiTheme="majorHAnsi" w:eastAsiaTheme="majorEastAsia" w:hAnsiTheme="majorHAnsi" w:cstheme="majorBidi"/>
+      <w:color w:val="4F81BD" w:themeColor="accent1"/>
       <w:sz w:val="24"/>
       <w:szCs w:val="24"/>
     </w:rPr>
   </w:style>
-  <w:style w:styleId="BlockText" w:type="paragraph">
+  <w:style w:type="paragraph" w:styleId="BlockText">
     <w:name w:val="Block Text"/>
     <w:basedOn w:val="BodyText"/>
     <w:next w:val="BodyText"/>
@@ -5137,11 +5076,11 @@
     <w:unhideWhenUsed/>
     <w:qFormat/>
     <w:pPr>
-      <w:spacing w:after="100" w:before="100"/>
+      <w:spacing w:before="100" w:after="100"/>
       <w:ind w:firstLine="0" w:left="480" w:right="480"/>
     </w:pPr>
   </w:style>
-  <w:style w:styleId="FootnoteText" w:type="paragraph">
+  <w:style w:type="paragraph" w:styleId="FootnoteText">
     <w:name w:val="Footnote Text"/>
     <w:basedOn w:val="Normal"/>
     <w:next w:val="FootnoteText"/>
@@ -5149,43 +5088,28 @@
     <w:unhideWhenUsed/>
     <w:qFormat/>
   </w:style>
-  <w:style w:default="1" w:styleId="DefaultParagraphFont" w:type="character">
+  <w:style w:type="character" w:default="1" w:styleId="DefaultParagraphFont">
     <w:name w:val="Default Paragraph Font"/>
     <w:semiHidden/>
     <w:unhideWhenUsed/>
   </w:style>
-  <w:style w:default="1" w:styleId="Table" w:type="table">
+  <w:style w:type="table" w:default="1" w:styleId="Table">
     <w:name w:val="Table"/>
     <w:basedOn w:val="TableNormal"/>
     <w:semiHidden/>
     <w:unhideWhenUsed/>
     <w:qFormat/>
     <w:tblPr>
-      <w:tblInd w:type="dxa" w:w="0"/>
+      <w:tblInd w:w="0" w:type="dxa"/>
       <w:tblCellMar>
-        <w:top w:type="dxa" w:w="0"/>
-        <w:left w:type="dxa" w:w="108"/>
-        <w:bottom w:type="dxa" w:w="0"/>
-        <w:right w:type="dxa" w:w="108"/>
+        <w:top w:w="0" w:type="dxa"/>
+        <w:left w:w="108" w:type="dxa"/>
+        <w:bottom w:w="0" w:type="dxa"/>
+        <w:right w:w="108" w:type="dxa"/>
       </w:tblCellMar>
     </w:tblPr>
-    <w:tblStylePr w:type="firstRow">
-      <w:tblPr>
-        <w:jc w:val="left"/>
-        <w:tblInd w:type="dxa" w:w="0"/>
-      </w:tblPr>
-      <w:trPr>
-        <w:jc w:val="left"/>
-      </w:trPr>
-      <w:tcPr>
-        <w:vAlign w:val="bottom"/>
-        <w:tcBorders>
-          <w:bottom w:val="single"/>
-        </w:tcBorders>
-      </w:tcPr>
-    </w:tblStylePr>
-  </w:style>
-  <w:style w:customStyle="1" w:styleId="DefinitionTerm" w:type="paragraph">
+  </w:style>
+  <w:style w:type="paragraph" w:customStyle="1" w:styleId="DefinitionTerm">
     <w:name w:val="Definition Term"/>
     <w:basedOn w:val="Normal"/>
     <w:next w:val="Definition"/>
@@ -5198,49 +5122,49 @@
       <w:b/>
     </w:rPr>
   </w:style>
-  <w:style w:customStyle="1" w:styleId="Definition" w:type="paragraph">
+  <w:style w:type="paragraph" w:customStyle="1" w:styleId="Definition">
     <w:name w:val="Definition"/>
     <w:basedOn w:val="Normal"/>
   </w:style>
-  <w:style w:styleId="Caption" w:type="paragraph">
+  <w:style w:type="paragraph" w:styleId="Caption">
     <w:name w:val="Caption"/>
     <w:basedOn w:val="Normal"/>
     <w:link w:val="BodyTextChar"/>
     <w:pPr>
-      <w:spacing w:after="120" w:before="0"/>
+      <w:spacing w:before="0" w:after="120"/>
     </w:pPr>
     <w:rPr>
       <w:i/>
     </w:rPr>
   </w:style>
-  <w:style w:customStyle="1" w:styleId="TableCaption" w:type="paragraph">
+  <w:style w:type="paragraph" w:customStyle="1" w:styleId="TableCaption">
     <w:name w:val="Table Caption"/>
     <w:basedOn w:val="Caption"/>
     <w:pPr>
       <w:keepNext/>
     </w:pPr>
   </w:style>
-  <w:style w:customStyle="1" w:styleId="ImageCaption" w:type="paragraph">
+  <w:style w:type="paragraph" w:customStyle="1" w:styleId="ImageCaption">
     <w:name w:val="Image Caption"/>
     <w:basedOn w:val="Caption"/>
   </w:style>
-  <w:style w:customStyle="1" w:styleId="Figure" w:type="paragraph">
+  <w:style w:type="paragraph" w:customStyle="1" w:styleId="Figure">
     <w:name w:val="Figure"/>
     <w:basedOn w:val="Normal"/>
   </w:style>
-  <w:style w:customStyle="1" w:styleId="CaptionedFigure" w:type="paragraph">
+  <w:style w:type="paragraph" w:customStyle="1" w:styleId="CaptionedFigure">
     <w:name w:val="Captioned Figure"/>
     <w:basedOn w:val="Figure"/>
     <w:pPr>
       <w:keepNext/>
     </w:pPr>
   </w:style>
-  <w:style w:customStyle="1" w:styleId="BodyTextChar" w:type="character">
+  <w:style w:type="character" w:customStyle="1" w:styleId="BodyTextChar">
     <w:name w:val="Body Text Char"/>
     <w:basedOn w:val="DefaultParagraphFont"/>
     <w:link w:val="BodyText"/>
   </w:style>
-  <w:style w:customStyle="1" w:styleId="VerbatimChar" w:type="character">
+  <w:style w:type="character" w:customStyle="1" w:styleId="VerbatimChar">
     <w:name w:val="Verbatim Char"/>
     <w:basedOn w:val="BodyTextChar"/>
     <w:rPr>
@@ -5248,25 +5172,25 @@
       <w:sz w:val="22"/>
     </w:rPr>
   </w:style>
-  <w:style w:customStyle="1" w:styleId="SectionNumber" w:type="character">
+  <w:style w:type="character" w:customStyle="1" w:styleId="SectionNumber">
     <w:name w:val="Section Number"/>
     <w:basedOn w:val="BodyTextChar"/>
   </w:style>
-  <w:style w:styleId="FootnoteReference" w:type="character">
+  <w:style w:type="character" w:styleId="FootnoteReference">
     <w:name w:val="Footnote Reference"/>
     <w:basedOn w:val="BodyTextChar"/>
     <w:rPr>
       <w:vertAlign w:val="superscript"/>
     </w:rPr>
   </w:style>
-  <w:style w:styleId="Hyperlink" w:type="character">
+  <w:style w:type="character" w:styleId="Hyperlink">
     <w:name w:val="Hyperlink"/>
     <w:basedOn w:val="BodyTextChar"/>
     <w:rPr>
-      <w:color w:themeColor="accent1" w:val="4F81BD"/>
+      <w:color w:val="4F81BD" w:themeColor="accent1"/>
     </w:rPr>
   </w:style>
-  <w:style w:styleId="TOCHeading" w:type="paragraph">
+  <w:style w:type="paragraph" w:styleId="TOCHeading">
     <w:name w:val="TOC Heading"/>
     <w:basedOn w:val="Heading1"/>
     <w:next w:val="BodyText"/>
@@ -5278,10 +5202,10 @@
       <w:outlineLvl w:val="9"/>
     </w:pPr>
     <w:rPr>
-      <w:rFonts w:asciiTheme="majorHAnsi" w:cstheme="majorBidi" w:eastAsiaTheme="majorEastAsia" w:hAnsiTheme="majorHAnsi"/>
+      <w:rFonts w:asciiTheme="majorHAnsi" w:eastAsiaTheme="majorEastAsia" w:hAnsiTheme="majorHAnsi" w:cstheme="majorBidi"/>
       <w:b w:val="0"/>
       <w:bCs w:val="0"/>
-      <w:color w:themeColor="accent1" w:themeShade="BF" w:val="365F91"/>
+      <w:color w:val="365F91" w:themeColor="accent1" w:themeShade="BF"/>
     </w:rPr>
   </w:style>
   <w:style w:type="paragraph" w:customStyle="1" w:styleId="SourceCode">

</xml_diff>

<commit_message>
adding esquisse labs to syllabus
</commit_message>
<xml_diff>
--- a/Syllabus/syllabus.docx
+++ b/Syllabus/syllabus.docx
@@ -16,18 +16,21 @@
       </w:pPr>
       <w:r>
         <w:rPr>
+          <w:bCs/>
           <w:b/>
         </w:rPr>
         <w:t xml:space="preserve">Epi/Biostats Winter Institute - Introduction to R for Public Health Researchers</w:t>
       </w:r>
       <w:r>
         <w:rPr>
+          <w:bCs/>
           <w:b/>
         </w:rPr>
         <w:t xml:space="preserve"> </w:t>
       </w:r>
       <w:r>
         <w:rPr>
+          <w:bCs/>
           <w:b/>
         </w:rPr>
         <w:t xml:space="preserve">140.604.73</w:t>
@@ -39,6 +42,7 @@
       </w:pPr>
       <w:r>
         <w:rPr>
+          <w:bCs/>
           <w:b/>
         </w:rPr>
         <w:t xml:space="preserve">Class Website:</w:t>
@@ -59,6 +63,7 @@
       </w:r>
       <w:r>
         <w:rPr>
+          <w:bCs/>
           <w:b/>
         </w:rPr>
         <w:t xml:space="preserve">CoursePlus:</w:t>
@@ -81,6 +86,7 @@
       </w:pPr>
       <w:r>
         <w:rPr>
+          <w:bCs/>
           <w:b/>
         </w:rPr>
         <w:t xml:space="preserve">Zoom link will be emailed to students.</w:t>
@@ -92,6 +98,7 @@
       </w:pPr>
       <w:r>
         <w:rPr>
+          <w:bCs/>
           <w:b/>
         </w:rPr>
         <w:t xml:space="preserve">Day/Time:</w:t>
@@ -109,6 +116,7 @@
       </w:pPr>
       <w:r>
         <w:rPr>
+          <w:bCs/>
           <w:b/>
         </w:rPr>
         <w:t xml:space="preserve">Instructors:</w:t>
@@ -159,6 +167,7 @@
       </w:pPr>
       <w:r>
         <w:rPr>
+          <w:bCs/>
           <w:b/>
         </w:rPr>
         <w:t xml:space="preserve">TAs:</w:t>
@@ -198,6 +207,7 @@
       </w:pPr>
       <w:r>
         <w:rPr>
+          <w:bCs/>
           <w:b/>
         </w:rPr>
         <w:t xml:space="preserve">Communication will mainly occur through Slack and we will email you about how to connect to slack.</w:t>
@@ -209,6 +219,7 @@
       </w:pPr>
       <w:r>
         <w:rPr>
+          <w:bCs/>
           <w:b/>
         </w:rPr>
         <w:t xml:space="preserve">Overview:</w:t>
@@ -224,30 +235,35 @@
       </w:r>
       <w:r>
         <w:rPr>
+          <w:bCs/>
           <w:b/>
         </w:rPr>
         <w:t xml:space="preserve">“</w:t>
       </w:r>
       <w:r>
         <w:rPr>
+          <w:bCs/>
           <w:b/>
         </w:rPr>
         <w:t xml:space="preserve">hands-on</w:t>
       </w:r>
       <w:r>
         <w:rPr>
+          <w:bCs/>
           <w:b/>
         </w:rPr>
         <w:t xml:space="preserve">”</w:t>
       </w:r>
       <w:r>
         <w:rPr>
+          <w:bCs/>
           <w:b/>
         </w:rPr>
         <w:t xml:space="preserve"> </w:t>
       </w:r>
       <w:r>
         <w:rPr>
+          <w:bCs/>
           <w:b/>
         </w:rPr>
         <w:t xml:space="preserve">training</w:t>
@@ -265,6 +281,7 @@
       </w:pPr>
       <w:r>
         <w:rPr>
+          <w:bCs/>
           <w:b/>
         </w:rPr>
         <w:t xml:space="preserve">Course Format:</w:t>
@@ -368,7 +385,7 @@
         <w:t xml:space="preserve">Creating reproducible R documents</w:t>
       </w:r>
     </w:p>
-    <w:bookmarkStart w:id="171" w:name="tentative-schedule"/>
+    <w:bookmarkStart w:id="174" w:name="tentative-schedule"/>
     <w:p>
       <w:pPr>
         <w:pStyle w:val="Heading1"/>
@@ -377,7 +394,7 @@
         <w:t xml:space="preserve">Tentative Schedule:</w:t>
       </w:r>
     </w:p>
-    <w:bookmarkStart w:id="154" w:name="day-overview"/>
+    <w:bookmarkStart w:id="157" w:name="day-overview"/>
     <w:p>
       <w:pPr>
         <w:pStyle w:val="Heading2"/>
@@ -390,20 +407,11 @@
       <w:tblPr>
         <w:tblStyle w:val="Table"/>
         <w:tblW w:type="pct" w:w="0.0"/>
-        <w:tblLook w:firstRow="1" w:lastRow="0" w:firstColumn="0" w:lastColumn="0" w:noHBand="0" w:noVBand="0"/>
+        <w:tblLook w:firstRow="1" w:lastRow="0" w:firstColumn="0" w:lastColumn="0" w:noHBand="0" w:noVBand="0" w:val="0020"/>
       </w:tblPr>
       <w:tblGrid/>
       <w:tr>
-        <w:trPr>
-          <w:cnfStyle w:firstRow="1"/>
-        </w:trPr>
-        <w:tc>
-          <w:tcPr>
-            <w:tcBorders>
-              <w:bottom w:val="single"/>
-            </w:tcBorders>
-            <w:vAlign w:val="bottom"/>
-          </w:tcPr>
+        <w:tc>
           <w:p>
             <w:pPr>
               <w:pStyle w:val="Compact"/>
@@ -415,12 +423,6 @@
           </w:p>
         </w:tc>
         <w:tc>
-          <w:tcPr>
-            <w:tcBorders>
-              <w:bottom w:val="single"/>
-            </w:tcBorders>
-            <w:vAlign w:val="bottom"/>
-          </w:tcPr>
           <w:p>
             <w:pPr>
               <w:pStyle w:val="Compact"/>
@@ -596,27 +598,18 @@
       <w:tblPr>
         <w:tblStyle w:val="Table"/>
         <w:tblW w:type="pct" w:w="5000.0"/>
-        <w:tblLook w:firstRow="1" w:lastRow="0" w:firstColumn="0" w:lastColumn="0" w:noHBand="0" w:noVBand="0"/>
+        <w:tblLook w:firstRow="1" w:lastRow="0" w:firstColumn="0" w:lastColumn="0" w:noHBand="0" w:noVBand="0" w:val="0020"/>
       </w:tblPr>
       <w:tblGrid>
-        <w:gridCol w:w="582"/>
-        <w:gridCol w:w="192"/>
-        <w:gridCol w:w="2026"/>
-        <w:gridCol w:w="1933"/>
-        <w:gridCol w:w="2277"/>
-        <w:gridCol w:w="907"/>
+        <w:gridCol w:w="568"/>
+        <w:gridCol w:w="187"/>
+        <w:gridCol w:w="1976"/>
+        <w:gridCol w:w="1886"/>
+        <w:gridCol w:w="2416"/>
+        <w:gridCol w:w="885"/>
       </w:tblGrid>
       <w:tr>
-        <w:trPr>
-          <w:cnfStyle w:firstRow="1"/>
-        </w:trPr>
-        <w:tc>
-          <w:tcPr>
-            <w:tcBorders>
-              <w:bottom w:val="single"/>
-            </w:tcBorders>
-            <w:vAlign w:val="bottom"/>
-          </w:tcPr>
+        <w:tc>
           <w:p>
             <w:pPr>
               <w:pStyle w:val="Compact"/>
@@ -624,6 +617,7 @@
             </w:pPr>
             <w:r>
               <w:rPr>
+                <w:bCs/>
                 <w:b/>
               </w:rPr>
               <w:t xml:space="preserve">Day</w:t>
@@ -631,12 +625,6 @@
           </w:p>
         </w:tc>
         <w:tc>
-          <w:tcPr>
-            <w:tcBorders>
-              <w:bottom w:val="single"/>
-            </w:tcBorders>
-            <w:vAlign w:val="bottom"/>
-          </w:tcPr>
           <w:p>
             <w:pPr>
               <w:pStyle w:val="Compact"/>
@@ -644,6 +632,7 @@
             </w:pPr>
             <w:r>
               <w:rPr>
+                <w:bCs/>
                 <w:b/>
               </w:rPr>
               <w:t xml:space="preserve">Module</w:t>
@@ -651,12 +640,6 @@
           </w:p>
         </w:tc>
         <w:tc>
-          <w:tcPr>
-            <w:tcBorders>
-              <w:bottom w:val="single"/>
-            </w:tcBorders>
-            <w:vAlign w:val="bottom"/>
-          </w:tcPr>
           <w:p>
             <w:pPr>
               <w:pStyle w:val="Compact"/>
@@ -664,6 +647,7 @@
             </w:pPr>
             <w:r>
               <w:rPr>
+                <w:bCs/>
                 <w:b/>
               </w:rPr>
               <w:t xml:space="preserve">Slides</w:t>
@@ -671,12 +655,6 @@
           </w:p>
         </w:tc>
         <w:tc>
-          <w:tcPr>
-            <w:tcBorders>
-              <w:bottom w:val="single"/>
-            </w:tcBorders>
-            <w:vAlign w:val="bottom"/>
-          </w:tcPr>
           <w:p>
             <w:pPr>
               <w:pStyle w:val="Compact"/>
@@ -684,6 +662,7 @@
             </w:pPr>
             <w:r>
               <w:rPr>
+                <w:bCs/>
                 <w:b/>
               </w:rPr>
               <w:t xml:space="preserve">Code</w:t>
@@ -691,12 +670,6 @@
           </w:p>
         </w:tc>
         <w:tc>
-          <w:tcPr>
-            <w:tcBorders>
-              <w:bottom w:val="single"/>
-            </w:tcBorders>
-            <w:vAlign w:val="bottom"/>
-          </w:tcPr>
           <w:p>
             <w:pPr>
               <w:pStyle w:val="Compact"/>
@@ -704,6 +677,7 @@
             </w:pPr>
             <w:r>
               <w:rPr>
+                <w:bCs/>
                 <w:b/>
               </w:rPr>
               <w:t xml:space="preserve">Resource</w:t>
@@ -711,12 +685,6 @@
           </w:p>
         </w:tc>
         <w:tc>
-          <w:tcPr>
-            <w:tcBorders>
-              <w:bottom w:val="single"/>
-            </w:tcBorders>
-            <w:vAlign w:val="bottom"/>
-          </w:tcPr>
           <w:p>
             <w:pPr>
               <w:pStyle w:val="Compact"/>
@@ -724,6 +692,7 @@
             </w:pPr>
             <w:r>
               <w:rPr>
+                <w:bCs/>
                 <w:b/>
               </w:rPr>
               <w:t xml:space="preserve">Cheatsheets/Guides</w:t>
@@ -2365,7 +2334,48 @@
           </w:p>
         </w:tc>
         <w:tc>
-          <w:p/>
+          <w:p>
+            <w:pPr>
+              <w:pStyle w:val="Compact"/>
+              <w:jc w:val="center"/>
+            </w:pPr>
+            <w:hyperlink r:id="rId122">
+              <w:r>
+                <w:rPr>
+                  <w:rStyle w:val="Hyperlink"/>
+                </w:rPr>
+                <w:t xml:space="preserve">Lab</w:t>
+              </w:r>
+            </w:hyperlink>
+            <w:r>
+              <w:t xml:space="preserve">,</w:t>
+            </w:r>
+            <w:r>
+              <w:t xml:space="preserve"> </w:t>
+            </w:r>
+            <w:hyperlink r:id="rId123">
+              <w:r>
+                <w:rPr>
+                  <w:rStyle w:val="Hyperlink"/>
+                </w:rPr>
+                <w:t xml:space="preserve">Key</w:t>
+              </w:r>
+            </w:hyperlink>
+            <w:r>
+              <w:t xml:space="preserve">,</w:t>
+            </w:r>
+            <w:r>
+              <w:t xml:space="preserve"> </w:t>
+            </w:r>
+            <w:hyperlink r:id="rId124">
+              <w:r>
+                <w:rPr>
+                  <w:rStyle w:val="Hyperlink"/>
+                </w:rPr>
+                <w:t xml:space="preserve">Key HTML</w:t>
+              </w:r>
+            </w:hyperlink>
+          </w:p>
         </w:tc>
         <w:tc>
           <w:p/>
@@ -2378,7 +2388,7 @@
               <w:pStyle w:val="Compact"/>
               <w:jc w:val="center"/>
             </w:pPr>
-            <w:hyperlink r:id="rId122">
+            <w:hyperlink r:id="rId125">
               <w:r>
                 <w:rPr>
                   <w:rStyle w:val="Hyperlink"/>
@@ -2405,7 +2415,7 @@
               <w:pStyle w:val="Compact"/>
               <w:jc w:val="center"/>
             </w:pPr>
-            <w:hyperlink r:id="rId123">
+            <w:hyperlink r:id="rId126">
               <w:r>
                 <w:rPr>
                   <w:rStyle w:val="Hyperlink"/>
@@ -2419,7 +2429,7 @@
             <w:r>
               <w:t xml:space="preserve"> </w:t>
             </w:r>
-            <w:hyperlink r:id="rId124">
+            <w:hyperlink r:id="rId127">
               <w:r>
                 <w:rPr>
                   <w:rStyle w:val="Hyperlink"/>
@@ -2435,7 +2445,7 @@
               <w:pStyle w:val="Compact"/>
               <w:jc w:val="center"/>
             </w:pPr>
-            <w:hyperlink r:id="rId125">
+            <w:hyperlink r:id="rId128">
               <w:r>
                 <w:rPr>
                   <w:rStyle w:val="Hyperlink"/>
@@ -2449,7 +2459,7 @@
             <w:r>
               <w:t xml:space="preserve"> </w:t>
             </w:r>
-            <w:hyperlink r:id="rId126">
+            <w:hyperlink r:id="rId129">
               <w:r>
                 <w:rPr>
                   <w:rStyle w:val="Hyperlink"/>
@@ -2465,7 +2475,7 @@
               <w:pStyle w:val="Compact"/>
               <w:jc w:val="center"/>
             </w:pPr>
-            <w:hyperlink r:id="rId127">
+            <w:hyperlink r:id="rId130">
               <w:r>
                 <w:rPr>
                   <w:rStyle w:val="Hyperlink"/>
@@ -2479,7 +2489,7 @@
             <w:r>
               <w:t xml:space="preserve"> </w:t>
             </w:r>
-            <w:hyperlink r:id="rId128">
+            <w:hyperlink r:id="rId131">
               <w:r>
                 <w:rPr>
                   <w:rStyle w:val="Hyperlink"/>
@@ -2493,7 +2503,7 @@
             <w:r>
               <w:t xml:space="preserve"> </w:t>
             </w:r>
-            <w:hyperlink r:id="rId129">
+            <w:hyperlink r:id="rId132">
               <w:r>
                 <w:rPr>
                   <w:rStyle w:val="Hyperlink"/>
@@ -2509,7 +2519,7 @@
               <w:pStyle w:val="Compact"/>
               <w:jc w:val="center"/>
             </w:pPr>
-            <w:hyperlink r:id="rId130">
+            <w:hyperlink r:id="rId133">
               <w:r>
                 <w:rPr>
                   <w:rStyle w:val="Hyperlink"/>
@@ -2541,7 +2551,7 @@
               <w:pStyle w:val="Compact"/>
               <w:jc w:val="center"/>
             </w:pPr>
-            <w:hyperlink r:id="rId131">
+            <w:hyperlink r:id="rId134">
               <w:r>
                 <w:rPr>
                   <w:rStyle w:val="Hyperlink"/>
@@ -2555,7 +2565,7 @@
             <w:r>
               <w:t xml:space="preserve"> </w:t>
             </w:r>
-            <w:hyperlink r:id="rId132">
+            <w:hyperlink r:id="rId135">
               <w:r>
                 <w:rPr>
                   <w:rStyle w:val="Hyperlink"/>
@@ -2571,7 +2581,7 @@
               <w:pStyle w:val="Compact"/>
               <w:jc w:val="center"/>
             </w:pPr>
-            <w:hyperlink r:id="rId133">
+            <w:hyperlink r:id="rId136">
               <w:r>
                 <w:rPr>
                   <w:rStyle w:val="Hyperlink"/>
@@ -2585,7 +2595,7 @@
             <w:r>
               <w:t xml:space="preserve"> </w:t>
             </w:r>
-            <w:hyperlink r:id="rId134">
+            <w:hyperlink r:id="rId137">
               <w:r>
                 <w:rPr>
                   <w:rStyle w:val="Hyperlink"/>
@@ -2609,7 +2619,7 @@
               <w:pStyle w:val="Compact"/>
               <w:jc w:val="center"/>
             </w:pPr>
-            <w:hyperlink r:id="rId135">
+            <w:hyperlink r:id="rId138">
               <w:r>
                 <w:rPr>
                   <w:rStyle w:val="Hyperlink"/>
@@ -2636,7 +2646,7 @@
               <w:pStyle w:val="Compact"/>
               <w:jc w:val="center"/>
             </w:pPr>
-            <w:hyperlink r:id="rId136">
+            <w:hyperlink r:id="rId139">
               <w:r>
                 <w:rPr>
                   <w:rStyle w:val="Hyperlink"/>
@@ -2650,7 +2660,7 @@
             <w:r>
               <w:t xml:space="preserve"> </w:t>
             </w:r>
-            <w:hyperlink r:id="rId137">
+            <w:hyperlink r:id="rId140">
               <w:r>
                 <w:rPr>
                   <w:rStyle w:val="Hyperlink"/>
@@ -2666,7 +2676,7 @@
               <w:pStyle w:val="Compact"/>
               <w:jc w:val="center"/>
             </w:pPr>
-            <w:hyperlink r:id="rId138">
+            <w:hyperlink r:id="rId141">
               <w:r>
                 <w:rPr>
                   <w:rStyle w:val="Hyperlink"/>
@@ -2680,7 +2690,7 @@
             <w:r>
               <w:t xml:space="preserve"> </w:t>
             </w:r>
-            <w:hyperlink r:id="rId139">
+            <w:hyperlink r:id="rId142">
               <w:r>
                 <w:rPr>
                   <w:rStyle w:val="Hyperlink"/>
@@ -2696,7 +2706,7 @@
               <w:pStyle w:val="Compact"/>
               <w:jc w:val="center"/>
             </w:pPr>
-            <w:hyperlink r:id="rId140">
+            <w:hyperlink r:id="rId143">
               <w:r>
                 <w:rPr>
                   <w:rStyle w:val="Hyperlink"/>
@@ -2710,7 +2720,7 @@
             <w:r>
               <w:t xml:space="preserve"> </w:t>
             </w:r>
-            <w:hyperlink r:id="rId141">
+            <w:hyperlink r:id="rId144">
               <w:r>
                 <w:rPr>
                   <w:rStyle w:val="Hyperlink"/>
@@ -2724,7 +2734,7 @@
             <w:r>
               <w:t xml:space="preserve"> </w:t>
             </w:r>
-            <w:hyperlink r:id="rId142">
+            <w:hyperlink r:id="rId145">
               <w:r>
                 <w:rPr>
                   <w:rStyle w:val="Hyperlink"/>
@@ -2740,7 +2750,7 @@
               <w:pStyle w:val="Compact"/>
               <w:jc w:val="center"/>
             </w:pPr>
-            <w:hyperlink r:id="rId143">
+            <w:hyperlink r:id="rId146">
               <w:r>
                 <w:rPr>
                   <w:rStyle w:val="Hyperlink"/>
@@ -2772,7 +2782,7 @@
               <w:pStyle w:val="Compact"/>
               <w:jc w:val="center"/>
             </w:pPr>
-            <w:hyperlink r:id="rId144">
+            <w:hyperlink r:id="rId147">
               <w:r>
                 <w:rPr>
                   <w:rStyle w:val="Hyperlink"/>
@@ -2786,7 +2796,7 @@
             <w:r>
               <w:t xml:space="preserve"> </w:t>
             </w:r>
-            <w:hyperlink r:id="rId145">
+            <w:hyperlink r:id="rId148">
               <w:r>
                 <w:rPr>
                   <w:rStyle w:val="Hyperlink"/>
@@ -2802,7 +2812,7 @@
               <w:pStyle w:val="Compact"/>
               <w:jc w:val="center"/>
             </w:pPr>
-            <w:hyperlink r:id="rId146">
+            <w:hyperlink r:id="rId149">
               <w:r>
                 <w:rPr>
                   <w:rStyle w:val="Hyperlink"/>
@@ -2816,23 +2826,23 @@
             <w:r>
               <w:t xml:space="preserve"> </w:t>
             </w:r>
+            <w:hyperlink r:id="rId150">
+              <w:r>
+                <w:rPr>
+                  <w:rStyle w:val="Hyperlink"/>
+                </w:rPr>
+                <w:t xml:space="preserve">Example HTML</w:t>
+              </w:r>
+            </w:hyperlink>
+          </w:p>
+        </w:tc>
+        <w:tc>
+          <w:p>
+            <w:pPr>
+              <w:pStyle w:val="Compact"/>
+              <w:jc w:val="center"/>
+            </w:pPr>
             <w:hyperlink r:id="rId147">
-              <w:r>
-                <w:rPr>
-                  <w:rStyle w:val="Hyperlink"/>
-                </w:rPr>
-                <w:t xml:space="preserve">Example HTML</w:t>
-              </w:r>
-            </w:hyperlink>
-          </w:p>
-        </w:tc>
-        <w:tc>
-          <w:p>
-            <w:pPr>
-              <w:pStyle w:val="Compact"/>
-              <w:jc w:val="center"/>
-            </w:pPr>
-            <w:hyperlink r:id="rId144">
               <w:r>
                 <w:rPr>
                   <w:rStyle w:val="Hyperlink"/>
@@ -2853,7 +2863,7 @@
               <w:pStyle w:val="Compact"/>
               <w:jc w:val="center"/>
             </w:pPr>
-            <w:hyperlink r:id="rId148">
+            <w:hyperlink r:id="rId151">
               <w:r>
                 <w:rPr>
                   <w:rStyle w:val="Hyperlink"/>
@@ -2880,7 +2890,7 @@
               <w:pStyle w:val="Compact"/>
               <w:jc w:val="center"/>
             </w:pPr>
-            <w:hyperlink r:id="rId149">
+            <w:hyperlink r:id="rId152">
               <w:r>
                 <w:rPr>
                   <w:rStyle w:val="Hyperlink"/>
@@ -2894,7 +2904,7 @@
             <w:r>
               <w:t xml:space="preserve"> </w:t>
             </w:r>
-            <w:hyperlink r:id="rId150">
+            <w:hyperlink r:id="rId153">
               <w:r>
                 <w:rPr>
                   <w:rStyle w:val="Hyperlink"/>
@@ -2910,7 +2920,7 @@
               <w:pStyle w:val="Compact"/>
               <w:jc w:val="center"/>
             </w:pPr>
-            <w:hyperlink r:id="rId151">
+            <w:hyperlink r:id="rId154">
               <w:r>
                 <w:rPr>
                   <w:rStyle w:val="Hyperlink"/>
@@ -2924,7 +2934,7 @@
             <w:r>
               <w:t xml:space="preserve"> </w:t>
             </w:r>
-            <w:hyperlink r:id="rId152">
+            <w:hyperlink r:id="rId155">
               <w:r>
                 <w:rPr>
                   <w:rStyle w:val="Hyperlink"/>
@@ -2943,7 +2953,7 @@
               <w:pStyle w:val="Compact"/>
               <w:jc w:val="center"/>
             </w:pPr>
-            <w:hyperlink r:id="rId153">
+            <w:hyperlink r:id="rId156">
               <w:r>
                 <w:rPr>
                   <w:rStyle w:val="Hyperlink"/>
@@ -2975,7 +2985,7 @@
               <w:pStyle w:val="Compact"/>
               <w:jc w:val="center"/>
             </w:pPr>
-            <w:hyperlink r:id="rId144">
+            <w:hyperlink r:id="rId147">
               <w:r>
                 <w:rPr>
                   <w:rStyle w:val="Hyperlink"/>
@@ -2989,7 +2999,7 @@
             <w:r>
               <w:t xml:space="preserve"> </w:t>
             </w:r>
-            <w:hyperlink r:id="rId145">
+            <w:hyperlink r:id="rId148">
               <w:r>
                 <w:rPr>
                   <w:rStyle w:val="Hyperlink"/>
@@ -3005,7 +3015,7 @@
               <w:pStyle w:val="Compact"/>
               <w:jc w:val="center"/>
             </w:pPr>
-            <w:hyperlink r:id="rId146">
+            <w:hyperlink r:id="rId149">
               <w:r>
                 <w:rPr>
                   <w:rStyle w:val="Hyperlink"/>
@@ -3019,23 +3029,23 @@
             <w:r>
               <w:t xml:space="preserve"> </w:t>
             </w:r>
+            <w:hyperlink r:id="rId150">
+              <w:r>
+                <w:rPr>
+                  <w:rStyle w:val="Hyperlink"/>
+                </w:rPr>
+                <w:t xml:space="preserve">Example HTML</w:t>
+              </w:r>
+            </w:hyperlink>
+          </w:p>
+        </w:tc>
+        <w:tc>
+          <w:p>
+            <w:pPr>
+              <w:pStyle w:val="Compact"/>
+              <w:jc w:val="center"/>
+            </w:pPr>
             <w:hyperlink r:id="rId147">
-              <w:r>
-                <w:rPr>
-                  <w:rStyle w:val="Hyperlink"/>
-                </w:rPr>
-                <w:t xml:space="preserve">Example HTML</w:t>
-              </w:r>
-            </w:hyperlink>
-          </w:p>
-        </w:tc>
-        <w:tc>
-          <w:p>
-            <w:pPr>
-              <w:pStyle w:val="Compact"/>
-              <w:jc w:val="center"/>
-            </w:pPr>
-            <w:hyperlink r:id="rId144">
               <w:r>
                 <w:rPr>
                   <w:rStyle w:val="Hyperlink"/>
@@ -3050,8 +3060,8 @@
         </w:tc>
       </w:tr>
     </w:tbl>
-    <w:bookmarkEnd w:id="154"/>
-    <w:bookmarkStart w:id="155" w:name="grading"/>
+    <w:bookmarkEnd w:id="157"/>
+    <w:bookmarkStart w:id="158" w:name="grading"/>
     <w:p>
       <w:pPr>
         <w:pStyle w:val="Heading2"/>
@@ -3132,6 +3142,7 @@
       </w:pPr>
       <w:r>
         <w:rPr>
+          <w:bCs/>
           <w:b/>
         </w:rPr>
         <w:t xml:space="preserve">Note</w:t>
@@ -3140,8 +3151,8 @@
         <w:t xml:space="preserve">: only people taking the course for credit must turn in the assignments. However, we will evaluate all submitted assignments in case others would like feedback on their work.</w:t>
       </w:r>
     </w:p>
-    <w:bookmarkEnd w:id="155"/>
-    <w:bookmarkStart w:id="158" w:name="submitting-assignments"/>
+    <w:bookmarkEnd w:id="158"/>
+    <w:bookmarkStart w:id="161" w:name="submitting-assignments"/>
     <w:p>
       <w:pPr>
         <w:pStyle w:val="Heading2"/>
@@ -3167,7 +3178,7 @@
       <w:r>
         <w:t xml:space="preserve"> </w:t>
       </w:r>
-      <w:hyperlink r:id="rId156">
+      <w:hyperlink r:id="rId159">
         <w:r>
           <w:rPr>
             <w:rStyle w:val="Hyperlink"/>
@@ -3195,7 +3206,7 @@
         </w:numPr>
         <w:pStyle w:val="Compact"/>
       </w:pPr>
-      <w:hyperlink r:id="rId157">
+      <w:hyperlink r:id="rId160">
         <w:r>
           <w:rPr>
             <w:rStyle w:val="Hyperlink"/>
@@ -3370,8 +3381,8 @@
         <w:t xml:space="preserve">Final Project (see below)</w:t>
       </w:r>
     </w:p>
-    <w:bookmarkEnd w:id="158"/>
-    <w:bookmarkStart w:id="165" w:name="final-projects"/>
+    <w:bookmarkEnd w:id="161"/>
+    <w:bookmarkStart w:id="168" w:name="final-projects"/>
     <w:p>
       <w:pPr>
         <w:pStyle w:val="Heading2"/>
@@ -3471,7 +3482,7 @@
         </w:numPr>
         <w:pStyle w:val="Compact"/>
       </w:pPr>
-      <w:hyperlink r:id="rId159">
+      <w:hyperlink r:id="rId162">
         <w:r>
           <w:rPr>
             <w:rStyle w:val="Hyperlink"/>
@@ -3488,7 +3499,7 @@
         </w:numPr>
         <w:pStyle w:val="Compact"/>
       </w:pPr>
-      <w:hyperlink r:id="rId160">
+      <w:hyperlink r:id="rId163">
         <w:r>
           <w:rPr>
             <w:rStyle w:val="Hyperlink"/>
@@ -3505,7 +3516,7 @@
         </w:numPr>
         <w:pStyle w:val="Compact"/>
       </w:pPr>
-      <w:hyperlink r:id="rId161">
+      <w:hyperlink r:id="rId164">
         <w:r>
           <w:rPr>
             <w:rStyle w:val="Hyperlink"/>
@@ -3524,7 +3535,7 @@
       <w:r>
         <w:t xml:space="preserve"> </w:t>
       </w:r>
-      <w:hyperlink r:id="rId162">
+      <w:hyperlink r:id="rId165">
         <w:r>
           <w:rPr>
             <w:rStyle w:val="Hyperlink"/>
@@ -3538,7 +3549,7 @@
       <w:r>
         <w:t xml:space="preserve"> </w:t>
       </w:r>
-      <w:hyperlink r:id="rId163">
+      <w:hyperlink r:id="rId166">
         <w:r>
           <w:rPr>
             <w:rStyle w:val="Hyperlink"/>
@@ -3563,7 +3574,7 @@
       <w:r>
         <w:t xml:space="preserve"> </w:t>
       </w:r>
-      <w:hyperlink r:id="rId164">
+      <w:hyperlink r:id="rId167">
         <w:r>
           <w:rPr>
             <w:rStyle w:val="Hyperlink"/>
@@ -3578,8 +3589,8 @@
         <w:t xml:space="preserve">for final projects.</w:t>
       </w:r>
     </w:p>
-    <w:bookmarkEnd w:id="165"/>
-    <w:bookmarkStart w:id="170" w:name="code-of-conduct"/>
+    <w:bookmarkEnd w:id="168"/>
+    <w:bookmarkStart w:id="173" w:name="code-of-conduct"/>
     <w:p>
       <w:pPr>
         <w:pStyle w:val="Heading2"/>
@@ -3604,7 +3615,7 @@
         <w:t xml:space="preserve">We strive to be a space in which individual differences are respected, so that each individual can reach their fullest potential.</w:t>
       </w:r>
     </w:p>
-    <w:bookmarkStart w:id="169" w:name="guidelines"/>
+    <w:bookmarkStart w:id="172" w:name="guidelines"/>
     <w:p>
       <w:pPr>
         <w:pStyle w:val="Heading3"/>
@@ -3747,6 +3758,7 @@
       </w:pPr>
       <w:r>
         <w:rPr>
+          <w:bCs/>
           <w:b/>
         </w:rPr>
         <w:t xml:space="preserve">Please reach out to a TA or instructor if you witness or experience a violation of the class guidelines or other JHU codes of conduct.</w:t>
@@ -3762,6 +3774,7 @@
       </w:pPr>
       <w:r>
         <w:rPr>
+          <w:bCs/>
           <w:b/>
         </w:rPr>
         <w:t xml:space="preserve">JHU Student Code of Conduct:</w:t>
@@ -3769,7 +3782,7 @@
       <w:r>
         <w:br/>
       </w:r>
-      <w:hyperlink r:id="rId166">
+      <w:hyperlink r:id="rId169">
         <w:r>
           <w:rPr>
             <w:rStyle w:val="Hyperlink"/>
@@ -3791,6 +3804,7 @@
       </w:pPr>
       <w:r>
         <w:rPr>
+          <w:bCs/>
           <w:b/>
         </w:rPr>
         <w:t xml:space="preserve">Hopkins School of Medicine:</w:t>
@@ -3798,7 +3812,7 @@
       <w:r>
         <w:br/>
       </w:r>
-      <w:hyperlink r:id="rId167">
+      <w:hyperlink r:id="rId170">
         <w:r>
           <w:rPr>
             <w:rStyle w:val="Hyperlink"/>
@@ -3820,6 +3834,7 @@
       </w:pPr>
       <w:r>
         <w:rPr>
+          <w:bCs/>
           <w:b/>
         </w:rPr>
         <w:t xml:space="preserve">JHSPH Academic Ethics Code:</w:t>
@@ -3827,7 +3842,7 @@
       <w:r>
         <w:br/>
       </w:r>
-      <w:hyperlink r:id="rId168">
+      <w:hyperlink r:id="rId171">
         <w:r>
           <w:rPr>
             <w:rStyle w:val="Hyperlink"/>
@@ -3842,6 +3857,7 @@
       </w:pPr>
       <w:r>
         <w:rPr>
+          <w:bCs/>
           <w:b/>
         </w:rPr>
         <w:t xml:space="preserve">The University has developed avenues for reporting and for seeking help including:</w:t>
@@ -3897,10 +3913,10 @@
         <w:t xml:space="preserve">● The Faculty and Staff Assistance Program (FASAP), 443-997-7000</w:t>
       </w:r>
     </w:p>
-    <w:bookmarkEnd w:id="169"/>
-    <w:bookmarkEnd w:id="170"/>
-    <w:bookmarkEnd w:id="171"/>
-    <w:bookmarkStart w:id="182" w:name="module-details"/>
+    <w:bookmarkEnd w:id="172"/>
+    <w:bookmarkEnd w:id="173"/>
+    <w:bookmarkEnd w:id="174"/>
+    <w:bookmarkStart w:id="185" w:name="module-details"/>
     <w:p>
       <w:pPr>
         <w:pStyle w:val="Heading1"/>
@@ -3909,7 +3925,7 @@
         <w:t xml:space="preserve">Module Details:</w:t>
       </w:r>
     </w:p>
-    <w:bookmarkStart w:id="172" w:name="day-0-before-the-first-session"/>
+    <w:bookmarkStart w:id="175" w:name="day-0-before-the-first-session"/>
     <w:p>
       <w:pPr>
         <w:pStyle w:val="Heading2"/>
@@ -3935,8 +3951,8 @@
         <w:t xml:space="preserve">Homework 1</w:t>
       </w:r>
     </w:p>
-    <w:bookmarkEnd w:id="172"/>
-    <w:bookmarkStart w:id="173" w:name="day-1"/>
+    <w:bookmarkEnd w:id="175"/>
+    <w:bookmarkStart w:id="176" w:name="day-1"/>
     <w:p>
       <w:pPr>
         <w:pStyle w:val="Heading2"/>
@@ -3986,8 +4002,8 @@
         <w:t xml:space="preserve">Reproducible Research</w:t>
       </w:r>
     </w:p>
-    <w:bookmarkEnd w:id="173"/>
-    <w:bookmarkStart w:id="174" w:name="day-2"/>
+    <w:bookmarkEnd w:id="176"/>
+    <w:bookmarkStart w:id="177" w:name="day-2"/>
     <w:p>
       <w:pPr>
         <w:pStyle w:val="Heading2"/>
@@ -4025,8 +4041,8 @@
         <w:t xml:space="preserve">Data Input/Output</w:t>
       </w:r>
     </w:p>
-    <w:bookmarkEnd w:id="174"/>
-    <w:bookmarkStart w:id="175" w:name="day-3"/>
+    <w:bookmarkEnd w:id="177"/>
+    <w:bookmarkStart w:id="178" w:name="day-3"/>
     <w:p>
       <w:pPr>
         <w:pStyle w:val="Heading2"/>
@@ -4064,8 +4080,8 @@
         <w:t xml:space="preserve">Discuss Homework 2 - work on Homework 2 in class if there is time</w:t>
       </w:r>
     </w:p>
-    <w:bookmarkEnd w:id="175"/>
-    <w:bookmarkStart w:id="176" w:name="day-4"/>
+    <w:bookmarkEnd w:id="178"/>
+    <w:bookmarkStart w:id="179" w:name="day-4"/>
     <w:p>
       <w:pPr>
         <w:pStyle w:val="Heading2"/>
@@ -4103,8 +4119,8 @@
         <w:t xml:space="preserve">Data Classes</w:t>
       </w:r>
     </w:p>
-    <w:bookmarkEnd w:id="176"/>
-    <w:bookmarkStart w:id="177" w:name="day-5"/>
+    <w:bookmarkEnd w:id="179"/>
+    <w:bookmarkStart w:id="180" w:name="day-5"/>
     <w:p>
       <w:pPr>
         <w:pStyle w:val="Heading2"/>
@@ -4142,8 +4158,8 @@
         <w:t xml:space="preserve">Discuss Homework 3 - work on Homework 3 in class if there is time</w:t>
       </w:r>
     </w:p>
-    <w:bookmarkEnd w:id="177"/>
-    <w:bookmarkStart w:id="178" w:name="day-6"/>
+    <w:bookmarkEnd w:id="180"/>
+    <w:bookmarkStart w:id="181" w:name="day-6"/>
     <w:p>
       <w:pPr>
         <w:pStyle w:val="Heading2"/>
@@ -4169,13 +4185,25 @@
         <w:t xml:space="preserve">Data Manipulation</w:t>
       </w:r>
     </w:p>
-    <w:bookmarkEnd w:id="178"/>
-    <w:bookmarkStart w:id="179" w:name="day-7"/>
+    <w:p>
+      <w:pPr>
+        <w:numPr>
+          <w:ilvl w:val="0"/>
+          <w:numId w:val="1017"/>
+        </w:numPr>
+        <w:pStyle w:val="Compact"/>
+      </w:pPr>
+      <w:r>
+        <w:t xml:space="preserve">Data Visualization with Esquisse</w:t>
+      </w:r>
+    </w:p>
+    <w:bookmarkEnd w:id="181"/>
+    <w:bookmarkStart w:id="182" w:name="day-7"/>
     <w:p>
       <w:pPr>
         <w:pStyle w:val="Heading2"/>
       </w:pPr>
-      <w:hyperlink r:id="rId122">
+      <w:hyperlink r:id="rId125">
         <w:r>
           <w:rPr>
             <w:rStyle w:val="Hyperlink"/>
@@ -4193,7 +4221,7 @@
         <w:pStyle w:val="Compact"/>
       </w:pPr>
       <w:r>
-        <w:t xml:space="preserve">Data Visualization</w:t>
+        <w:t xml:space="preserve">Data Visualization Continued</w:t>
       </w:r>
     </w:p>
     <w:p>
@@ -4208,13 +4236,13 @@
         <w:t xml:space="preserve">Factors</w:t>
       </w:r>
     </w:p>
-    <w:bookmarkEnd w:id="179"/>
-    <w:bookmarkStart w:id="180" w:name="day-8"/>
+    <w:bookmarkEnd w:id="182"/>
+    <w:bookmarkStart w:id="183" w:name="day-8"/>
     <w:p>
       <w:pPr>
         <w:pStyle w:val="Heading2"/>
       </w:pPr>
-      <w:hyperlink r:id="rId135">
+      <w:hyperlink r:id="rId138">
         <w:r>
           <w:rPr>
             <w:rStyle w:val="Hyperlink"/>
@@ -4247,13 +4275,13 @@
         <w:t xml:space="preserve">Discuss and work on Final Project</w:t>
       </w:r>
     </w:p>
-    <w:bookmarkEnd w:id="180"/>
-    <w:bookmarkStart w:id="181" w:name="day-9"/>
+    <w:bookmarkEnd w:id="183"/>
+    <w:bookmarkStart w:id="184" w:name="day-9"/>
     <w:p>
       <w:pPr>
         <w:pStyle w:val="Heading2"/>
       </w:pPr>
-      <w:hyperlink r:id="rId148">
+      <w:hyperlink r:id="rId151">
         <w:r>
           <w:rPr>
             <w:rStyle w:val="Hyperlink"/>
@@ -4286,8 +4314,8 @@
         <w:t xml:space="preserve">Work on Final Project</w:t>
       </w:r>
     </w:p>
-    <w:bookmarkEnd w:id="181"/>
-    <w:bookmarkEnd w:id="182"/>
+    <w:bookmarkEnd w:id="184"/>
+    <w:bookmarkEnd w:id="185"/>
     <w:sectPr/>
   </w:body>
 </w:document>
@@ -4326,10 +4354,7 @@
       <w:lvlText w:val=" "/>
       <w:lvlJc w:val="left"/>
       <w:pPr>
-        <w:tabs>
-          <w:tab w:val="num" w:pos="0"/>
-        </w:tabs>
-        <w:ind w:left="480" w:hanging="480"/>
+        <w:ind w:left="720" w:hanging="480"/>
       </w:pPr>
     </w:lvl>
     <w:lvl w:ilvl="1">
@@ -4337,10 +4362,7 @@
       <w:lvlText w:val=" "/>
       <w:lvlJc w:val="left"/>
       <w:pPr>
-        <w:tabs>
-          <w:tab w:val="num" w:pos="720"/>
-        </w:tabs>
-        <w:ind w:left="1200" w:hanging="480"/>
+        <w:ind w:left="1440" w:hanging="480"/>
       </w:pPr>
     </w:lvl>
     <w:lvl w:ilvl="2">
@@ -4348,10 +4370,7 @@
       <w:lvlText w:val=" "/>
       <w:lvlJc w:val="left"/>
       <w:pPr>
-        <w:tabs>
-          <w:tab w:val="num" w:pos="1440"/>
-        </w:tabs>
-        <w:ind w:left="1920" w:hanging="480"/>
+        <w:ind w:left="2160" w:hanging="480"/>
       </w:pPr>
     </w:lvl>
     <w:lvl w:ilvl="3">
@@ -4359,10 +4378,7 @@
       <w:lvlText w:val=" "/>
       <w:lvlJc w:val="left"/>
       <w:pPr>
-        <w:tabs>
-          <w:tab w:val="num" w:pos="2160"/>
-        </w:tabs>
-        <w:ind w:left="2640" w:hanging="480"/>
+        <w:ind w:left="2880" w:hanging="480"/>
       </w:pPr>
     </w:lvl>
     <w:lvl w:ilvl="4">
@@ -4370,10 +4386,7 @@
       <w:lvlText w:val=" "/>
       <w:lvlJc w:val="left"/>
       <w:pPr>
-        <w:tabs>
-          <w:tab w:val="num" w:pos="2880"/>
-        </w:tabs>
-        <w:ind w:left="3360" w:hanging="480"/>
+        <w:ind w:left="3600" w:hanging="480"/>
       </w:pPr>
     </w:lvl>
     <w:lvl w:ilvl="5">
@@ -4381,10 +4394,7 @@
       <w:lvlText w:val=" "/>
       <w:lvlJc w:val="left"/>
       <w:pPr>
-        <w:tabs>
-          <w:tab w:val="num" w:pos="3600"/>
-        </w:tabs>
-        <w:ind w:left="4080" w:hanging="480"/>
+        <w:ind w:left="4320" w:hanging="480"/>
       </w:pPr>
     </w:lvl>
     <w:lvl w:ilvl="6">
@@ -4392,10 +4402,7 @@
       <w:lvlText w:val=" "/>
       <w:lvlJc w:val="left"/>
       <w:pPr>
-        <w:tabs>
-          <w:tab w:val="num" w:pos="4320"/>
-        </w:tabs>
-        <w:ind w:left="4800" w:hanging="480"/>
+        <w:ind w:left="5040" w:hanging="480"/>
       </w:pPr>
     </w:lvl>
     <w:lvl w:ilvl="7">
@@ -4403,10 +4410,7 @@
       <w:lvlText w:val=" "/>
       <w:lvlJc w:val="left"/>
       <w:pPr>
-        <w:tabs>
-          <w:tab w:val="num" w:pos="5040"/>
-        </w:tabs>
-        <w:ind w:left="5520" w:hanging="480"/>
+        <w:ind w:left="5760" w:hanging="480"/>
       </w:pPr>
     </w:lvl>
     <w:lvl w:ilvl="8">
@@ -4414,10 +4418,7 @@
       <w:lvlText w:val=" "/>
       <w:lvlJc w:val="left"/>
       <w:pPr>
-        <w:tabs>
-          <w:tab w:val="num" w:pos="5760"/>
-        </w:tabs>
-        <w:ind w:left="6240" w:hanging="480"/>
+        <w:ind w:left="6480" w:hanging="480"/>
       </w:pPr>
     </w:lvl>
   </w:abstractNum>
@@ -4429,10 +4430,7 @@
       <w:lvlText w:val="•"/>
       <w:lvlJc w:val="left"/>
       <w:pPr>
-        <w:tabs>
-          <w:tab w:val="num" w:pos="0"/>
-        </w:tabs>
-        <w:ind w:left="480" w:hanging="480"/>
+        <w:ind w:left="720" w:hanging="480"/>
       </w:pPr>
     </w:lvl>
     <w:lvl w:ilvl="1">
@@ -4440,10 +4438,7 @@
       <w:lvlText w:val="–"/>
       <w:lvlJc w:val="left"/>
       <w:pPr>
-        <w:tabs>
-          <w:tab w:val="num" w:pos="720"/>
-        </w:tabs>
-        <w:ind w:left="1200" w:hanging="480"/>
+        <w:ind w:left="1440" w:hanging="480"/>
       </w:pPr>
     </w:lvl>
     <w:lvl w:ilvl="2">
@@ -4451,10 +4446,7 @@
       <w:lvlText w:val="•"/>
       <w:lvlJc w:val="left"/>
       <w:pPr>
-        <w:tabs>
-          <w:tab w:val="num" w:pos="1440"/>
-        </w:tabs>
-        <w:ind w:left="1920" w:hanging="480"/>
+        <w:ind w:left="2160" w:hanging="480"/>
       </w:pPr>
     </w:lvl>
     <w:lvl w:ilvl="3">
@@ -4462,10 +4454,7 @@
       <w:lvlText w:val="–"/>
       <w:lvlJc w:val="left"/>
       <w:pPr>
-        <w:tabs>
-          <w:tab w:val="num" w:pos="2160"/>
-        </w:tabs>
-        <w:ind w:left="2640" w:hanging="480"/>
+        <w:ind w:left="2880" w:hanging="480"/>
       </w:pPr>
     </w:lvl>
     <w:lvl w:ilvl="4">
@@ -4473,10 +4462,7 @@
       <w:lvlText w:val="•"/>
       <w:lvlJc w:val="left"/>
       <w:pPr>
-        <w:tabs>
-          <w:tab w:val="num" w:pos="2880"/>
-        </w:tabs>
-        <w:ind w:left="3360" w:hanging="480"/>
+        <w:ind w:left="3600" w:hanging="480"/>
       </w:pPr>
     </w:lvl>
     <w:lvl w:ilvl="5">
@@ -4484,10 +4470,7 @@
       <w:lvlText w:val="–"/>
       <w:lvlJc w:val="left"/>
       <w:pPr>
-        <w:tabs>
-          <w:tab w:val="num" w:pos="3600"/>
-        </w:tabs>
-        <w:ind w:left="4080" w:hanging="480"/>
+        <w:ind w:left="4320" w:hanging="480"/>
       </w:pPr>
     </w:lvl>
     <w:lvl w:ilvl="6">
@@ -4495,10 +4478,7 @@
       <w:lvlText w:val="•"/>
       <w:lvlJc w:val="left"/>
       <w:pPr>
-        <w:tabs>
-          <w:tab w:val="num" w:pos="4320"/>
-        </w:tabs>
-        <w:ind w:left="4800" w:hanging="480"/>
+        <w:ind w:left="5040" w:hanging="480"/>
       </w:pPr>
     </w:lvl>
     <w:lvl w:ilvl="7">
@@ -4506,10 +4486,7 @@
       <w:lvlText w:val="–"/>
       <w:lvlJc w:val="left"/>
       <w:pPr>
-        <w:tabs>
-          <w:tab w:val="num" w:pos="5040"/>
-        </w:tabs>
-        <w:ind w:left="5520" w:hanging="480"/>
+        <w:ind w:left="5760" w:hanging="480"/>
       </w:pPr>
     </w:lvl>
     <w:lvl w:ilvl="8">
@@ -4517,10 +4494,7 @@
       <w:lvlText w:val="•"/>
       <w:lvlJc w:val="left"/>
       <w:pPr>
-        <w:tabs>
-          <w:tab w:val="num" w:pos="5760"/>
-        </w:tabs>
-        <w:ind w:left="6240" w:hanging="480"/>
+        <w:ind w:left="6480" w:hanging="480"/>
       </w:pPr>
     </w:lvl>
   </w:abstractNum>
@@ -4533,10 +4507,7 @@
       <w:lvlText w:val="%1."/>
       <w:lvlJc w:val="left"/>
       <w:pPr>
-        <w:tabs>
-          <w:tab w:val="num" w:pos="0"/>
-        </w:tabs>
-        <w:ind w:left="480" w:hanging="480"/>
+        <w:ind w:left="720" w:hanging="480"/>
       </w:pPr>
     </w:lvl>
     <w:lvl w:ilvl="1">
@@ -4545,10 +4516,7 @@
       <w:lvlText w:val="%2."/>
       <w:lvlJc w:val="left"/>
       <w:pPr>
-        <w:tabs>
-          <w:tab w:val="num" w:pos="720"/>
-        </w:tabs>
-        <w:ind w:left="1200" w:hanging="480"/>
+        <w:ind w:left="1440" w:hanging="480"/>
       </w:pPr>
     </w:lvl>
     <w:lvl w:ilvl="2">
@@ -4557,10 +4525,7 @@
       <w:lvlText w:val="%3."/>
       <w:lvlJc w:val="left"/>
       <w:pPr>
-        <w:tabs>
-          <w:tab w:val="num" w:pos="1440"/>
-        </w:tabs>
-        <w:ind w:left="1920" w:hanging="480"/>
+        <w:ind w:left="2160" w:hanging="480"/>
       </w:pPr>
     </w:lvl>
     <w:lvl w:ilvl="3">
@@ -4569,10 +4534,7 @@
       <w:lvlText w:val="%4."/>
       <w:lvlJc w:val="left"/>
       <w:pPr>
-        <w:tabs>
-          <w:tab w:val="num" w:pos="2160"/>
-        </w:tabs>
-        <w:ind w:left="2640" w:hanging="480"/>
+        <w:ind w:left="2880" w:hanging="480"/>
       </w:pPr>
     </w:lvl>
     <w:lvl w:ilvl="4">
@@ -4581,10 +4543,7 @@
       <w:lvlText w:val="%5."/>
       <w:lvlJc w:val="left"/>
       <w:pPr>
-        <w:tabs>
-          <w:tab w:val="num" w:pos="2880"/>
-        </w:tabs>
-        <w:ind w:left="3360" w:hanging="480"/>
+        <w:ind w:left="3600" w:hanging="480"/>
       </w:pPr>
     </w:lvl>
     <w:lvl w:ilvl="5">
@@ -4593,10 +4552,7 @@
       <w:lvlText w:val="%6."/>
       <w:lvlJc w:val="left"/>
       <w:pPr>
-        <w:tabs>
-          <w:tab w:val="num" w:pos="3600"/>
-        </w:tabs>
-        <w:ind w:left="4080" w:hanging="480"/>
+        <w:ind w:left="4320" w:hanging="480"/>
       </w:pPr>
     </w:lvl>
     <w:lvl w:ilvl="6">
@@ -4605,10 +4561,7 @@
       <w:lvlText w:val="%7."/>
       <w:lvlJc w:val="left"/>
       <w:pPr>
-        <w:tabs>
-          <w:tab w:val="num" w:pos="4320"/>
-        </w:tabs>
-        <w:ind w:left="4800" w:hanging="480"/>
+        <w:ind w:left="5040" w:hanging="480"/>
       </w:pPr>
     </w:lvl>
     <w:lvl w:ilvl="7">
@@ -4617,10 +4570,7 @@
       <w:lvlText w:val="%8."/>
       <w:lvlJc w:val="left"/>
       <w:pPr>
-        <w:tabs>
-          <w:tab w:val="num" w:pos="5040"/>
-        </w:tabs>
-        <w:ind w:left="5520" w:hanging="480"/>
+        <w:ind w:left="5760" w:hanging="480"/>
       </w:pPr>
     </w:lvl>
     <w:lvl w:ilvl="8">
@@ -4629,10 +4579,7 @@
       <w:lvlText w:val="%9."/>
       <w:lvlJc w:val="left"/>
       <w:pPr>
-        <w:tabs>
-          <w:tab w:val="num" w:pos="5760"/>
-        </w:tabs>
-        <w:ind w:left="6240" w:hanging="480"/>
+        <w:ind w:left="6480" w:hanging="480"/>
       </w:pPr>
     </w:lvl>
   </w:abstractNum>
@@ -5108,6 +5055,21 @@
         <w:right w:w="108" w:type="dxa"/>
       </w:tblCellMar>
     </w:tblPr>
+    <w:tblStylePr w:type="firstRow">
+      <w:tblPr>
+        <w:jc w:val="left"/>
+        <w:tblInd w:w="0" w:type="dxa"/>
+      </w:tblPr>
+      <w:trPr>
+        <w:jc w:val="left"/>
+      </w:trPr>
+      <w:tcPr>
+        <w:vAlign w:val="bottom"/>
+        <w:tcBorders>
+          <w:bottom w:val="single"/>
+        </w:tcBorders>
+      </w:tcPr>
+    </w:tblStylePr>
   </w:style>
   <w:style w:type="paragraph" w:customStyle="1" w:styleId="DefinitionTerm">
     <w:name w:val="Definition Term"/>

</xml_diff>

<commit_message>
Rerender website and syllabus files
</commit_message>
<xml_diff>
--- a/Syllabus/syllabus.docx
+++ b/Syllabus/syllabus.docx
@@ -16,21 +16,18 @@
       </w:pPr>
       <w:r>
         <w:rPr>
-          <w:bCs/>
           <w:b/>
         </w:rPr>
         <w:t xml:space="preserve">Epi/Biostats Winter Institute - Introduction to R for Public Health Researchers</w:t>
       </w:r>
       <w:r>
         <w:rPr>
-          <w:bCs/>
           <w:b/>
         </w:rPr>
         <w:t xml:space="preserve"> </w:t>
       </w:r>
       <w:r>
         <w:rPr>
-          <w:bCs/>
           <w:b/>
         </w:rPr>
         <w:t xml:space="preserve">140.604.73</w:t>
@@ -42,7 +39,6 @@
       </w:pPr>
       <w:r>
         <w:rPr>
-          <w:bCs/>
           <w:b/>
         </w:rPr>
         <w:t xml:space="preserve">Class Website:</w:t>
@@ -63,7 +59,6 @@
       </w:r>
       <w:r>
         <w:rPr>
-          <w:bCs/>
           <w:b/>
         </w:rPr>
         <w:t xml:space="preserve">CoursePlus:</w:t>
@@ -86,7 +81,6 @@
       </w:pPr>
       <w:r>
         <w:rPr>
-          <w:bCs/>
           <w:b/>
         </w:rPr>
         <w:t xml:space="preserve">Zoom link will be emailed to students.</w:t>
@@ -98,7 +92,6 @@
       </w:pPr>
       <w:r>
         <w:rPr>
-          <w:bCs/>
           <w:b/>
         </w:rPr>
         <w:t xml:space="preserve">Day/Time:</w:t>
@@ -116,7 +109,6 @@
       </w:pPr>
       <w:r>
         <w:rPr>
-          <w:bCs/>
           <w:b/>
         </w:rPr>
         <w:t xml:space="preserve">Instructors:</w:t>
@@ -167,7 +159,6 @@
       </w:pPr>
       <w:r>
         <w:rPr>
-          <w:bCs/>
           <w:b/>
         </w:rPr>
         <w:t xml:space="preserve">TAs:</w:t>
@@ -207,7 +198,6 @@
       </w:pPr>
       <w:r>
         <w:rPr>
-          <w:bCs/>
           <w:b/>
         </w:rPr>
         <w:t xml:space="preserve">Communication will mainly occur through Slack and we will email you about how to connect to slack.</w:t>
@@ -219,7 +209,6 @@
       </w:pPr>
       <w:r>
         <w:rPr>
-          <w:bCs/>
           <w:b/>
         </w:rPr>
         <w:t xml:space="preserve">Overview:</w:t>
@@ -235,35 +224,30 @@
       </w:r>
       <w:r>
         <w:rPr>
-          <w:bCs/>
           <w:b/>
         </w:rPr>
         <w:t xml:space="preserve">“</w:t>
       </w:r>
       <w:r>
         <w:rPr>
-          <w:bCs/>
           <w:b/>
         </w:rPr>
         <w:t xml:space="preserve">hands-on</w:t>
       </w:r>
       <w:r>
         <w:rPr>
-          <w:bCs/>
           <w:b/>
         </w:rPr>
         <w:t xml:space="preserve">”</w:t>
       </w:r>
       <w:r>
         <w:rPr>
-          <w:bCs/>
           <w:b/>
         </w:rPr>
         <w:t xml:space="preserve"> </w:t>
       </w:r>
       <w:r>
         <w:rPr>
-          <w:bCs/>
           <w:b/>
         </w:rPr>
         <w:t xml:space="preserve">training</w:t>
@@ -281,7 +265,6 @@
       </w:pPr>
       <w:r>
         <w:rPr>
-          <w:bCs/>
           <w:b/>
         </w:rPr>
         <w:t xml:space="preserve">Course Format:</w:t>
@@ -385,7 +368,7 @@
         <w:t xml:space="preserve">Creating reproducible R documents</w:t>
       </w:r>
     </w:p>
-    <w:bookmarkStart w:id="174" w:name="tentative-schedule"/>
+    <w:bookmarkStart w:id="177" w:name="tentative-schedule"/>
     <w:p>
       <w:pPr>
         <w:pStyle w:val="Heading1"/>
@@ -394,7 +377,7 @@
         <w:t xml:space="preserve">Tentative Schedule:</w:t>
       </w:r>
     </w:p>
-    <w:bookmarkStart w:id="157" w:name="day-overview"/>
+    <w:bookmarkStart w:id="160" w:name="day-overview"/>
     <w:p>
       <w:pPr>
         <w:pStyle w:val="Heading2"/>
@@ -407,11 +390,20 @@
       <w:tblPr>
         <w:tblStyle w:val="Table"/>
         <w:tblW w:type="pct" w:w="0.0"/>
-        <w:tblLook w:firstRow="1" w:lastRow="0" w:firstColumn="0" w:lastColumn="0" w:noHBand="0" w:noVBand="0" w:val="0020"/>
+        <w:tblLook w:firstRow="1" w:lastRow="0" w:firstColumn="0" w:lastColumn="0" w:noHBand="0" w:noVBand="0"/>
       </w:tblPr>
       <w:tblGrid/>
       <w:tr>
-        <w:tc>
+        <w:trPr>
+          <w:cnfStyle w:firstRow="1"/>
+        </w:trPr>
+        <w:tc>
+          <w:tcPr>
+            <w:tcBorders>
+              <w:bottom w:val="single"/>
+            </w:tcBorders>
+            <w:vAlign w:val="bottom"/>
+          </w:tcPr>
           <w:p>
             <w:pPr>
               <w:pStyle w:val="Compact"/>
@@ -423,6 +415,12 @@
           </w:p>
         </w:tc>
         <w:tc>
+          <w:tcPr>
+            <w:tcBorders>
+              <w:bottom w:val="single"/>
+            </w:tcBorders>
+            <w:vAlign w:val="bottom"/>
+          </w:tcPr>
           <w:p>
             <w:pPr>
               <w:pStyle w:val="Compact"/>
@@ -598,7 +596,7 @@
       <w:tblPr>
         <w:tblStyle w:val="Table"/>
         <w:tblW w:type="pct" w:w="5000.0"/>
-        <w:tblLook w:firstRow="1" w:lastRow="0" w:firstColumn="0" w:lastColumn="0" w:noHBand="0" w:noVBand="0" w:val="0020"/>
+        <w:tblLook w:firstRow="1" w:lastRow="0" w:firstColumn="0" w:lastColumn="0" w:noHBand="0" w:noVBand="0"/>
       </w:tblPr>
       <w:tblGrid>
         <w:gridCol w:w="568"/>
@@ -609,7 +607,16 @@
         <w:gridCol w:w="885"/>
       </w:tblGrid>
       <w:tr>
-        <w:tc>
+        <w:trPr>
+          <w:cnfStyle w:firstRow="1"/>
+        </w:trPr>
+        <w:tc>
+          <w:tcPr>
+            <w:tcBorders>
+              <w:bottom w:val="single"/>
+            </w:tcBorders>
+            <w:vAlign w:val="bottom"/>
+          </w:tcPr>
           <w:p>
             <w:pPr>
               <w:pStyle w:val="Compact"/>
@@ -617,7 +624,6 @@
             </w:pPr>
             <w:r>
               <w:rPr>
-                <w:bCs/>
                 <w:b/>
               </w:rPr>
               <w:t xml:space="preserve">Day</w:t>
@@ -625,6 +631,12 @@
           </w:p>
         </w:tc>
         <w:tc>
+          <w:tcPr>
+            <w:tcBorders>
+              <w:bottom w:val="single"/>
+            </w:tcBorders>
+            <w:vAlign w:val="bottom"/>
+          </w:tcPr>
           <w:p>
             <w:pPr>
               <w:pStyle w:val="Compact"/>
@@ -632,7 +644,6 @@
             </w:pPr>
             <w:r>
               <w:rPr>
-                <w:bCs/>
                 <w:b/>
               </w:rPr>
               <w:t xml:space="preserve">Module</w:t>
@@ -640,6 +651,12 @@
           </w:p>
         </w:tc>
         <w:tc>
+          <w:tcPr>
+            <w:tcBorders>
+              <w:bottom w:val="single"/>
+            </w:tcBorders>
+            <w:vAlign w:val="bottom"/>
+          </w:tcPr>
           <w:p>
             <w:pPr>
               <w:pStyle w:val="Compact"/>
@@ -647,7 +664,6 @@
             </w:pPr>
             <w:r>
               <w:rPr>
-                <w:bCs/>
                 <w:b/>
               </w:rPr>
               <w:t xml:space="preserve">Slides</w:t>
@@ -655,6 +671,12 @@
           </w:p>
         </w:tc>
         <w:tc>
+          <w:tcPr>
+            <w:tcBorders>
+              <w:bottom w:val="single"/>
+            </w:tcBorders>
+            <w:vAlign w:val="bottom"/>
+          </w:tcPr>
           <w:p>
             <w:pPr>
               <w:pStyle w:val="Compact"/>
@@ -662,7 +684,6 @@
             </w:pPr>
             <w:r>
               <w:rPr>
-                <w:bCs/>
                 <w:b/>
               </w:rPr>
               <w:t xml:space="preserve">Code</w:t>
@@ -670,6 +691,12 @@
           </w:p>
         </w:tc>
         <w:tc>
+          <w:tcPr>
+            <w:tcBorders>
+              <w:bottom w:val="single"/>
+            </w:tcBorders>
+            <w:vAlign w:val="bottom"/>
+          </w:tcPr>
           <w:p>
             <w:pPr>
               <w:pStyle w:val="Compact"/>
@@ -677,7 +704,6 @@
             </w:pPr>
             <w:r>
               <w:rPr>
-                <w:bCs/>
                 <w:b/>
               </w:rPr>
               <w:t xml:space="preserve">Resource</w:t>
@@ -685,6 +711,12 @@
           </w:p>
         </w:tc>
         <w:tc>
+          <w:tcPr>
+            <w:tcBorders>
+              <w:bottom w:val="single"/>
+            </w:tcBorders>
+            <w:vAlign w:val="bottom"/>
+          </w:tcPr>
           <w:p>
             <w:pPr>
               <w:pStyle w:val="Compact"/>
@@ -692,7 +724,6 @@
             </w:pPr>
             <w:r>
               <w:rPr>
-                <w:bCs/>
                 <w:b/>
               </w:rPr>
               <w:t xml:space="preserve">Cheatsheets/Guides</w:t>
@@ -2606,7 +2637,48 @@
           </w:p>
         </w:tc>
         <w:tc>
-          <w:p/>
+          <w:p>
+            <w:pPr>
+              <w:pStyle w:val="Compact"/>
+              <w:jc w:val="center"/>
+            </w:pPr>
+            <w:hyperlink r:id="rId138">
+              <w:r>
+                <w:rPr>
+                  <w:rStyle w:val="Hyperlink"/>
+                </w:rPr>
+                <w:t xml:space="preserve">Lab</w:t>
+              </w:r>
+            </w:hyperlink>
+            <w:r>
+              <w:t xml:space="preserve">,</w:t>
+            </w:r>
+            <w:r>
+              <w:t xml:space="preserve"> </w:t>
+            </w:r>
+            <w:hyperlink r:id="rId139">
+              <w:r>
+                <w:rPr>
+                  <w:rStyle w:val="Hyperlink"/>
+                </w:rPr>
+                <w:t xml:space="preserve">Key</w:t>
+              </w:r>
+            </w:hyperlink>
+            <w:r>
+              <w:t xml:space="preserve">,</w:t>
+            </w:r>
+            <w:r>
+              <w:t xml:space="preserve"> </w:t>
+            </w:r>
+            <w:hyperlink r:id="rId140">
+              <w:r>
+                <w:rPr>
+                  <w:rStyle w:val="Hyperlink"/>
+                </w:rPr>
+                <w:t xml:space="preserve">Key HTML</w:t>
+              </w:r>
+            </w:hyperlink>
+          </w:p>
         </w:tc>
         <w:tc>
           <w:p/>
@@ -2619,7 +2691,7 @@
               <w:pStyle w:val="Compact"/>
               <w:jc w:val="center"/>
             </w:pPr>
-            <w:hyperlink r:id="rId138">
+            <w:hyperlink r:id="rId141">
               <w:r>
                 <w:rPr>
                   <w:rStyle w:val="Hyperlink"/>
@@ -2646,7 +2718,7 @@
               <w:pStyle w:val="Compact"/>
               <w:jc w:val="center"/>
             </w:pPr>
-            <w:hyperlink r:id="rId139">
+            <w:hyperlink r:id="rId142">
               <w:r>
                 <w:rPr>
                   <w:rStyle w:val="Hyperlink"/>
@@ -2660,7 +2732,7 @@
             <w:r>
               <w:t xml:space="preserve"> </w:t>
             </w:r>
-            <w:hyperlink r:id="rId140">
+            <w:hyperlink r:id="rId143">
               <w:r>
                 <w:rPr>
                   <w:rStyle w:val="Hyperlink"/>
@@ -2676,7 +2748,7 @@
               <w:pStyle w:val="Compact"/>
               <w:jc w:val="center"/>
             </w:pPr>
-            <w:hyperlink r:id="rId141">
+            <w:hyperlink r:id="rId144">
               <w:r>
                 <w:rPr>
                   <w:rStyle w:val="Hyperlink"/>
@@ -2690,7 +2762,7 @@
             <w:r>
               <w:t xml:space="preserve"> </w:t>
             </w:r>
-            <w:hyperlink r:id="rId142">
+            <w:hyperlink r:id="rId145">
               <w:r>
                 <w:rPr>
                   <w:rStyle w:val="Hyperlink"/>
@@ -2706,7 +2778,7 @@
               <w:pStyle w:val="Compact"/>
               <w:jc w:val="center"/>
             </w:pPr>
-            <w:hyperlink r:id="rId143">
+            <w:hyperlink r:id="rId146">
               <w:r>
                 <w:rPr>
                   <w:rStyle w:val="Hyperlink"/>
@@ -2720,7 +2792,7 @@
             <w:r>
               <w:t xml:space="preserve"> </w:t>
             </w:r>
-            <w:hyperlink r:id="rId144">
+            <w:hyperlink r:id="rId147">
               <w:r>
                 <w:rPr>
                   <w:rStyle w:val="Hyperlink"/>
@@ -2734,7 +2806,7 @@
             <w:r>
               <w:t xml:space="preserve"> </w:t>
             </w:r>
-            <w:hyperlink r:id="rId145">
+            <w:hyperlink r:id="rId148">
               <w:r>
                 <w:rPr>
                   <w:rStyle w:val="Hyperlink"/>
@@ -2750,7 +2822,7 @@
               <w:pStyle w:val="Compact"/>
               <w:jc w:val="center"/>
             </w:pPr>
-            <w:hyperlink r:id="rId146">
+            <w:hyperlink r:id="rId149">
               <w:r>
                 <w:rPr>
                   <w:rStyle w:val="Hyperlink"/>
@@ -2782,7 +2854,7 @@
               <w:pStyle w:val="Compact"/>
               <w:jc w:val="center"/>
             </w:pPr>
-            <w:hyperlink r:id="rId147">
+            <w:hyperlink r:id="rId150">
               <w:r>
                 <w:rPr>
                   <w:rStyle w:val="Hyperlink"/>
@@ -2796,7 +2868,7 @@
             <w:r>
               <w:t xml:space="preserve"> </w:t>
             </w:r>
-            <w:hyperlink r:id="rId148">
+            <w:hyperlink r:id="rId151">
               <w:r>
                 <w:rPr>
                   <w:rStyle w:val="Hyperlink"/>
@@ -2812,7 +2884,7 @@
               <w:pStyle w:val="Compact"/>
               <w:jc w:val="center"/>
             </w:pPr>
-            <w:hyperlink r:id="rId149">
+            <w:hyperlink r:id="rId152">
               <w:r>
                 <w:rPr>
                   <w:rStyle w:val="Hyperlink"/>
@@ -2826,23 +2898,23 @@
             <w:r>
               <w:t xml:space="preserve"> </w:t>
             </w:r>
+            <w:hyperlink r:id="rId153">
+              <w:r>
+                <w:rPr>
+                  <w:rStyle w:val="Hyperlink"/>
+                </w:rPr>
+                <w:t xml:space="preserve">Example HTML</w:t>
+              </w:r>
+            </w:hyperlink>
+          </w:p>
+        </w:tc>
+        <w:tc>
+          <w:p>
+            <w:pPr>
+              <w:pStyle w:val="Compact"/>
+              <w:jc w:val="center"/>
+            </w:pPr>
             <w:hyperlink r:id="rId150">
-              <w:r>
-                <w:rPr>
-                  <w:rStyle w:val="Hyperlink"/>
-                </w:rPr>
-                <w:t xml:space="preserve">Example HTML</w:t>
-              </w:r>
-            </w:hyperlink>
-          </w:p>
-        </w:tc>
-        <w:tc>
-          <w:p>
-            <w:pPr>
-              <w:pStyle w:val="Compact"/>
-              <w:jc w:val="center"/>
-            </w:pPr>
-            <w:hyperlink r:id="rId147">
               <w:r>
                 <w:rPr>
                   <w:rStyle w:val="Hyperlink"/>
@@ -2863,7 +2935,7 @@
               <w:pStyle w:val="Compact"/>
               <w:jc w:val="center"/>
             </w:pPr>
-            <w:hyperlink r:id="rId151">
+            <w:hyperlink r:id="rId154">
               <w:r>
                 <w:rPr>
                   <w:rStyle w:val="Hyperlink"/>
@@ -2890,7 +2962,7 @@
               <w:pStyle w:val="Compact"/>
               <w:jc w:val="center"/>
             </w:pPr>
-            <w:hyperlink r:id="rId152">
+            <w:hyperlink r:id="rId155">
               <w:r>
                 <w:rPr>
                   <w:rStyle w:val="Hyperlink"/>
@@ -2904,7 +2976,7 @@
             <w:r>
               <w:t xml:space="preserve"> </w:t>
             </w:r>
-            <w:hyperlink r:id="rId153">
+            <w:hyperlink r:id="rId156">
               <w:r>
                 <w:rPr>
                   <w:rStyle w:val="Hyperlink"/>
@@ -2920,7 +2992,7 @@
               <w:pStyle w:val="Compact"/>
               <w:jc w:val="center"/>
             </w:pPr>
-            <w:hyperlink r:id="rId154">
+            <w:hyperlink r:id="rId157">
               <w:r>
                 <w:rPr>
                   <w:rStyle w:val="Hyperlink"/>
@@ -2934,7 +3006,7 @@
             <w:r>
               <w:t xml:space="preserve"> </w:t>
             </w:r>
-            <w:hyperlink r:id="rId155">
+            <w:hyperlink r:id="rId158">
               <w:r>
                 <w:rPr>
                   <w:rStyle w:val="Hyperlink"/>
@@ -2953,7 +3025,7 @@
               <w:pStyle w:val="Compact"/>
               <w:jc w:val="center"/>
             </w:pPr>
-            <w:hyperlink r:id="rId156">
+            <w:hyperlink r:id="rId159">
               <w:r>
                 <w:rPr>
                   <w:rStyle w:val="Hyperlink"/>
@@ -2985,7 +3057,7 @@
               <w:pStyle w:val="Compact"/>
               <w:jc w:val="center"/>
             </w:pPr>
-            <w:hyperlink r:id="rId147">
+            <w:hyperlink r:id="rId150">
               <w:r>
                 <w:rPr>
                   <w:rStyle w:val="Hyperlink"/>
@@ -2999,7 +3071,7 @@
             <w:r>
               <w:t xml:space="preserve"> </w:t>
             </w:r>
-            <w:hyperlink r:id="rId148">
+            <w:hyperlink r:id="rId151">
               <w:r>
                 <w:rPr>
                   <w:rStyle w:val="Hyperlink"/>
@@ -3015,7 +3087,7 @@
               <w:pStyle w:val="Compact"/>
               <w:jc w:val="center"/>
             </w:pPr>
-            <w:hyperlink r:id="rId149">
+            <w:hyperlink r:id="rId152">
               <w:r>
                 <w:rPr>
                   <w:rStyle w:val="Hyperlink"/>
@@ -3029,23 +3101,23 @@
             <w:r>
               <w:t xml:space="preserve"> </w:t>
             </w:r>
+            <w:hyperlink r:id="rId153">
+              <w:r>
+                <w:rPr>
+                  <w:rStyle w:val="Hyperlink"/>
+                </w:rPr>
+                <w:t xml:space="preserve">Example HTML</w:t>
+              </w:r>
+            </w:hyperlink>
+          </w:p>
+        </w:tc>
+        <w:tc>
+          <w:p>
+            <w:pPr>
+              <w:pStyle w:val="Compact"/>
+              <w:jc w:val="center"/>
+            </w:pPr>
             <w:hyperlink r:id="rId150">
-              <w:r>
-                <w:rPr>
-                  <w:rStyle w:val="Hyperlink"/>
-                </w:rPr>
-                <w:t xml:space="preserve">Example HTML</w:t>
-              </w:r>
-            </w:hyperlink>
-          </w:p>
-        </w:tc>
-        <w:tc>
-          <w:p>
-            <w:pPr>
-              <w:pStyle w:val="Compact"/>
-              <w:jc w:val="center"/>
-            </w:pPr>
-            <w:hyperlink r:id="rId147">
               <w:r>
                 <w:rPr>
                   <w:rStyle w:val="Hyperlink"/>
@@ -3060,8 +3132,8 @@
         </w:tc>
       </w:tr>
     </w:tbl>
-    <w:bookmarkEnd w:id="157"/>
-    <w:bookmarkStart w:id="158" w:name="grading"/>
+    <w:bookmarkEnd w:id="160"/>
+    <w:bookmarkStart w:id="161" w:name="grading"/>
     <w:p>
       <w:pPr>
         <w:pStyle w:val="Heading2"/>
@@ -3142,7 +3214,6 @@
       </w:pPr>
       <w:r>
         <w:rPr>
-          <w:bCs/>
           <w:b/>
         </w:rPr>
         <w:t xml:space="preserve">Note</w:t>
@@ -3151,8 +3222,8 @@
         <w:t xml:space="preserve">: only people taking the course for credit must turn in the assignments. However, we will evaluate all submitted assignments in case others would like feedback on their work.</w:t>
       </w:r>
     </w:p>
-    <w:bookmarkEnd w:id="158"/>
-    <w:bookmarkStart w:id="161" w:name="submitting-assignments"/>
+    <w:bookmarkEnd w:id="161"/>
+    <w:bookmarkStart w:id="164" w:name="submitting-assignments"/>
     <w:p>
       <w:pPr>
         <w:pStyle w:val="Heading2"/>
@@ -3178,7 +3249,7 @@
       <w:r>
         <w:t xml:space="preserve"> </w:t>
       </w:r>
-      <w:hyperlink r:id="rId159">
+      <w:hyperlink r:id="rId162">
         <w:r>
           <w:rPr>
             <w:rStyle w:val="Hyperlink"/>
@@ -3206,7 +3277,7 @@
         </w:numPr>
         <w:pStyle w:val="Compact"/>
       </w:pPr>
-      <w:hyperlink r:id="rId160">
+      <w:hyperlink r:id="rId163">
         <w:r>
           <w:rPr>
             <w:rStyle w:val="Hyperlink"/>
@@ -3381,8 +3452,8 @@
         <w:t xml:space="preserve">Final Project (see below)</w:t>
       </w:r>
     </w:p>
-    <w:bookmarkEnd w:id="161"/>
-    <w:bookmarkStart w:id="168" w:name="final-projects"/>
+    <w:bookmarkEnd w:id="164"/>
+    <w:bookmarkStart w:id="171" w:name="final-projects"/>
     <w:p>
       <w:pPr>
         <w:pStyle w:val="Heading2"/>
@@ -3482,7 +3553,7 @@
         </w:numPr>
         <w:pStyle w:val="Compact"/>
       </w:pPr>
-      <w:hyperlink r:id="rId162">
+      <w:hyperlink r:id="rId165">
         <w:r>
           <w:rPr>
             <w:rStyle w:val="Hyperlink"/>
@@ -3499,7 +3570,7 @@
         </w:numPr>
         <w:pStyle w:val="Compact"/>
       </w:pPr>
-      <w:hyperlink r:id="rId163">
+      <w:hyperlink r:id="rId166">
         <w:r>
           <w:rPr>
             <w:rStyle w:val="Hyperlink"/>
@@ -3516,7 +3587,7 @@
         </w:numPr>
         <w:pStyle w:val="Compact"/>
       </w:pPr>
-      <w:hyperlink r:id="rId164">
+      <w:hyperlink r:id="rId167">
         <w:r>
           <w:rPr>
             <w:rStyle w:val="Hyperlink"/>
@@ -3535,7 +3606,7 @@
       <w:r>
         <w:t xml:space="preserve"> </w:t>
       </w:r>
-      <w:hyperlink r:id="rId165">
+      <w:hyperlink r:id="rId168">
         <w:r>
           <w:rPr>
             <w:rStyle w:val="Hyperlink"/>
@@ -3549,7 +3620,7 @@
       <w:r>
         <w:t xml:space="preserve"> </w:t>
       </w:r>
-      <w:hyperlink r:id="rId166">
+      <w:hyperlink r:id="rId169">
         <w:r>
           <w:rPr>
             <w:rStyle w:val="Hyperlink"/>
@@ -3574,7 +3645,7 @@
       <w:r>
         <w:t xml:space="preserve"> </w:t>
       </w:r>
-      <w:hyperlink r:id="rId167">
+      <w:hyperlink r:id="rId170">
         <w:r>
           <w:rPr>
             <w:rStyle w:val="Hyperlink"/>
@@ -3589,8 +3660,8 @@
         <w:t xml:space="preserve">for final projects.</w:t>
       </w:r>
     </w:p>
-    <w:bookmarkEnd w:id="168"/>
-    <w:bookmarkStart w:id="173" w:name="code-of-conduct"/>
+    <w:bookmarkEnd w:id="171"/>
+    <w:bookmarkStart w:id="176" w:name="code-of-conduct"/>
     <w:p>
       <w:pPr>
         <w:pStyle w:val="Heading2"/>
@@ -3615,7 +3686,7 @@
         <w:t xml:space="preserve">We strive to be a space in which individual differences are respected, so that each individual can reach their fullest potential.</w:t>
       </w:r>
     </w:p>
-    <w:bookmarkStart w:id="172" w:name="guidelines"/>
+    <w:bookmarkStart w:id="175" w:name="guidelines"/>
     <w:p>
       <w:pPr>
         <w:pStyle w:val="Heading3"/>
@@ -3758,7 +3829,6 @@
       </w:pPr>
       <w:r>
         <w:rPr>
-          <w:bCs/>
           <w:b/>
         </w:rPr>
         <w:t xml:space="preserve">Please reach out to a TA or instructor if you witness or experience a violation of the class guidelines or other JHU codes of conduct.</w:t>
@@ -3774,7 +3844,6 @@
       </w:pPr>
       <w:r>
         <w:rPr>
-          <w:bCs/>
           <w:b/>
         </w:rPr>
         <w:t xml:space="preserve">JHU Student Code of Conduct:</w:t>
@@ -3782,7 +3851,7 @@
       <w:r>
         <w:br/>
       </w:r>
-      <w:hyperlink r:id="rId169">
+      <w:hyperlink r:id="rId172">
         <w:r>
           <w:rPr>
             <w:rStyle w:val="Hyperlink"/>
@@ -3804,7 +3873,6 @@
       </w:pPr>
       <w:r>
         <w:rPr>
-          <w:bCs/>
           <w:b/>
         </w:rPr>
         <w:t xml:space="preserve">Hopkins School of Medicine:</w:t>
@@ -3812,7 +3880,7 @@
       <w:r>
         <w:br/>
       </w:r>
-      <w:hyperlink r:id="rId170">
+      <w:hyperlink r:id="rId173">
         <w:r>
           <w:rPr>
             <w:rStyle w:val="Hyperlink"/>
@@ -3834,7 +3902,6 @@
       </w:pPr>
       <w:r>
         <w:rPr>
-          <w:bCs/>
           <w:b/>
         </w:rPr>
         <w:t xml:space="preserve">JHSPH Academic Ethics Code:</w:t>
@@ -3842,7 +3909,7 @@
       <w:r>
         <w:br/>
       </w:r>
-      <w:hyperlink r:id="rId171">
+      <w:hyperlink r:id="rId174">
         <w:r>
           <w:rPr>
             <w:rStyle w:val="Hyperlink"/>
@@ -3857,7 +3924,6 @@
       </w:pPr>
       <w:r>
         <w:rPr>
-          <w:bCs/>
           <w:b/>
         </w:rPr>
         <w:t xml:space="preserve">The University has developed avenues for reporting and for seeking help including:</w:t>
@@ -3913,10 +3979,10 @@
         <w:t xml:space="preserve">● The Faculty and Staff Assistance Program (FASAP), 443-997-7000</w:t>
       </w:r>
     </w:p>
-    <w:bookmarkEnd w:id="172"/>
-    <w:bookmarkEnd w:id="173"/>
-    <w:bookmarkEnd w:id="174"/>
-    <w:bookmarkStart w:id="185" w:name="module-details"/>
+    <w:bookmarkEnd w:id="175"/>
+    <w:bookmarkEnd w:id="176"/>
+    <w:bookmarkEnd w:id="177"/>
+    <w:bookmarkStart w:id="188" w:name="module-details"/>
     <w:p>
       <w:pPr>
         <w:pStyle w:val="Heading1"/>
@@ -3925,7 +3991,7 @@
         <w:t xml:space="preserve">Module Details:</w:t>
       </w:r>
     </w:p>
-    <w:bookmarkStart w:id="175" w:name="day-0-before-the-first-session"/>
+    <w:bookmarkStart w:id="178" w:name="day-0-before-the-first-session"/>
     <w:p>
       <w:pPr>
         <w:pStyle w:val="Heading2"/>
@@ -3951,8 +4017,8 @@
         <w:t xml:space="preserve">Homework 1</w:t>
       </w:r>
     </w:p>
-    <w:bookmarkEnd w:id="175"/>
-    <w:bookmarkStart w:id="176" w:name="day-1"/>
+    <w:bookmarkEnd w:id="178"/>
+    <w:bookmarkStart w:id="179" w:name="day-1"/>
     <w:p>
       <w:pPr>
         <w:pStyle w:val="Heading2"/>
@@ -4002,8 +4068,8 @@
         <w:t xml:space="preserve">Reproducible Research</w:t>
       </w:r>
     </w:p>
-    <w:bookmarkEnd w:id="176"/>
-    <w:bookmarkStart w:id="177" w:name="day-2"/>
+    <w:bookmarkEnd w:id="179"/>
+    <w:bookmarkStart w:id="180" w:name="day-2"/>
     <w:p>
       <w:pPr>
         <w:pStyle w:val="Heading2"/>
@@ -4041,8 +4107,8 @@
         <w:t xml:space="preserve">Data Input/Output</w:t>
       </w:r>
     </w:p>
-    <w:bookmarkEnd w:id="177"/>
-    <w:bookmarkStart w:id="178" w:name="day-3"/>
+    <w:bookmarkEnd w:id="180"/>
+    <w:bookmarkStart w:id="181" w:name="day-3"/>
     <w:p>
       <w:pPr>
         <w:pStyle w:val="Heading2"/>
@@ -4080,8 +4146,8 @@
         <w:t xml:space="preserve">Discuss Homework 2 - work on Homework 2 in class if there is time</w:t>
       </w:r>
     </w:p>
-    <w:bookmarkEnd w:id="178"/>
-    <w:bookmarkStart w:id="179" w:name="day-4"/>
+    <w:bookmarkEnd w:id="181"/>
+    <w:bookmarkStart w:id="182" w:name="day-4"/>
     <w:p>
       <w:pPr>
         <w:pStyle w:val="Heading2"/>
@@ -4119,8 +4185,8 @@
         <w:t xml:space="preserve">Data Classes</w:t>
       </w:r>
     </w:p>
-    <w:bookmarkEnd w:id="179"/>
-    <w:bookmarkStart w:id="180" w:name="day-5"/>
+    <w:bookmarkEnd w:id="182"/>
+    <w:bookmarkStart w:id="183" w:name="day-5"/>
     <w:p>
       <w:pPr>
         <w:pStyle w:val="Heading2"/>
@@ -4158,8 +4224,8 @@
         <w:t xml:space="preserve">Discuss Homework 3 - work on Homework 3 in class if there is time</w:t>
       </w:r>
     </w:p>
-    <w:bookmarkEnd w:id="180"/>
-    <w:bookmarkStart w:id="181" w:name="day-6"/>
+    <w:bookmarkEnd w:id="183"/>
+    <w:bookmarkStart w:id="184" w:name="day-6"/>
     <w:p>
       <w:pPr>
         <w:pStyle w:val="Heading2"/>
@@ -4197,8 +4263,8 @@
         <w:t xml:space="preserve">Data Visualization with Esquisse</w:t>
       </w:r>
     </w:p>
-    <w:bookmarkEnd w:id="181"/>
-    <w:bookmarkStart w:id="182" w:name="day-7"/>
+    <w:bookmarkEnd w:id="184"/>
+    <w:bookmarkStart w:id="185" w:name="day-7"/>
     <w:p>
       <w:pPr>
         <w:pStyle w:val="Heading2"/>
@@ -4236,13 +4302,13 @@
         <w:t xml:space="preserve">Factors</w:t>
       </w:r>
     </w:p>
-    <w:bookmarkEnd w:id="182"/>
-    <w:bookmarkStart w:id="183" w:name="day-8"/>
+    <w:bookmarkEnd w:id="185"/>
+    <w:bookmarkStart w:id="186" w:name="day-8"/>
     <w:p>
       <w:pPr>
         <w:pStyle w:val="Heading2"/>
       </w:pPr>
-      <w:hyperlink r:id="rId138">
+      <w:hyperlink r:id="rId141">
         <w:r>
           <w:rPr>
             <w:rStyle w:val="Hyperlink"/>
@@ -4275,13 +4341,13 @@
         <w:t xml:space="preserve">Discuss and work on Final Project</w:t>
       </w:r>
     </w:p>
-    <w:bookmarkEnd w:id="183"/>
-    <w:bookmarkStart w:id="184" w:name="day-9"/>
+    <w:bookmarkEnd w:id="186"/>
+    <w:bookmarkStart w:id="187" w:name="day-9"/>
     <w:p>
       <w:pPr>
         <w:pStyle w:val="Heading2"/>
       </w:pPr>
-      <w:hyperlink r:id="rId151">
+      <w:hyperlink r:id="rId154">
         <w:r>
           <w:rPr>
             <w:rStyle w:val="Hyperlink"/>
@@ -4314,8 +4380,8 @@
         <w:t xml:space="preserve">Work on Final Project</w:t>
       </w:r>
     </w:p>
-    <w:bookmarkEnd w:id="184"/>
-    <w:bookmarkEnd w:id="185"/>
+    <w:bookmarkEnd w:id="187"/>
+    <w:bookmarkEnd w:id="188"/>
     <w:sectPr/>
   </w:body>
 </w:document>
@@ -4354,7 +4420,10 @@
       <w:lvlText w:val=" "/>
       <w:lvlJc w:val="left"/>
       <w:pPr>
-        <w:ind w:left="720" w:hanging="480"/>
+        <w:tabs>
+          <w:tab w:val="num" w:pos="0"/>
+        </w:tabs>
+        <w:ind w:left="480" w:hanging="480"/>
       </w:pPr>
     </w:lvl>
     <w:lvl w:ilvl="1">
@@ -4362,7 +4431,10 @@
       <w:lvlText w:val=" "/>
       <w:lvlJc w:val="left"/>
       <w:pPr>
-        <w:ind w:left="1440" w:hanging="480"/>
+        <w:tabs>
+          <w:tab w:val="num" w:pos="720"/>
+        </w:tabs>
+        <w:ind w:left="1200" w:hanging="480"/>
       </w:pPr>
     </w:lvl>
     <w:lvl w:ilvl="2">
@@ -4370,7 +4442,10 @@
       <w:lvlText w:val=" "/>
       <w:lvlJc w:val="left"/>
       <w:pPr>
-        <w:ind w:left="2160" w:hanging="480"/>
+        <w:tabs>
+          <w:tab w:val="num" w:pos="1440"/>
+        </w:tabs>
+        <w:ind w:left="1920" w:hanging="480"/>
       </w:pPr>
     </w:lvl>
     <w:lvl w:ilvl="3">
@@ -4378,7 +4453,10 @@
       <w:lvlText w:val=" "/>
       <w:lvlJc w:val="left"/>
       <w:pPr>
-        <w:ind w:left="2880" w:hanging="480"/>
+        <w:tabs>
+          <w:tab w:val="num" w:pos="2160"/>
+        </w:tabs>
+        <w:ind w:left="2640" w:hanging="480"/>
       </w:pPr>
     </w:lvl>
     <w:lvl w:ilvl="4">
@@ -4386,7 +4464,10 @@
       <w:lvlText w:val=" "/>
       <w:lvlJc w:val="left"/>
       <w:pPr>
-        <w:ind w:left="3600" w:hanging="480"/>
+        <w:tabs>
+          <w:tab w:val="num" w:pos="2880"/>
+        </w:tabs>
+        <w:ind w:left="3360" w:hanging="480"/>
       </w:pPr>
     </w:lvl>
     <w:lvl w:ilvl="5">
@@ -4394,7 +4475,10 @@
       <w:lvlText w:val=" "/>
       <w:lvlJc w:val="left"/>
       <w:pPr>
-        <w:ind w:left="4320" w:hanging="480"/>
+        <w:tabs>
+          <w:tab w:val="num" w:pos="3600"/>
+        </w:tabs>
+        <w:ind w:left="4080" w:hanging="480"/>
       </w:pPr>
     </w:lvl>
     <w:lvl w:ilvl="6">
@@ -4402,7 +4486,10 @@
       <w:lvlText w:val=" "/>
       <w:lvlJc w:val="left"/>
       <w:pPr>
-        <w:ind w:left="5040" w:hanging="480"/>
+        <w:tabs>
+          <w:tab w:val="num" w:pos="4320"/>
+        </w:tabs>
+        <w:ind w:left="4800" w:hanging="480"/>
       </w:pPr>
     </w:lvl>
     <w:lvl w:ilvl="7">
@@ -4410,7 +4497,10 @@
       <w:lvlText w:val=" "/>
       <w:lvlJc w:val="left"/>
       <w:pPr>
-        <w:ind w:left="5760" w:hanging="480"/>
+        <w:tabs>
+          <w:tab w:val="num" w:pos="5040"/>
+        </w:tabs>
+        <w:ind w:left="5520" w:hanging="480"/>
       </w:pPr>
     </w:lvl>
     <w:lvl w:ilvl="8">
@@ -4418,7 +4508,10 @@
       <w:lvlText w:val=" "/>
       <w:lvlJc w:val="left"/>
       <w:pPr>
-        <w:ind w:left="6480" w:hanging="480"/>
+        <w:tabs>
+          <w:tab w:val="num" w:pos="5760"/>
+        </w:tabs>
+        <w:ind w:left="6240" w:hanging="480"/>
       </w:pPr>
     </w:lvl>
   </w:abstractNum>
@@ -4430,7 +4523,10 @@
       <w:lvlText w:val="•"/>
       <w:lvlJc w:val="left"/>
       <w:pPr>
-        <w:ind w:left="720" w:hanging="480"/>
+        <w:tabs>
+          <w:tab w:val="num" w:pos="0"/>
+        </w:tabs>
+        <w:ind w:left="480" w:hanging="480"/>
       </w:pPr>
     </w:lvl>
     <w:lvl w:ilvl="1">
@@ -4438,7 +4534,10 @@
       <w:lvlText w:val="–"/>
       <w:lvlJc w:val="left"/>
       <w:pPr>
-        <w:ind w:left="1440" w:hanging="480"/>
+        <w:tabs>
+          <w:tab w:val="num" w:pos="720"/>
+        </w:tabs>
+        <w:ind w:left="1200" w:hanging="480"/>
       </w:pPr>
     </w:lvl>
     <w:lvl w:ilvl="2">
@@ -4446,7 +4545,10 @@
       <w:lvlText w:val="•"/>
       <w:lvlJc w:val="left"/>
       <w:pPr>
-        <w:ind w:left="2160" w:hanging="480"/>
+        <w:tabs>
+          <w:tab w:val="num" w:pos="1440"/>
+        </w:tabs>
+        <w:ind w:left="1920" w:hanging="480"/>
       </w:pPr>
     </w:lvl>
     <w:lvl w:ilvl="3">
@@ -4454,7 +4556,10 @@
       <w:lvlText w:val="–"/>
       <w:lvlJc w:val="left"/>
       <w:pPr>
-        <w:ind w:left="2880" w:hanging="480"/>
+        <w:tabs>
+          <w:tab w:val="num" w:pos="2160"/>
+        </w:tabs>
+        <w:ind w:left="2640" w:hanging="480"/>
       </w:pPr>
     </w:lvl>
     <w:lvl w:ilvl="4">
@@ -4462,7 +4567,10 @@
       <w:lvlText w:val="•"/>
       <w:lvlJc w:val="left"/>
       <w:pPr>
-        <w:ind w:left="3600" w:hanging="480"/>
+        <w:tabs>
+          <w:tab w:val="num" w:pos="2880"/>
+        </w:tabs>
+        <w:ind w:left="3360" w:hanging="480"/>
       </w:pPr>
     </w:lvl>
     <w:lvl w:ilvl="5">
@@ -4470,7 +4578,10 @@
       <w:lvlText w:val="–"/>
       <w:lvlJc w:val="left"/>
       <w:pPr>
-        <w:ind w:left="4320" w:hanging="480"/>
+        <w:tabs>
+          <w:tab w:val="num" w:pos="3600"/>
+        </w:tabs>
+        <w:ind w:left="4080" w:hanging="480"/>
       </w:pPr>
     </w:lvl>
     <w:lvl w:ilvl="6">
@@ -4478,7 +4589,10 @@
       <w:lvlText w:val="•"/>
       <w:lvlJc w:val="left"/>
       <w:pPr>
-        <w:ind w:left="5040" w:hanging="480"/>
+        <w:tabs>
+          <w:tab w:val="num" w:pos="4320"/>
+        </w:tabs>
+        <w:ind w:left="4800" w:hanging="480"/>
       </w:pPr>
     </w:lvl>
     <w:lvl w:ilvl="7">
@@ -4486,7 +4600,10 @@
       <w:lvlText w:val="–"/>
       <w:lvlJc w:val="left"/>
       <w:pPr>
-        <w:ind w:left="5760" w:hanging="480"/>
+        <w:tabs>
+          <w:tab w:val="num" w:pos="5040"/>
+        </w:tabs>
+        <w:ind w:left="5520" w:hanging="480"/>
       </w:pPr>
     </w:lvl>
     <w:lvl w:ilvl="8">
@@ -4494,7 +4611,10 @@
       <w:lvlText w:val="•"/>
       <w:lvlJc w:val="left"/>
       <w:pPr>
-        <w:ind w:left="6480" w:hanging="480"/>
+        <w:tabs>
+          <w:tab w:val="num" w:pos="5760"/>
+        </w:tabs>
+        <w:ind w:left="6240" w:hanging="480"/>
       </w:pPr>
     </w:lvl>
   </w:abstractNum>
@@ -4507,7 +4627,10 @@
       <w:lvlText w:val="%1."/>
       <w:lvlJc w:val="left"/>
       <w:pPr>
-        <w:ind w:left="720" w:hanging="480"/>
+        <w:tabs>
+          <w:tab w:val="num" w:pos="0"/>
+        </w:tabs>
+        <w:ind w:left="480" w:hanging="480"/>
       </w:pPr>
     </w:lvl>
     <w:lvl w:ilvl="1">
@@ -4516,7 +4639,10 @@
       <w:lvlText w:val="%2."/>
       <w:lvlJc w:val="left"/>
       <w:pPr>
-        <w:ind w:left="1440" w:hanging="480"/>
+        <w:tabs>
+          <w:tab w:val="num" w:pos="720"/>
+        </w:tabs>
+        <w:ind w:left="1200" w:hanging="480"/>
       </w:pPr>
     </w:lvl>
     <w:lvl w:ilvl="2">
@@ -4525,7 +4651,10 @@
       <w:lvlText w:val="%3."/>
       <w:lvlJc w:val="left"/>
       <w:pPr>
-        <w:ind w:left="2160" w:hanging="480"/>
+        <w:tabs>
+          <w:tab w:val="num" w:pos="1440"/>
+        </w:tabs>
+        <w:ind w:left="1920" w:hanging="480"/>
       </w:pPr>
     </w:lvl>
     <w:lvl w:ilvl="3">
@@ -4534,7 +4663,10 @@
       <w:lvlText w:val="%4."/>
       <w:lvlJc w:val="left"/>
       <w:pPr>
-        <w:ind w:left="2880" w:hanging="480"/>
+        <w:tabs>
+          <w:tab w:val="num" w:pos="2160"/>
+        </w:tabs>
+        <w:ind w:left="2640" w:hanging="480"/>
       </w:pPr>
     </w:lvl>
     <w:lvl w:ilvl="4">
@@ -4543,7 +4675,10 @@
       <w:lvlText w:val="%5."/>
       <w:lvlJc w:val="left"/>
       <w:pPr>
-        <w:ind w:left="3600" w:hanging="480"/>
+        <w:tabs>
+          <w:tab w:val="num" w:pos="2880"/>
+        </w:tabs>
+        <w:ind w:left="3360" w:hanging="480"/>
       </w:pPr>
     </w:lvl>
     <w:lvl w:ilvl="5">
@@ -4552,7 +4687,10 @@
       <w:lvlText w:val="%6."/>
       <w:lvlJc w:val="left"/>
       <w:pPr>
-        <w:ind w:left="4320" w:hanging="480"/>
+        <w:tabs>
+          <w:tab w:val="num" w:pos="3600"/>
+        </w:tabs>
+        <w:ind w:left="4080" w:hanging="480"/>
       </w:pPr>
     </w:lvl>
     <w:lvl w:ilvl="6">
@@ -4561,7 +4699,10 @@
       <w:lvlText w:val="%7."/>
       <w:lvlJc w:val="left"/>
       <w:pPr>
-        <w:ind w:left="5040" w:hanging="480"/>
+        <w:tabs>
+          <w:tab w:val="num" w:pos="4320"/>
+        </w:tabs>
+        <w:ind w:left="4800" w:hanging="480"/>
       </w:pPr>
     </w:lvl>
     <w:lvl w:ilvl="7">
@@ -4570,7 +4711,10 @@
       <w:lvlText w:val="%8."/>
       <w:lvlJc w:val="left"/>
       <w:pPr>
-        <w:ind w:left="5760" w:hanging="480"/>
+        <w:tabs>
+          <w:tab w:val="num" w:pos="5040"/>
+        </w:tabs>
+        <w:ind w:left="5520" w:hanging="480"/>
       </w:pPr>
     </w:lvl>
     <w:lvl w:ilvl="8">
@@ -4579,7 +4723,10 @@
       <w:lvlText w:val="%9."/>
       <w:lvlJc w:val="left"/>
       <w:pPr>
-        <w:ind w:left="6480" w:hanging="480"/>
+        <w:tabs>
+          <w:tab w:val="num" w:pos="5760"/>
+        </w:tabs>
+        <w:ind w:left="6240" w:hanging="480"/>
       </w:pPr>
     </w:lvl>
   </w:abstractNum>
@@ -5055,21 +5202,6 @@
         <w:right w:w="108" w:type="dxa"/>
       </w:tblCellMar>
     </w:tblPr>
-    <w:tblStylePr w:type="firstRow">
-      <w:tblPr>
-        <w:jc w:val="left"/>
-        <w:tblInd w:w="0" w:type="dxa"/>
-      </w:tblPr>
-      <w:trPr>
-        <w:jc w:val="left"/>
-      </w:trPr>
-      <w:tcPr>
-        <w:vAlign w:val="bottom"/>
-        <w:tcBorders>
-          <w:bottom w:val="single"/>
-        </w:tcBorders>
-      </w:tcPr>
-    </w:tblStylePr>
   </w:style>
   <w:style w:type="paragraph" w:customStyle="1" w:styleId="DefinitionTerm">
     <w:name w:val="Definition Term"/>

</xml_diff>